<commit_message>
Commit de la revision para antes de entrega
</commit_message>
<xml_diff>
--- a/Documento-de-especificación-de-diseño.docx
+++ b/Documento-de-especificación-de-diseño.docx
@@ -11106,14 +11106,27 @@
       <w:r>
         <w:t xml:space="preserve">Tabla </w:t>
       </w:r>
-      <w:fldSimple w:instr=" SEQ Tabla \* ARABIC ">
-        <w:r>
-          <w:rPr>
-            <w:noProof/>
-          </w:rPr>
-          <w:t>1</w:t>
-        </w:r>
-      </w:fldSimple>
+      <w:r>
+        <w:fldChar w:fldCharType="begin"/>
+      </w:r>
+      <w:r>
+        <w:instrText xml:space="preserve"> SEQ Tabla \* ARABIC </w:instrText>
+      </w:r>
+      <w:r>
+        <w:fldChar w:fldCharType="separate"/>
+      </w:r>
+      <w:r>
+        <w:rPr>
+          <w:noProof/>
+        </w:rPr>
+        <w:t>1</w:t>
+      </w:r>
+      <w:r>
+        <w:rPr>
+          <w:noProof/>
+        </w:rPr>
+        <w:fldChar w:fldCharType="end"/>
+      </w:r>
       <w:r>
         <w:t xml:space="preserve"> Definiciones, acrónimos y abreviaturas.</w:t>
       </w:r>
@@ -11514,14 +11527,27 @@
       <w:r>
         <w:t xml:space="preserve">Tabla </w:t>
       </w:r>
-      <w:fldSimple w:instr=" SEQ Tabla \* ARABIC ">
-        <w:r>
-          <w:rPr>
-            <w:noProof/>
-          </w:rPr>
-          <w:t>2</w:t>
-        </w:r>
-      </w:fldSimple>
+      <w:r>
+        <w:fldChar w:fldCharType="begin"/>
+      </w:r>
+      <w:r>
+        <w:instrText xml:space="preserve"> SEQ Tabla \* ARABIC </w:instrText>
+      </w:r>
+      <w:r>
+        <w:fldChar w:fldCharType="separate"/>
+      </w:r>
+      <w:r>
+        <w:rPr>
+          <w:noProof/>
+        </w:rPr>
+        <w:t>2</w:t>
+      </w:r>
+      <w:r>
+        <w:rPr>
+          <w:noProof/>
+        </w:rPr>
+        <w:fldChar w:fldCharType="end"/>
+      </w:r>
       <w:r>
         <w:t xml:space="preserve"> Diagramas de caso de uso por paquete</w:t>
       </w:r>
@@ -12043,14 +12069,27 @@
       <w:r>
         <w:t xml:space="preserve">Tabla </w:t>
       </w:r>
-      <w:fldSimple w:instr=" SEQ Tabla \* ARABIC ">
-        <w:r>
-          <w:rPr>
-            <w:noProof/>
-          </w:rPr>
-          <w:t>3</w:t>
-        </w:r>
-      </w:fldSimple>
+      <w:r>
+        <w:fldChar w:fldCharType="begin"/>
+      </w:r>
+      <w:r>
+        <w:instrText xml:space="preserve"> SEQ Tabla \* ARABIC </w:instrText>
+      </w:r>
+      <w:r>
+        <w:fldChar w:fldCharType="separate"/>
+      </w:r>
+      <w:r>
+        <w:rPr>
+          <w:noProof/>
+        </w:rPr>
+        <w:t>3</w:t>
+      </w:r>
+      <w:r>
+        <w:rPr>
+          <w:noProof/>
+        </w:rPr>
+        <w:fldChar w:fldCharType="end"/>
+      </w:r>
       <w:r>
         <w:t xml:space="preserve"> C</w:t>
       </w:r>
@@ -12362,14 +12401,27 @@
       <w:r>
         <w:t xml:space="preserve">Tabla </w:t>
       </w:r>
-      <w:fldSimple w:instr=" SEQ Tabla \* ARABIC ">
-        <w:r>
-          <w:rPr>
-            <w:noProof/>
-          </w:rPr>
-          <w:t>4</w:t>
-        </w:r>
-      </w:fldSimple>
+      <w:r>
+        <w:fldChar w:fldCharType="begin"/>
+      </w:r>
+      <w:r>
+        <w:instrText xml:space="preserve"> SEQ Tabla \* ARABIC </w:instrText>
+      </w:r>
+      <w:r>
+        <w:fldChar w:fldCharType="separate"/>
+      </w:r>
+      <w:r>
+        <w:rPr>
+          <w:noProof/>
+        </w:rPr>
+        <w:t>4</w:t>
+      </w:r>
+      <w:r>
+        <w:rPr>
+          <w:noProof/>
+        </w:rPr>
+        <w:fldChar w:fldCharType="end"/>
+      </w:r>
       <w:r>
         <w:t xml:space="preserve"> C</w:t>
       </w:r>
@@ -12712,14 +12764,27 @@
       <w:r>
         <w:t xml:space="preserve">Tabla </w:t>
       </w:r>
-      <w:fldSimple w:instr=" SEQ Tabla \* ARABIC ">
-        <w:r>
-          <w:rPr>
-            <w:noProof/>
-          </w:rPr>
-          <w:t>5</w:t>
-        </w:r>
-      </w:fldSimple>
+      <w:r>
+        <w:fldChar w:fldCharType="begin"/>
+      </w:r>
+      <w:r>
+        <w:instrText xml:space="preserve"> SEQ Tabla \* ARABIC </w:instrText>
+      </w:r>
+      <w:r>
+        <w:fldChar w:fldCharType="separate"/>
+      </w:r>
+      <w:r>
+        <w:rPr>
+          <w:noProof/>
+        </w:rPr>
+        <w:t>5</w:t>
+      </w:r>
+      <w:r>
+        <w:rPr>
+          <w:noProof/>
+        </w:rPr>
+        <w:fldChar w:fldCharType="end"/>
+      </w:r>
       <w:r>
         <w:t xml:space="preserve"> C</w:t>
       </w:r>
@@ -13331,8 +13396,6 @@
         <w:pStyle w:val="H2"/>
       </w:pPr>
       <w:bookmarkStart w:id="22" w:name="_Toc452731642"/>
-      <w:bookmarkStart w:id="23" w:name="_GoBack"/>
-      <w:bookmarkEnd w:id="23"/>
       <w:r>
         <w:t>Modelo de clases</w:t>
       </w:r>
@@ -13402,34 +13465,34 @@
           <w:lang w:val="es-ES"/>
         </w:rPr>
       </w:pPr>
-      <w:bookmarkStart w:id="24" w:name="_Toc452731643"/>
+      <w:bookmarkStart w:id="23" w:name="_Toc452731643"/>
       <w:r>
         <w:rPr>
           <w:lang w:val="es-ES"/>
         </w:rPr>
         <w:t>Detalles de caso de uso</w:t>
       </w:r>
+      <w:bookmarkEnd w:id="23"/>
+    </w:p>
+    <w:p>
+      <w:pPr>
+        <w:pStyle w:val="H3"/>
+      </w:pPr>
+      <w:bookmarkStart w:id="24" w:name="_Toc452731644"/>
+      <w:r>
+        <w:t>Acervo</w:t>
+      </w:r>
       <w:bookmarkEnd w:id="24"/>
     </w:p>
     <w:p>
       <w:pPr>
-        <w:pStyle w:val="H3"/>
-      </w:pPr>
-      <w:bookmarkStart w:id="25" w:name="_Toc452731644"/>
-      <w:r>
-        <w:t>Acervo</w:t>
+        <w:pStyle w:val="H4"/>
+      </w:pPr>
+      <w:bookmarkStart w:id="25" w:name="_Toc452731645"/>
+      <w:r>
+        <w:t>Administrar convenios</w:t>
       </w:r>
       <w:bookmarkEnd w:id="25"/>
-    </w:p>
-    <w:p>
-      <w:pPr>
-        <w:pStyle w:val="H4"/>
-      </w:pPr>
-      <w:bookmarkStart w:id="26" w:name="_Toc452731645"/>
-      <w:r>
-        <w:t>Administrar convenios</w:t>
-      </w:r>
-      <w:bookmarkEnd w:id="26"/>
     </w:p>
     <w:tbl>
       <w:tblPr>
@@ -14364,12 +14427,12 @@
       <w:pPr>
         <w:pStyle w:val="H4"/>
       </w:pPr>
-      <w:bookmarkStart w:id="27" w:name="_Toc452731646"/>
+      <w:bookmarkStart w:id="26" w:name="_Toc452731646"/>
       <w:r>
         <w:lastRenderedPageBreak/>
         <w:t>Administrar fondos de la biblioteca</w:t>
       </w:r>
-      <w:bookmarkEnd w:id="27"/>
+      <w:bookmarkEnd w:id="26"/>
     </w:p>
     <w:tbl>
       <w:tblPr>
@@ -15248,7 +15311,7 @@
           <w:szCs w:val="28"/>
         </w:rPr>
       </w:pPr>
-      <w:bookmarkStart w:id="28" w:name="_Toc452731647"/>
+      <w:bookmarkStart w:id="27" w:name="_Toc452731647"/>
       <w:r>
         <w:br w:type="page"/>
       </w:r>
@@ -15261,7 +15324,7 @@
         <w:lastRenderedPageBreak/>
         <w:t>Consultar donaciones a la biblioteca</w:t>
       </w:r>
-      <w:bookmarkEnd w:id="28"/>
+      <w:bookmarkEnd w:id="27"/>
     </w:p>
     <w:tbl>
       <w:tblPr>
@@ -15898,28 +15961,28 @@
       <w:pPr>
         <w:pStyle w:val="H3"/>
       </w:pPr>
-      <w:bookmarkStart w:id="29" w:name="_Toc452731648"/>
+      <w:bookmarkStart w:id="28" w:name="_Toc452731648"/>
       <w:r>
         <w:lastRenderedPageBreak/>
         <w:t>Administración</w:t>
       </w:r>
+      <w:bookmarkEnd w:id="28"/>
+    </w:p>
+    <w:p>
+      <w:pPr>
+        <w:pStyle w:val="H4"/>
+        <w:rPr>
+          <w:shd w:val="clear" w:color="auto" w:fill="FEFEFE"/>
+        </w:rPr>
+      </w:pPr>
+      <w:bookmarkStart w:id="29" w:name="_Toc452731649"/>
+      <w:r>
+        <w:rPr>
+          <w:shd w:val="clear" w:color="auto" w:fill="FEFEFE"/>
+        </w:rPr>
+        <w:t>Consultar adquisiciones</w:t>
+      </w:r>
       <w:bookmarkEnd w:id="29"/>
-    </w:p>
-    <w:p>
-      <w:pPr>
-        <w:pStyle w:val="H4"/>
-        <w:rPr>
-          <w:shd w:val="clear" w:color="auto" w:fill="FEFEFE"/>
-        </w:rPr>
-      </w:pPr>
-      <w:bookmarkStart w:id="30" w:name="_Toc452731649"/>
-      <w:r>
-        <w:rPr>
-          <w:shd w:val="clear" w:color="auto" w:fill="FEFEFE"/>
-        </w:rPr>
-        <w:t>Consultar adquisiciones</w:t>
-      </w:r>
-      <w:bookmarkEnd w:id="30"/>
     </w:p>
     <w:tbl>
       <w:tblPr>
@@ -16515,7 +16578,7 @@
           <w:szCs w:val="28"/>
         </w:rPr>
       </w:pPr>
-      <w:bookmarkStart w:id="31" w:name="_Toc452731650"/>
+      <w:bookmarkStart w:id="30" w:name="_Toc452731650"/>
       <w:r>
         <w:br w:type="page"/>
       </w:r>
@@ -16531,7 +16594,7 @@
       <w:r>
         <w:t xml:space="preserve"> devoluciones</w:t>
       </w:r>
-      <w:bookmarkEnd w:id="31"/>
+      <w:bookmarkEnd w:id="30"/>
     </w:p>
     <w:tbl>
       <w:tblPr>
@@ -17150,7 +17213,7 @@
       </w:tr>
     </w:tbl>
     <w:p>
-      <w:bookmarkStart w:id="32" w:name="_Toc452731651"/>
+      <w:bookmarkStart w:id="31" w:name="_Toc452731651"/>
     </w:p>
     <w:p>
       <w:r>
@@ -17168,7 +17231,7 @@
       <w:r>
         <w:t>préstamo</w:t>
       </w:r>
-      <w:bookmarkEnd w:id="32"/>
+      <w:bookmarkEnd w:id="31"/>
     </w:p>
     <w:tbl>
       <w:tblPr>
@@ -17825,7 +17888,7 @@
       </w:tr>
     </w:tbl>
     <w:p>
-      <w:bookmarkStart w:id="33" w:name="_Toc452731652"/>
+      <w:bookmarkStart w:id="32" w:name="_Toc452731652"/>
     </w:p>
     <w:p>
       <w:r>
@@ -17840,7 +17903,7 @@
         <w:lastRenderedPageBreak/>
         <w:t>Registrar devolución</w:t>
       </w:r>
-      <w:bookmarkEnd w:id="33"/>
+      <w:bookmarkEnd w:id="32"/>
     </w:p>
     <w:tbl>
       <w:tblPr>
@@ -18483,21 +18546,21 @@
       <w:pPr>
         <w:pStyle w:val="H3"/>
       </w:pPr>
-      <w:bookmarkStart w:id="34" w:name="_Toc452731653"/>
+      <w:bookmarkStart w:id="33" w:name="_Toc452731653"/>
       <w:r>
         <w:t>Administrar Usuarios</w:t>
       </w:r>
+      <w:bookmarkEnd w:id="33"/>
+    </w:p>
+    <w:p>
+      <w:pPr>
+        <w:pStyle w:val="H4"/>
+      </w:pPr>
+      <w:bookmarkStart w:id="34" w:name="_Toc452731654"/>
+      <w:r>
+        <w:t>Editar usuario</w:t>
+      </w:r>
       <w:bookmarkEnd w:id="34"/>
-    </w:p>
-    <w:p>
-      <w:pPr>
-        <w:pStyle w:val="H4"/>
-      </w:pPr>
-      <w:bookmarkStart w:id="35" w:name="_Toc452731654"/>
-      <w:r>
-        <w:t>Editar usuario</w:t>
-      </w:r>
-      <w:bookmarkEnd w:id="35"/>
     </w:p>
     <w:tbl>
       <w:tblPr>
@@ -19167,11 +19230,11 @@
       <w:pPr>
         <w:pStyle w:val="H4"/>
       </w:pPr>
-      <w:bookmarkStart w:id="36" w:name="_Toc452731655"/>
+      <w:bookmarkStart w:id="35" w:name="_Toc452731655"/>
       <w:r>
         <w:t>Agregar usuario</w:t>
       </w:r>
-      <w:bookmarkEnd w:id="36"/>
+      <w:bookmarkEnd w:id="35"/>
     </w:p>
     <w:tbl>
       <w:tblPr>
@@ -19836,12 +19899,12 @@
       <w:pPr>
         <w:pStyle w:val="H4"/>
       </w:pPr>
-      <w:bookmarkStart w:id="37" w:name="_Toc452731656"/>
+      <w:bookmarkStart w:id="36" w:name="_Toc452731656"/>
       <w:r>
         <w:lastRenderedPageBreak/>
         <w:t>Borrar usuario</w:t>
       </w:r>
-      <w:bookmarkEnd w:id="37"/>
+      <w:bookmarkEnd w:id="36"/>
     </w:p>
     <w:tbl>
       <w:tblPr>
@@ -20500,7 +20563,7 @@
           <w:szCs w:val="24"/>
         </w:rPr>
       </w:pPr>
-      <w:bookmarkStart w:id="38" w:name="_Toc452731657"/>
+      <w:bookmarkStart w:id="37" w:name="_Toc452731657"/>
       <w:r>
         <w:br w:type="page"/>
       </w:r>
@@ -20513,20 +20576,20 @@
         <w:lastRenderedPageBreak/>
         <w:t>Funcionalidad del sistema</w:t>
       </w:r>
+      <w:bookmarkEnd w:id="37"/>
+    </w:p>
+    <w:p>
+      <w:pPr>
+        <w:pStyle w:val="H4"/>
+      </w:pPr>
+      <w:bookmarkStart w:id="38" w:name="_Toc452731658"/>
+      <w:r>
+        <w:t xml:space="preserve">Agregar reseña </w:t>
+      </w:r>
+      <w:r>
+        <w:t>del ítem</w:t>
+      </w:r>
       <w:bookmarkEnd w:id="38"/>
-    </w:p>
-    <w:p>
-      <w:pPr>
-        <w:pStyle w:val="H4"/>
-      </w:pPr>
-      <w:bookmarkStart w:id="39" w:name="_Toc452731658"/>
-      <w:r>
-        <w:t xml:space="preserve">Agregar reseña </w:t>
-      </w:r>
-      <w:r>
-        <w:t>del ítem</w:t>
-      </w:r>
-      <w:bookmarkEnd w:id="39"/>
     </w:p>
     <w:tbl>
       <w:tblPr>
@@ -21228,11 +21291,11 @@
       <w:pPr>
         <w:pStyle w:val="H4"/>
       </w:pPr>
-      <w:bookmarkStart w:id="40" w:name="_Toc452731659"/>
+      <w:bookmarkStart w:id="39" w:name="_Toc452731659"/>
       <w:r>
         <w:t>Reservar ítem</w:t>
       </w:r>
-      <w:bookmarkEnd w:id="40"/>
+      <w:bookmarkEnd w:id="39"/>
     </w:p>
     <w:tbl>
       <w:tblPr>
@@ -21884,14 +21947,14 @@
       <w:pPr>
         <w:pStyle w:val="H4"/>
       </w:pPr>
-      <w:bookmarkStart w:id="41" w:name="_Toc452731660"/>
+      <w:bookmarkStart w:id="40" w:name="_Toc452731660"/>
       <w:r>
         <w:t xml:space="preserve">Buscar </w:t>
       </w:r>
       <w:r>
         <w:t>ítem</w:t>
       </w:r>
-      <w:bookmarkEnd w:id="41"/>
+      <w:bookmarkEnd w:id="40"/>
     </w:p>
     <w:tbl>
       <w:tblPr>
@@ -22528,11 +22591,11 @@
       <w:pPr>
         <w:pStyle w:val="H4"/>
       </w:pPr>
-      <w:bookmarkStart w:id="42" w:name="_Toc452731661"/>
+      <w:bookmarkStart w:id="41" w:name="_Toc452731661"/>
       <w:r>
         <w:t>Registrar adquisición</w:t>
       </w:r>
-      <w:bookmarkEnd w:id="42"/>
+      <w:bookmarkEnd w:id="41"/>
     </w:p>
     <w:tbl>
       <w:tblPr>
@@ -23232,12 +23295,12 @@
       <w:pPr>
         <w:pStyle w:val="H4"/>
       </w:pPr>
-      <w:bookmarkStart w:id="43" w:name="_Toc452731662"/>
+      <w:bookmarkStart w:id="42" w:name="_Toc452731662"/>
       <w:r>
         <w:lastRenderedPageBreak/>
         <w:t>Realizar petición interbibliotecaria</w:t>
       </w:r>
-      <w:bookmarkEnd w:id="43"/>
+      <w:bookmarkEnd w:id="42"/>
     </w:p>
     <w:tbl>
       <w:tblPr>
@@ -23311,13 +23374,6 @@
           </w:tcPr>
           <w:p>
             <w:r>
-              <w:rPr>
-                <w:rFonts w:ascii="Segoe UI" w:hAnsi="Segoe UI" w:cs="Segoe UI"/>
-                <w:color w:val="000000"/>
-                <w:sz w:val="21"/>
-                <w:szCs w:val="21"/>
-                <w:shd w:val="clear" w:color="auto" w:fill="F1F0F0"/>
-              </w:rPr>
               <w:t>Realizar petición interbibliotecaria</w:t>
             </w:r>
           </w:p>
@@ -23721,16 +23777,11 @@
           </w:p>
           <w:p>
             <w:r>
-              <w:t xml:space="preserve">2d.- El sistema no puede conectar con </w:t>
-            </w:r>
-            <w:proofErr w:type="gramStart"/>
-            <w:r>
-              <w:t xml:space="preserve">la </w:t>
+              <w:t xml:space="preserve">2d.- El sistema no puede conectar con la </w:t>
             </w:r>
             <w:r>
               <w:t>BD</w:t>
             </w:r>
-            <w:proofErr w:type="gramEnd"/>
             <w:r>
               <w:t xml:space="preserve"> e informa sobre el problema.</w:t>
             </w:r>
@@ -23881,7 +23932,7 @@
           <w:szCs w:val="28"/>
         </w:rPr>
       </w:pPr>
-      <w:bookmarkStart w:id="44" w:name="_Toc452731663"/>
+      <w:bookmarkStart w:id="43" w:name="_Toc452731663"/>
       <w:r>
         <w:br w:type="page"/>
       </w:r>
@@ -23894,7 +23945,7 @@
         <w:lastRenderedPageBreak/>
         <w:t>Retroalimentar el sistema</w:t>
       </w:r>
-      <w:bookmarkEnd w:id="44"/>
+      <w:bookmarkEnd w:id="43"/>
     </w:p>
     <w:tbl>
       <w:tblPr>
@@ -23968,13 +24019,6 @@
           </w:tcPr>
           <w:p>
             <w:r>
-              <w:rPr>
-                <w:rFonts w:ascii="Segoe UI" w:hAnsi="Segoe UI" w:cs="Segoe UI"/>
-                <w:color w:val="000000"/>
-                <w:sz w:val="21"/>
-                <w:szCs w:val="21"/>
-                <w:shd w:val="clear" w:color="auto" w:fill="F1F0F0"/>
-              </w:rPr>
               <w:t>Retroalimentar el sistema</w:t>
             </w:r>
           </w:p>
@@ -24551,7 +24595,7 @@
           <w:szCs w:val="28"/>
         </w:rPr>
       </w:pPr>
-      <w:bookmarkStart w:id="45" w:name="_Toc452731664"/>
+      <w:bookmarkStart w:id="44" w:name="_Toc452731664"/>
       <w:r>
         <w:br w:type="page"/>
       </w:r>
@@ -24564,7 +24608,7 @@
         <w:lastRenderedPageBreak/>
         <w:t>Renovar préstamo</w:t>
       </w:r>
-      <w:bookmarkEnd w:id="45"/>
+      <w:bookmarkEnd w:id="44"/>
     </w:p>
     <w:tbl>
       <w:tblPr>
@@ -25216,35 +25260,606 @@
       <w:r>
         <w:br w:type="page"/>
       </w:r>
-      <w:bookmarkStart w:id="46" w:name="_Toc452731665"/>
+      <w:bookmarkStart w:id="45" w:name="_Toc452731665"/>
       <w:r>
         <w:lastRenderedPageBreak/>
         <w:t>Diagramas de actividad</w:t>
       </w:r>
+      <w:bookmarkEnd w:id="45"/>
+    </w:p>
+    <w:p>
+      <w:pPr>
+        <w:pStyle w:val="H3"/>
+        <w:rPr>
+          <w:lang w:eastAsia="es-MX"/>
+        </w:rPr>
+      </w:pPr>
+      <w:bookmarkStart w:id="46" w:name="_Toc452731666"/>
+      <w:r>
+        <w:rPr>
+          <w:lang w:eastAsia="es-MX"/>
+        </w:rPr>
+        <w:t>Acervo</w:t>
+      </w:r>
       <w:bookmarkEnd w:id="46"/>
     </w:p>
     <w:p>
       <w:pPr>
+        <w:pStyle w:val="H4"/>
+        <w:rPr>
+          <w:lang w:eastAsia="es-MX"/>
+        </w:rPr>
+      </w:pPr>
+      <w:r>
+        <w:rPr>
+          <w:lang w:eastAsia="es-MX"/>
+        </w:rPr>
+        <w:t>Administrar convenios</w:t>
+      </w:r>
+    </w:p>
+    <w:p>
+      <w:pPr>
+        <w:rPr>
+          <w:lang w:eastAsia="es-MX"/>
+        </w:rPr>
+      </w:pPr>
+      <w:r>
+        <w:rPr>
+          <w:noProof/>
+          <w:lang w:eastAsia="ja-JP"/>
+        </w:rPr>
+        <w:drawing>
+          <wp:inline distT="0" distB="0" distL="0" distR="0" wp14:anchorId="46F41674" wp14:editId="6385B98C">
+            <wp:extent cx="5419725" cy="4962525"/>
+            <wp:effectExtent l="0" t="0" r="9525" b="9525"/>
+            <wp:docPr id="12" name="Imagen 12"/>
+            <wp:cNvGraphicFramePr>
+              <a:graphicFrameLocks xmlns:a="http://schemas.openxmlformats.org/drawingml/2006/main" noChangeAspect="1"/>
+            </wp:cNvGraphicFramePr>
+            <a:graphic xmlns:a="http://schemas.openxmlformats.org/drawingml/2006/main">
+              <a:graphicData uri="http://schemas.openxmlformats.org/drawingml/2006/picture">
+                <pic:pic xmlns:pic="http://schemas.openxmlformats.org/drawingml/2006/picture">
+                  <pic:nvPicPr>
+                    <pic:cNvPr id="0" name="Picture 1"/>
+                    <pic:cNvPicPr>
+                      <a:picLocks noChangeAspect="1" noChangeArrowheads="1"/>
+                    </pic:cNvPicPr>
+                  </pic:nvPicPr>
+                  <pic:blipFill>
+                    <a:blip r:embed="rId17">
+                      <a:extLst>
+                        <a:ext uri="{28A0092B-C50C-407E-A947-70E740481C1C}">
+                          <a14:useLocalDpi xmlns:a14="http://schemas.microsoft.com/office/drawing/2010/main" val="0"/>
+                        </a:ext>
+                      </a:extLst>
+                    </a:blip>
+                    <a:srcRect/>
+                    <a:stretch>
+                      <a:fillRect/>
+                    </a:stretch>
+                  </pic:blipFill>
+                  <pic:spPr bwMode="auto">
+                    <a:xfrm>
+                      <a:off x="0" y="0"/>
+                      <a:ext cx="5419725" cy="4962525"/>
+                    </a:xfrm>
+                    <a:prstGeom prst="rect">
+                      <a:avLst/>
+                    </a:prstGeom>
+                    <a:noFill/>
+                    <a:ln>
+                      <a:noFill/>
+                    </a:ln>
+                  </pic:spPr>
+                </pic:pic>
+              </a:graphicData>
+            </a:graphic>
+          </wp:inline>
+        </w:drawing>
+      </w:r>
+    </w:p>
+    <w:p>
+      <w:pPr>
+        <w:pStyle w:val="H4"/>
+        <w:rPr>
+          <w:lang w:eastAsia="es-MX"/>
+        </w:rPr>
+      </w:pPr>
+      <w:r>
+        <w:rPr>
+          <w:lang w:eastAsia="es-MX"/>
+        </w:rPr>
+        <w:lastRenderedPageBreak/>
+        <w:t>Administrar fondos de la biblioteca</w:t>
+      </w:r>
+    </w:p>
+    <w:p>
+      <w:pPr>
+        <w:rPr>
+          <w:lang w:eastAsia="es-MX"/>
+        </w:rPr>
+      </w:pPr>
+      <w:r>
+        <w:rPr>
+          <w:noProof/>
+          <w:lang w:eastAsia="ja-JP"/>
+        </w:rPr>
+        <w:drawing>
+          <wp:inline distT="0" distB="0" distL="0" distR="0" wp14:anchorId="17E64626" wp14:editId="59D55963">
+            <wp:extent cx="5612130" cy="3923928"/>
+            <wp:effectExtent l="0" t="0" r="7620" b="635"/>
+            <wp:docPr id="13" name="Imagen 13"/>
+            <wp:cNvGraphicFramePr>
+              <a:graphicFrameLocks xmlns:a="http://schemas.openxmlformats.org/drawingml/2006/main" noChangeAspect="1"/>
+            </wp:cNvGraphicFramePr>
+            <a:graphic xmlns:a="http://schemas.openxmlformats.org/drawingml/2006/main">
+              <a:graphicData uri="http://schemas.openxmlformats.org/drawingml/2006/picture">
+                <pic:pic xmlns:pic="http://schemas.openxmlformats.org/drawingml/2006/picture">
+                  <pic:nvPicPr>
+                    <pic:cNvPr id="0" name="Picture 2"/>
+                    <pic:cNvPicPr>
+                      <a:picLocks noChangeAspect="1" noChangeArrowheads="1"/>
+                    </pic:cNvPicPr>
+                  </pic:nvPicPr>
+                  <pic:blipFill>
+                    <a:blip r:embed="rId18">
+                      <a:extLst>
+                        <a:ext uri="{28A0092B-C50C-407E-A947-70E740481C1C}">
+                          <a14:useLocalDpi xmlns:a14="http://schemas.microsoft.com/office/drawing/2010/main" val="0"/>
+                        </a:ext>
+                      </a:extLst>
+                    </a:blip>
+                    <a:srcRect/>
+                    <a:stretch>
+                      <a:fillRect/>
+                    </a:stretch>
+                  </pic:blipFill>
+                  <pic:spPr bwMode="auto">
+                    <a:xfrm>
+                      <a:off x="0" y="0"/>
+                      <a:ext cx="5612130" cy="3923928"/>
+                    </a:xfrm>
+                    <a:prstGeom prst="rect">
+                      <a:avLst/>
+                    </a:prstGeom>
+                    <a:noFill/>
+                    <a:ln>
+                      <a:noFill/>
+                    </a:ln>
+                  </pic:spPr>
+                </pic:pic>
+              </a:graphicData>
+            </a:graphic>
+          </wp:inline>
+        </w:drawing>
+      </w:r>
+    </w:p>
+    <w:p>
+      <w:pPr>
+        <w:pStyle w:val="H4"/>
+        <w:rPr>
+          <w:lang w:eastAsia="es-MX"/>
+        </w:rPr>
+      </w:pPr>
+      <w:r>
+        <w:rPr>
+          <w:lang w:eastAsia="es-MX"/>
+        </w:rPr>
+        <w:t>Consultar donaciones de la biblioteca</w:t>
+      </w:r>
+    </w:p>
+    <w:p>
+      <w:pPr>
+        <w:rPr>
+          <w:lang w:eastAsia="es-MX"/>
+        </w:rPr>
+      </w:pPr>
+    </w:p>
+    <w:p>
+      <w:pPr>
         <w:pStyle w:val="H3"/>
         <w:rPr>
           <w:lang w:eastAsia="es-MX"/>
         </w:rPr>
       </w:pPr>
-      <w:bookmarkStart w:id="47" w:name="_Toc452731666"/>
+      <w:bookmarkStart w:id="47" w:name="_Toc452731667"/>
       <w:r>
         <w:rPr>
           <w:lang w:eastAsia="es-MX"/>
         </w:rPr>
-        <w:t>Acervo</w:t>
+        <w:lastRenderedPageBreak/>
+        <w:t>Administración</w:t>
       </w:r>
       <w:bookmarkEnd w:id="47"/>
     </w:p>
     <w:p>
       <w:pPr>
+        <w:pStyle w:val="H4"/>
+        <w:numPr>
+          <w:ilvl w:val="2"/>
+          <w:numId w:val="28"/>
+        </w:numPr>
         <w:rPr>
           <w:lang w:eastAsia="es-MX"/>
         </w:rPr>
       </w:pPr>
+      <w:r>
+        <w:rPr>
+          <w:lang w:eastAsia="es-MX"/>
+        </w:rPr>
+        <w:t>Consultar adquisiciones</w:t>
+      </w:r>
+    </w:p>
+    <w:p>
+      <w:pPr>
+        <w:rPr>
+          <w:lang w:eastAsia="es-MX"/>
+        </w:rPr>
+      </w:pPr>
+      <w:r>
+        <w:rPr>
+          <w:noProof/>
+          <w:lang w:eastAsia="ja-JP"/>
+        </w:rPr>
+        <w:drawing>
+          <wp:inline distT="0" distB="0" distL="0" distR="0" wp14:anchorId="50E17AA0" wp14:editId="06D8365F">
+            <wp:extent cx="5514975" cy="3810000"/>
+            <wp:effectExtent l="0" t="0" r="9525" b="0"/>
+            <wp:docPr id="14" name="Imagen 14"/>
+            <wp:cNvGraphicFramePr>
+              <a:graphicFrameLocks xmlns:a="http://schemas.openxmlformats.org/drawingml/2006/main" noChangeAspect="1"/>
+            </wp:cNvGraphicFramePr>
+            <a:graphic xmlns:a="http://schemas.openxmlformats.org/drawingml/2006/main">
+              <a:graphicData uri="http://schemas.openxmlformats.org/drawingml/2006/picture">
+                <pic:pic xmlns:pic="http://schemas.openxmlformats.org/drawingml/2006/picture">
+                  <pic:nvPicPr>
+                    <pic:cNvPr id="0" name="Picture 3"/>
+                    <pic:cNvPicPr>
+                      <a:picLocks noChangeAspect="1" noChangeArrowheads="1"/>
+                    </pic:cNvPicPr>
+                  </pic:nvPicPr>
+                  <pic:blipFill>
+                    <a:blip r:embed="rId19">
+                      <a:extLst>
+                        <a:ext uri="{28A0092B-C50C-407E-A947-70E740481C1C}">
+                          <a14:useLocalDpi xmlns:a14="http://schemas.microsoft.com/office/drawing/2010/main" val="0"/>
+                        </a:ext>
+                      </a:extLst>
+                    </a:blip>
+                    <a:srcRect/>
+                    <a:stretch>
+                      <a:fillRect/>
+                    </a:stretch>
+                  </pic:blipFill>
+                  <pic:spPr bwMode="auto">
+                    <a:xfrm>
+                      <a:off x="0" y="0"/>
+                      <a:ext cx="5514975" cy="3810000"/>
+                    </a:xfrm>
+                    <a:prstGeom prst="rect">
+                      <a:avLst/>
+                    </a:prstGeom>
+                    <a:noFill/>
+                    <a:ln>
+                      <a:noFill/>
+                    </a:ln>
+                  </pic:spPr>
+                </pic:pic>
+              </a:graphicData>
+            </a:graphic>
+          </wp:inline>
+        </w:drawing>
+      </w:r>
+    </w:p>
+    <w:p>
+      <w:pPr>
+        <w:pStyle w:val="H4"/>
+        <w:rPr>
+          <w:lang w:eastAsia="es-MX"/>
+        </w:rPr>
+      </w:pPr>
+      <w:r>
+        <w:rPr>
+          <w:lang w:eastAsia="es-MX"/>
+        </w:rPr>
+        <w:lastRenderedPageBreak/>
+        <w:t>Consultar devoluciones</w:t>
+      </w:r>
+    </w:p>
+    <w:p>
+      <w:pPr>
+        <w:rPr>
+          <w:lang w:eastAsia="es-MX"/>
+        </w:rPr>
+      </w:pPr>
+      <w:r>
+        <w:rPr>
+          <w:noProof/>
+          <w:lang w:eastAsia="ja-JP"/>
+        </w:rPr>
+        <w:drawing>
+          <wp:inline distT="0" distB="0" distL="0" distR="0" wp14:anchorId="37D95918" wp14:editId="48CD0345">
+            <wp:extent cx="5429250" cy="3810000"/>
+            <wp:effectExtent l="0" t="0" r="0" b="0"/>
+            <wp:docPr id="18" name="Imagen 18"/>
+            <wp:cNvGraphicFramePr>
+              <a:graphicFrameLocks xmlns:a="http://schemas.openxmlformats.org/drawingml/2006/main" noChangeAspect="1"/>
+            </wp:cNvGraphicFramePr>
+            <a:graphic xmlns:a="http://schemas.openxmlformats.org/drawingml/2006/main">
+              <a:graphicData uri="http://schemas.openxmlformats.org/drawingml/2006/picture">
+                <pic:pic xmlns:pic="http://schemas.openxmlformats.org/drawingml/2006/picture">
+                  <pic:nvPicPr>
+                    <pic:cNvPr id="0" name="Picture 7"/>
+                    <pic:cNvPicPr>
+                      <a:picLocks noChangeAspect="1" noChangeArrowheads="1"/>
+                    </pic:cNvPicPr>
+                  </pic:nvPicPr>
+                  <pic:blipFill>
+                    <a:blip r:embed="rId20">
+                      <a:extLst>
+                        <a:ext uri="{28A0092B-C50C-407E-A947-70E740481C1C}">
+                          <a14:useLocalDpi xmlns:a14="http://schemas.microsoft.com/office/drawing/2010/main" val="0"/>
+                        </a:ext>
+                      </a:extLst>
+                    </a:blip>
+                    <a:srcRect/>
+                    <a:stretch>
+                      <a:fillRect/>
+                    </a:stretch>
+                  </pic:blipFill>
+                  <pic:spPr bwMode="auto">
+                    <a:xfrm>
+                      <a:off x="0" y="0"/>
+                      <a:ext cx="5429250" cy="3810000"/>
+                    </a:xfrm>
+                    <a:prstGeom prst="rect">
+                      <a:avLst/>
+                    </a:prstGeom>
+                    <a:noFill/>
+                    <a:ln>
+                      <a:noFill/>
+                    </a:ln>
+                  </pic:spPr>
+                </pic:pic>
+              </a:graphicData>
+            </a:graphic>
+          </wp:inline>
+        </w:drawing>
+      </w:r>
+    </w:p>
+    <w:p>
+      <w:pPr>
+        <w:pStyle w:val="H4"/>
+        <w:rPr>
+          <w:lang w:eastAsia="es-MX"/>
+        </w:rPr>
+      </w:pPr>
+      <w:r>
+        <w:rPr>
+          <w:lang w:eastAsia="es-MX"/>
+        </w:rPr>
+        <w:t>Registrar devolución</w:t>
+      </w:r>
+    </w:p>
+    <w:p>
+      <w:pPr>
+        <w:rPr>
+          <w:lang w:eastAsia="es-MX"/>
+        </w:rPr>
+      </w:pPr>
+      <w:r>
+        <w:rPr>
+          <w:noProof/>
+          <w:lang w:eastAsia="ja-JP"/>
+        </w:rPr>
+        <w:drawing>
+          <wp:inline distT="0" distB="0" distL="0" distR="0" wp14:anchorId="5C513079" wp14:editId="0A9CE54F">
+            <wp:extent cx="5612130" cy="2751297"/>
+            <wp:effectExtent l="0" t="0" r="7620" b="0"/>
+            <wp:docPr id="19" name="Imagen 19"/>
+            <wp:cNvGraphicFramePr>
+              <a:graphicFrameLocks xmlns:a="http://schemas.openxmlformats.org/drawingml/2006/main" noChangeAspect="1"/>
+            </wp:cNvGraphicFramePr>
+            <a:graphic xmlns:a="http://schemas.openxmlformats.org/drawingml/2006/main">
+              <a:graphicData uri="http://schemas.openxmlformats.org/drawingml/2006/picture">
+                <pic:pic xmlns:pic="http://schemas.openxmlformats.org/drawingml/2006/picture">
+                  <pic:nvPicPr>
+                    <pic:cNvPr id="0" name="Picture 8"/>
+                    <pic:cNvPicPr>
+                      <a:picLocks noChangeAspect="1" noChangeArrowheads="1"/>
+                    </pic:cNvPicPr>
+                  </pic:nvPicPr>
+                  <pic:blipFill>
+                    <a:blip r:embed="rId21">
+                      <a:extLst>
+                        <a:ext uri="{28A0092B-C50C-407E-A947-70E740481C1C}">
+                          <a14:useLocalDpi xmlns:a14="http://schemas.microsoft.com/office/drawing/2010/main" val="0"/>
+                        </a:ext>
+                      </a:extLst>
+                    </a:blip>
+                    <a:srcRect/>
+                    <a:stretch>
+                      <a:fillRect/>
+                    </a:stretch>
+                  </pic:blipFill>
+                  <pic:spPr bwMode="auto">
+                    <a:xfrm>
+                      <a:off x="0" y="0"/>
+                      <a:ext cx="5612130" cy="2751297"/>
+                    </a:xfrm>
+                    <a:prstGeom prst="rect">
+                      <a:avLst/>
+                    </a:prstGeom>
+                    <a:noFill/>
+                    <a:ln>
+                      <a:noFill/>
+                    </a:ln>
+                  </pic:spPr>
+                </pic:pic>
+              </a:graphicData>
+            </a:graphic>
+          </wp:inline>
+        </w:drawing>
+      </w:r>
+    </w:p>
+    <w:p>
+      <w:pPr>
+        <w:pStyle w:val="H4"/>
+        <w:rPr>
+          <w:lang w:eastAsia="es-MX"/>
+        </w:rPr>
+      </w:pPr>
+      <w:r>
+        <w:rPr>
+          <w:lang w:eastAsia="es-MX"/>
+        </w:rPr>
+        <w:lastRenderedPageBreak/>
+        <w:t>Registrar préstamo</w:t>
+      </w:r>
+    </w:p>
+    <w:p>
+      <w:pPr>
+        <w:rPr>
+          <w:lang w:eastAsia="es-MX"/>
+        </w:rPr>
+      </w:pPr>
+      <w:r>
+        <w:rPr>
+          <w:noProof/>
+          <w:lang w:eastAsia="ja-JP"/>
+        </w:rPr>
+        <w:drawing>
+          <wp:inline distT="0" distB="0" distL="0" distR="0" wp14:anchorId="06618838" wp14:editId="1C7B44A0">
+            <wp:extent cx="5381625" cy="3810000"/>
+            <wp:effectExtent l="0" t="0" r="9525" b="0"/>
+            <wp:docPr id="20" name="Imagen 20"/>
+            <wp:cNvGraphicFramePr>
+              <a:graphicFrameLocks xmlns:a="http://schemas.openxmlformats.org/drawingml/2006/main" noChangeAspect="1"/>
+            </wp:cNvGraphicFramePr>
+            <a:graphic xmlns:a="http://schemas.openxmlformats.org/drawingml/2006/main">
+              <a:graphicData uri="http://schemas.openxmlformats.org/drawingml/2006/picture">
+                <pic:pic xmlns:pic="http://schemas.openxmlformats.org/drawingml/2006/picture">
+                  <pic:nvPicPr>
+                    <pic:cNvPr id="0" name="Picture 9"/>
+                    <pic:cNvPicPr>
+                      <a:picLocks noChangeAspect="1" noChangeArrowheads="1"/>
+                    </pic:cNvPicPr>
+                  </pic:nvPicPr>
+                  <pic:blipFill>
+                    <a:blip r:embed="rId22">
+                      <a:extLst>
+                        <a:ext uri="{28A0092B-C50C-407E-A947-70E740481C1C}">
+                          <a14:useLocalDpi xmlns:a14="http://schemas.microsoft.com/office/drawing/2010/main" val="0"/>
+                        </a:ext>
+                      </a:extLst>
+                    </a:blip>
+                    <a:srcRect/>
+                    <a:stretch>
+                      <a:fillRect/>
+                    </a:stretch>
+                  </pic:blipFill>
+                  <pic:spPr bwMode="auto">
+                    <a:xfrm>
+                      <a:off x="0" y="0"/>
+                      <a:ext cx="5381625" cy="3810000"/>
+                    </a:xfrm>
+                    <a:prstGeom prst="rect">
+                      <a:avLst/>
+                    </a:prstGeom>
+                    <a:noFill/>
+                    <a:ln>
+                      <a:noFill/>
+                    </a:ln>
+                  </pic:spPr>
+                </pic:pic>
+              </a:graphicData>
+            </a:graphic>
+          </wp:inline>
+        </w:drawing>
+      </w:r>
+    </w:p>
+    <w:p>
+      <w:pPr>
+        <w:pStyle w:val="H4"/>
+        <w:rPr>
+          <w:lang w:eastAsia="es-MX"/>
+        </w:rPr>
+      </w:pPr>
+      <w:r>
+        <w:rPr>
+          <w:lang w:eastAsia="es-MX"/>
+        </w:rPr>
+        <w:lastRenderedPageBreak/>
+        <w:t xml:space="preserve">Registrar Adquisiciones </w:t>
+      </w:r>
+    </w:p>
+    <w:p>
+      <w:pPr>
+        <w:rPr>
+          <w:lang w:eastAsia="es-MX"/>
+        </w:rPr>
+      </w:pPr>
+      <w:r>
+        <w:rPr>
+          <w:noProof/>
+          <w:lang w:eastAsia="ja-JP"/>
+        </w:rPr>
+        <w:drawing>
+          <wp:inline distT="0" distB="0" distL="0" distR="0" wp14:anchorId="49598005" wp14:editId="19D0027A">
+            <wp:extent cx="4791075" cy="3810000"/>
+            <wp:effectExtent l="0" t="0" r="9525" b="0"/>
+            <wp:docPr id="21" name="Imagen 21"/>
+            <wp:cNvGraphicFramePr>
+              <a:graphicFrameLocks xmlns:a="http://schemas.openxmlformats.org/drawingml/2006/main" noChangeAspect="1"/>
+            </wp:cNvGraphicFramePr>
+            <a:graphic xmlns:a="http://schemas.openxmlformats.org/drawingml/2006/main">
+              <a:graphicData uri="http://schemas.openxmlformats.org/drawingml/2006/picture">
+                <pic:pic xmlns:pic="http://schemas.openxmlformats.org/drawingml/2006/picture">
+                  <pic:nvPicPr>
+                    <pic:cNvPr id="0" name="Picture 10"/>
+                    <pic:cNvPicPr>
+                      <a:picLocks noChangeAspect="1" noChangeArrowheads="1"/>
+                    </pic:cNvPicPr>
+                  </pic:nvPicPr>
+                  <pic:blipFill>
+                    <a:blip r:embed="rId23">
+                      <a:extLst>
+                        <a:ext uri="{28A0092B-C50C-407E-A947-70E740481C1C}">
+                          <a14:useLocalDpi xmlns:a14="http://schemas.microsoft.com/office/drawing/2010/main" val="0"/>
+                        </a:ext>
+                      </a:extLst>
+                    </a:blip>
+                    <a:srcRect/>
+                    <a:stretch>
+                      <a:fillRect/>
+                    </a:stretch>
+                  </pic:blipFill>
+                  <pic:spPr bwMode="auto">
+                    <a:xfrm>
+                      <a:off x="0" y="0"/>
+                      <a:ext cx="4791075" cy="3810000"/>
+                    </a:xfrm>
+                    <a:prstGeom prst="rect">
+                      <a:avLst/>
+                    </a:prstGeom>
+                    <a:noFill/>
+                    <a:ln>
+                      <a:noFill/>
+                    </a:ln>
+                  </pic:spPr>
+                </pic:pic>
+              </a:graphicData>
+            </a:graphic>
+          </wp:inline>
+        </w:drawing>
+      </w:r>
+    </w:p>
+    <w:p>
+      <w:pPr>
+        <w:rPr>
+          <w:lang w:eastAsia="es-MX"/>
+        </w:rPr>
+      </w:pPr>
     </w:p>
     <w:p>
       <w:pPr>
@@ -25253,21 +25868,271 @@
           <w:lang w:eastAsia="es-MX"/>
         </w:rPr>
       </w:pPr>
-      <w:bookmarkStart w:id="48" w:name="_Toc452731667"/>
+      <w:bookmarkStart w:id="48" w:name="_Toc452731668"/>
       <w:r>
         <w:rPr>
           <w:lang w:eastAsia="es-MX"/>
         </w:rPr>
-        <w:t>Administración</w:t>
+        <w:lastRenderedPageBreak/>
+        <w:t>Administración Usuarios</w:t>
       </w:r>
       <w:bookmarkEnd w:id="48"/>
     </w:p>
     <w:p>
       <w:pPr>
+        <w:pStyle w:val="H4"/>
+        <w:numPr>
+          <w:ilvl w:val="2"/>
+          <w:numId w:val="29"/>
+        </w:numPr>
         <w:rPr>
           <w:lang w:eastAsia="es-MX"/>
         </w:rPr>
       </w:pPr>
+      <w:r>
+        <w:rPr>
+          <w:lang w:eastAsia="es-MX"/>
+        </w:rPr>
+        <w:t>Agregar usuario</w:t>
+      </w:r>
+    </w:p>
+    <w:p>
+      <w:pPr>
+        <w:rPr>
+          <w:lang w:eastAsia="es-MX"/>
+        </w:rPr>
+      </w:pPr>
+      <w:r>
+        <w:rPr>
+          <w:noProof/>
+          <w:lang w:eastAsia="ja-JP"/>
+        </w:rPr>
+        <w:drawing>
+          <wp:inline distT="0" distB="0" distL="0" distR="0" wp14:anchorId="187EBF8E" wp14:editId="27374260">
+            <wp:extent cx="5612130" cy="3884602"/>
+            <wp:effectExtent l="0" t="0" r="7620" b="1905"/>
+            <wp:docPr id="22" name="Imagen 22"/>
+            <wp:cNvGraphicFramePr>
+              <a:graphicFrameLocks xmlns:a="http://schemas.openxmlformats.org/drawingml/2006/main" noChangeAspect="1"/>
+            </wp:cNvGraphicFramePr>
+            <a:graphic xmlns:a="http://schemas.openxmlformats.org/drawingml/2006/main">
+              <a:graphicData uri="http://schemas.openxmlformats.org/drawingml/2006/picture">
+                <pic:pic xmlns:pic="http://schemas.openxmlformats.org/drawingml/2006/picture">
+                  <pic:nvPicPr>
+                    <pic:cNvPr id="0" name="Picture 11"/>
+                    <pic:cNvPicPr>
+                      <a:picLocks noChangeAspect="1" noChangeArrowheads="1"/>
+                    </pic:cNvPicPr>
+                  </pic:nvPicPr>
+                  <pic:blipFill>
+                    <a:blip r:embed="rId24">
+                      <a:extLst>
+                        <a:ext uri="{28A0092B-C50C-407E-A947-70E740481C1C}">
+                          <a14:useLocalDpi xmlns:a14="http://schemas.microsoft.com/office/drawing/2010/main" val="0"/>
+                        </a:ext>
+                      </a:extLst>
+                    </a:blip>
+                    <a:srcRect/>
+                    <a:stretch>
+                      <a:fillRect/>
+                    </a:stretch>
+                  </pic:blipFill>
+                  <pic:spPr bwMode="auto">
+                    <a:xfrm>
+                      <a:off x="0" y="0"/>
+                      <a:ext cx="5612130" cy="3884602"/>
+                    </a:xfrm>
+                    <a:prstGeom prst="rect">
+                      <a:avLst/>
+                    </a:prstGeom>
+                    <a:noFill/>
+                    <a:ln>
+                      <a:noFill/>
+                    </a:ln>
+                  </pic:spPr>
+                </pic:pic>
+              </a:graphicData>
+            </a:graphic>
+          </wp:inline>
+        </w:drawing>
+      </w:r>
+    </w:p>
+    <w:p>
+      <w:pPr>
+        <w:pStyle w:val="H4"/>
+        <w:rPr>
+          <w:lang w:eastAsia="es-MX"/>
+        </w:rPr>
+      </w:pPr>
+      <w:r>
+        <w:rPr>
+          <w:u w:val="single"/>
+          <w:lang w:eastAsia="es-MX"/>
+        </w:rPr>
+        <w:lastRenderedPageBreak/>
+        <w:t>Deshabilitar</w:t>
+      </w:r>
+      <w:r>
+        <w:rPr>
+          <w:lang w:eastAsia="es-MX"/>
+        </w:rPr>
+        <w:t xml:space="preserve"> usuario</w:t>
+      </w:r>
+    </w:p>
+    <w:p>
+      <w:pPr>
+        <w:rPr>
+          <w:lang w:eastAsia="es-MX"/>
+        </w:rPr>
+      </w:pPr>
+      <w:r>
+        <w:rPr>
+          <w:noProof/>
+          <w:lang w:eastAsia="ja-JP"/>
+        </w:rPr>
+        <w:drawing>
+          <wp:inline distT="0" distB="0" distL="0" distR="0" wp14:anchorId="7C85B579" wp14:editId="2252CB49">
+            <wp:extent cx="5372100" cy="3810000"/>
+            <wp:effectExtent l="0" t="0" r="0" b="0"/>
+            <wp:docPr id="23" name="Imagen 23"/>
+            <wp:cNvGraphicFramePr>
+              <a:graphicFrameLocks xmlns:a="http://schemas.openxmlformats.org/drawingml/2006/main" noChangeAspect="1"/>
+            </wp:cNvGraphicFramePr>
+            <a:graphic xmlns:a="http://schemas.openxmlformats.org/drawingml/2006/main">
+              <a:graphicData uri="http://schemas.openxmlformats.org/drawingml/2006/picture">
+                <pic:pic xmlns:pic="http://schemas.openxmlformats.org/drawingml/2006/picture">
+                  <pic:nvPicPr>
+                    <pic:cNvPr id="0" name="Picture 12"/>
+                    <pic:cNvPicPr>
+                      <a:picLocks noChangeAspect="1" noChangeArrowheads="1"/>
+                    </pic:cNvPicPr>
+                  </pic:nvPicPr>
+                  <pic:blipFill>
+                    <a:blip r:embed="rId25">
+                      <a:extLst>
+                        <a:ext uri="{28A0092B-C50C-407E-A947-70E740481C1C}">
+                          <a14:useLocalDpi xmlns:a14="http://schemas.microsoft.com/office/drawing/2010/main" val="0"/>
+                        </a:ext>
+                      </a:extLst>
+                    </a:blip>
+                    <a:srcRect/>
+                    <a:stretch>
+                      <a:fillRect/>
+                    </a:stretch>
+                  </pic:blipFill>
+                  <pic:spPr bwMode="auto">
+                    <a:xfrm>
+                      <a:off x="0" y="0"/>
+                      <a:ext cx="5372100" cy="3810000"/>
+                    </a:xfrm>
+                    <a:prstGeom prst="rect">
+                      <a:avLst/>
+                    </a:prstGeom>
+                    <a:noFill/>
+                    <a:ln>
+                      <a:noFill/>
+                    </a:ln>
+                  </pic:spPr>
+                </pic:pic>
+              </a:graphicData>
+            </a:graphic>
+          </wp:inline>
+        </w:drawing>
+      </w:r>
+    </w:p>
+    <w:p>
+      <w:pPr>
+        <w:pStyle w:val="H4"/>
+        <w:rPr>
+          <w:lang w:eastAsia="es-MX"/>
+        </w:rPr>
+      </w:pPr>
+      <w:r>
+        <w:rPr>
+          <w:lang w:eastAsia="es-MX"/>
+        </w:rPr>
+        <w:lastRenderedPageBreak/>
+        <w:t>Editar Usuario</w:t>
+      </w:r>
+    </w:p>
+    <w:p>
+      <w:pPr>
+        <w:rPr>
+          <w:lang w:eastAsia="es-MX"/>
+        </w:rPr>
+      </w:pPr>
+      <w:r>
+        <w:rPr>
+          <w:noProof/>
+          <w:lang w:eastAsia="ja-JP"/>
+        </w:rPr>
+        <w:drawing>
+          <wp:inline distT="0" distB="0" distL="0" distR="0" wp14:anchorId="3C47684C" wp14:editId="6BF9F168">
+            <wp:extent cx="5457825" cy="3810000"/>
+            <wp:effectExtent l="0" t="0" r="9525" b="0"/>
+            <wp:docPr id="24" name="Imagen 24"/>
+            <wp:cNvGraphicFramePr>
+              <a:graphicFrameLocks xmlns:a="http://schemas.openxmlformats.org/drawingml/2006/main" noChangeAspect="1"/>
+            </wp:cNvGraphicFramePr>
+            <a:graphic xmlns:a="http://schemas.openxmlformats.org/drawingml/2006/main">
+              <a:graphicData uri="http://schemas.openxmlformats.org/drawingml/2006/picture">
+                <pic:pic xmlns:pic="http://schemas.openxmlformats.org/drawingml/2006/picture">
+                  <pic:nvPicPr>
+                    <pic:cNvPr id="0" name="Picture 13"/>
+                    <pic:cNvPicPr>
+                      <a:picLocks noChangeAspect="1" noChangeArrowheads="1"/>
+                    </pic:cNvPicPr>
+                  </pic:nvPicPr>
+                  <pic:blipFill>
+                    <a:blip r:embed="rId26">
+                      <a:extLst>
+                        <a:ext uri="{28A0092B-C50C-407E-A947-70E740481C1C}">
+                          <a14:useLocalDpi xmlns:a14="http://schemas.microsoft.com/office/drawing/2010/main" val="0"/>
+                        </a:ext>
+                      </a:extLst>
+                    </a:blip>
+                    <a:srcRect/>
+                    <a:stretch>
+                      <a:fillRect/>
+                    </a:stretch>
+                  </pic:blipFill>
+                  <pic:spPr bwMode="auto">
+                    <a:xfrm>
+                      <a:off x="0" y="0"/>
+                      <a:ext cx="5457825" cy="3810000"/>
+                    </a:xfrm>
+                    <a:prstGeom prst="rect">
+                      <a:avLst/>
+                    </a:prstGeom>
+                    <a:noFill/>
+                    <a:ln>
+                      <a:noFill/>
+                    </a:ln>
+                  </pic:spPr>
+                </pic:pic>
+              </a:graphicData>
+            </a:graphic>
+          </wp:inline>
+        </w:drawing>
+      </w:r>
+    </w:p>
+    <w:p>
+      <w:pPr>
+        <w:rPr>
+          <w:rFonts w:ascii="Raleway" w:eastAsiaTheme="majorEastAsia" w:hAnsi="Raleway" w:cstheme="majorBidi"/>
+          <w:b/>
+          <w:sz w:val="28"/>
+          <w:szCs w:val="24"/>
+          <w:lang w:eastAsia="es-MX"/>
+        </w:rPr>
+      </w:pPr>
+      <w:bookmarkStart w:id="49" w:name="_Toc452731669"/>
+      <w:r>
+        <w:rPr>
+          <w:lang w:eastAsia="es-MX"/>
+        </w:rPr>
+        <w:br w:type="page"/>
+      </w:r>
     </w:p>
     <w:p>
       <w:pPr>
@@ -25276,49 +26141,177 @@
           <w:lang w:eastAsia="es-MX"/>
         </w:rPr>
       </w:pPr>
-      <w:bookmarkStart w:id="49" w:name="_Toc452731668"/>
       <w:r>
         <w:rPr>
           <w:lang w:eastAsia="es-MX"/>
         </w:rPr>
-        <w:t>Administración Usuarios</w:t>
+        <w:lastRenderedPageBreak/>
+        <w:t>Funcionalidad del sistema</w:t>
       </w:r>
       <w:bookmarkEnd w:id="49"/>
     </w:p>
     <w:p>
       <w:pPr>
+        <w:pStyle w:val="H4"/>
+        <w:numPr>
+          <w:ilvl w:val="2"/>
+          <w:numId w:val="30"/>
+        </w:numPr>
         <w:rPr>
           <w:lang w:eastAsia="es-MX"/>
         </w:rPr>
       </w:pPr>
-    </w:p>
-    <w:p>
-      <w:pPr>
-        <w:pStyle w:val="H3"/>
+      <w:r>
         <w:rPr>
           <w:lang w:eastAsia="es-MX"/>
         </w:rPr>
-      </w:pPr>
-      <w:bookmarkStart w:id="50" w:name="_Toc452731669"/>
-      <w:r>
+        <w:t>Agregar reseña de ítem</w:t>
+      </w:r>
+    </w:p>
+    <w:p>
+      <w:pPr>
         <w:rPr>
           <w:lang w:eastAsia="es-MX"/>
         </w:rPr>
-        <w:t>Funcionalidad del sistema</w:t>
-      </w:r>
+      </w:pPr>
+    </w:p>
+    <w:p>
+      <w:pPr>
+        <w:pStyle w:val="H4"/>
+        <w:rPr>
+          <w:lang w:eastAsia="es-MX"/>
+        </w:rPr>
+      </w:pPr>
+      <w:r>
+        <w:rPr>
+          <w:lang w:eastAsia="es-MX"/>
+        </w:rPr>
+        <w:t>Buscar ítem</w:t>
+      </w:r>
+    </w:p>
+    <w:p>
+      <w:pPr>
+        <w:rPr>
+          <w:lang w:eastAsia="es-MX"/>
+        </w:rPr>
+      </w:pPr>
+      <w:r>
+        <w:rPr>
+          <w:noProof/>
+          <w:lang w:eastAsia="ja-JP"/>
+        </w:rPr>
+        <w:drawing>
+          <wp:inline distT="0" distB="0" distL="0" distR="0" wp14:anchorId="4BF01BD0" wp14:editId="15BF0B20">
+            <wp:extent cx="3143250" cy="3810000"/>
+            <wp:effectExtent l="0" t="0" r="0" b="0"/>
+            <wp:docPr id="37" name="Imagen 37"/>
+            <wp:cNvGraphicFramePr>
+              <a:graphicFrameLocks xmlns:a="http://schemas.openxmlformats.org/drawingml/2006/main" noChangeAspect="1"/>
+            </wp:cNvGraphicFramePr>
+            <a:graphic xmlns:a="http://schemas.openxmlformats.org/drawingml/2006/main">
+              <a:graphicData uri="http://schemas.openxmlformats.org/drawingml/2006/picture">
+                <pic:pic xmlns:pic="http://schemas.openxmlformats.org/drawingml/2006/picture">
+                  <pic:nvPicPr>
+                    <pic:cNvPr id="0" name="Picture 14"/>
+                    <pic:cNvPicPr>
+                      <a:picLocks noChangeAspect="1" noChangeArrowheads="1"/>
+                    </pic:cNvPicPr>
+                  </pic:nvPicPr>
+                  <pic:blipFill>
+                    <a:blip r:embed="rId27">
+                      <a:extLst>
+                        <a:ext uri="{28A0092B-C50C-407E-A947-70E740481C1C}">
+                          <a14:useLocalDpi xmlns:a14="http://schemas.microsoft.com/office/drawing/2010/main" val="0"/>
+                        </a:ext>
+                      </a:extLst>
+                    </a:blip>
+                    <a:srcRect/>
+                    <a:stretch>
+                      <a:fillRect/>
+                    </a:stretch>
+                  </pic:blipFill>
+                  <pic:spPr bwMode="auto">
+                    <a:xfrm>
+                      <a:off x="0" y="0"/>
+                      <a:ext cx="3143250" cy="3810000"/>
+                    </a:xfrm>
+                    <a:prstGeom prst="rect">
+                      <a:avLst/>
+                    </a:prstGeom>
+                    <a:noFill/>
+                    <a:ln>
+                      <a:noFill/>
+                    </a:ln>
+                  </pic:spPr>
+                </pic:pic>
+              </a:graphicData>
+            </a:graphic>
+          </wp:inline>
+        </w:drawing>
+      </w:r>
+      <w:bookmarkStart w:id="50" w:name="_GoBack"/>
       <w:bookmarkEnd w:id="50"/>
     </w:p>
     <w:p>
       <w:pPr>
+        <w:pStyle w:val="H4"/>
         <w:rPr>
           <w:lang w:eastAsia="es-MX"/>
         </w:rPr>
       </w:pPr>
+      <w:r>
+        <w:rPr>
+          <w:lang w:eastAsia="es-MX"/>
+        </w:rPr>
+        <w:t>Realizar petición interbibliotecaria</w:t>
+      </w:r>
+    </w:p>
+    <w:p>
+      <w:pPr>
+        <w:pStyle w:val="H4"/>
+        <w:rPr>
+          <w:lang w:eastAsia="es-MX"/>
+        </w:rPr>
+      </w:pPr>
+      <w:r>
+        <w:rPr>
+          <w:lang w:eastAsia="es-MX"/>
+        </w:rPr>
+        <w:t>Realizar préstamo</w:t>
+      </w:r>
+    </w:p>
+    <w:p>
+      <w:pPr>
+        <w:pStyle w:val="H4"/>
+        <w:rPr>
+          <w:lang w:eastAsia="es-MX"/>
+        </w:rPr>
+      </w:pPr>
+      <w:r>
+        <w:rPr>
+          <w:lang w:eastAsia="es-MX"/>
+        </w:rPr>
+        <w:t>Reservar ítem</w:t>
+      </w:r>
+    </w:p>
+    <w:p>
+      <w:pPr>
+        <w:pStyle w:val="H4"/>
+        <w:rPr>
+          <w:lang w:eastAsia="es-MX"/>
+        </w:rPr>
+      </w:pPr>
+      <w:r>
+        <w:rPr>
+          <w:lang w:eastAsia="es-MX"/>
+        </w:rPr>
+        <w:t>Retroalimentar al sistema</w:t>
+      </w:r>
     </w:p>
     <w:p>
       <w:pPr>
         <w:sectPr>
-          <w:headerReference w:type="default" r:id="rId17"/>
+          <w:headerReference w:type="default" r:id="rId28"/>
           <w:pgSz w:w="12240" w:h="15840"/>
           <w:pgMar w:top="1418" w:right="1701" w:bottom="1418" w:left="1701" w:header="709" w:footer="709" w:gutter="0"/>
           <w:pgBorders w:offsetFrom="page">
@@ -25331,9 +26324,6 @@
           <w:docGrid w:linePitch="360"/>
         </w:sectPr>
       </w:pPr>
-      <w:r>
-        <w:br w:type="page"/>
-      </w:r>
     </w:p>
     <w:p>
       <w:pPr>
@@ -25385,7 +26375,7 @@
                     </pic:cNvPicPr>
                   </pic:nvPicPr>
                   <pic:blipFill>
-                    <a:blip r:embed="rId18">
+                    <a:blip r:embed="rId29">
                       <a:extLst>
                         <a:ext uri="{28A0092B-C50C-407E-A947-70E740481C1C}">
                           <a14:useLocalDpi xmlns:a14="http://schemas.microsoft.com/office/drawing/2010/main" val="0"/>
@@ -26210,6 +27200,28 @@
     </w:p>
     <w:p>
       <w:pPr>
+        <w:pStyle w:val="H4"/>
+        <w:rPr>
+          <w:lang w:val="es-ES" w:eastAsia="es-MX"/>
+        </w:rPr>
+      </w:pPr>
+      <w:r>
+        <w:rPr>
+          <w:lang w:val="es-ES" w:eastAsia="es-MX"/>
+        </w:rPr>
+        <w:t xml:space="preserve">Diagrama de estado de </w:t>
+      </w:r>
+      <w:proofErr w:type="spellStart"/>
+      <w:r>
+        <w:rPr>
+          <w:lang w:val="es-ES" w:eastAsia="es-MX"/>
+        </w:rPr>
+        <w:t>Item</w:t>
+      </w:r>
+      <w:proofErr w:type="spellEnd"/>
+    </w:p>
+    <w:p>
+      <w:pPr>
         <w:rPr>
           <w:lang w:val="es-ES"/>
         </w:rPr>
@@ -26237,7 +27249,7 @@
                     </pic:cNvPicPr>
                   </pic:nvPicPr>
                   <pic:blipFill>
-                    <a:blip r:embed="rId19">
+                    <a:blip r:embed="rId30">
                       <a:extLst>
                         <a:ext uri="{28A0092B-C50C-407E-A947-70E740481C1C}">
                           <a14:useLocalDpi xmlns:a14="http://schemas.microsoft.com/office/drawing/2010/main" val="0"/>
@@ -26682,7 +27694,7 @@
                     </pic:cNvPicPr>
                   </pic:nvPicPr>
                   <pic:blipFill>
-                    <a:blip r:embed="rId20">
+                    <a:blip r:embed="rId31">
                       <a:extLst>
                         <a:ext uri="{28A0092B-C50C-407E-A947-70E740481C1C}">
                           <a14:useLocalDpi xmlns:a14="http://schemas.microsoft.com/office/drawing/2010/main" val="0"/>
@@ -26743,7 +27755,7 @@
                     </pic:cNvPicPr>
                   </pic:nvPicPr>
                   <pic:blipFill>
-                    <a:blip r:embed="rId21">
+                    <a:blip r:embed="rId32">
                       <a:extLst>
                         <a:ext uri="{28A0092B-C50C-407E-A947-70E740481C1C}">
                           <a14:useLocalDpi xmlns:a14="http://schemas.microsoft.com/office/drawing/2010/main" val="0"/>
@@ -26805,7 +27817,7 @@
                     </pic:cNvPicPr>
                   </pic:nvPicPr>
                   <pic:blipFill>
-                    <a:blip r:embed="rId22">
+                    <a:blip r:embed="rId33">
                       <a:extLst>
                         <a:ext uri="{28A0092B-C50C-407E-A947-70E740481C1C}">
                           <a14:useLocalDpi xmlns:a14="http://schemas.microsoft.com/office/drawing/2010/main" val="0"/>
@@ -26866,7 +27878,7 @@
                     </pic:cNvPicPr>
                   </pic:nvPicPr>
                   <pic:blipFill>
-                    <a:blip r:embed="rId23">
+                    <a:blip r:embed="rId34">
                       <a:extLst>
                         <a:ext uri="{28A0092B-C50C-407E-A947-70E740481C1C}">
                           <a14:useLocalDpi xmlns:a14="http://schemas.microsoft.com/office/drawing/2010/main" val="0"/>
@@ -26928,7 +27940,7 @@
                     </pic:cNvPicPr>
                   </pic:nvPicPr>
                   <pic:blipFill>
-                    <a:blip r:embed="rId24">
+                    <a:blip r:embed="rId35">
                       <a:extLst>
                         <a:ext uri="{28A0092B-C50C-407E-A947-70E740481C1C}">
                           <a14:useLocalDpi xmlns:a14="http://schemas.microsoft.com/office/drawing/2010/main" val="0"/>
@@ -26989,7 +28001,7 @@
                     </pic:cNvPicPr>
                   </pic:nvPicPr>
                   <pic:blipFill>
-                    <a:blip r:embed="rId25">
+                    <a:blip r:embed="rId36">
                       <a:extLst>
                         <a:ext uri="{28A0092B-C50C-407E-A947-70E740481C1C}">
                           <a14:useLocalDpi xmlns:a14="http://schemas.microsoft.com/office/drawing/2010/main" val="0"/>
@@ -27051,7 +28063,7 @@
                     </pic:cNvPicPr>
                   </pic:nvPicPr>
                   <pic:blipFill>
-                    <a:blip r:embed="rId26">
+                    <a:blip r:embed="rId37">
                       <a:extLst>
                         <a:ext uri="{28A0092B-C50C-407E-A947-70E740481C1C}">
                           <a14:useLocalDpi xmlns:a14="http://schemas.microsoft.com/office/drawing/2010/main" val="0"/>
@@ -27112,7 +28124,7 @@
                     </pic:cNvPicPr>
                   </pic:nvPicPr>
                   <pic:blipFill>
-                    <a:blip r:embed="rId27">
+                    <a:blip r:embed="rId38">
                       <a:extLst>
                         <a:ext uri="{28A0092B-C50C-407E-A947-70E740481C1C}">
                           <a14:useLocalDpi xmlns:a14="http://schemas.microsoft.com/office/drawing/2010/main" val="0"/>
@@ -27174,7 +28186,7 @@
                     </pic:cNvPicPr>
                   </pic:nvPicPr>
                   <pic:blipFill>
-                    <a:blip r:embed="rId28">
+                    <a:blip r:embed="rId39">
                       <a:extLst>
                         <a:ext uri="{28A0092B-C50C-407E-A947-70E740481C1C}">
                           <a14:useLocalDpi xmlns:a14="http://schemas.microsoft.com/office/drawing/2010/main" val="0"/>
@@ -27235,7 +28247,7 @@
                     </pic:cNvPicPr>
                   </pic:nvPicPr>
                   <pic:blipFill>
-                    <a:blip r:embed="rId29">
+                    <a:blip r:embed="rId40">
                       <a:extLst>
                         <a:ext uri="{28A0092B-C50C-407E-A947-70E740481C1C}">
                           <a14:useLocalDpi xmlns:a14="http://schemas.microsoft.com/office/drawing/2010/main" val="0"/>
@@ -27347,7 +28359,7 @@
       </w:pPr>
     </w:p>
     <w:sectPr>
-      <w:headerReference w:type="default" r:id="rId30"/>
+      <w:headerReference w:type="default" r:id="rId41"/>
       <w:pgSz w:w="12240" w:h="15840"/>
       <w:pgMar w:top="1417" w:right="1701" w:bottom="1417" w:left="1701" w:header="708" w:footer="708" w:gutter="0"/>
       <w:pgBorders w:offsetFrom="page">
@@ -27474,7 +28486,7 @@
                                   <w:noProof/>
                                   <w:lang w:val="es-ES"/>
                                 </w:rPr>
-                                <w:t>17</w:t>
+                                <w:t>47</w:t>
                               </w:r>
                               <w:r>
                                 <w:fldChar w:fldCharType="end"/>
@@ -27538,7 +28550,7 @@
                             <w:noProof/>
                             <w:lang w:val="es-ES"/>
                           </w:rPr>
-                          <w:t>17</w:t>
+                          <w:t>47</w:t>
                         </w:r>
                         <w:r>
                           <w:fldChar w:fldCharType="end"/>
@@ -27619,7 +28631,7 @@
                 </wp:anchor>
               </w:drawing>
             </mc:Choice>
-            <mc:Fallback xmlns:mo="http://schemas.microsoft.com/office/mac/office/2008/main" xmlns:mv="urn:schemas-microsoft-com:mac:vml">
+            <mc:Fallback xmlns:mv="urn:schemas-microsoft-com:mac:vml" xmlns:mo="http://schemas.microsoft.com/office/mac/office/2008/main">
               <w:pict>
                 <v:shapetype w14:anchorId="3069EFBC" id="_x0000_t32" coordsize="21600,21600" o:spt="32" o:oned="t" path="m,l21600,21600e" filled="f">
                   <v:path arrowok="t" fillok="f" o:connecttype="none"/>
@@ -27985,7 +28997,7 @@
         <wp:inline distT="0" distB="0" distL="0" distR="0" wp14:anchorId="0B1C892A" wp14:editId="60C6CFCC">
           <wp:extent cx="828000" cy="718590"/>
           <wp:effectExtent l="0" t="0" r="10795" b="0"/>
-          <wp:docPr id="84" name="Imagen 84"/>
+          <wp:docPr id="25" name="Imagen 25"/>
           <wp:cNvGraphicFramePr>
             <a:graphicFrameLocks xmlns:a="http://schemas.openxmlformats.org/drawingml/2006/main" noChangeAspect="1"/>
           </wp:cNvGraphicFramePr>
@@ -28042,7 +29054,7 @@
         <wp:inline distT="0" distB="0" distL="0" distR="0" wp14:anchorId="461EA026" wp14:editId="1FF29FE2">
           <wp:extent cx="622800" cy="721590"/>
           <wp:effectExtent l="0" t="0" r="12700" b="0"/>
-          <wp:docPr id="85" name="Imagen 85"/>
+          <wp:docPr id="35" name="Imagen 35"/>
           <wp:cNvGraphicFramePr>
             <a:graphicFrameLocks xmlns:a="http://schemas.openxmlformats.org/drawingml/2006/main" noChangeAspect="1"/>
           </wp:cNvGraphicFramePr>
@@ -28086,7 +29098,7 @@
         <wp:inline distT="0" distB="0" distL="0" distR="0" wp14:anchorId="39EC5EEB" wp14:editId="3C023197">
           <wp:extent cx="1402543" cy="720000"/>
           <wp:effectExtent l="0" t="0" r="0" b="0"/>
-          <wp:docPr id="86" name="Imagen 86"/>
+          <wp:docPr id="36" name="Imagen 36"/>
           <wp:cNvGraphicFramePr>
             <a:graphicFrameLocks xmlns:a="http://schemas.openxmlformats.org/drawingml/2006/main" noChangeAspect="1"/>
           </wp:cNvGraphicFramePr>
@@ -29906,6 +30918,96 @@
     </w:lvlOverride>
   </w:num>
   <w:num w:numId="27">
+    <w:abstractNumId w:val="5"/>
+    <w:lvlOverride w:ilvl="0">
+      <w:startOverride w:val="1"/>
+    </w:lvlOverride>
+    <w:lvlOverride w:ilvl="1">
+      <w:startOverride w:val="1"/>
+    </w:lvlOverride>
+    <w:lvlOverride w:ilvl="2">
+      <w:startOverride w:val="1"/>
+    </w:lvlOverride>
+    <w:lvlOverride w:ilvl="3">
+      <w:startOverride w:val="1"/>
+    </w:lvlOverride>
+    <w:lvlOverride w:ilvl="4">
+      <w:startOverride w:val="1"/>
+    </w:lvlOverride>
+    <w:lvlOverride w:ilvl="5">
+      <w:startOverride w:val="1"/>
+    </w:lvlOverride>
+    <w:lvlOverride w:ilvl="6">
+      <w:startOverride w:val="1"/>
+    </w:lvlOverride>
+    <w:lvlOverride w:ilvl="7">
+      <w:startOverride w:val="1"/>
+    </w:lvlOverride>
+    <w:lvlOverride w:ilvl="8">
+      <w:startOverride w:val="1"/>
+    </w:lvlOverride>
+  </w:num>
+  <w:num w:numId="28">
+    <w:abstractNumId w:val="5"/>
+    <w:lvlOverride w:ilvl="0">
+      <w:startOverride w:val="1"/>
+    </w:lvlOverride>
+    <w:lvlOverride w:ilvl="1">
+      <w:startOverride w:val="1"/>
+    </w:lvlOverride>
+    <w:lvlOverride w:ilvl="2">
+      <w:startOverride w:val="1"/>
+    </w:lvlOverride>
+    <w:lvlOverride w:ilvl="3">
+      <w:startOverride w:val="1"/>
+    </w:lvlOverride>
+    <w:lvlOverride w:ilvl="4">
+      <w:startOverride w:val="1"/>
+    </w:lvlOverride>
+    <w:lvlOverride w:ilvl="5">
+      <w:startOverride w:val="1"/>
+    </w:lvlOverride>
+    <w:lvlOverride w:ilvl="6">
+      <w:startOverride w:val="1"/>
+    </w:lvlOverride>
+    <w:lvlOverride w:ilvl="7">
+      <w:startOverride w:val="1"/>
+    </w:lvlOverride>
+    <w:lvlOverride w:ilvl="8">
+      <w:startOverride w:val="1"/>
+    </w:lvlOverride>
+  </w:num>
+  <w:num w:numId="29">
+    <w:abstractNumId w:val="5"/>
+    <w:lvlOverride w:ilvl="0">
+      <w:startOverride w:val="1"/>
+    </w:lvlOverride>
+    <w:lvlOverride w:ilvl="1">
+      <w:startOverride w:val="1"/>
+    </w:lvlOverride>
+    <w:lvlOverride w:ilvl="2">
+      <w:startOverride w:val="1"/>
+    </w:lvlOverride>
+    <w:lvlOverride w:ilvl="3">
+      <w:startOverride w:val="1"/>
+    </w:lvlOverride>
+    <w:lvlOverride w:ilvl="4">
+      <w:startOverride w:val="1"/>
+    </w:lvlOverride>
+    <w:lvlOverride w:ilvl="5">
+      <w:startOverride w:val="1"/>
+    </w:lvlOverride>
+    <w:lvlOverride w:ilvl="6">
+      <w:startOverride w:val="1"/>
+    </w:lvlOverride>
+    <w:lvlOverride w:ilvl="7">
+      <w:startOverride w:val="1"/>
+    </w:lvlOverride>
+    <w:lvlOverride w:ilvl="8">
+      <w:startOverride w:val="1"/>
+    </w:lvlOverride>
+  </w:num>
+  <w:num w:numId="30">
     <w:abstractNumId w:val="5"/>
     <w:lvlOverride w:ilvl="0">
       <w:startOverride w:val="1"/>
@@ -31378,7 +32480,7 @@
 </file>
 
 <file path=customXml/itemProps1.xml><?xml version="1.0" encoding="utf-8"?>
-<ds:datastoreItem xmlns:ds="http://schemas.openxmlformats.org/officeDocument/2006/customXml" ds:itemID="{E2BB1F84-D6EE-460F-93A8-87CA07469279}">
+<ds:datastoreItem xmlns:ds="http://schemas.openxmlformats.org/officeDocument/2006/customXml" ds:itemID="{67E6C02E-658B-48C8-A9E1-8AD414951C9B}">
   <ds:schemaRefs>
     <ds:schemaRef ds:uri="http://schemas.openxmlformats.org/officeDocument/2006/bibliography"/>
   </ds:schemaRefs>

</xml_diff>

<commit_message>
Muchos mas MockUps y Trabajo con diagramas de actividad y secuencia
</commit_message>
<xml_diff>
--- a/Documento-de-especificación-de-diseño.docx
+++ b/Documento-de-especificación-de-diseño.docx
@@ -14237,15 +14237,7 @@
           </w:p>
           <w:p>
             <w:r>
-              <w:t xml:space="preserve">4i.- El sistema no puede conectarse con </w:t>
-            </w:r>
-            <w:proofErr w:type="gramStart"/>
-            <w:r>
-              <w:t>la BD</w:t>
-            </w:r>
-            <w:proofErr w:type="gramEnd"/>
-            <w:r>
-              <w:t xml:space="preserve"> e informa sobre el inconveniente.</w:t>
+              <w:t>4i.- El sistema no puede conectarse con la BD e informa sobre el inconveniente.</w:t>
             </w:r>
           </w:p>
           <w:p>
@@ -14269,14 +14261,12 @@
                 <w:b/>
               </w:rPr>
             </w:pPr>
-            <w:proofErr w:type="spellStart"/>
             <w:r>
               <w:rPr>
                 <w:b/>
               </w:rPr>
               <w:t>Postcondiciones</w:t>
             </w:r>
-            <w:proofErr w:type="spellEnd"/>
           </w:p>
         </w:tc>
         <w:tc>
@@ -14548,13 +14538,8 @@
           </w:tcPr>
           <w:p>
             <w:r>
-              <w:t xml:space="preserve">Luis Fernando Gómez </w:t>
-            </w:r>
-            <w:proofErr w:type="spellStart"/>
-            <w:r>
-              <w:t>Alejandré</w:t>
-            </w:r>
-            <w:proofErr w:type="spellEnd"/>
+              <w:t>Luis Fernando Gómez Alejandré</w:t>
+            </w:r>
           </w:p>
           <w:p>
             <w:r>
@@ -15140,15 +15125,7 @@
           </w:p>
           <w:p>
             <w:r>
-              <w:t xml:space="preserve">4h.- El sistema no puede conectarse con </w:t>
-            </w:r>
-            <w:proofErr w:type="gramStart"/>
-            <w:r>
-              <w:t>la BD</w:t>
-            </w:r>
-            <w:proofErr w:type="gramEnd"/>
-            <w:r>
-              <w:t xml:space="preserve"> e informa sobre el inconveniente.</w:t>
+              <w:t>4h.- El sistema no puede conectarse con la BD e informa sobre el inconveniente.</w:t>
             </w:r>
           </w:p>
           <w:p>
@@ -15173,14 +15150,12 @@
                 <w:b/>
               </w:rPr>
             </w:pPr>
-            <w:proofErr w:type="spellStart"/>
             <w:r>
               <w:rPr>
                 <w:b/>
               </w:rPr>
               <w:t>Postcondiciones</w:t>
             </w:r>
-            <w:proofErr w:type="spellEnd"/>
           </w:p>
         </w:tc>
         <w:tc>
@@ -17095,14 +17070,12 @@
                 <w:b/>
               </w:rPr>
             </w:pPr>
-            <w:proofErr w:type="spellStart"/>
             <w:r>
               <w:rPr>
                 <w:b/>
               </w:rPr>
               <w:t>Postcondiciones</w:t>
             </w:r>
-            <w:proofErr w:type="spellEnd"/>
           </w:p>
         </w:tc>
         <w:tc>
@@ -17503,15 +17476,7 @@
           </w:tcPr>
           <w:p>
             <w:r>
-              <w:t xml:space="preserve">Deben existir ítems en </w:t>
-            </w:r>
-            <w:proofErr w:type="gramStart"/>
-            <w:r>
-              <w:t>la BD</w:t>
-            </w:r>
-            <w:proofErr w:type="gramEnd"/>
-            <w:r>
-              <w:t>.</w:t>
+              <w:t>Deben existir ítems en la BD.</w:t>
             </w:r>
           </w:p>
           <w:p>
@@ -17719,15 +17684,7 @@
           </w:p>
           <w:p>
             <w:r>
-              <w:t xml:space="preserve">4d.-El sistema informa que no se puede conectar </w:t>
-            </w:r>
-            <w:proofErr w:type="gramStart"/>
-            <w:r>
-              <w:t>a la BD</w:t>
-            </w:r>
-            <w:proofErr w:type="gramEnd"/>
-            <w:r>
-              <w:t>.</w:t>
+              <w:t>4d.-El sistema informa que no se puede conectar a la BD.</w:t>
             </w:r>
           </w:p>
           <w:p>
@@ -17756,14 +17713,12 @@
                 <w:b/>
               </w:rPr>
             </w:pPr>
-            <w:proofErr w:type="spellStart"/>
             <w:r>
               <w:rPr>
                 <w:b/>
               </w:rPr>
               <w:t>Postcondiciones</w:t>
             </w:r>
-            <w:proofErr w:type="spellEnd"/>
           </w:p>
         </w:tc>
         <w:tc>
@@ -18377,15 +18332,7 @@
           </w:p>
           <w:p>
             <w:r>
-              <w:t xml:space="preserve">4d.- Existe un error con </w:t>
-            </w:r>
-            <w:proofErr w:type="gramStart"/>
-            <w:r>
-              <w:t>la BD</w:t>
-            </w:r>
-            <w:proofErr w:type="gramEnd"/>
-            <w:r>
-              <w:t xml:space="preserve"> y el sistema informa</w:t>
+              <w:t>4d.- Existe un error con la BD y el sistema informa</w:t>
             </w:r>
           </w:p>
           <w:p>
@@ -18414,14 +18361,12 @@
                 <w:b/>
               </w:rPr>
             </w:pPr>
-            <w:proofErr w:type="spellStart"/>
             <w:r>
               <w:rPr>
                 <w:b/>
               </w:rPr>
               <w:t>Postcondiciones</w:t>
             </w:r>
-            <w:proofErr w:type="spellEnd"/>
           </w:p>
         </w:tc>
         <w:tc>
@@ -19063,15 +19008,7 @@
           </w:p>
           <w:p>
             <w:r>
-              <w:t xml:space="preserve">2d.- El sistema no puede conectar con </w:t>
-            </w:r>
-            <w:proofErr w:type="gramStart"/>
-            <w:r>
-              <w:t>la BD</w:t>
-            </w:r>
-            <w:proofErr w:type="gramEnd"/>
-            <w:r>
-              <w:t xml:space="preserve"> e informa sobre el problema.</w:t>
+              <w:t>2d.- El sistema no puede conectar con la BD e informa sobre el problema.</w:t>
             </w:r>
           </w:p>
           <w:p>
@@ -19722,15 +19659,7 @@
           </w:p>
           <w:p>
             <w:r>
-              <w:t xml:space="preserve">2d.- El sistema no puede conectar con </w:t>
-            </w:r>
-            <w:proofErr w:type="gramStart"/>
-            <w:r>
-              <w:t>la BD</w:t>
-            </w:r>
-            <w:proofErr w:type="gramEnd"/>
-            <w:r>
-              <w:t xml:space="preserve"> e informa sobre el problema.</w:t>
+              <w:t>2d.- El sistema no puede conectar con la BD e informa sobre el problema.</w:t>
             </w:r>
           </w:p>
           <w:p>
@@ -20397,15 +20326,7 @@
           </w:p>
           <w:p>
             <w:r>
-              <w:t xml:space="preserve">2d.- El sistema no puede conectar con </w:t>
-            </w:r>
-            <w:proofErr w:type="gramStart"/>
-            <w:r>
-              <w:t>la BD</w:t>
-            </w:r>
-            <w:proofErr w:type="gramEnd"/>
-            <w:r>
-              <w:t xml:space="preserve"> e informa sobre el problema.</w:t>
+              <w:t>2d.- El sistema no puede conectar con la BD e informa sobre el problema.</w:t>
             </w:r>
           </w:p>
           <w:p>
@@ -21793,16 +21714,11 @@
           </w:p>
           <w:p>
             <w:r>
-              <w:t xml:space="preserve">2d.- El sistema no puede conectar con </w:t>
-            </w:r>
-            <w:proofErr w:type="gramStart"/>
-            <w:r>
-              <w:t xml:space="preserve">la </w:t>
+              <w:t xml:space="preserve">2d.- El sistema no puede conectar con la </w:t>
             </w:r>
             <w:r>
               <w:t>BD</w:t>
             </w:r>
-            <w:proofErr w:type="gramEnd"/>
             <w:r>
               <w:t xml:space="preserve"> e informa sobre el problema.</w:t>
             </w:r>
@@ -22440,16 +22356,11 @@
           </w:p>
           <w:p>
             <w:r>
-              <w:t xml:space="preserve">2d.- El sistema no puede conectar con </w:t>
-            </w:r>
-            <w:proofErr w:type="gramStart"/>
-            <w:r>
-              <w:t xml:space="preserve">la </w:t>
+              <w:t xml:space="preserve">2d.- El sistema no puede conectar con la </w:t>
             </w:r>
             <w:r>
               <w:t>BD</w:t>
             </w:r>
-            <w:proofErr w:type="gramEnd"/>
             <w:r>
               <w:t xml:space="preserve"> e informa sobre el problema.</w:t>
             </w:r>
@@ -23105,16 +23016,11 @@
           </w:p>
           <w:p>
             <w:r>
-              <w:t xml:space="preserve">2d.- El sistema no puede conectar con </w:t>
-            </w:r>
-            <w:proofErr w:type="gramStart"/>
-            <w:r>
-              <w:t xml:space="preserve">la </w:t>
+              <w:t xml:space="preserve">2d.- El sistema no puede conectar con la </w:t>
             </w:r>
             <w:r>
               <w:t>BD</w:t>
             </w:r>
-            <w:proofErr w:type="gramEnd"/>
             <w:r>
               <w:t xml:space="preserve"> e informa sobre el problema.</w:t>
             </w:r>
@@ -24427,16 +24333,11 @@
           </w:p>
           <w:p>
             <w:r>
-              <w:t xml:space="preserve">2d.- El sistema no puede conectar con </w:t>
-            </w:r>
-            <w:proofErr w:type="gramStart"/>
-            <w:r>
-              <w:t xml:space="preserve">la </w:t>
+              <w:t xml:space="preserve">2d.- El sistema no puede conectar con la </w:t>
             </w:r>
             <w:r>
               <w:t>BD</w:t>
             </w:r>
-            <w:proofErr w:type="gramEnd"/>
             <w:r>
               <w:t xml:space="preserve"> e informa sobre el problema.</w:t>
             </w:r>
@@ -25108,16 +25009,11 @@
           </w:p>
           <w:p>
             <w:r>
-              <w:t xml:space="preserve">2d.- El sistema no puede conectar con </w:t>
-            </w:r>
-            <w:proofErr w:type="gramStart"/>
-            <w:r>
-              <w:t xml:space="preserve">la </w:t>
+              <w:t xml:space="preserve">2d.- El sistema no puede conectar con la </w:t>
             </w:r>
             <w:r>
               <w:t>BD</w:t>
             </w:r>
-            <w:proofErr w:type="gramEnd"/>
             <w:r>
               <w:t xml:space="preserve"> e informa sobre el problema.</w:t>
             </w:r>
@@ -25261,11 +25157,1062 @@
         <w:br w:type="page"/>
       </w:r>
       <w:bookmarkStart w:id="45" w:name="_Toc452731665"/>
+      <w:bookmarkStart w:id="46" w:name="_Toc452731671"/>
       <w:r>
         <w:lastRenderedPageBreak/>
-        <w:t>Diagramas de actividad</w:t>
+        <w:t xml:space="preserve">Diagramas de </w:t>
+      </w:r>
+      <w:bookmarkEnd w:id="46"/>
+      <w:r>
+        <w:t>actividad</w:t>
+      </w:r>
+    </w:p>
+    <w:p>
+      <w:pPr>
+        <w:pStyle w:val="H3"/>
+        <w:rPr>
+          <w:lang w:eastAsia="es-MX"/>
+        </w:rPr>
+      </w:pPr>
+      <w:bookmarkStart w:id="47" w:name="_Toc452731672"/>
+      <w:r>
+        <w:rPr>
+          <w:lang w:eastAsia="es-MX"/>
+        </w:rPr>
+        <w:t>Acervo</w:t>
+      </w:r>
+      <w:bookmarkEnd w:id="47"/>
+    </w:p>
+    <w:p>
+      <w:pPr>
+        <w:pStyle w:val="H4"/>
+        <w:rPr>
+          <w:lang w:eastAsia="es-MX"/>
+        </w:rPr>
+      </w:pPr>
+      <w:bookmarkStart w:id="48" w:name="_Toc452731674"/>
+      <w:r>
+        <w:rPr>
+          <w:lang w:eastAsia="es-MX"/>
+        </w:rPr>
+        <w:t>Administrar fondos de la biblioteca</w:t>
+      </w:r>
+      <w:bookmarkEnd w:id="48"/>
+    </w:p>
+    <w:p>
+      <w:pPr>
+        <w:rPr>
+          <w:lang w:eastAsia="es-MX"/>
+        </w:rPr>
+      </w:pPr>
+      <w:r>
+        <w:rPr>
+          <w:noProof/>
+          <w:lang w:eastAsia="ja-JP"/>
+        </w:rPr>
+        <w:drawing>
+          <wp:inline distT="0" distB="0" distL="0" distR="0" wp14:anchorId="755FA937" wp14:editId="71EB9B63">
+            <wp:extent cx="2962275" cy="6648450"/>
+            <wp:effectExtent l="0" t="0" r="9525" b="0"/>
+            <wp:docPr id="46" name="Imagen 46"/>
+            <wp:cNvGraphicFramePr>
+              <a:graphicFrameLocks xmlns:a="http://schemas.openxmlformats.org/drawingml/2006/main" noChangeAspect="1"/>
+            </wp:cNvGraphicFramePr>
+            <a:graphic xmlns:a="http://schemas.openxmlformats.org/drawingml/2006/main">
+              <a:graphicData uri="http://schemas.openxmlformats.org/drawingml/2006/picture">
+                <pic:pic xmlns:pic="http://schemas.openxmlformats.org/drawingml/2006/picture">
+                  <pic:nvPicPr>
+                    <pic:cNvPr id="0" name="Picture 21"/>
+                    <pic:cNvPicPr>
+                      <a:picLocks noChangeAspect="1" noChangeArrowheads="1"/>
+                    </pic:cNvPicPr>
+                  </pic:nvPicPr>
+                  <pic:blipFill>
+                    <a:blip r:embed="rId17">
+                      <a:extLst>
+                        <a:ext uri="{28A0092B-C50C-407E-A947-70E740481C1C}">
+                          <a14:useLocalDpi xmlns:a14="http://schemas.microsoft.com/office/drawing/2010/main" val="0"/>
+                        </a:ext>
+                      </a:extLst>
+                    </a:blip>
+                    <a:srcRect/>
+                    <a:stretch>
+                      <a:fillRect/>
+                    </a:stretch>
+                  </pic:blipFill>
+                  <pic:spPr bwMode="auto">
+                    <a:xfrm>
+                      <a:off x="0" y="0"/>
+                      <a:ext cx="2962275" cy="6648450"/>
+                    </a:xfrm>
+                    <a:prstGeom prst="rect">
+                      <a:avLst/>
+                    </a:prstGeom>
+                    <a:noFill/>
+                    <a:ln>
+                      <a:noFill/>
+                    </a:ln>
+                  </pic:spPr>
+                </pic:pic>
+              </a:graphicData>
+            </a:graphic>
+          </wp:inline>
+        </w:drawing>
+      </w:r>
+    </w:p>
+    <w:p>
+      <w:pPr>
+        <w:pStyle w:val="H3"/>
+        <w:rPr>
+          <w:lang w:eastAsia="es-MX"/>
+        </w:rPr>
+      </w:pPr>
+      <w:bookmarkStart w:id="49" w:name="_Toc452731676"/>
+      <w:r>
+        <w:rPr>
+          <w:lang w:eastAsia="es-MX"/>
+        </w:rPr>
+        <w:lastRenderedPageBreak/>
+        <w:t>Administración</w:t>
+      </w:r>
+      <w:bookmarkEnd w:id="49"/>
+    </w:p>
+    <w:p>
+      <w:pPr>
+        <w:pStyle w:val="H4"/>
+        <w:rPr>
+          <w:lang w:eastAsia="es-MX"/>
+        </w:rPr>
+      </w:pPr>
+      <w:bookmarkStart w:id="50" w:name="_Toc452731677"/>
+      <w:r>
+        <w:rPr>
+          <w:lang w:eastAsia="es-MX"/>
+        </w:rPr>
+        <w:t>Consultar adquisiciones</w:t>
+      </w:r>
+      <w:bookmarkEnd w:id="50"/>
+    </w:p>
+    <w:p>
+      <w:pPr>
+        <w:rPr>
+          <w:lang w:eastAsia="es-MX"/>
+        </w:rPr>
+      </w:pPr>
+      <w:r>
+        <w:rPr>
+          <w:noProof/>
+          <w:lang w:eastAsia="ja-JP"/>
+        </w:rPr>
+        <w:drawing>
+          <wp:inline distT="0" distB="0" distL="0" distR="0" wp14:anchorId="76B52145" wp14:editId="1DCA3B18">
+            <wp:extent cx="3867150" cy="6505575"/>
+            <wp:effectExtent l="0" t="0" r="0" b="9525"/>
+            <wp:docPr id="47" name="Imagen 47"/>
+            <wp:cNvGraphicFramePr>
+              <a:graphicFrameLocks xmlns:a="http://schemas.openxmlformats.org/drawingml/2006/main" noChangeAspect="1"/>
+            </wp:cNvGraphicFramePr>
+            <a:graphic xmlns:a="http://schemas.openxmlformats.org/drawingml/2006/main">
+              <a:graphicData uri="http://schemas.openxmlformats.org/drawingml/2006/picture">
+                <pic:pic xmlns:pic="http://schemas.openxmlformats.org/drawingml/2006/picture">
+                  <pic:nvPicPr>
+                    <pic:cNvPr id="0" name="Picture 22"/>
+                    <pic:cNvPicPr>
+                      <a:picLocks noChangeAspect="1" noChangeArrowheads="1"/>
+                    </pic:cNvPicPr>
+                  </pic:nvPicPr>
+                  <pic:blipFill>
+                    <a:blip r:embed="rId18">
+                      <a:extLst>
+                        <a:ext uri="{28A0092B-C50C-407E-A947-70E740481C1C}">
+                          <a14:useLocalDpi xmlns:a14="http://schemas.microsoft.com/office/drawing/2010/main" val="0"/>
+                        </a:ext>
+                      </a:extLst>
+                    </a:blip>
+                    <a:srcRect/>
+                    <a:stretch>
+                      <a:fillRect/>
+                    </a:stretch>
+                  </pic:blipFill>
+                  <pic:spPr bwMode="auto">
+                    <a:xfrm>
+                      <a:off x="0" y="0"/>
+                      <a:ext cx="3867150" cy="6505575"/>
+                    </a:xfrm>
+                    <a:prstGeom prst="rect">
+                      <a:avLst/>
+                    </a:prstGeom>
+                    <a:noFill/>
+                    <a:ln>
+                      <a:noFill/>
+                    </a:ln>
+                  </pic:spPr>
+                </pic:pic>
+              </a:graphicData>
+            </a:graphic>
+          </wp:inline>
+        </w:drawing>
+      </w:r>
+    </w:p>
+    <w:p>
+      <w:pPr>
+        <w:pStyle w:val="H4"/>
+        <w:rPr>
+          <w:lang w:eastAsia="es-MX"/>
+        </w:rPr>
+      </w:pPr>
+      <w:bookmarkStart w:id="51" w:name="_Toc452731678"/>
+      <w:r>
+        <w:rPr>
+          <w:lang w:eastAsia="es-MX"/>
+        </w:rPr>
+        <w:lastRenderedPageBreak/>
+        <w:t>Consultar devoluciones</w:t>
+      </w:r>
+      <w:bookmarkEnd w:id="51"/>
+    </w:p>
+    <w:p>
+      <w:pPr>
+        <w:rPr>
+          <w:lang w:eastAsia="es-MX"/>
+        </w:rPr>
+      </w:pPr>
+      <w:r>
+        <w:rPr>
+          <w:noProof/>
+          <w:lang w:eastAsia="ja-JP"/>
+        </w:rPr>
+        <w:drawing>
+          <wp:inline distT="0" distB="0" distL="0" distR="0" wp14:anchorId="7249D844" wp14:editId="15FA8CA9">
+            <wp:extent cx="2733675" cy="6496050"/>
+            <wp:effectExtent l="0" t="0" r="9525" b="0"/>
+            <wp:docPr id="48" name="Imagen 48"/>
+            <wp:cNvGraphicFramePr>
+              <a:graphicFrameLocks xmlns:a="http://schemas.openxmlformats.org/drawingml/2006/main" noChangeAspect="1"/>
+            </wp:cNvGraphicFramePr>
+            <a:graphic xmlns:a="http://schemas.openxmlformats.org/drawingml/2006/main">
+              <a:graphicData uri="http://schemas.openxmlformats.org/drawingml/2006/picture">
+                <pic:pic xmlns:pic="http://schemas.openxmlformats.org/drawingml/2006/picture">
+                  <pic:nvPicPr>
+                    <pic:cNvPr id="0" name="Picture 23"/>
+                    <pic:cNvPicPr>
+                      <a:picLocks noChangeAspect="1" noChangeArrowheads="1"/>
+                    </pic:cNvPicPr>
+                  </pic:nvPicPr>
+                  <pic:blipFill>
+                    <a:blip r:embed="rId19">
+                      <a:extLst>
+                        <a:ext uri="{28A0092B-C50C-407E-A947-70E740481C1C}">
+                          <a14:useLocalDpi xmlns:a14="http://schemas.microsoft.com/office/drawing/2010/main" val="0"/>
+                        </a:ext>
+                      </a:extLst>
+                    </a:blip>
+                    <a:srcRect/>
+                    <a:stretch>
+                      <a:fillRect/>
+                    </a:stretch>
+                  </pic:blipFill>
+                  <pic:spPr bwMode="auto">
+                    <a:xfrm>
+                      <a:off x="0" y="0"/>
+                      <a:ext cx="2733675" cy="6496050"/>
+                    </a:xfrm>
+                    <a:prstGeom prst="rect">
+                      <a:avLst/>
+                    </a:prstGeom>
+                    <a:noFill/>
+                    <a:ln>
+                      <a:noFill/>
+                    </a:ln>
+                  </pic:spPr>
+                </pic:pic>
+              </a:graphicData>
+            </a:graphic>
+          </wp:inline>
+        </w:drawing>
+      </w:r>
+    </w:p>
+    <w:p>
+      <w:pPr>
+        <w:pStyle w:val="H4"/>
+        <w:rPr>
+          <w:lang w:eastAsia="es-MX"/>
+        </w:rPr>
+      </w:pPr>
+      <w:bookmarkStart w:id="52" w:name="_Toc452731679"/>
+      <w:r>
+        <w:rPr>
+          <w:lang w:eastAsia="es-MX"/>
+        </w:rPr>
+        <w:lastRenderedPageBreak/>
+        <w:t>Registrar devolución</w:t>
+      </w:r>
+      <w:bookmarkEnd w:id="52"/>
+    </w:p>
+    <w:p>
+      <w:pPr>
+        <w:rPr>
+          <w:lang w:eastAsia="es-MX"/>
+        </w:rPr>
+      </w:pPr>
+      <w:r>
+        <w:rPr>
+          <w:noProof/>
+          <w:lang w:eastAsia="ja-JP"/>
+        </w:rPr>
+        <w:drawing>
+          <wp:inline distT="0" distB="0" distL="0" distR="0" wp14:anchorId="47F2EEDC" wp14:editId="4CFAE42C">
+            <wp:extent cx="2641674" cy="7477125"/>
+            <wp:effectExtent l="0" t="0" r="6350" b="0"/>
+            <wp:docPr id="49" name="Imagen 49"/>
+            <wp:cNvGraphicFramePr>
+              <a:graphicFrameLocks xmlns:a="http://schemas.openxmlformats.org/drawingml/2006/main" noChangeAspect="1"/>
+            </wp:cNvGraphicFramePr>
+            <a:graphic xmlns:a="http://schemas.openxmlformats.org/drawingml/2006/main">
+              <a:graphicData uri="http://schemas.openxmlformats.org/drawingml/2006/picture">
+                <pic:pic xmlns:pic="http://schemas.openxmlformats.org/drawingml/2006/picture">
+                  <pic:nvPicPr>
+                    <pic:cNvPr id="0" name="Picture 24"/>
+                    <pic:cNvPicPr>
+                      <a:picLocks noChangeAspect="1" noChangeArrowheads="1"/>
+                    </pic:cNvPicPr>
+                  </pic:nvPicPr>
+                  <pic:blipFill>
+                    <a:blip r:embed="rId20">
+                      <a:extLst>
+                        <a:ext uri="{28A0092B-C50C-407E-A947-70E740481C1C}">
+                          <a14:useLocalDpi xmlns:a14="http://schemas.microsoft.com/office/drawing/2010/main" val="0"/>
+                        </a:ext>
+                      </a:extLst>
+                    </a:blip>
+                    <a:srcRect/>
+                    <a:stretch>
+                      <a:fillRect/>
+                    </a:stretch>
+                  </pic:blipFill>
+                  <pic:spPr bwMode="auto">
+                    <a:xfrm>
+                      <a:off x="0" y="0"/>
+                      <a:ext cx="2641674" cy="7477125"/>
+                    </a:xfrm>
+                    <a:prstGeom prst="rect">
+                      <a:avLst/>
+                    </a:prstGeom>
+                    <a:noFill/>
+                    <a:ln>
+                      <a:noFill/>
+                    </a:ln>
+                  </pic:spPr>
+                </pic:pic>
+              </a:graphicData>
+            </a:graphic>
+          </wp:inline>
+        </w:drawing>
+      </w:r>
+    </w:p>
+    <w:p>
+      <w:pPr>
+        <w:pStyle w:val="H3"/>
+        <w:rPr>
+          <w:lang w:eastAsia="es-MX"/>
+        </w:rPr>
+      </w:pPr>
+      <w:bookmarkStart w:id="53" w:name="_Toc452731682"/>
+      <w:r>
+        <w:rPr>
+          <w:lang w:eastAsia="es-MX"/>
+        </w:rPr>
+        <w:lastRenderedPageBreak/>
+        <w:t>Administración Usuarios</w:t>
+      </w:r>
+      <w:bookmarkEnd w:id="53"/>
+    </w:p>
+    <w:p>
+      <w:pPr>
+        <w:pStyle w:val="H4"/>
+        <w:rPr>
+          <w:lang w:eastAsia="es-MX"/>
+        </w:rPr>
+      </w:pPr>
+      <w:bookmarkStart w:id="54" w:name="_Toc452731683"/>
+      <w:r>
+        <w:rPr>
+          <w:lang w:eastAsia="es-MX"/>
+        </w:rPr>
+        <w:t>Agregar usuario</w:t>
+      </w:r>
+      <w:bookmarkEnd w:id="54"/>
+    </w:p>
+    <w:p>
+      <w:pPr>
+        <w:rPr>
+          <w:lang w:eastAsia="es-MX"/>
+        </w:rPr>
+      </w:pPr>
+      <w:r>
+        <w:rPr>
+          <w:noProof/>
+          <w:lang w:eastAsia="ja-JP"/>
+        </w:rPr>
+        <w:drawing>
+          <wp:inline distT="0" distB="0" distL="0" distR="0" wp14:anchorId="306A7F79" wp14:editId="4FCD01A0">
+            <wp:extent cx="3352800" cy="6391275"/>
+            <wp:effectExtent l="0" t="0" r="0" b="9525"/>
+            <wp:docPr id="58" name="Imagen 58"/>
+            <wp:cNvGraphicFramePr>
+              <a:graphicFrameLocks xmlns:a="http://schemas.openxmlformats.org/drawingml/2006/main" noChangeAspect="1"/>
+            </wp:cNvGraphicFramePr>
+            <a:graphic xmlns:a="http://schemas.openxmlformats.org/drawingml/2006/main">
+              <a:graphicData uri="http://schemas.openxmlformats.org/drawingml/2006/picture">
+                <pic:pic xmlns:pic="http://schemas.openxmlformats.org/drawingml/2006/picture">
+                  <pic:nvPicPr>
+                    <pic:cNvPr id="0" name="Picture 27"/>
+                    <pic:cNvPicPr>
+                      <a:picLocks noChangeAspect="1" noChangeArrowheads="1"/>
+                    </pic:cNvPicPr>
+                  </pic:nvPicPr>
+                  <pic:blipFill>
+                    <a:blip r:embed="rId21">
+                      <a:extLst>
+                        <a:ext uri="{28A0092B-C50C-407E-A947-70E740481C1C}">
+                          <a14:useLocalDpi xmlns:a14="http://schemas.microsoft.com/office/drawing/2010/main" val="0"/>
+                        </a:ext>
+                      </a:extLst>
+                    </a:blip>
+                    <a:srcRect/>
+                    <a:stretch>
+                      <a:fillRect/>
+                    </a:stretch>
+                  </pic:blipFill>
+                  <pic:spPr bwMode="auto">
+                    <a:xfrm>
+                      <a:off x="0" y="0"/>
+                      <a:ext cx="3352800" cy="6391275"/>
+                    </a:xfrm>
+                    <a:prstGeom prst="rect">
+                      <a:avLst/>
+                    </a:prstGeom>
+                    <a:noFill/>
+                    <a:ln>
+                      <a:noFill/>
+                    </a:ln>
+                  </pic:spPr>
+                </pic:pic>
+              </a:graphicData>
+            </a:graphic>
+          </wp:inline>
+        </w:drawing>
+      </w:r>
+      <w:r>
+        <w:rPr>
+          <w:noProof/>
+          <w:lang w:eastAsia="ja-JP"/>
+        </w:rPr>
+        <w:t xml:space="preserve"> </w:t>
+      </w:r>
+    </w:p>
+    <w:p>
+      <w:pPr>
+        <w:pStyle w:val="H4"/>
+        <w:rPr>
+          <w:lang w:eastAsia="es-MX"/>
+        </w:rPr>
+      </w:pPr>
+      <w:bookmarkStart w:id="55" w:name="_Toc452731684"/>
+      <w:r>
+        <w:rPr>
+          <w:lang w:eastAsia="es-MX"/>
+        </w:rPr>
+        <w:lastRenderedPageBreak/>
+        <w:t>Deshabilitar usuario</w:t>
+      </w:r>
+      <w:bookmarkEnd w:id="55"/>
+    </w:p>
+    <w:p>
+      <w:pPr>
+        <w:rPr>
+          <w:lang w:eastAsia="es-MX"/>
+        </w:rPr>
+      </w:pPr>
+      <w:r>
+        <w:rPr>
+          <w:noProof/>
+          <w:lang w:eastAsia="ja-JP"/>
+        </w:rPr>
+        <w:drawing>
+          <wp:inline distT="0" distB="0" distL="0" distR="0" wp14:anchorId="6ECDDACB" wp14:editId="6A4F927C">
+            <wp:extent cx="2600325" cy="6019800"/>
+            <wp:effectExtent l="0" t="0" r="9525" b="0"/>
+            <wp:docPr id="59" name="Imagen 59"/>
+            <wp:cNvGraphicFramePr>
+              <a:graphicFrameLocks xmlns:a="http://schemas.openxmlformats.org/drawingml/2006/main" noChangeAspect="1"/>
+            </wp:cNvGraphicFramePr>
+            <a:graphic xmlns:a="http://schemas.openxmlformats.org/drawingml/2006/main">
+              <a:graphicData uri="http://schemas.openxmlformats.org/drawingml/2006/picture">
+                <pic:pic xmlns:pic="http://schemas.openxmlformats.org/drawingml/2006/picture">
+                  <pic:nvPicPr>
+                    <pic:cNvPr id="0" name="Picture 28"/>
+                    <pic:cNvPicPr>
+                      <a:picLocks noChangeAspect="1" noChangeArrowheads="1"/>
+                    </pic:cNvPicPr>
+                  </pic:nvPicPr>
+                  <pic:blipFill>
+                    <a:blip r:embed="rId22">
+                      <a:extLst>
+                        <a:ext uri="{28A0092B-C50C-407E-A947-70E740481C1C}">
+                          <a14:useLocalDpi xmlns:a14="http://schemas.microsoft.com/office/drawing/2010/main" val="0"/>
+                        </a:ext>
+                      </a:extLst>
+                    </a:blip>
+                    <a:srcRect/>
+                    <a:stretch>
+                      <a:fillRect/>
+                    </a:stretch>
+                  </pic:blipFill>
+                  <pic:spPr bwMode="auto">
+                    <a:xfrm>
+                      <a:off x="0" y="0"/>
+                      <a:ext cx="2600325" cy="6019800"/>
+                    </a:xfrm>
+                    <a:prstGeom prst="rect">
+                      <a:avLst/>
+                    </a:prstGeom>
+                    <a:noFill/>
+                    <a:ln>
+                      <a:noFill/>
+                    </a:ln>
+                  </pic:spPr>
+                </pic:pic>
+              </a:graphicData>
+            </a:graphic>
+          </wp:inline>
+        </w:drawing>
+      </w:r>
+    </w:p>
+    <w:p>
+      <w:pPr>
+        <w:pStyle w:val="H4"/>
+        <w:rPr>
+          <w:lang w:eastAsia="es-MX"/>
+        </w:rPr>
+      </w:pPr>
+      <w:bookmarkStart w:id="56" w:name="_Toc452731685"/>
+      <w:r>
+        <w:rPr>
+          <w:lang w:eastAsia="es-MX"/>
+        </w:rPr>
+        <w:lastRenderedPageBreak/>
+        <w:t>Editar Usuario</w:t>
+      </w:r>
+      <w:bookmarkEnd w:id="56"/>
+    </w:p>
+    <w:p>
+      <w:pPr>
+        <w:rPr>
+          <w:lang w:eastAsia="es-MX"/>
+        </w:rPr>
+      </w:pPr>
+      <w:r>
+        <w:rPr>
+          <w:noProof/>
+          <w:lang w:eastAsia="ja-JP"/>
+        </w:rPr>
+        <w:drawing>
+          <wp:inline distT="0" distB="0" distL="0" distR="0" wp14:anchorId="09B38447" wp14:editId="23E5B8F9">
+            <wp:extent cx="2039023" cy="7381875"/>
+            <wp:effectExtent l="0" t="0" r="0" b="0"/>
+            <wp:docPr id="60" name="Imagen 60"/>
+            <wp:cNvGraphicFramePr>
+              <a:graphicFrameLocks xmlns:a="http://schemas.openxmlformats.org/drawingml/2006/main" noChangeAspect="1"/>
+            </wp:cNvGraphicFramePr>
+            <a:graphic xmlns:a="http://schemas.openxmlformats.org/drawingml/2006/main">
+              <a:graphicData uri="http://schemas.openxmlformats.org/drawingml/2006/picture">
+                <pic:pic xmlns:pic="http://schemas.openxmlformats.org/drawingml/2006/picture">
+                  <pic:nvPicPr>
+                    <pic:cNvPr id="0" name="Picture 29"/>
+                    <pic:cNvPicPr>
+                      <a:picLocks noChangeAspect="1" noChangeArrowheads="1"/>
+                    </pic:cNvPicPr>
+                  </pic:nvPicPr>
+                  <pic:blipFill>
+                    <a:blip r:embed="rId23">
+                      <a:extLst>
+                        <a:ext uri="{28A0092B-C50C-407E-A947-70E740481C1C}">
+                          <a14:useLocalDpi xmlns:a14="http://schemas.microsoft.com/office/drawing/2010/main" val="0"/>
+                        </a:ext>
+                      </a:extLst>
+                    </a:blip>
+                    <a:srcRect/>
+                    <a:stretch>
+                      <a:fillRect/>
+                    </a:stretch>
+                  </pic:blipFill>
+                  <pic:spPr bwMode="auto">
+                    <a:xfrm>
+                      <a:off x="0" y="0"/>
+                      <a:ext cx="2042675" cy="7395097"/>
+                    </a:xfrm>
+                    <a:prstGeom prst="rect">
+                      <a:avLst/>
+                    </a:prstGeom>
+                    <a:noFill/>
+                    <a:ln>
+                      <a:noFill/>
+                    </a:ln>
+                  </pic:spPr>
+                </pic:pic>
+              </a:graphicData>
+            </a:graphic>
+          </wp:inline>
+        </w:drawing>
+      </w:r>
+    </w:p>
+    <w:p>
+      <w:pPr>
+        <w:pStyle w:val="H3"/>
+        <w:rPr>
+          <w:lang w:eastAsia="es-MX"/>
+        </w:rPr>
+      </w:pPr>
+      <w:r>
+        <w:rPr>
+          <w:lang w:eastAsia="es-MX"/>
+        </w:rPr>
+        <w:lastRenderedPageBreak/>
+        <w:t>Ítem</w:t>
+      </w:r>
+    </w:p>
+    <w:p>
+      <w:pPr>
+        <w:pStyle w:val="H4"/>
+        <w:rPr>
+          <w:lang w:eastAsia="es-MX"/>
+        </w:rPr>
+      </w:pPr>
+      <w:bookmarkStart w:id="57" w:name="_Toc452731687"/>
+      <w:r>
+        <w:rPr>
+          <w:lang w:eastAsia="es-MX"/>
+        </w:rPr>
+        <w:t>Agregar reseña de ítem</w:t>
+      </w:r>
+      <w:bookmarkEnd w:id="57"/>
+    </w:p>
+    <w:p>
+      <w:pPr>
+        <w:rPr>
+          <w:lang w:eastAsia="es-MX"/>
+        </w:rPr>
+      </w:pPr>
+      <w:r>
+        <w:rPr>
+          <w:noProof/>
+          <w:lang w:eastAsia="ja-JP"/>
+        </w:rPr>
+        <w:drawing>
+          <wp:inline distT="0" distB="0" distL="0" distR="0" wp14:anchorId="0E29ED7D" wp14:editId="085DBBA9">
+            <wp:extent cx="3619500" cy="7159157"/>
+            <wp:effectExtent l="0" t="0" r="0" b="3810"/>
+            <wp:docPr id="61" name="Imagen 61"/>
+            <wp:cNvGraphicFramePr>
+              <a:graphicFrameLocks xmlns:a="http://schemas.openxmlformats.org/drawingml/2006/main" noChangeAspect="1"/>
+            </wp:cNvGraphicFramePr>
+            <a:graphic xmlns:a="http://schemas.openxmlformats.org/drawingml/2006/main">
+              <a:graphicData uri="http://schemas.openxmlformats.org/drawingml/2006/picture">
+                <pic:pic xmlns:pic="http://schemas.openxmlformats.org/drawingml/2006/picture">
+                  <pic:nvPicPr>
+                    <pic:cNvPr id="0" name="Picture 30"/>
+                    <pic:cNvPicPr>
+                      <a:picLocks noChangeAspect="1" noChangeArrowheads="1"/>
+                    </pic:cNvPicPr>
+                  </pic:nvPicPr>
+                  <pic:blipFill>
+                    <a:blip r:embed="rId24">
+                      <a:extLst>
+                        <a:ext uri="{28A0092B-C50C-407E-A947-70E740481C1C}">
+                          <a14:useLocalDpi xmlns:a14="http://schemas.microsoft.com/office/drawing/2010/main" val="0"/>
+                        </a:ext>
+                      </a:extLst>
+                    </a:blip>
+                    <a:srcRect/>
+                    <a:stretch>
+                      <a:fillRect/>
+                    </a:stretch>
+                  </pic:blipFill>
+                  <pic:spPr bwMode="auto">
+                    <a:xfrm>
+                      <a:off x="0" y="0"/>
+                      <a:ext cx="3621406" cy="7162926"/>
+                    </a:xfrm>
+                    <a:prstGeom prst="rect">
+                      <a:avLst/>
+                    </a:prstGeom>
+                    <a:noFill/>
+                    <a:ln>
+                      <a:noFill/>
+                    </a:ln>
+                  </pic:spPr>
+                </pic:pic>
+              </a:graphicData>
+            </a:graphic>
+          </wp:inline>
+        </w:drawing>
+      </w:r>
+    </w:p>
+    <w:p>
+      <w:pPr>
+        <w:pStyle w:val="H4"/>
+        <w:rPr>
+          <w:lang w:eastAsia="es-MX"/>
+        </w:rPr>
+      </w:pPr>
+      <w:bookmarkStart w:id="58" w:name="_Toc452731688"/>
+      <w:r>
+        <w:rPr>
+          <w:lang w:eastAsia="es-MX"/>
+        </w:rPr>
+        <w:lastRenderedPageBreak/>
+        <w:t>Buscar ítem</w:t>
+      </w:r>
+      <w:bookmarkEnd w:id="58"/>
+    </w:p>
+    <w:p>
+      <w:pPr>
+        <w:rPr>
+          <w:lang w:eastAsia="es-MX"/>
+        </w:rPr>
+      </w:pPr>
+      <w:r>
+        <w:rPr>
+          <w:noProof/>
+          <w:lang w:eastAsia="ja-JP"/>
+        </w:rPr>
+        <w:drawing>
+          <wp:inline distT="0" distB="0" distL="0" distR="0" wp14:anchorId="06DD351D" wp14:editId="6F4B4D02">
+            <wp:extent cx="3162300" cy="6591300"/>
+            <wp:effectExtent l="0" t="0" r="0" b="0"/>
+            <wp:docPr id="65" name="Imagen 65"/>
+            <wp:cNvGraphicFramePr>
+              <a:graphicFrameLocks xmlns:a="http://schemas.openxmlformats.org/drawingml/2006/main" noChangeAspect="1"/>
+            </wp:cNvGraphicFramePr>
+            <a:graphic xmlns:a="http://schemas.openxmlformats.org/drawingml/2006/main">
+              <a:graphicData uri="http://schemas.openxmlformats.org/drawingml/2006/picture">
+                <pic:pic xmlns:pic="http://schemas.openxmlformats.org/drawingml/2006/picture">
+                  <pic:nvPicPr>
+                    <pic:cNvPr id="0" name="Picture 31"/>
+                    <pic:cNvPicPr>
+                      <a:picLocks noChangeAspect="1" noChangeArrowheads="1"/>
+                    </pic:cNvPicPr>
+                  </pic:nvPicPr>
+                  <pic:blipFill>
+                    <a:blip r:embed="rId25">
+                      <a:extLst>
+                        <a:ext uri="{28A0092B-C50C-407E-A947-70E740481C1C}">
+                          <a14:useLocalDpi xmlns:a14="http://schemas.microsoft.com/office/drawing/2010/main" val="0"/>
+                        </a:ext>
+                      </a:extLst>
+                    </a:blip>
+                    <a:srcRect/>
+                    <a:stretch>
+                      <a:fillRect/>
+                    </a:stretch>
+                  </pic:blipFill>
+                  <pic:spPr bwMode="auto">
+                    <a:xfrm>
+                      <a:off x="0" y="0"/>
+                      <a:ext cx="3162300" cy="6591300"/>
+                    </a:xfrm>
+                    <a:prstGeom prst="rect">
+                      <a:avLst/>
+                    </a:prstGeom>
+                    <a:noFill/>
+                    <a:ln>
+                      <a:noFill/>
+                    </a:ln>
+                  </pic:spPr>
+                </pic:pic>
+              </a:graphicData>
+            </a:graphic>
+          </wp:inline>
+        </w:drawing>
+      </w:r>
+    </w:p>
+    <w:p>
+      <w:pPr>
+        <w:rPr>
+          <w:lang w:eastAsia="es-MX"/>
+        </w:rPr>
+      </w:pPr>
+      <w:r>
+        <w:rPr>
+          <w:lang w:eastAsia="es-MX"/>
+        </w:rPr>
+        <w:br w:type="page"/>
+      </w:r>
+    </w:p>
+    <w:p>
+      <w:pPr>
+        <w:pStyle w:val="H4"/>
+        <w:numPr>
+          <w:ilvl w:val="2"/>
+          <w:numId w:val="31"/>
+        </w:numPr>
+        <w:rPr>
+          <w:lang w:eastAsia="es-MX"/>
+        </w:rPr>
+      </w:pPr>
+      <w:bookmarkStart w:id="59" w:name="_Toc452731689"/>
+      <w:bookmarkStart w:id="60" w:name="_Toc452731680"/>
+      <w:r>
+        <w:rPr>
+          <w:lang w:eastAsia="es-MX"/>
+        </w:rPr>
+        <w:lastRenderedPageBreak/>
+        <w:t>Registrar préstamo</w:t>
+      </w:r>
+      <w:bookmarkEnd w:id="60"/>
+    </w:p>
+    <w:p>
+      <w:pPr>
+        <w:rPr>
+          <w:lang w:eastAsia="es-MX"/>
+        </w:rPr>
+      </w:pPr>
+    </w:p>
+    <w:p>
+      <w:pPr>
+        <w:rPr>
+          <w:lang w:eastAsia="es-MX"/>
+        </w:rPr>
+      </w:pPr>
+      <w:r>
+        <w:rPr>
+          <w:noProof/>
+          <w:lang w:eastAsia="ja-JP"/>
+        </w:rPr>
+        <w:drawing>
+          <wp:inline distT="0" distB="0" distL="0" distR="0" wp14:anchorId="36D63DC3" wp14:editId="212E5754">
+            <wp:extent cx="1622589" cy="7383610"/>
+            <wp:effectExtent l="0" t="0" r="0" b="8255"/>
+            <wp:docPr id="50" name="Imagen 50"/>
+            <wp:cNvGraphicFramePr>
+              <a:graphicFrameLocks xmlns:a="http://schemas.openxmlformats.org/drawingml/2006/main" noChangeAspect="1"/>
+            </wp:cNvGraphicFramePr>
+            <a:graphic xmlns:a="http://schemas.openxmlformats.org/drawingml/2006/main">
+              <a:graphicData uri="http://schemas.openxmlformats.org/drawingml/2006/picture">
+                <pic:pic xmlns:pic="http://schemas.openxmlformats.org/drawingml/2006/picture">
+                  <pic:nvPicPr>
+                    <pic:cNvPr id="0" name="Picture 25"/>
+                    <pic:cNvPicPr>
+                      <a:picLocks noChangeAspect="1" noChangeArrowheads="1"/>
+                    </pic:cNvPicPr>
+                  </pic:nvPicPr>
+                  <pic:blipFill>
+                    <a:blip r:embed="rId26">
+                      <a:extLst>
+                        <a:ext uri="{28A0092B-C50C-407E-A947-70E740481C1C}">
+                          <a14:useLocalDpi xmlns:a14="http://schemas.microsoft.com/office/drawing/2010/main" val="0"/>
+                        </a:ext>
+                      </a:extLst>
+                    </a:blip>
+                    <a:srcRect/>
+                    <a:stretch>
+                      <a:fillRect/>
+                    </a:stretch>
+                  </pic:blipFill>
+                  <pic:spPr bwMode="auto">
+                    <a:xfrm>
+                      <a:off x="0" y="0"/>
+                      <a:ext cx="1629635" cy="7415672"/>
+                    </a:xfrm>
+                    <a:prstGeom prst="rect">
+                      <a:avLst/>
+                    </a:prstGeom>
+                    <a:noFill/>
+                    <a:ln>
+                      <a:noFill/>
+                    </a:ln>
+                  </pic:spPr>
+                </pic:pic>
+              </a:graphicData>
+            </a:graphic>
+          </wp:inline>
+        </w:drawing>
+      </w:r>
+    </w:p>
+    <w:bookmarkEnd w:id="59"/>
+    <w:p>
+      <w:pPr>
+        <w:pStyle w:val="H4"/>
+        <w:rPr>
+          <w:lang w:eastAsia="es-MX"/>
+        </w:rPr>
+      </w:pPr>
+      <w:r>
+        <w:rPr>
+          <w:lang w:eastAsia="es-MX"/>
+        </w:rPr>
+        <w:lastRenderedPageBreak/>
+        <w:t>Renovar préstamo</w:t>
+      </w:r>
+    </w:p>
+    <w:p>
+      <w:pPr>
+        <w:rPr>
+          <w:lang w:eastAsia="es-MX"/>
+        </w:rPr>
+      </w:pPr>
+      <w:r>
+        <w:rPr>
+          <w:noProof/>
+          <w:lang w:eastAsia="ja-JP"/>
+        </w:rPr>
+        <w:drawing>
+          <wp:inline distT="0" distB="0" distL="0" distR="0" wp14:anchorId="744ED466" wp14:editId="0F3736EF">
+            <wp:extent cx="5612130" cy="5786027"/>
+            <wp:effectExtent l="0" t="0" r="7620" b="5715"/>
+            <wp:docPr id="66" name="Imagen 66"/>
+            <wp:cNvGraphicFramePr>
+              <a:graphicFrameLocks xmlns:a="http://schemas.openxmlformats.org/drawingml/2006/main" noChangeAspect="1"/>
+            </wp:cNvGraphicFramePr>
+            <a:graphic xmlns:a="http://schemas.openxmlformats.org/drawingml/2006/main">
+              <a:graphicData uri="http://schemas.openxmlformats.org/drawingml/2006/picture">
+                <pic:pic xmlns:pic="http://schemas.openxmlformats.org/drawingml/2006/picture">
+                  <pic:nvPicPr>
+                    <pic:cNvPr id="0" name="Picture 32"/>
+                    <pic:cNvPicPr>
+                      <a:picLocks noChangeAspect="1" noChangeArrowheads="1"/>
+                    </pic:cNvPicPr>
+                  </pic:nvPicPr>
+                  <pic:blipFill>
+                    <a:blip r:embed="rId27">
+                      <a:extLst>
+                        <a:ext uri="{28A0092B-C50C-407E-A947-70E740481C1C}">
+                          <a14:useLocalDpi xmlns:a14="http://schemas.microsoft.com/office/drawing/2010/main" val="0"/>
+                        </a:ext>
+                      </a:extLst>
+                    </a:blip>
+                    <a:srcRect/>
+                    <a:stretch>
+                      <a:fillRect/>
+                    </a:stretch>
+                  </pic:blipFill>
+                  <pic:spPr bwMode="auto">
+                    <a:xfrm>
+                      <a:off x="0" y="0"/>
+                      <a:ext cx="5612130" cy="5786027"/>
+                    </a:xfrm>
+                    <a:prstGeom prst="rect">
+                      <a:avLst/>
+                    </a:prstGeom>
+                    <a:noFill/>
+                    <a:ln>
+                      <a:noFill/>
+                    </a:ln>
+                  </pic:spPr>
+                </pic:pic>
+              </a:graphicData>
+            </a:graphic>
+          </wp:inline>
+        </w:drawing>
+      </w:r>
+    </w:p>
+    <w:p>
+      <w:pPr>
+        <w:pStyle w:val="H4"/>
+        <w:rPr>
+          <w:lang w:eastAsia="es-MX"/>
+        </w:rPr>
+      </w:pPr>
+      <w:bookmarkStart w:id="61" w:name="_Toc452731691"/>
+      <w:r>
+        <w:rPr>
+          <w:lang w:eastAsia="es-MX"/>
+        </w:rPr>
+        <w:lastRenderedPageBreak/>
+        <w:t>Reservar ítem</w:t>
+      </w:r>
+      <w:bookmarkEnd w:id="61"/>
+    </w:p>
+    <w:p>
+      <w:pPr>
+        <w:rPr>
+          <w:lang w:eastAsia="es-MX"/>
+        </w:rPr>
+      </w:pPr>
+      <w:r>
+        <w:rPr>
+          <w:noProof/>
+          <w:lang w:eastAsia="ja-JP"/>
+        </w:rPr>
+        <w:drawing>
+          <wp:inline distT="0" distB="0" distL="0" distR="0" wp14:anchorId="54431543" wp14:editId="2C938C26">
+            <wp:extent cx="2657475" cy="7581900"/>
+            <wp:effectExtent l="0" t="0" r="9525" b="0"/>
+            <wp:docPr id="67" name="Imagen 67"/>
+            <wp:cNvGraphicFramePr>
+              <a:graphicFrameLocks xmlns:a="http://schemas.openxmlformats.org/drawingml/2006/main" noChangeAspect="1"/>
+            </wp:cNvGraphicFramePr>
+            <a:graphic xmlns:a="http://schemas.openxmlformats.org/drawingml/2006/main">
+              <a:graphicData uri="http://schemas.openxmlformats.org/drawingml/2006/picture">
+                <pic:pic xmlns:pic="http://schemas.openxmlformats.org/drawingml/2006/picture">
+                  <pic:nvPicPr>
+                    <pic:cNvPr id="0" name="Picture 33"/>
+                    <pic:cNvPicPr>
+                      <a:picLocks noChangeAspect="1" noChangeArrowheads="1"/>
+                    </pic:cNvPicPr>
+                  </pic:nvPicPr>
+                  <pic:blipFill>
+                    <a:blip r:embed="rId28">
+                      <a:extLst>
+                        <a:ext uri="{28A0092B-C50C-407E-A947-70E740481C1C}">
+                          <a14:useLocalDpi xmlns:a14="http://schemas.microsoft.com/office/drawing/2010/main" val="0"/>
+                        </a:ext>
+                      </a:extLst>
+                    </a:blip>
+                    <a:srcRect/>
+                    <a:stretch>
+                      <a:fillRect/>
+                    </a:stretch>
+                  </pic:blipFill>
+                  <pic:spPr bwMode="auto">
+                    <a:xfrm>
+                      <a:off x="0" y="0"/>
+                      <a:ext cx="2657475" cy="7581900"/>
+                    </a:xfrm>
+                    <a:prstGeom prst="rect">
+                      <a:avLst/>
+                    </a:prstGeom>
+                    <a:noFill/>
+                    <a:ln>
+                      <a:noFill/>
+                    </a:ln>
+                  </pic:spPr>
+                </pic:pic>
+              </a:graphicData>
+            </a:graphic>
+          </wp:inline>
+        </w:drawing>
+      </w:r>
+      <w:r>
+        <w:rPr>
+          <w:lang w:eastAsia="es-MX"/>
+        </w:rPr>
+        <w:br w:type="page"/>
+      </w:r>
+    </w:p>
+    <w:p>
+      <w:pPr>
+        <w:pStyle w:val="H2"/>
+      </w:pPr>
+      <w:r>
+        <w:lastRenderedPageBreak/>
+        <w:t xml:space="preserve">Diagramas de </w:t>
       </w:r>
       <w:bookmarkEnd w:id="45"/>
+      <w:r>
+        <w:t>secuencia</w:t>
+      </w:r>
     </w:p>
     <w:p>
       <w:pPr>
@@ -25274,14 +26221,14 @@
           <w:lang w:eastAsia="es-MX"/>
         </w:rPr>
       </w:pPr>
-      <w:bookmarkStart w:id="46" w:name="_Toc452731666"/>
+      <w:bookmarkStart w:id="62" w:name="_Toc452731666"/>
       <w:r>
         <w:rPr>
           <w:lang w:eastAsia="es-MX"/>
         </w:rPr>
         <w:t>Acervo</w:t>
       </w:r>
-      <w:bookmarkEnd w:id="46"/>
+      <w:bookmarkEnd w:id="62"/>
     </w:p>
     <w:p>
       <w:pPr>
@@ -25326,7 +26273,7 @@
                     </pic:cNvPicPr>
                   </pic:nvPicPr>
                   <pic:blipFill>
-                    <a:blip r:embed="rId17">
+                    <a:blip r:embed="rId29">
                       <a:extLst>
                         <a:ext uri="{28A0092B-C50C-407E-A947-70E740481C1C}">
                           <a14:useLocalDpi xmlns:a14="http://schemas.microsoft.com/office/drawing/2010/main" val="0"/>
@@ -25402,7 +26349,7 @@
                     </pic:cNvPicPr>
                   </pic:nvPicPr>
                   <pic:blipFill>
-                    <a:blip r:embed="rId18">
+                    <a:blip r:embed="rId30">
                       <a:extLst>
                         <a:ext uri="{28A0092B-C50C-407E-A947-70E740481C1C}">
                           <a14:useLocalDpi xmlns:a14="http://schemas.microsoft.com/office/drawing/2010/main" val="0"/>
@@ -25436,7 +26383,6 @@
     </w:p>
     <w:p>
       <w:pPr>
-        <w:pStyle w:val="H4"/>
         <w:rPr>
           <w:lang w:eastAsia="es-MX"/>
         </w:rPr>
@@ -25445,24 +26391,17 @@
         <w:rPr>
           <w:lang w:eastAsia="es-MX"/>
         </w:rPr>
-        <w:t>Consultar donaciones de la biblioteca</w:t>
-      </w:r>
-    </w:p>
-    <w:p>
-      <w:pPr>
+        <w:br w:type="page"/>
+      </w:r>
+    </w:p>
+    <w:p>
+      <w:pPr>
+        <w:pStyle w:val="H3"/>
         <w:rPr>
           <w:lang w:eastAsia="es-MX"/>
         </w:rPr>
       </w:pPr>
-    </w:p>
-    <w:p>
-      <w:pPr>
-        <w:pStyle w:val="H3"/>
-        <w:rPr>
-          <w:lang w:eastAsia="es-MX"/>
-        </w:rPr>
-      </w:pPr>
-      <w:bookmarkStart w:id="47" w:name="_Toc452731667"/>
+      <w:bookmarkStart w:id="63" w:name="_Toc452731667"/>
       <w:r>
         <w:rPr>
           <w:lang w:eastAsia="es-MX"/>
@@ -25470,7 +26409,7 @@
         <w:lastRenderedPageBreak/>
         <w:t>Administración</w:t>
       </w:r>
-      <w:bookmarkEnd w:id="47"/>
+      <w:bookmarkEnd w:id="63"/>
     </w:p>
     <w:p>
       <w:pPr>
@@ -25519,7 +26458,7 @@
                     </pic:cNvPicPr>
                   </pic:nvPicPr>
                   <pic:blipFill>
-                    <a:blip r:embed="rId19">
+                    <a:blip r:embed="rId31">
                       <a:extLst>
                         <a:ext uri="{28A0092B-C50C-407E-A947-70E740481C1C}">
                           <a14:useLocalDpi xmlns:a14="http://schemas.microsoft.com/office/drawing/2010/main" val="0"/>
@@ -25595,7 +26534,7 @@
                     </pic:cNvPicPr>
                   </pic:nvPicPr>
                   <pic:blipFill>
-                    <a:blip r:embed="rId20">
+                    <a:blip r:embed="rId32">
                       <a:extLst>
                         <a:ext uri="{28A0092B-C50C-407E-A947-70E740481C1C}">
                           <a14:useLocalDpi xmlns:a14="http://schemas.microsoft.com/office/drawing/2010/main" val="0"/>
@@ -25670,7 +26609,7 @@
                     </pic:cNvPicPr>
                   </pic:nvPicPr>
                   <pic:blipFill>
-                    <a:blip r:embed="rId21">
+                    <a:blip r:embed="rId33">
                       <a:extLst>
                         <a:ext uri="{28A0092B-C50C-407E-A947-70E740481C1C}">
                           <a14:useLocalDpi xmlns:a14="http://schemas.microsoft.com/office/drawing/2010/main" val="0"/>
@@ -25746,7 +26685,7 @@
                     </pic:cNvPicPr>
                   </pic:nvPicPr>
                   <pic:blipFill>
-                    <a:blip r:embed="rId22">
+                    <a:blip r:embed="rId34">
                       <a:extLst>
                         <a:ext uri="{28A0092B-C50C-407E-A947-70E740481C1C}">
                           <a14:useLocalDpi xmlns:a14="http://schemas.microsoft.com/office/drawing/2010/main" val="0"/>
@@ -25822,7 +26761,7 @@
                     </pic:cNvPicPr>
                   </pic:nvPicPr>
                   <pic:blipFill>
-                    <a:blip r:embed="rId23">
+                    <a:blip r:embed="rId35">
                       <a:extLst>
                         <a:ext uri="{28A0092B-C50C-407E-A947-70E740481C1C}">
                           <a14:useLocalDpi xmlns:a14="http://schemas.microsoft.com/office/drawing/2010/main" val="0"/>
@@ -25868,7 +26807,7 @@
           <w:lang w:eastAsia="es-MX"/>
         </w:rPr>
       </w:pPr>
-      <w:bookmarkStart w:id="48" w:name="_Toc452731668"/>
+      <w:bookmarkStart w:id="64" w:name="_Toc452731668"/>
       <w:r>
         <w:rPr>
           <w:lang w:eastAsia="es-MX"/>
@@ -25876,7 +26815,7 @@
         <w:lastRenderedPageBreak/>
         <w:t>Administración Usuarios</w:t>
       </w:r>
-      <w:bookmarkEnd w:id="48"/>
+      <w:bookmarkEnd w:id="64"/>
     </w:p>
     <w:p>
       <w:pPr>
@@ -25925,7 +26864,7 @@
                     </pic:cNvPicPr>
                   </pic:nvPicPr>
                   <pic:blipFill>
-                    <a:blip r:embed="rId24">
+                    <a:blip r:embed="rId36">
                       <a:extLst>
                         <a:ext uri="{28A0092B-C50C-407E-A947-70E740481C1C}">
                           <a14:useLocalDpi xmlns:a14="http://schemas.microsoft.com/office/drawing/2010/main" val="0"/>
@@ -25966,7 +26905,6 @@
       </w:pPr>
       <w:r>
         <w:rPr>
-          <w:u w:val="single"/>
           <w:lang w:eastAsia="es-MX"/>
         </w:rPr>
         <w:lastRenderedPageBreak/>
@@ -26008,7 +26946,7 @@
                     </pic:cNvPicPr>
                   </pic:nvPicPr>
                   <pic:blipFill>
-                    <a:blip r:embed="rId25">
+                    <a:blip r:embed="rId37">
                       <a:extLst>
                         <a:ext uri="{28A0092B-C50C-407E-A947-70E740481C1C}">
                           <a14:useLocalDpi xmlns:a14="http://schemas.microsoft.com/office/drawing/2010/main" val="0"/>
@@ -26084,7 +27022,7 @@
                     </pic:cNvPicPr>
                   </pic:nvPicPr>
                   <pic:blipFill>
-                    <a:blip r:embed="rId26">
+                    <a:blip r:embed="rId38">
                       <a:extLst>
                         <a:ext uri="{28A0092B-C50C-407E-A947-70E740481C1C}">
                           <a14:useLocalDpi xmlns:a14="http://schemas.microsoft.com/office/drawing/2010/main" val="0"/>
@@ -26126,7 +27064,7 @@
           <w:lang w:eastAsia="es-MX"/>
         </w:rPr>
       </w:pPr>
-      <w:bookmarkStart w:id="49" w:name="_Toc452731669"/>
+      <w:bookmarkStart w:id="65" w:name="_Toc452731669"/>
       <w:r>
         <w:rPr>
           <w:lang w:eastAsia="es-MX"/>
@@ -26148,32 +27086,7 @@
         <w:lastRenderedPageBreak/>
         <w:t>Funcionalidad del sistema</w:t>
       </w:r>
-      <w:bookmarkEnd w:id="49"/>
-    </w:p>
-    <w:p>
-      <w:pPr>
-        <w:pStyle w:val="H4"/>
-        <w:numPr>
-          <w:ilvl w:val="2"/>
-          <w:numId w:val="30"/>
-        </w:numPr>
-        <w:rPr>
-          <w:lang w:eastAsia="es-MX"/>
-        </w:rPr>
-      </w:pPr>
-      <w:r>
-        <w:rPr>
-          <w:lang w:eastAsia="es-MX"/>
-        </w:rPr>
-        <w:t>Agregar reseña de ítem</w:t>
-      </w:r>
-    </w:p>
-    <w:p>
-      <w:pPr>
-        <w:rPr>
-          <w:lang w:eastAsia="es-MX"/>
-        </w:rPr>
-      </w:pPr>
+      <w:bookmarkEnd w:id="65"/>
     </w:p>
     <w:p>
       <w:pPr>
@@ -26218,7 +27131,7 @@
                     </pic:cNvPicPr>
                   </pic:nvPicPr>
                   <pic:blipFill>
-                    <a:blip r:embed="rId27">
+                    <a:blip r:embed="rId39">
                       <a:extLst>
                         <a:ext uri="{28A0092B-C50C-407E-A947-70E740481C1C}">
                           <a14:useLocalDpi xmlns:a14="http://schemas.microsoft.com/office/drawing/2010/main" val="0"/>
@@ -26249,69 +27162,11 @@
           </wp:inline>
         </w:drawing>
       </w:r>
-      <w:bookmarkStart w:id="50" w:name="_GoBack"/>
-      <w:bookmarkEnd w:id="50"/>
-    </w:p>
-    <w:p>
-      <w:pPr>
-        <w:pStyle w:val="H4"/>
-        <w:rPr>
-          <w:lang w:eastAsia="es-MX"/>
-        </w:rPr>
-      </w:pPr>
-      <w:r>
-        <w:rPr>
-          <w:lang w:eastAsia="es-MX"/>
-        </w:rPr>
-        <w:t>Realizar petición interbibliotecaria</w:t>
-      </w:r>
-    </w:p>
-    <w:p>
-      <w:pPr>
-        <w:pStyle w:val="H4"/>
-        <w:rPr>
-          <w:lang w:eastAsia="es-MX"/>
-        </w:rPr>
-      </w:pPr>
-      <w:r>
-        <w:rPr>
-          <w:lang w:eastAsia="es-MX"/>
-        </w:rPr>
-        <w:t>Realizar préstamo</w:t>
-      </w:r>
-    </w:p>
-    <w:p>
-      <w:pPr>
-        <w:pStyle w:val="H4"/>
-        <w:rPr>
-          <w:lang w:eastAsia="es-MX"/>
-        </w:rPr>
-      </w:pPr>
-      <w:r>
-        <w:rPr>
-          <w:lang w:eastAsia="es-MX"/>
-        </w:rPr>
-        <w:t>Reservar ítem</w:t>
-      </w:r>
-    </w:p>
-    <w:p>
-      <w:pPr>
-        <w:pStyle w:val="H4"/>
-        <w:rPr>
-          <w:lang w:eastAsia="es-MX"/>
-        </w:rPr>
-      </w:pPr>
-      <w:r>
-        <w:rPr>
-          <w:lang w:eastAsia="es-MX"/>
-        </w:rPr>
-        <w:t>Retroalimentar al sistema</w:t>
-      </w:r>
     </w:p>
     <w:p>
       <w:pPr>
         <w:sectPr>
-          <w:headerReference w:type="default" r:id="rId28"/>
+          <w:headerReference w:type="default" r:id="rId40"/>
           <w:pgSz w:w="12240" w:h="15840"/>
           <w:pgMar w:top="1418" w:right="1701" w:bottom="1418" w:left="1701" w:header="709" w:footer="709" w:gutter="0"/>
           <w:pgBorders w:offsetFrom="page">
@@ -26333,12 +27188,12 @@
           <w:numId w:val="25"/>
         </w:numPr>
       </w:pPr>
-      <w:bookmarkStart w:id="51" w:name="_Toc452731670"/>
+      <w:bookmarkStart w:id="66" w:name="_Toc452731670"/>
       <w:r>
         <w:lastRenderedPageBreak/>
         <w:t>Diagrama entidad relación</w:t>
       </w:r>
-      <w:bookmarkEnd w:id="51"/>
+      <w:bookmarkEnd w:id="66"/>
     </w:p>
     <w:p>
       <w:pPr>
@@ -26375,7 +27230,7 @@
                     </pic:cNvPicPr>
                   </pic:nvPicPr>
                   <pic:blipFill>
-                    <a:blip r:embed="rId29">
+                    <a:blip r:embed="rId41">
                       <a:extLst>
                         <a:ext uri="{28A0092B-C50C-407E-A947-70E740481C1C}">
                           <a14:useLocalDpi xmlns:a14="http://schemas.microsoft.com/office/drawing/2010/main" val="0"/>
@@ -26440,403 +27295,198 @@
     <w:p>
       <w:pPr>
         <w:pStyle w:val="H2"/>
-      </w:pPr>
-      <w:bookmarkStart w:id="52" w:name="_Toc452731671"/>
-      <w:r>
-        <w:t>Diagramas de secuencia</w:t>
-      </w:r>
-      <w:bookmarkEnd w:id="52"/>
-    </w:p>
-    <w:p>
-      <w:pPr>
-        <w:pStyle w:val="H3"/>
-        <w:rPr>
-          <w:lang w:eastAsia="es-MX"/>
-        </w:rPr>
-      </w:pPr>
-      <w:bookmarkStart w:id="53" w:name="_Toc452731672"/>
-      <w:r>
-        <w:rPr>
-          <w:lang w:eastAsia="es-MX"/>
-        </w:rPr>
-        <w:t>Acervo</w:t>
-      </w:r>
-      <w:bookmarkEnd w:id="53"/>
-    </w:p>
-    <w:p>
-      <w:pPr>
-        <w:pStyle w:val="H4"/>
-        <w:rPr>
-          <w:lang w:eastAsia="es-MX"/>
-        </w:rPr>
-      </w:pPr>
-      <w:bookmarkStart w:id="54" w:name="_Toc452731673"/>
-      <w:r>
-        <w:rPr>
-          <w:lang w:eastAsia="es-MX"/>
-        </w:rPr>
-        <w:t>Administrar convenios</w:t>
-      </w:r>
-      <w:bookmarkEnd w:id="54"/>
-    </w:p>
-    <w:p>
-      <w:pPr>
-        <w:pStyle w:val="H4"/>
-        <w:rPr>
-          <w:lang w:eastAsia="es-MX"/>
-        </w:rPr>
-      </w:pPr>
-      <w:bookmarkStart w:id="55" w:name="_Toc452731674"/>
-      <w:r>
-        <w:rPr>
-          <w:lang w:eastAsia="es-MX"/>
-        </w:rPr>
-        <w:t>Administrar fondos de la biblioteca</w:t>
-      </w:r>
-      <w:bookmarkEnd w:id="55"/>
-    </w:p>
-    <w:p>
-      <w:pPr>
-        <w:pStyle w:val="H4"/>
-        <w:rPr>
-          <w:lang w:eastAsia="es-MX"/>
-        </w:rPr>
-      </w:pPr>
-      <w:bookmarkStart w:id="56" w:name="_Toc452731675"/>
-      <w:r>
-        <w:rPr>
-          <w:lang w:eastAsia="es-MX"/>
-        </w:rPr>
-        <w:t>Consultar donaciones de la biblioteca</w:t>
-      </w:r>
-      <w:bookmarkEnd w:id="56"/>
-    </w:p>
-    <w:p>
-      <w:pPr>
-        <w:pStyle w:val="H3"/>
-        <w:rPr>
-          <w:lang w:eastAsia="es-MX"/>
-        </w:rPr>
-      </w:pPr>
-      <w:bookmarkStart w:id="57" w:name="_Toc452731676"/>
-      <w:r>
-        <w:rPr>
-          <w:lang w:eastAsia="es-MX"/>
-        </w:rPr>
-        <w:t>Administración</w:t>
-      </w:r>
-      <w:bookmarkEnd w:id="57"/>
-    </w:p>
-    <w:p>
-      <w:pPr>
-        <w:pStyle w:val="H4"/>
-        <w:rPr>
-          <w:lang w:eastAsia="es-MX"/>
-        </w:rPr>
-      </w:pPr>
-      <w:bookmarkStart w:id="58" w:name="_Toc452731677"/>
-      <w:r>
-        <w:rPr>
-          <w:lang w:eastAsia="es-MX"/>
-        </w:rPr>
-        <w:t>Consultar adquisiciones</w:t>
-      </w:r>
-      <w:bookmarkEnd w:id="58"/>
-    </w:p>
-    <w:p>
-      <w:pPr>
-        <w:pStyle w:val="H4"/>
-        <w:rPr>
-          <w:lang w:eastAsia="es-MX"/>
-        </w:rPr>
-      </w:pPr>
-      <w:bookmarkStart w:id="59" w:name="_Toc452731678"/>
-      <w:r>
-        <w:rPr>
-          <w:lang w:eastAsia="es-MX"/>
-        </w:rPr>
-        <w:t>Consultar devoluciones</w:t>
-      </w:r>
-      <w:bookmarkEnd w:id="59"/>
-    </w:p>
-    <w:p>
-      <w:pPr>
-        <w:pStyle w:val="H4"/>
-        <w:rPr>
-          <w:lang w:eastAsia="es-MX"/>
-        </w:rPr>
-      </w:pPr>
-      <w:bookmarkStart w:id="60" w:name="_Toc452731679"/>
-      <w:r>
-        <w:rPr>
-          <w:lang w:eastAsia="es-MX"/>
-        </w:rPr>
-        <w:t>Registrar devolución</w:t>
-      </w:r>
-      <w:bookmarkEnd w:id="60"/>
-    </w:p>
-    <w:p>
-      <w:pPr>
-        <w:pStyle w:val="H4"/>
-        <w:rPr>
-          <w:lang w:eastAsia="es-MX"/>
-        </w:rPr>
-      </w:pPr>
-      <w:bookmarkStart w:id="61" w:name="_Toc452731680"/>
-      <w:r>
-        <w:rPr>
-          <w:lang w:eastAsia="es-MX"/>
-        </w:rPr>
-        <w:t>Registrar préstamo</w:t>
-      </w:r>
-      <w:bookmarkEnd w:id="61"/>
-    </w:p>
-    <w:p>
-      <w:pPr>
-        <w:pStyle w:val="H4"/>
-        <w:rPr>
-          <w:lang w:eastAsia="es-MX"/>
-        </w:rPr>
-      </w:pPr>
-      <w:bookmarkStart w:id="62" w:name="_Toc452731681"/>
-      <w:r>
-        <w:rPr>
-          <w:lang w:eastAsia="es-MX"/>
-        </w:rPr>
-        <w:t>Registrar Adquisiciones</w:t>
-      </w:r>
-      <w:bookmarkEnd w:id="62"/>
-      <w:r>
-        <w:rPr>
-          <w:lang w:eastAsia="es-MX"/>
-        </w:rPr>
-        <w:t xml:space="preserve"> </w:t>
-      </w:r>
-    </w:p>
-    <w:p>
-      <w:pPr>
-        <w:pStyle w:val="H3"/>
-        <w:rPr>
-          <w:lang w:eastAsia="es-MX"/>
-        </w:rPr>
-      </w:pPr>
-      <w:bookmarkStart w:id="63" w:name="_Toc452731682"/>
-      <w:r>
-        <w:rPr>
-          <w:lang w:eastAsia="es-MX"/>
-        </w:rPr>
-        <w:t>Administración Usuarios</w:t>
-      </w:r>
-      <w:bookmarkEnd w:id="63"/>
-    </w:p>
-    <w:p>
-      <w:pPr>
-        <w:pStyle w:val="H4"/>
-        <w:rPr>
-          <w:lang w:eastAsia="es-MX"/>
-        </w:rPr>
-      </w:pPr>
-      <w:bookmarkStart w:id="64" w:name="_Toc452731683"/>
-      <w:r>
-        <w:rPr>
-          <w:lang w:eastAsia="es-MX"/>
-        </w:rPr>
-        <w:t>Agregar usuario</w:t>
-      </w:r>
-      <w:bookmarkEnd w:id="64"/>
-    </w:p>
-    <w:p>
-      <w:pPr>
-        <w:pStyle w:val="H4"/>
-        <w:rPr>
-          <w:lang w:eastAsia="es-MX"/>
-        </w:rPr>
-      </w:pPr>
-      <w:bookmarkStart w:id="65" w:name="_Toc452731684"/>
-      <w:r>
-        <w:rPr>
-          <w:lang w:eastAsia="es-MX"/>
-        </w:rPr>
-        <w:t>Borrar usuario</w:t>
-      </w:r>
-      <w:bookmarkEnd w:id="65"/>
-    </w:p>
-    <w:p>
-      <w:pPr>
-        <w:pStyle w:val="H4"/>
-        <w:rPr>
-          <w:lang w:eastAsia="es-MX"/>
-        </w:rPr>
-      </w:pPr>
-      <w:bookmarkStart w:id="66" w:name="_Toc452731685"/>
-      <w:r>
-        <w:rPr>
-          <w:lang w:eastAsia="es-MX"/>
-        </w:rPr>
-        <w:t>Editar Usuario</w:t>
-      </w:r>
-      <w:bookmarkEnd w:id="66"/>
-    </w:p>
-    <w:p>
-      <w:pPr>
-        <w:pStyle w:val="H3"/>
-        <w:rPr>
-          <w:lang w:eastAsia="es-MX"/>
-        </w:rPr>
-      </w:pPr>
-      <w:bookmarkStart w:id="67" w:name="_Toc452731686"/>
-      <w:r>
-        <w:rPr>
-          <w:lang w:eastAsia="es-MX"/>
-        </w:rPr>
-        <w:t>Funcionalidad del sistema</w:t>
-      </w:r>
-      <w:bookmarkEnd w:id="67"/>
-    </w:p>
-    <w:p>
-      <w:pPr>
-        <w:pStyle w:val="H4"/>
-        <w:rPr>
-          <w:lang w:eastAsia="es-MX"/>
-        </w:rPr>
-      </w:pPr>
-      <w:bookmarkStart w:id="68" w:name="_Toc452731687"/>
-      <w:r>
-        <w:rPr>
-          <w:lang w:eastAsia="es-MX"/>
-        </w:rPr>
-        <w:t>Agregar reseña de ítem</w:t>
-      </w:r>
-      <w:bookmarkEnd w:id="68"/>
-    </w:p>
-    <w:p>
-      <w:pPr>
-        <w:pStyle w:val="H4"/>
-        <w:rPr>
-          <w:lang w:eastAsia="es-MX"/>
-        </w:rPr>
-      </w:pPr>
-      <w:bookmarkStart w:id="69" w:name="_Toc452731688"/>
-      <w:r>
-        <w:rPr>
-          <w:lang w:eastAsia="es-MX"/>
-        </w:rPr>
-        <w:t>Buscar ítem</w:t>
-      </w:r>
-      <w:bookmarkEnd w:id="69"/>
-    </w:p>
-    <w:p>
-      <w:pPr>
-        <w:pStyle w:val="H4"/>
-        <w:rPr>
-          <w:lang w:eastAsia="es-MX"/>
-        </w:rPr>
-      </w:pPr>
-      <w:bookmarkStart w:id="70" w:name="_Toc452731689"/>
-      <w:r>
-        <w:rPr>
-          <w:lang w:eastAsia="es-MX"/>
-        </w:rPr>
-        <w:t>Realizar petición interbibliotecaria</w:t>
-      </w:r>
-      <w:bookmarkEnd w:id="70"/>
-    </w:p>
-    <w:p>
-      <w:pPr>
-        <w:pStyle w:val="H4"/>
-        <w:rPr>
-          <w:lang w:eastAsia="es-MX"/>
-        </w:rPr>
-      </w:pPr>
-      <w:bookmarkStart w:id="71" w:name="_Toc452731690"/>
-      <w:r>
-        <w:rPr>
-          <w:lang w:eastAsia="es-MX"/>
-        </w:rPr>
-        <w:t>Realizar préstamo</w:t>
-      </w:r>
-      <w:bookmarkEnd w:id="71"/>
-    </w:p>
-    <w:p>
-      <w:pPr>
-        <w:pStyle w:val="H4"/>
-        <w:rPr>
-          <w:lang w:eastAsia="es-MX"/>
-        </w:rPr>
-      </w:pPr>
-      <w:bookmarkStart w:id="72" w:name="_Toc452731691"/>
-      <w:r>
-        <w:rPr>
-          <w:lang w:eastAsia="es-MX"/>
-        </w:rPr>
-        <w:t>Reservar ítem</w:t>
-      </w:r>
-      <w:bookmarkEnd w:id="72"/>
-    </w:p>
-    <w:p>
-      <w:pPr>
-        <w:pStyle w:val="H4"/>
-        <w:rPr>
-          <w:lang w:eastAsia="es-MX"/>
-        </w:rPr>
-      </w:pPr>
-      <w:bookmarkStart w:id="73" w:name="_Toc452731692"/>
-      <w:r>
-        <w:rPr>
-          <w:lang w:eastAsia="es-MX"/>
-        </w:rPr>
-        <w:t>Retroalimentar al sistema</w:t>
-      </w:r>
-      <w:bookmarkEnd w:id="73"/>
-    </w:p>
-    <w:p>
-      <w:pPr>
-        <w:rPr>
-          <w:rFonts w:ascii="Raleway" w:eastAsiaTheme="majorEastAsia" w:hAnsi="Raleway" w:cs="Arial"/>
-          <w:i/>
-          <w:iCs/>
-          <w:sz w:val="28"/>
-          <w:szCs w:val="28"/>
-          <w:lang w:eastAsia="es-MX"/>
-        </w:rPr>
-      </w:pPr>
-      <w:r>
-        <w:rPr>
-          <w:lang w:eastAsia="es-MX"/>
-        </w:rPr>
-        <w:br w:type="page"/>
-      </w:r>
-    </w:p>
-    <w:p>
-      <w:pPr>
-        <w:pStyle w:val="H2"/>
         <w:numPr>
           <w:ilvl w:val="1"/>
           <w:numId w:val="26"/>
         </w:numPr>
       </w:pPr>
-      <w:bookmarkStart w:id="74" w:name="_Toc452731693"/>
-      <w:r>
-        <w:lastRenderedPageBreak/>
+      <w:bookmarkStart w:id="67" w:name="_Toc452731693"/>
+      <w:r>
         <w:t>Diagramas de comunicación</w:t>
       </w:r>
+      <w:bookmarkEnd w:id="67"/>
+    </w:p>
+    <w:p>
+      <w:pPr>
+        <w:pStyle w:val="H3"/>
+        <w:rPr>
+          <w:lang w:eastAsia="es-MX"/>
+        </w:rPr>
+      </w:pPr>
+      <w:bookmarkStart w:id="68" w:name="_Toc452731694"/>
+      <w:r>
+        <w:rPr>
+          <w:lang w:eastAsia="es-MX"/>
+        </w:rPr>
+        <w:t>Acervo</w:t>
+      </w:r>
+      <w:bookmarkEnd w:id="68"/>
+    </w:p>
+    <w:p>
+      <w:pPr>
+        <w:pStyle w:val="H4"/>
+        <w:rPr>
+          <w:lang w:eastAsia="es-MX"/>
+        </w:rPr>
+      </w:pPr>
+      <w:bookmarkStart w:id="69" w:name="_Toc452731695"/>
+      <w:r>
+        <w:rPr>
+          <w:lang w:eastAsia="es-MX"/>
+        </w:rPr>
+        <w:t>Administrar convenios</w:t>
+      </w:r>
+      <w:bookmarkEnd w:id="69"/>
+    </w:p>
+    <w:p>
+      <w:pPr>
+        <w:pStyle w:val="H4"/>
+        <w:rPr>
+          <w:lang w:eastAsia="es-MX"/>
+        </w:rPr>
+      </w:pPr>
+      <w:bookmarkStart w:id="70" w:name="_Toc452731696"/>
+      <w:r>
+        <w:rPr>
+          <w:lang w:eastAsia="es-MX"/>
+        </w:rPr>
+        <w:t>Administrar fondos de la biblioteca</w:t>
+      </w:r>
+      <w:bookmarkEnd w:id="70"/>
+    </w:p>
+    <w:p>
+      <w:pPr>
+        <w:pStyle w:val="H4"/>
+        <w:rPr>
+          <w:lang w:eastAsia="es-MX"/>
+        </w:rPr>
+      </w:pPr>
+      <w:bookmarkStart w:id="71" w:name="_Toc452731697"/>
+      <w:r>
+        <w:rPr>
+          <w:lang w:eastAsia="es-MX"/>
+        </w:rPr>
+        <w:t>Consultar donaciones de la biblioteca</w:t>
+      </w:r>
+      <w:bookmarkEnd w:id="71"/>
+    </w:p>
+    <w:p>
+      <w:pPr>
+        <w:pStyle w:val="H3"/>
+        <w:rPr>
+          <w:lang w:eastAsia="es-MX"/>
+        </w:rPr>
+      </w:pPr>
+      <w:bookmarkStart w:id="72" w:name="_Toc452731698"/>
+      <w:r>
+        <w:rPr>
+          <w:lang w:eastAsia="es-MX"/>
+        </w:rPr>
+        <w:t>Administración</w:t>
+      </w:r>
+      <w:bookmarkEnd w:id="72"/>
+    </w:p>
+    <w:p>
+      <w:pPr>
+        <w:pStyle w:val="H4"/>
+        <w:rPr>
+          <w:lang w:eastAsia="es-MX"/>
+        </w:rPr>
+      </w:pPr>
+      <w:bookmarkStart w:id="73" w:name="_Toc452731699"/>
+      <w:r>
+        <w:rPr>
+          <w:lang w:eastAsia="es-MX"/>
+        </w:rPr>
+        <w:t>Consultar adquisiciones</w:t>
+      </w:r>
+      <w:bookmarkEnd w:id="73"/>
+    </w:p>
+    <w:p>
+      <w:pPr>
+        <w:pStyle w:val="H4"/>
+        <w:rPr>
+          <w:lang w:eastAsia="es-MX"/>
+        </w:rPr>
+      </w:pPr>
+      <w:bookmarkStart w:id="74" w:name="_Toc452731700"/>
+      <w:r>
+        <w:rPr>
+          <w:lang w:eastAsia="es-MX"/>
+        </w:rPr>
+        <w:t>Consultar devoluciones</w:t>
+      </w:r>
       <w:bookmarkEnd w:id="74"/>
     </w:p>
     <w:p>
       <w:pPr>
+        <w:pStyle w:val="H4"/>
+        <w:rPr>
+          <w:lang w:eastAsia="es-MX"/>
+        </w:rPr>
+      </w:pPr>
+      <w:bookmarkStart w:id="75" w:name="_Toc452731701"/>
+      <w:r>
+        <w:rPr>
+          <w:lang w:eastAsia="es-MX"/>
+        </w:rPr>
+        <w:t>Registrar devolución</w:t>
+      </w:r>
+      <w:bookmarkEnd w:id="75"/>
+    </w:p>
+    <w:p>
+      <w:pPr>
+        <w:pStyle w:val="H4"/>
+        <w:rPr>
+          <w:lang w:eastAsia="es-MX"/>
+        </w:rPr>
+      </w:pPr>
+      <w:bookmarkStart w:id="76" w:name="_Toc452731702"/>
+      <w:r>
+        <w:rPr>
+          <w:lang w:eastAsia="es-MX"/>
+        </w:rPr>
+        <w:t>Registrar préstamo</w:t>
+      </w:r>
+      <w:bookmarkEnd w:id="76"/>
+    </w:p>
+    <w:p>
+      <w:pPr>
+        <w:pStyle w:val="H4"/>
+        <w:rPr>
+          <w:lang w:eastAsia="es-MX"/>
+        </w:rPr>
+      </w:pPr>
+      <w:bookmarkStart w:id="77" w:name="_Toc452731703"/>
+      <w:r>
+        <w:rPr>
+          <w:lang w:eastAsia="es-MX"/>
+        </w:rPr>
+        <w:t>Registrar Adquisiciones</w:t>
+      </w:r>
+      <w:bookmarkEnd w:id="77"/>
+      <w:r>
+        <w:rPr>
+          <w:lang w:eastAsia="es-MX"/>
+        </w:rPr>
+        <w:t xml:space="preserve"> </w:t>
+      </w:r>
+    </w:p>
+    <w:p>
+      <w:pPr>
         <w:pStyle w:val="H3"/>
         <w:rPr>
           <w:lang w:eastAsia="es-MX"/>
         </w:rPr>
       </w:pPr>
-      <w:bookmarkStart w:id="75" w:name="_Toc452731694"/>
+      <w:bookmarkStart w:id="78" w:name="_Toc452731704"/>
       <w:r>
         <w:rPr>
           <w:lang w:eastAsia="es-MX"/>
         </w:rPr>
-        <w:t>Acervo</w:t>
-      </w:r>
-      <w:bookmarkEnd w:id="75"/>
+        <w:t>Administración Usuarios</w:t>
+      </w:r>
+      <w:bookmarkEnd w:id="78"/>
     </w:p>
     <w:p>
       <w:pPr>
@@ -26845,14 +27495,14 @@
           <w:lang w:eastAsia="es-MX"/>
         </w:rPr>
       </w:pPr>
-      <w:bookmarkStart w:id="76" w:name="_Toc452731695"/>
+      <w:bookmarkStart w:id="79" w:name="_Toc452731705"/>
       <w:r>
         <w:rPr>
           <w:lang w:eastAsia="es-MX"/>
         </w:rPr>
-        <w:t>Administrar convenios</w:t>
-      </w:r>
-      <w:bookmarkEnd w:id="76"/>
+        <w:t>Agregar usuario</w:t>
+      </w:r>
+      <w:bookmarkEnd w:id="79"/>
     </w:p>
     <w:p>
       <w:pPr>
@@ -26861,14 +27511,14 @@
           <w:lang w:eastAsia="es-MX"/>
         </w:rPr>
       </w:pPr>
-      <w:bookmarkStart w:id="77" w:name="_Toc452731696"/>
+      <w:bookmarkStart w:id="80" w:name="_Toc452731706"/>
       <w:r>
         <w:rPr>
           <w:lang w:eastAsia="es-MX"/>
         </w:rPr>
-        <w:t>Administrar fondos de la biblioteca</w:t>
-      </w:r>
-      <w:bookmarkEnd w:id="77"/>
+        <w:t>Borrar usuario</w:t>
+      </w:r>
+      <w:bookmarkEnd w:id="80"/>
     </w:p>
     <w:p>
       <w:pPr>
@@ -26877,14 +27527,14 @@
           <w:lang w:eastAsia="es-MX"/>
         </w:rPr>
       </w:pPr>
-      <w:bookmarkStart w:id="78" w:name="_Toc452731697"/>
+      <w:bookmarkStart w:id="81" w:name="_Toc452731707"/>
       <w:r>
         <w:rPr>
           <w:lang w:eastAsia="es-MX"/>
         </w:rPr>
-        <w:t>Consultar donaciones de la biblioteca</w:t>
-      </w:r>
-      <w:bookmarkEnd w:id="78"/>
+        <w:t>Editar Usuario</w:t>
+      </w:r>
+      <w:bookmarkEnd w:id="81"/>
     </w:p>
     <w:p>
       <w:pPr>
@@ -26893,14 +27543,14 @@
           <w:lang w:eastAsia="es-MX"/>
         </w:rPr>
       </w:pPr>
-      <w:bookmarkStart w:id="79" w:name="_Toc452731698"/>
+      <w:bookmarkStart w:id="82" w:name="_Toc452731708"/>
       <w:r>
         <w:rPr>
           <w:lang w:eastAsia="es-MX"/>
         </w:rPr>
-        <w:t>Administración</w:t>
-      </w:r>
-      <w:bookmarkEnd w:id="79"/>
+        <w:t>Funcionalidad del sistema</w:t>
+      </w:r>
+      <w:bookmarkEnd w:id="82"/>
     </w:p>
     <w:p>
       <w:pPr>
@@ -26909,14 +27559,14 @@
           <w:lang w:eastAsia="es-MX"/>
         </w:rPr>
       </w:pPr>
-      <w:bookmarkStart w:id="80" w:name="_Toc452731699"/>
+      <w:bookmarkStart w:id="83" w:name="_Toc452731709"/>
       <w:r>
         <w:rPr>
           <w:lang w:eastAsia="es-MX"/>
         </w:rPr>
-        <w:t>Consultar adquisiciones</w:t>
-      </w:r>
-      <w:bookmarkEnd w:id="80"/>
+        <w:t>Agregar reseña de ítem</w:t>
+      </w:r>
+      <w:bookmarkEnd w:id="83"/>
     </w:p>
     <w:p>
       <w:pPr>
@@ -26925,14 +27575,14 @@
           <w:lang w:eastAsia="es-MX"/>
         </w:rPr>
       </w:pPr>
-      <w:bookmarkStart w:id="81" w:name="_Toc452731700"/>
+      <w:bookmarkStart w:id="84" w:name="_Toc452731710"/>
       <w:r>
         <w:rPr>
           <w:lang w:eastAsia="es-MX"/>
         </w:rPr>
-        <w:t>Consultar devoluciones</w:t>
-      </w:r>
-      <w:bookmarkEnd w:id="81"/>
+        <w:t>Buscar ítem</w:t>
+      </w:r>
+      <w:bookmarkEnd w:id="84"/>
     </w:p>
     <w:p>
       <w:pPr>
@@ -26941,14 +27591,14 @@
           <w:lang w:eastAsia="es-MX"/>
         </w:rPr>
       </w:pPr>
-      <w:bookmarkStart w:id="82" w:name="_Toc452731701"/>
+      <w:bookmarkStart w:id="85" w:name="_Toc452731711"/>
       <w:r>
         <w:rPr>
           <w:lang w:eastAsia="es-MX"/>
         </w:rPr>
-        <w:t>Registrar devolución</w:t>
-      </w:r>
-      <w:bookmarkEnd w:id="82"/>
+        <w:t>Realizar petición interbibliotecaria</w:t>
+      </w:r>
+      <w:bookmarkEnd w:id="85"/>
     </w:p>
     <w:p>
       <w:pPr>
@@ -26957,14 +27607,14 @@
           <w:lang w:eastAsia="es-MX"/>
         </w:rPr>
       </w:pPr>
-      <w:bookmarkStart w:id="83" w:name="_Toc452731702"/>
+      <w:bookmarkStart w:id="86" w:name="_Toc452731712"/>
       <w:r>
         <w:rPr>
           <w:lang w:eastAsia="es-MX"/>
         </w:rPr>
-        <w:t>Registrar préstamo</w:t>
-      </w:r>
-      <w:bookmarkEnd w:id="83"/>
+        <w:t>Realizar préstamo</w:t>
+      </w:r>
+      <w:bookmarkEnd w:id="86"/>
     </w:p>
     <w:p>
       <w:pPr>
@@ -26973,196 +27623,30 @@
           <w:lang w:eastAsia="es-MX"/>
         </w:rPr>
       </w:pPr>
-      <w:bookmarkStart w:id="84" w:name="_Toc452731703"/>
+      <w:bookmarkStart w:id="87" w:name="_Toc452731713"/>
       <w:r>
         <w:rPr>
           <w:lang w:eastAsia="es-MX"/>
         </w:rPr>
-        <w:t>Registrar Adquisiciones</w:t>
-      </w:r>
-      <w:bookmarkEnd w:id="84"/>
-      <w:r>
+        <w:t>Reservar ítem</w:t>
+      </w:r>
+      <w:bookmarkEnd w:id="87"/>
+    </w:p>
+    <w:p>
+      <w:pPr>
+        <w:pStyle w:val="H4"/>
         <w:rPr>
           <w:lang w:eastAsia="es-MX"/>
         </w:rPr>
-        <w:t xml:space="preserve"> </w:t>
-      </w:r>
-    </w:p>
-    <w:p>
-      <w:pPr>
-        <w:pStyle w:val="H3"/>
+      </w:pPr>
+      <w:bookmarkStart w:id="88" w:name="_Toc452731714"/>
+      <w:r>
         <w:rPr>
           <w:lang w:eastAsia="es-MX"/>
         </w:rPr>
-      </w:pPr>
-      <w:bookmarkStart w:id="85" w:name="_Toc452731704"/>
-      <w:r>
-        <w:rPr>
-          <w:lang w:eastAsia="es-MX"/>
-        </w:rPr>
-        <w:t>Administración Usuarios</w:t>
-      </w:r>
-      <w:bookmarkEnd w:id="85"/>
-    </w:p>
-    <w:p>
-      <w:pPr>
-        <w:pStyle w:val="H4"/>
-        <w:rPr>
-          <w:lang w:eastAsia="es-MX"/>
-        </w:rPr>
-      </w:pPr>
-      <w:bookmarkStart w:id="86" w:name="_Toc452731705"/>
-      <w:r>
-        <w:rPr>
-          <w:lang w:eastAsia="es-MX"/>
-        </w:rPr>
-        <w:t>Agregar usuario</w:t>
-      </w:r>
-      <w:bookmarkEnd w:id="86"/>
-    </w:p>
-    <w:p>
-      <w:pPr>
-        <w:pStyle w:val="H4"/>
-        <w:rPr>
-          <w:lang w:eastAsia="es-MX"/>
-        </w:rPr>
-      </w:pPr>
-      <w:bookmarkStart w:id="87" w:name="_Toc452731706"/>
-      <w:r>
-        <w:rPr>
-          <w:lang w:eastAsia="es-MX"/>
-        </w:rPr>
-        <w:t>Borrar usuario</w:t>
-      </w:r>
-      <w:bookmarkEnd w:id="87"/>
-    </w:p>
-    <w:p>
-      <w:pPr>
-        <w:pStyle w:val="H4"/>
-        <w:rPr>
-          <w:lang w:eastAsia="es-MX"/>
-        </w:rPr>
-      </w:pPr>
-      <w:bookmarkStart w:id="88" w:name="_Toc452731707"/>
-      <w:r>
-        <w:rPr>
-          <w:lang w:eastAsia="es-MX"/>
-        </w:rPr>
-        <w:t>Editar Usuario</w:t>
+        <w:t>Retroalimentar al sistema</w:t>
       </w:r>
       <w:bookmarkEnd w:id="88"/>
-    </w:p>
-    <w:p>
-      <w:pPr>
-        <w:pStyle w:val="H3"/>
-        <w:rPr>
-          <w:lang w:eastAsia="es-MX"/>
-        </w:rPr>
-      </w:pPr>
-      <w:bookmarkStart w:id="89" w:name="_Toc452731708"/>
-      <w:r>
-        <w:rPr>
-          <w:lang w:eastAsia="es-MX"/>
-        </w:rPr>
-        <w:t>Funcionalidad del sistema</w:t>
-      </w:r>
-      <w:bookmarkEnd w:id="89"/>
-    </w:p>
-    <w:p>
-      <w:pPr>
-        <w:pStyle w:val="H4"/>
-        <w:rPr>
-          <w:lang w:eastAsia="es-MX"/>
-        </w:rPr>
-      </w:pPr>
-      <w:bookmarkStart w:id="90" w:name="_Toc452731709"/>
-      <w:r>
-        <w:rPr>
-          <w:lang w:eastAsia="es-MX"/>
-        </w:rPr>
-        <w:t>Agregar reseña de ítem</w:t>
-      </w:r>
-      <w:bookmarkEnd w:id="90"/>
-    </w:p>
-    <w:p>
-      <w:pPr>
-        <w:pStyle w:val="H4"/>
-        <w:rPr>
-          <w:lang w:eastAsia="es-MX"/>
-        </w:rPr>
-      </w:pPr>
-      <w:bookmarkStart w:id="91" w:name="_Toc452731710"/>
-      <w:r>
-        <w:rPr>
-          <w:lang w:eastAsia="es-MX"/>
-        </w:rPr>
-        <w:t>Buscar ítem</w:t>
-      </w:r>
-      <w:bookmarkEnd w:id="91"/>
-    </w:p>
-    <w:p>
-      <w:pPr>
-        <w:pStyle w:val="H4"/>
-        <w:rPr>
-          <w:lang w:eastAsia="es-MX"/>
-        </w:rPr>
-      </w:pPr>
-      <w:bookmarkStart w:id="92" w:name="_Toc452731711"/>
-      <w:r>
-        <w:rPr>
-          <w:lang w:eastAsia="es-MX"/>
-        </w:rPr>
-        <w:t>Realizar petición interbibliotecaria</w:t>
-      </w:r>
-      <w:bookmarkEnd w:id="92"/>
-    </w:p>
-    <w:p>
-      <w:pPr>
-        <w:pStyle w:val="H4"/>
-        <w:rPr>
-          <w:lang w:eastAsia="es-MX"/>
-        </w:rPr>
-      </w:pPr>
-      <w:bookmarkStart w:id="93" w:name="_Toc452731712"/>
-      <w:r>
-        <w:rPr>
-          <w:lang w:eastAsia="es-MX"/>
-        </w:rPr>
-        <w:t>Realizar préstamo</w:t>
-      </w:r>
-      <w:bookmarkEnd w:id="93"/>
-    </w:p>
-    <w:p>
-      <w:pPr>
-        <w:pStyle w:val="H4"/>
-        <w:rPr>
-          <w:lang w:eastAsia="es-MX"/>
-        </w:rPr>
-      </w:pPr>
-      <w:bookmarkStart w:id="94" w:name="_Toc452731713"/>
-      <w:r>
-        <w:rPr>
-          <w:lang w:eastAsia="es-MX"/>
-        </w:rPr>
-        <w:t>Reservar ítem</w:t>
-      </w:r>
-      <w:bookmarkEnd w:id="94"/>
-    </w:p>
-    <w:p>
-      <w:pPr>
-        <w:pStyle w:val="H4"/>
-        <w:rPr>
-          <w:lang w:eastAsia="es-MX"/>
-        </w:rPr>
-      </w:pPr>
-      <w:bookmarkStart w:id="95" w:name="_Toc452731714"/>
-      <w:r>
-        <w:rPr>
-          <w:lang w:eastAsia="es-MX"/>
-        </w:rPr>
-        <w:t>Retroalimentar al sistema</w:t>
-      </w:r>
-      <w:bookmarkEnd w:id="95"/>
     </w:p>
     <w:p>
       <w:pPr>
@@ -27188,7 +27672,7 @@
           <w:lang w:val="es-ES"/>
         </w:rPr>
       </w:pPr>
-      <w:bookmarkStart w:id="96" w:name="_Toc452731715"/>
+      <w:bookmarkStart w:id="89" w:name="_Toc452731715"/>
       <w:r>
         <w:rPr>
           <w:lang w:val="es-ES"/>
@@ -27196,7 +27680,7 @@
         <w:lastRenderedPageBreak/>
         <w:t>Diagramas de estado</w:t>
       </w:r>
-      <w:bookmarkEnd w:id="96"/>
+      <w:bookmarkEnd w:id="89"/>
     </w:p>
     <w:p>
       <w:pPr>
@@ -27211,14 +27695,12 @@
         </w:rPr>
         <w:t xml:space="preserve">Diagrama de estado de </w:t>
       </w:r>
-      <w:proofErr w:type="spellStart"/>
       <w:r>
         <w:rPr>
           <w:lang w:val="es-ES" w:eastAsia="es-MX"/>
         </w:rPr>
-        <w:t>Item</w:t>
-      </w:r>
-      <w:proofErr w:type="spellEnd"/>
+        <w:t>Ítem</w:t>
+      </w:r>
     </w:p>
     <w:p>
       <w:pPr>
@@ -27232,9 +27714,9 @@
           <w:lang w:eastAsia="ja-JP"/>
         </w:rPr>
         <w:drawing>
-          <wp:inline distT="0" distB="0" distL="0" distR="0" wp14:anchorId="34A21772" wp14:editId="1DB10908">
-            <wp:extent cx="5612130" cy="3865647"/>
-            <wp:effectExtent l="0" t="0" r="7620" b="1905"/>
+          <wp:inline distT="0" distB="0" distL="0" distR="0" wp14:anchorId="34A21772" wp14:editId="4F7933D5">
+            <wp:extent cx="5575300" cy="3840278"/>
+            <wp:effectExtent l="0" t="0" r="6350" b="8255"/>
             <wp:docPr id="1" name="Imagen 1"/>
             <wp:cNvGraphicFramePr>
               <a:graphicFrameLocks xmlns:a="http://schemas.openxmlformats.org/drawingml/2006/main" noChangeAspect="1"/>
@@ -27249,7 +27731,7 @@
                     </pic:cNvPicPr>
                   </pic:nvPicPr>
                   <pic:blipFill>
-                    <a:blip r:embed="rId30">
+                    <a:blip r:embed="rId42">
                       <a:extLst>
                         <a:ext uri="{28A0092B-C50C-407E-A947-70E740481C1C}">
                           <a14:useLocalDpi xmlns:a14="http://schemas.microsoft.com/office/drawing/2010/main" val="0"/>
@@ -27264,7 +27746,7 @@
                   <pic:spPr bwMode="auto">
                     <a:xfrm>
                       <a:off x="0" y="0"/>
-                      <a:ext cx="5612130" cy="3865647"/>
+                      <a:ext cx="5584439" cy="3846573"/>
                     </a:xfrm>
                     <a:prstGeom prst="rect">
                       <a:avLst/>
@@ -27284,6 +27766,130 @@
     <w:p>
       <w:pPr>
         <w:rPr>
+          <w:lang w:val="es-ES"/>
+        </w:rPr>
+      </w:pPr>
+      <w:r>
+        <w:rPr>
+          <w:noProof/>
+          <w:lang w:eastAsia="ja-JP"/>
+        </w:rPr>
+        <w:lastRenderedPageBreak/>
+        <w:drawing>
+          <wp:inline distT="0" distB="0" distL="0" distR="0" wp14:anchorId="423C4667" wp14:editId="11A78CB0">
+            <wp:extent cx="5467350" cy="4245238"/>
+            <wp:effectExtent l="0" t="0" r="0" b="3175"/>
+            <wp:docPr id="70" name="Imagen 70"/>
+            <wp:cNvGraphicFramePr>
+              <a:graphicFrameLocks xmlns:a="http://schemas.openxmlformats.org/drawingml/2006/main" noChangeAspect="1"/>
+            </wp:cNvGraphicFramePr>
+            <a:graphic xmlns:a="http://schemas.openxmlformats.org/drawingml/2006/main">
+              <a:graphicData uri="http://schemas.openxmlformats.org/drawingml/2006/picture">
+                <pic:pic xmlns:pic="http://schemas.openxmlformats.org/drawingml/2006/picture">
+                  <pic:nvPicPr>
+                    <pic:cNvPr id="0" name="Picture 37"/>
+                    <pic:cNvPicPr>
+                      <a:picLocks noChangeAspect="1" noChangeArrowheads="1"/>
+                    </pic:cNvPicPr>
+                  </pic:nvPicPr>
+                  <pic:blipFill>
+                    <a:blip r:embed="rId43">
+                      <a:extLst>
+                        <a:ext uri="{28A0092B-C50C-407E-A947-70E740481C1C}">
+                          <a14:useLocalDpi xmlns:a14="http://schemas.microsoft.com/office/drawing/2010/main" val="0"/>
+                        </a:ext>
+                      </a:extLst>
+                    </a:blip>
+                    <a:srcRect/>
+                    <a:stretch>
+                      <a:fillRect/>
+                    </a:stretch>
+                  </pic:blipFill>
+                  <pic:spPr bwMode="auto">
+                    <a:xfrm>
+                      <a:off x="0" y="0"/>
+                      <a:ext cx="5486510" cy="4260115"/>
+                    </a:xfrm>
+                    <a:prstGeom prst="rect">
+                      <a:avLst/>
+                    </a:prstGeom>
+                    <a:noFill/>
+                    <a:ln>
+                      <a:noFill/>
+                    </a:ln>
+                  </pic:spPr>
+                </pic:pic>
+              </a:graphicData>
+            </a:graphic>
+          </wp:inline>
+        </w:drawing>
+      </w:r>
+    </w:p>
+    <w:p>
+      <w:pPr>
+        <w:rPr>
+          <w:lang w:val="es-ES"/>
+        </w:rPr>
+      </w:pPr>
+      <w:r>
+        <w:rPr>
+          <w:noProof/>
+          <w:lang w:eastAsia="ja-JP"/>
+        </w:rPr>
+        <w:lastRenderedPageBreak/>
+        <w:drawing>
+          <wp:inline distT="0" distB="0" distL="0" distR="0" wp14:anchorId="166ED593" wp14:editId="1CD45220">
+            <wp:extent cx="5612130" cy="4357654"/>
+            <wp:effectExtent l="0" t="0" r="7620" b="5080"/>
+            <wp:docPr id="71" name="Imagen 71"/>
+            <wp:cNvGraphicFramePr>
+              <a:graphicFrameLocks xmlns:a="http://schemas.openxmlformats.org/drawingml/2006/main" noChangeAspect="1"/>
+            </wp:cNvGraphicFramePr>
+            <a:graphic xmlns:a="http://schemas.openxmlformats.org/drawingml/2006/main">
+              <a:graphicData uri="http://schemas.openxmlformats.org/drawingml/2006/picture">
+                <pic:pic xmlns:pic="http://schemas.openxmlformats.org/drawingml/2006/picture">
+                  <pic:nvPicPr>
+                    <pic:cNvPr id="0" name="Picture 38"/>
+                    <pic:cNvPicPr>
+                      <a:picLocks noChangeAspect="1" noChangeArrowheads="1"/>
+                    </pic:cNvPicPr>
+                  </pic:nvPicPr>
+                  <pic:blipFill>
+                    <a:blip r:embed="rId44">
+                      <a:extLst>
+                        <a:ext uri="{28A0092B-C50C-407E-A947-70E740481C1C}">
+                          <a14:useLocalDpi xmlns:a14="http://schemas.microsoft.com/office/drawing/2010/main" val="0"/>
+                        </a:ext>
+                      </a:extLst>
+                    </a:blip>
+                    <a:srcRect/>
+                    <a:stretch>
+                      <a:fillRect/>
+                    </a:stretch>
+                  </pic:blipFill>
+                  <pic:spPr bwMode="auto">
+                    <a:xfrm>
+                      <a:off x="0" y="0"/>
+                      <a:ext cx="5612130" cy="4357654"/>
+                    </a:xfrm>
+                    <a:prstGeom prst="rect">
+                      <a:avLst/>
+                    </a:prstGeom>
+                    <a:noFill/>
+                    <a:ln>
+                      <a:noFill/>
+                    </a:ln>
+                  </pic:spPr>
+                </pic:pic>
+              </a:graphicData>
+            </a:graphic>
+          </wp:inline>
+        </w:drawing>
+      </w:r>
+    </w:p>
+    <w:p>
+      <w:pPr>
+        <w:rPr>
           <w:rFonts w:ascii="Raleway" w:eastAsiaTheme="majorEastAsia" w:hAnsi="Raleway" w:cstheme="majorBidi"/>
           <w:color w:val="000000" w:themeColor="text1"/>
           <w:sz w:val="28"/>
@@ -27302,28 +27908,204 @@
       <w:pPr>
         <w:pStyle w:val="H2"/>
       </w:pPr>
-      <w:bookmarkStart w:id="97" w:name="_Toc452731716"/>
+      <w:bookmarkStart w:id="90" w:name="_Toc452731716"/>
       <w:r>
         <w:lastRenderedPageBreak/>
         <w:t>Prototipos</w:t>
       </w:r>
+      <w:bookmarkEnd w:id="90"/>
+    </w:p>
+    <w:p>
+      <w:pPr>
+        <w:rPr>
+          <w:u w:val="single"/>
+          <w:lang w:eastAsia="es-MX"/>
+        </w:rPr>
+      </w:pPr>
+      <w:bookmarkStart w:id="91" w:name="_GoBack"/>
+      <w:bookmarkEnd w:id="91"/>
+    </w:p>
+    <w:p>
+      <w:pPr>
+        <w:pStyle w:val="H3"/>
+        <w:rPr>
+          <w:lang w:eastAsia="es-MX"/>
+        </w:rPr>
+      </w:pPr>
+      <w:bookmarkStart w:id="92" w:name="_Toc452731717"/>
+      <w:r>
+        <w:rPr>
+          <w:lang w:eastAsia="es-MX"/>
+        </w:rPr>
+        <w:t>Acervo</w:t>
+      </w:r>
+      <w:bookmarkEnd w:id="92"/>
+    </w:p>
+    <w:p>
+      <w:pPr>
+        <w:pStyle w:val="H4"/>
+        <w:rPr>
+          <w:lang w:eastAsia="es-MX"/>
+        </w:rPr>
+      </w:pPr>
+      <w:bookmarkStart w:id="93" w:name="_Toc452731718"/>
+      <w:r>
+        <w:rPr>
+          <w:lang w:eastAsia="es-MX"/>
+        </w:rPr>
+        <w:t>Administrar convenios</w:t>
+      </w:r>
+      <w:bookmarkEnd w:id="93"/>
+    </w:p>
+    <w:p>
+      <w:pPr>
+        <w:pStyle w:val="H4"/>
+        <w:rPr>
+          <w:lang w:eastAsia="es-MX"/>
+        </w:rPr>
+      </w:pPr>
+      <w:bookmarkStart w:id="94" w:name="_Toc452731719"/>
+      <w:r>
+        <w:rPr>
+          <w:lang w:eastAsia="es-MX"/>
+        </w:rPr>
+        <w:t>Administrar fondos de la biblioteca</w:t>
+      </w:r>
+      <w:bookmarkEnd w:id="94"/>
+    </w:p>
+    <w:p>
+      <w:pPr>
+        <w:pStyle w:val="H4"/>
+        <w:rPr>
+          <w:lang w:eastAsia="es-MX"/>
+        </w:rPr>
+      </w:pPr>
+      <w:bookmarkStart w:id="95" w:name="_Toc452731720"/>
+      <w:r>
+        <w:rPr>
+          <w:lang w:eastAsia="es-MX"/>
+        </w:rPr>
+        <w:t>Consultar donaciones de la biblioteca</w:t>
+      </w:r>
+      <w:bookmarkEnd w:id="95"/>
+    </w:p>
+    <w:p>
+      <w:pPr>
+        <w:pStyle w:val="H3"/>
+        <w:rPr>
+          <w:lang w:eastAsia="es-MX"/>
+        </w:rPr>
+      </w:pPr>
+      <w:bookmarkStart w:id="96" w:name="_Toc452731721"/>
+      <w:r>
+        <w:rPr>
+          <w:lang w:eastAsia="es-MX"/>
+        </w:rPr>
+        <w:t>Administración</w:t>
+      </w:r>
+      <w:bookmarkEnd w:id="96"/>
+    </w:p>
+    <w:p>
+      <w:pPr>
+        <w:pStyle w:val="H4"/>
+        <w:rPr>
+          <w:lang w:eastAsia="es-MX"/>
+        </w:rPr>
+      </w:pPr>
+      <w:bookmarkStart w:id="97" w:name="_Toc452731722"/>
+      <w:r>
+        <w:rPr>
+          <w:lang w:eastAsia="es-MX"/>
+        </w:rPr>
+        <w:t>Consultar adquisiciones</w:t>
+      </w:r>
       <w:bookmarkEnd w:id="97"/>
     </w:p>
     <w:p>
       <w:pPr>
+        <w:pStyle w:val="H4"/>
+        <w:rPr>
+          <w:lang w:eastAsia="es-MX"/>
+        </w:rPr>
+      </w:pPr>
+      <w:bookmarkStart w:id="98" w:name="_Toc452731723"/>
+      <w:r>
+        <w:rPr>
+          <w:lang w:eastAsia="es-MX"/>
+        </w:rPr>
+        <w:t>Consultar devoluciones</w:t>
+      </w:r>
+      <w:bookmarkEnd w:id="98"/>
+    </w:p>
+    <w:p>
+      <w:pPr>
+        <w:pStyle w:val="H4"/>
+        <w:rPr>
+          <w:lang w:eastAsia="es-MX"/>
+        </w:rPr>
+      </w:pPr>
+      <w:bookmarkStart w:id="99" w:name="_Toc452731724"/>
+      <w:r>
+        <w:rPr>
+          <w:lang w:eastAsia="es-MX"/>
+        </w:rPr>
+        <w:t>Registrar devolución</w:t>
+      </w:r>
+      <w:bookmarkEnd w:id="99"/>
+    </w:p>
+    <w:p>
+      <w:pPr>
+        <w:pStyle w:val="H4"/>
+        <w:rPr>
+          <w:lang w:eastAsia="es-MX"/>
+        </w:rPr>
+      </w:pPr>
+      <w:bookmarkStart w:id="100" w:name="_Toc452731725"/>
+      <w:r>
+        <w:rPr>
+          <w:lang w:eastAsia="es-MX"/>
+        </w:rPr>
+        <w:t>Registrar préstamo</w:t>
+      </w:r>
+      <w:bookmarkEnd w:id="100"/>
+    </w:p>
+    <w:p>
+      <w:pPr>
+        <w:pStyle w:val="H4"/>
+        <w:rPr>
+          <w:lang w:eastAsia="es-MX"/>
+        </w:rPr>
+      </w:pPr>
+      <w:bookmarkStart w:id="101" w:name="_Toc452731726"/>
+      <w:r>
+        <w:rPr>
+          <w:lang w:eastAsia="es-MX"/>
+        </w:rPr>
+        <w:t>Registrar Adquisiciones</w:t>
+      </w:r>
+      <w:bookmarkEnd w:id="101"/>
+      <w:r>
+        <w:rPr>
+          <w:lang w:eastAsia="es-MX"/>
+        </w:rPr>
+        <w:t xml:space="preserve"> </w:t>
+      </w:r>
+    </w:p>
+    <w:p>
+      <w:pPr>
         <w:pStyle w:val="H3"/>
         <w:rPr>
           <w:lang w:eastAsia="es-MX"/>
         </w:rPr>
       </w:pPr>
-      <w:bookmarkStart w:id="98" w:name="_Toc452731717"/>
+      <w:bookmarkStart w:id="102" w:name="_Toc452731727"/>
       <w:r>
         <w:rPr>
           <w:lang w:eastAsia="es-MX"/>
         </w:rPr>
-        <w:t>Acervo</w:t>
-      </w:r>
-      <w:bookmarkEnd w:id="98"/>
+        <w:t>Administración Usuarios</w:t>
+      </w:r>
+      <w:bookmarkEnd w:id="102"/>
     </w:p>
     <w:p>
       <w:pPr>
@@ -27332,14 +28114,21 @@
           <w:lang w:eastAsia="es-MX"/>
         </w:rPr>
       </w:pPr>
-      <w:bookmarkStart w:id="99" w:name="_Toc452731718"/>
+      <w:bookmarkStart w:id="103" w:name="_Toc452731728"/>
       <w:r>
         <w:rPr>
           <w:lang w:eastAsia="es-MX"/>
         </w:rPr>
-        <w:t>Administrar convenios</w:t>
-      </w:r>
-      <w:bookmarkEnd w:id="99"/>
+        <w:t>Agregar usuario</w:t>
+      </w:r>
+      <w:bookmarkEnd w:id="103"/>
+    </w:p>
+    <w:p>
+      <w:pPr>
+        <w:rPr>
+          <w:lang w:eastAsia="es-MX"/>
+        </w:rPr>
+      </w:pPr>
     </w:p>
     <w:p>
       <w:pPr>
@@ -27348,14 +28137,14 @@
           <w:lang w:eastAsia="es-MX"/>
         </w:rPr>
       </w:pPr>
-      <w:bookmarkStart w:id="100" w:name="_Toc452731719"/>
+      <w:bookmarkStart w:id="104" w:name="_Toc452731729"/>
       <w:r>
         <w:rPr>
           <w:lang w:eastAsia="es-MX"/>
         </w:rPr>
-        <w:t>Administrar fondos de la biblioteca</w:t>
-      </w:r>
-      <w:bookmarkEnd w:id="100"/>
+        <w:t>Borrar usuario</w:t>
+      </w:r>
+      <w:bookmarkEnd w:id="104"/>
     </w:p>
     <w:p>
       <w:pPr>
@@ -27364,14 +28153,14 @@
           <w:lang w:eastAsia="es-MX"/>
         </w:rPr>
       </w:pPr>
-      <w:bookmarkStart w:id="101" w:name="_Toc452731720"/>
+      <w:bookmarkStart w:id="105" w:name="_Toc452731730"/>
       <w:r>
         <w:rPr>
           <w:lang w:eastAsia="es-MX"/>
         </w:rPr>
-        <w:t>Consultar donaciones de la biblioteca</w:t>
-      </w:r>
-      <w:bookmarkEnd w:id="101"/>
+        <w:t>Editar Usuario</w:t>
+      </w:r>
+      <w:bookmarkEnd w:id="105"/>
     </w:p>
     <w:p>
       <w:pPr>
@@ -27380,14 +28169,14 @@
           <w:lang w:eastAsia="es-MX"/>
         </w:rPr>
       </w:pPr>
-      <w:bookmarkStart w:id="102" w:name="_Toc452731721"/>
+      <w:bookmarkStart w:id="106" w:name="_Toc452731731"/>
       <w:r>
         <w:rPr>
           <w:lang w:eastAsia="es-MX"/>
         </w:rPr>
-        <w:t>Administración</w:t>
-      </w:r>
-      <w:bookmarkEnd w:id="102"/>
+        <w:t>Funcionalidad del sistema</w:t>
+      </w:r>
+      <w:bookmarkEnd w:id="106"/>
     </w:p>
     <w:p>
       <w:pPr>
@@ -27396,14 +28185,14 @@
           <w:lang w:eastAsia="es-MX"/>
         </w:rPr>
       </w:pPr>
-      <w:bookmarkStart w:id="103" w:name="_Toc452731722"/>
+      <w:bookmarkStart w:id="107" w:name="_Toc452731732"/>
       <w:r>
         <w:rPr>
           <w:lang w:eastAsia="es-MX"/>
         </w:rPr>
-        <w:t>Consultar adquisiciones</w:t>
-      </w:r>
-      <w:bookmarkEnd w:id="103"/>
+        <w:t>Agregar reseña de ítem</w:t>
+      </w:r>
+      <w:bookmarkEnd w:id="107"/>
     </w:p>
     <w:p>
       <w:pPr>
@@ -27412,14 +28201,14 @@
           <w:lang w:eastAsia="es-MX"/>
         </w:rPr>
       </w:pPr>
-      <w:bookmarkStart w:id="104" w:name="_Toc452731723"/>
+      <w:bookmarkStart w:id="108" w:name="_Toc452731733"/>
       <w:r>
         <w:rPr>
           <w:lang w:eastAsia="es-MX"/>
         </w:rPr>
-        <w:t>Consultar devoluciones</w:t>
-      </w:r>
-      <w:bookmarkEnd w:id="104"/>
+        <w:t>Buscar ítem</w:t>
+      </w:r>
+      <w:bookmarkEnd w:id="108"/>
     </w:p>
     <w:p>
       <w:pPr>
@@ -27428,14 +28217,14 @@
           <w:lang w:eastAsia="es-MX"/>
         </w:rPr>
       </w:pPr>
-      <w:bookmarkStart w:id="105" w:name="_Toc452731724"/>
+      <w:bookmarkStart w:id="109" w:name="_Toc452731734"/>
       <w:r>
         <w:rPr>
           <w:lang w:eastAsia="es-MX"/>
         </w:rPr>
-        <w:t>Registrar devolución</w:t>
-      </w:r>
-      <w:bookmarkEnd w:id="105"/>
+        <w:t>Realizar petición interbibliotecaria</w:t>
+      </w:r>
+      <w:bookmarkEnd w:id="109"/>
     </w:p>
     <w:p>
       <w:pPr>
@@ -27444,14 +28233,14 @@
           <w:lang w:eastAsia="es-MX"/>
         </w:rPr>
       </w:pPr>
-      <w:bookmarkStart w:id="106" w:name="_Toc452731725"/>
+      <w:bookmarkStart w:id="110" w:name="_Toc452731735"/>
       <w:r>
         <w:rPr>
           <w:lang w:eastAsia="es-MX"/>
         </w:rPr>
-        <w:t>Registrar préstamo</w:t>
-      </w:r>
-      <w:bookmarkEnd w:id="106"/>
+        <w:t>Realizar préstamo</w:t>
+      </w:r>
+      <w:bookmarkEnd w:id="110"/>
     </w:p>
     <w:p>
       <w:pPr>
@@ -27460,196 +28249,30 @@
           <w:lang w:eastAsia="es-MX"/>
         </w:rPr>
       </w:pPr>
-      <w:bookmarkStart w:id="107" w:name="_Toc452731726"/>
+      <w:bookmarkStart w:id="111" w:name="_Toc452731736"/>
       <w:r>
         <w:rPr>
           <w:lang w:eastAsia="es-MX"/>
         </w:rPr>
-        <w:t>Registrar Adquisiciones</w:t>
-      </w:r>
-      <w:bookmarkEnd w:id="107"/>
-      <w:r>
+        <w:t>Reservar ítem</w:t>
+      </w:r>
+      <w:bookmarkEnd w:id="111"/>
+    </w:p>
+    <w:p>
+      <w:pPr>
+        <w:pStyle w:val="H4"/>
         <w:rPr>
           <w:lang w:eastAsia="es-MX"/>
         </w:rPr>
-        <w:t xml:space="preserve"> </w:t>
-      </w:r>
-    </w:p>
-    <w:p>
-      <w:pPr>
-        <w:pStyle w:val="H3"/>
+      </w:pPr>
+      <w:bookmarkStart w:id="112" w:name="_Toc452731737"/>
+      <w:r>
         <w:rPr>
           <w:lang w:eastAsia="es-MX"/>
         </w:rPr>
-      </w:pPr>
-      <w:bookmarkStart w:id="108" w:name="_Toc452731727"/>
-      <w:r>
-        <w:rPr>
-          <w:lang w:eastAsia="es-MX"/>
-        </w:rPr>
-        <w:t>Administración Usuarios</w:t>
-      </w:r>
-      <w:bookmarkEnd w:id="108"/>
-    </w:p>
-    <w:p>
-      <w:pPr>
-        <w:pStyle w:val="H4"/>
-        <w:rPr>
-          <w:lang w:eastAsia="es-MX"/>
-        </w:rPr>
-      </w:pPr>
-      <w:bookmarkStart w:id="109" w:name="_Toc452731728"/>
-      <w:r>
-        <w:rPr>
-          <w:lang w:eastAsia="es-MX"/>
-        </w:rPr>
-        <w:t>Agregar usuario</w:t>
-      </w:r>
-      <w:bookmarkEnd w:id="109"/>
-    </w:p>
-    <w:p>
-      <w:pPr>
-        <w:pStyle w:val="H4"/>
-        <w:rPr>
-          <w:lang w:eastAsia="es-MX"/>
-        </w:rPr>
-      </w:pPr>
-      <w:bookmarkStart w:id="110" w:name="_Toc452731729"/>
-      <w:r>
-        <w:rPr>
-          <w:lang w:eastAsia="es-MX"/>
-        </w:rPr>
-        <w:t>Borrar usuario</w:t>
-      </w:r>
-      <w:bookmarkEnd w:id="110"/>
-    </w:p>
-    <w:p>
-      <w:pPr>
-        <w:pStyle w:val="H4"/>
-        <w:rPr>
-          <w:lang w:eastAsia="es-MX"/>
-        </w:rPr>
-      </w:pPr>
-      <w:bookmarkStart w:id="111" w:name="_Toc452731730"/>
-      <w:r>
-        <w:rPr>
-          <w:lang w:eastAsia="es-MX"/>
-        </w:rPr>
-        <w:t>Editar Usuario</w:t>
-      </w:r>
-      <w:bookmarkEnd w:id="111"/>
-    </w:p>
-    <w:p>
-      <w:pPr>
-        <w:pStyle w:val="H3"/>
-        <w:rPr>
-          <w:lang w:eastAsia="es-MX"/>
-        </w:rPr>
-      </w:pPr>
-      <w:bookmarkStart w:id="112" w:name="_Toc452731731"/>
-      <w:r>
-        <w:rPr>
-          <w:lang w:eastAsia="es-MX"/>
-        </w:rPr>
-        <w:t>Funcionalidad del sistema</w:t>
+        <w:t>Retroalimentar al sistema</w:t>
       </w:r>
       <w:bookmarkEnd w:id="112"/>
-    </w:p>
-    <w:p>
-      <w:pPr>
-        <w:pStyle w:val="H4"/>
-        <w:rPr>
-          <w:lang w:eastAsia="es-MX"/>
-        </w:rPr>
-      </w:pPr>
-      <w:bookmarkStart w:id="113" w:name="_Toc452731732"/>
-      <w:r>
-        <w:rPr>
-          <w:lang w:eastAsia="es-MX"/>
-        </w:rPr>
-        <w:t>Agregar reseña de ítem</w:t>
-      </w:r>
-      <w:bookmarkEnd w:id="113"/>
-    </w:p>
-    <w:p>
-      <w:pPr>
-        <w:pStyle w:val="H4"/>
-        <w:rPr>
-          <w:lang w:eastAsia="es-MX"/>
-        </w:rPr>
-      </w:pPr>
-      <w:bookmarkStart w:id="114" w:name="_Toc452731733"/>
-      <w:r>
-        <w:rPr>
-          <w:lang w:eastAsia="es-MX"/>
-        </w:rPr>
-        <w:t>Buscar ítem</w:t>
-      </w:r>
-      <w:bookmarkEnd w:id="114"/>
-    </w:p>
-    <w:p>
-      <w:pPr>
-        <w:pStyle w:val="H4"/>
-        <w:rPr>
-          <w:lang w:eastAsia="es-MX"/>
-        </w:rPr>
-      </w:pPr>
-      <w:bookmarkStart w:id="115" w:name="_Toc452731734"/>
-      <w:r>
-        <w:rPr>
-          <w:lang w:eastAsia="es-MX"/>
-        </w:rPr>
-        <w:t>Realizar petición interbibliotecaria</w:t>
-      </w:r>
-      <w:bookmarkEnd w:id="115"/>
-    </w:p>
-    <w:p>
-      <w:pPr>
-        <w:pStyle w:val="H4"/>
-        <w:rPr>
-          <w:lang w:eastAsia="es-MX"/>
-        </w:rPr>
-      </w:pPr>
-      <w:bookmarkStart w:id="116" w:name="_Toc452731735"/>
-      <w:r>
-        <w:rPr>
-          <w:lang w:eastAsia="es-MX"/>
-        </w:rPr>
-        <w:t>Realizar préstamo</w:t>
-      </w:r>
-      <w:bookmarkEnd w:id="116"/>
-    </w:p>
-    <w:p>
-      <w:pPr>
-        <w:pStyle w:val="H4"/>
-        <w:rPr>
-          <w:lang w:eastAsia="es-MX"/>
-        </w:rPr>
-      </w:pPr>
-      <w:bookmarkStart w:id="117" w:name="_Toc452731736"/>
-      <w:r>
-        <w:rPr>
-          <w:lang w:eastAsia="es-MX"/>
-        </w:rPr>
-        <w:t>Reservar ítem</w:t>
-      </w:r>
-      <w:bookmarkEnd w:id="117"/>
-    </w:p>
-    <w:p>
-      <w:pPr>
-        <w:pStyle w:val="H4"/>
-        <w:rPr>
-          <w:lang w:eastAsia="es-MX"/>
-        </w:rPr>
-      </w:pPr>
-      <w:bookmarkStart w:id="118" w:name="_Toc452731737"/>
-      <w:r>
-        <w:rPr>
-          <w:lang w:eastAsia="es-MX"/>
-        </w:rPr>
-        <w:t>Retroalimentar al sistema</w:t>
-      </w:r>
-      <w:bookmarkEnd w:id="118"/>
     </w:p>
     <w:p>
       <w:pPr>
@@ -27694,7 +28317,7 @@
                     </pic:cNvPicPr>
                   </pic:nvPicPr>
                   <pic:blipFill>
-                    <a:blip r:embed="rId31">
+                    <a:blip r:embed="rId45">
                       <a:extLst>
                         <a:ext uri="{28A0092B-C50C-407E-A947-70E740481C1C}">
                           <a14:useLocalDpi xmlns:a14="http://schemas.microsoft.com/office/drawing/2010/main" val="0"/>
@@ -27755,7 +28378,7 @@
                     </pic:cNvPicPr>
                   </pic:nvPicPr>
                   <pic:blipFill>
-                    <a:blip r:embed="rId32">
+                    <a:blip r:embed="rId46">
                       <a:extLst>
                         <a:ext uri="{28A0092B-C50C-407E-A947-70E740481C1C}">
                           <a14:useLocalDpi xmlns:a14="http://schemas.microsoft.com/office/drawing/2010/main" val="0"/>
@@ -27817,7 +28440,7 @@
                     </pic:cNvPicPr>
                   </pic:nvPicPr>
                   <pic:blipFill>
-                    <a:blip r:embed="rId33">
+                    <a:blip r:embed="rId47">
                       <a:extLst>
                         <a:ext uri="{28A0092B-C50C-407E-A947-70E740481C1C}">
                           <a14:useLocalDpi xmlns:a14="http://schemas.microsoft.com/office/drawing/2010/main" val="0"/>
@@ -27878,7 +28501,7 @@
                     </pic:cNvPicPr>
                   </pic:nvPicPr>
                   <pic:blipFill>
-                    <a:blip r:embed="rId34">
+                    <a:blip r:embed="rId48">
                       <a:extLst>
                         <a:ext uri="{28A0092B-C50C-407E-A947-70E740481C1C}">
                           <a14:useLocalDpi xmlns:a14="http://schemas.microsoft.com/office/drawing/2010/main" val="0"/>
@@ -27940,7 +28563,7 @@
                     </pic:cNvPicPr>
                   </pic:nvPicPr>
                   <pic:blipFill>
-                    <a:blip r:embed="rId35">
+                    <a:blip r:embed="rId49">
                       <a:extLst>
                         <a:ext uri="{28A0092B-C50C-407E-A947-70E740481C1C}">
                           <a14:useLocalDpi xmlns:a14="http://schemas.microsoft.com/office/drawing/2010/main" val="0"/>
@@ -28001,7 +28624,7 @@
                     </pic:cNvPicPr>
                   </pic:nvPicPr>
                   <pic:blipFill>
-                    <a:blip r:embed="rId36">
+                    <a:blip r:embed="rId50">
                       <a:extLst>
                         <a:ext uri="{28A0092B-C50C-407E-A947-70E740481C1C}">
                           <a14:useLocalDpi xmlns:a14="http://schemas.microsoft.com/office/drawing/2010/main" val="0"/>
@@ -28063,7 +28686,7 @@
                     </pic:cNvPicPr>
                   </pic:nvPicPr>
                   <pic:blipFill>
-                    <a:blip r:embed="rId37">
+                    <a:blip r:embed="rId51">
                       <a:extLst>
                         <a:ext uri="{28A0092B-C50C-407E-A947-70E740481C1C}">
                           <a14:useLocalDpi xmlns:a14="http://schemas.microsoft.com/office/drawing/2010/main" val="0"/>
@@ -28124,7 +28747,7 @@
                     </pic:cNvPicPr>
                   </pic:nvPicPr>
                   <pic:blipFill>
-                    <a:blip r:embed="rId38">
+                    <a:blip r:embed="rId52">
                       <a:extLst>
                         <a:ext uri="{28A0092B-C50C-407E-A947-70E740481C1C}">
                           <a14:useLocalDpi xmlns:a14="http://schemas.microsoft.com/office/drawing/2010/main" val="0"/>
@@ -28186,7 +28809,7 @@
                     </pic:cNvPicPr>
                   </pic:nvPicPr>
                   <pic:blipFill>
-                    <a:blip r:embed="rId39">
+                    <a:blip r:embed="rId53">
                       <a:extLst>
                         <a:ext uri="{28A0092B-C50C-407E-A947-70E740481C1C}">
                           <a14:useLocalDpi xmlns:a14="http://schemas.microsoft.com/office/drawing/2010/main" val="0"/>
@@ -28247,7 +28870,7 @@
                     </pic:cNvPicPr>
                   </pic:nvPicPr>
                   <pic:blipFill>
-                    <a:blip r:embed="rId40">
+                    <a:blip r:embed="rId54">
                       <a:extLst>
                         <a:ext uri="{28A0092B-C50C-407E-A947-70E740481C1C}">
                           <a14:useLocalDpi xmlns:a14="http://schemas.microsoft.com/office/drawing/2010/main" val="0"/>
@@ -28299,12 +28922,12 @@
       <w:pPr>
         <w:pStyle w:val="H1"/>
       </w:pPr>
-      <w:bookmarkStart w:id="119" w:name="_Toc452731738"/>
+      <w:bookmarkStart w:id="113" w:name="_Toc452731738"/>
       <w:r>
         <w:lastRenderedPageBreak/>
         <w:t>CONCLUSIONES</w:t>
       </w:r>
-      <w:bookmarkEnd w:id="119"/>
+      <w:bookmarkEnd w:id="113"/>
     </w:p>
     <w:p>
       <w:pPr>
@@ -28359,7 +28982,7 @@
       </w:pPr>
     </w:p>
     <w:sectPr>
-      <w:headerReference w:type="default" r:id="rId41"/>
+      <w:headerReference w:type="default" r:id="rId55"/>
       <w:pgSz w:w="12240" w:h="15840"/>
       <w:pgMar w:top="1417" w:right="1701" w:bottom="1417" w:left="1701" w:header="708" w:footer="708" w:gutter="0"/>
       <w:pgBorders w:offsetFrom="page">
@@ -28486,7 +29109,7 @@
                                   <w:noProof/>
                                   <w:lang w:val="es-ES"/>
                                 </w:rPr>
-                                <w:t>47</w:t>
+                                <w:t>65</w:t>
                               </w:r>
                               <w:r>
                                 <w:fldChar w:fldCharType="end"/>
@@ -28550,7 +29173,7 @@
                             <w:noProof/>
                             <w:lang w:val="es-ES"/>
                           </w:rPr>
-                          <w:t>47</w:t>
+                          <w:t>65</w:t>
                         </w:r>
                         <w:r>
                           <w:fldChar w:fldCharType="end"/>
@@ -29811,7 +30434,7 @@
   <w:abstractNum w:abstractNumId="5" w15:restartNumberingAfterBreak="0">
     <w:nsid w:val="2BA46424"/>
     <w:multiLevelType w:val="multilevel"/>
-    <w:tmpl w:val="41CEF12C"/>
+    <w:tmpl w:val="E7A67BF6"/>
     <w:lvl w:ilvl="0">
       <w:start w:val="1"/>
       <w:numFmt w:val="decimal"/>
@@ -31008,6 +31631,36 @@
     </w:lvlOverride>
   </w:num>
   <w:num w:numId="30">
+    <w:abstractNumId w:val="5"/>
+    <w:lvlOverride w:ilvl="0">
+      <w:startOverride w:val="1"/>
+    </w:lvlOverride>
+    <w:lvlOverride w:ilvl="1">
+      <w:startOverride w:val="1"/>
+    </w:lvlOverride>
+    <w:lvlOverride w:ilvl="2">
+      <w:startOverride w:val="1"/>
+    </w:lvlOverride>
+    <w:lvlOverride w:ilvl="3">
+      <w:startOverride w:val="1"/>
+    </w:lvlOverride>
+    <w:lvlOverride w:ilvl="4">
+      <w:startOverride w:val="1"/>
+    </w:lvlOverride>
+    <w:lvlOverride w:ilvl="5">
+      <w:startOverride w:val="1"/>
+    </w:lvlOverride>
+    <w:lvlOverride w:ilvl="6">
+      <w:startOverride w:val="1"/>
+    </w:lvlOverride>
+    <w:lvlOverride w:ilvl="7">
+      <w:startOverride w:val="1"/>
+    </w:lvlOverride>
+    <w:lvlOverride w:ilvl="8">
+      <w:startOverride w:val="1"/>
+    </w:lvlOverride>
+  </w:num>
+  <w:num w:numId="31">
     <w:abstractNumId w:val="5"/>
     <w:lvlOverride w:ilvl="0">
       <w:startOverride w:val="1"/>
@@ -31869,7 +32522,7 @@
     <w:link w:val="H4Car"/>
     <w:autoRedefine/>
     <w:qFormat/>
-    <w:rsid w:val="00B22396"/>
+    <w:rsid w:val="00E10958"/>
     <w:pPr>
       <w:numPr>
         <w:ilvl w:val="2"/>
@@ -31888,7 +32541,7 @@
     <w:name w:val="H4 Car"/>
     <w:basedOn w:val="Fuentedeprrafopredeter"/>
     <w:link w:val="H4"/>
-    <w:rsid w:val="00B22396"/>
+    <w:rsid w:val="00E10958"/>
     <w:rPr>
       <w:rFonts w:ascii="Raleway" w:eastAsiaTheme="majorEastAsia" w:hAnsi="Raleway" w:cs="Arial"/>
       <w:i/>
@@ -32480,7 +33133,7 @@
 </file>
 
 <file path=customXml/itemProps1.xml><?xml version="1.0" encoding="utf-8"?>
-<ds:datastoreItem xmlns:ds="http://schemas.openxmlformats.org/officeDocument/2006/customXml" ds:itemID="{67E6C02E-658B-48C8-A9E1-8AD414951C9B}">
+<ds:datastoreItem xmlns:ds="http://schemas.openxmlformats.org/officeDocument/2006/customXml" ds:itemID="{76FC88D1-2DFA-40EF-9DFF-1F80139B6F75}">
   <ds:schemaRefs>
     <ds:schemaRef ds:uri="http://schemas.openxmlformats.org/officeDocument/2006/bibliography"/>
   </ds:schemaRefs>

</xml_diff>

<commit_message>
Mas MockUps y Correcciones del documento y agregar diagramas
</commit_message>
<xml_diff>
--- a/Documento-de-especificación-de-diseño.docx
+++ b/Documento-de-especificación-de-diseño.docx
@@ -12882,6 +12882,9 @@
       </w:r>
     </w:p>
     <w:p>
+      <w:pPr>
+        <w:keepNext/>
+      </w:pPr>
       <w:r>
         <w:rPr>
           <w:noProof/>
@@ -12939,6 +12942,35 @@
     </w:p>
     <w:p>
       <w:pPr>
+        <w:pStyle w:val="Descripcin"/>
+      </w:pPr>
+      <w:r>
+        <w:t xml:space="preserve">Ilustración </w:t>
+      </w:r>
+      <w:r>
+        <w:fldChar w:fldCharType="begin"/>
+      </w:r>
+      <w:r>
+        <w:instrText xml:space="preserve"> SEQ Ilustración \* ARABIC </w:instrText>
+      </w:r>
+      <w:r>
+        <w:fldChar w:fldCharType="separate"/>
+      </w:r>
+      <w:r>
+        <w:rPr>
+          <w:noProof/>
+        </w:rPr>
+        <w:t>1</w:t>
+      </w:r>
+      <w:r>
+        <w:fldChar w:fldCharType="end"/>
+      </w:r>
+      <w:r>
+        <w:t xml:space="preserve"> Casos de uso paquete Acervo</w:t>
+      </w:r>
+    </w:p>
+    <w:p>
+      <w:pPr>
         <w:pStyle w:val="H3"/>
       </w:pPr>
       <w:bookmarkStart w:id="15" w:name="_Toc452731637"/>
@@ -12949,6 +12981,9 @@
       <w:bookmarkEnd w:id="15"/>
     </w:p>
     <w:p>
+      <w:pPr>
+        <w:keepNext/>
+      </w:pPr>
       <w:r>
         <w:rPr>
           <w:noProof/>
@@ -13006,6 +13041,35 @@
     </w:p>
     <w:p>
       <w:pPr>
+        <w:pStyle w:val="Descripcin"/>
+      </w:pPr>
+      <w:r>
+        <w:t xml:space="preserve">Ilustración </w:t>
+      </w:r>
+      <w:r>
+        <w:fldChar w:fldCharType="begin"/>
+      </w:r>
+      <w:r>
+        <w:instrText xml:space="preserve"> SEQ Ilustración \* ARABIC </w:instrText>
+      </w:r>
+      <w:r>
+        <w:fldChar w:fldCharType="separate"/>
+      </w:r>
+      <w:r>
+        <w:rPr>
+          <w:noProof/>
+        </w:rPr>
+        <w:t>2</w:t>
+      </w:r>
+      <w:r>
+        <w:fldChar w:fldCharType="end"/>
+      </w:r>
+      <w:r>
+        <w:t xml:space="preserve"> Casos de uso paquete Administración</w:t>
+      </w:r>
+    </w:p>
+    <w:p>
+      <w:pPr>
         <w:pStyle w:val="H3"/>
       </w:pPr>
       <w:bookmarkStart w:id="16" w:name="_Toc452731638"/>
@@ -13017,10 +13081,7 @@
     </w:p>
     <w:p>
       <w:pPr>
-        <w:rPr>
-          <w:noProof/>
-          <w:lang w:eastAsia="ja-JP"/>
-        </w:rPr>
+        <w:keepNext/>
       </w:pPr>
       <w:r>
         <w:rPr>
@@ -13079,23 +13140,61 @@
     </w:p>
     <w:p>
       <w:pPr>
-        <w:pStyle w:val="H3"/>
-      </w:pPr>
-      <w:bookmarkStart w:id="17" w:name="_Toc452731639"/>
-      <w:r>
-        <w:lastRenderedPageBreak/>
-        <w:t>Funcionalidad del sistema</w:t>
-      </w:r>
-      <w:r>
+        <w:pStyle w:val="Descripcin"/>
         <w:rPr>
           <w:noProof/>
           <w:lang w:eastAsia="ja-JP"/>
         </w:rPr>
+      </w:pPr>
+      <w:r>
+        <w:t xml:space="preserve">Ilustración </w:t>
+      </w:r>
+      <w:r>
+        <w:fldChar w:fldCharType="begin"/>
+      </w:r>
+      <w:r>
+        <w:instrText xml:space="preserve"> SEQ Ilustración \* ARABIC </w:instrText>
+      </w:r>
+      <w:r>
+        <w:fldChar w:fldCharType="separate"/>
+      </w:r>
+      <w:r>
+        <w:rPr>
+          <w:noProof/>
+        </w:rPr>
+        <w:t>3</w:t>
+      </w:r>
+      <w:r>
+        <w:fldChar w:fldCharType="end"/>
+      </w:r>
+      <w:r>
+        <w:t xml:space="preserve"> Casos de uso paquete Administrar usuarios</w:t>
+      </w:r>
+    </w:p>
+    <w:p>
+      <w:pPr>
+        <w:pStyle w:val="H3"/>
+      </w:pPr>
+      <w:bookmarkStart w:id="17" w:name="_Toc452731639"/>
+      <w:r>
+        <w:lastRenderedPageBreak/>
+        <w:t>Ítem</w:t>
+      </w:r>
+    </w:p>
+    <w:p>
+      <w:pPr>
+        <w:keepNext/>
+      </w:pPr>
+      <w:r>
+        <w:rPr>
+          <w:noProof/>
+          <w:lang w:eastAsia="ja-JP"/>
+        </w:rPr>
         <w:drawing>
-          <wp:inline distT="0" distB="0" distL="0" distR="0" wp14:anchorId="303AF6E8" wp14:editId="404B5AFE">
+          <wp:inline distT="0" distB="0" distL="0" distR="0" wp14:anchorId="0BACC0CE" wp14:editId="3A766DE7">
             <wp:extent cx="4686300" cy="6715125"/>
             <wp:effectExtent l="0" t="0" r="0" b="9525"/>
-            <wp:docPr id="57" name="Imagen 57"/>
+            <wp:docPr id="87" name="Imagen 87"/>
             <wp:cNvGraphicFramePr>
               <a:graphicFrameLocks xmlns:a="http://schemas.openxmlformats.org/drawingml/2006/main" noChangeAspect="1"/>
             </wp:cNvGraphicFramePr>
@@ -13103,13 +13202,13 @@
               <a:graphicData uri="http://schemas.openxmlformats.org/drawingml/2006/picture">
                 <pic:pic xmlns:pic="http://schemas.openxmlformats.org/drawingml/2006/picture">
                   <pic:nvPicPr>
-                    <pic:cNvPr id="0" name="Picture 4"/>
+                    <pic:cNvPr id="0" name="Picture 45"/>
                     <pic:cNvPicPr>
                       <a:picLocks noChangeAspect="1" noChangeArrowheads="1"/>
                     </pic:cNvPicPr>
                   </pic:nvPicPr>
                   <pic:blipFill>
-                    <a:blip r:embed="rId8">
+                    <a:blip r:embed="rId16">
                       <a:extLst>
                         <a:ext uri="{28A0092B-C50C-407E-A947-70E740481C1C}">
                           <a14:useLocalDpi xmlns:a14="http://schemas.microsoft.com/office/drawing/2010/main" val="0"/>
@@ -13143,6 +13242,35 @@
     </w:p>
     <w:p>
       <w:pPr>
+        <w:pStyle w:val="Descripcin"/>
+      </w:pPr>
+      <w:r>
+        <w:t xml:space="preserve">Ilustración </w:t>
+      </w:r>
+      <w:r>
+        <w:fldChar w:fldCharType="begin"/>
+      </w:r>
+      <w:r>
+        <w:instrText xml:space="preserve"> SEQ Ilustración \* ARABIC </w:instrText>
+      </w:r>
+      <w:r>
+        <w:fldChar w:fldCharType="separate"/>
+      </w:r>
+      <w:r>
+        <w:rPr>
+          <w:noProof/>
+        </w:rPr>
+        <w:t>4</w:t>
+      </w:r>
+      <w:r>
+        <w:fldChar w:fldCharType="end"/>
+      </w:r>
+      <w:r>
+        <w:t xml:space="preserve"> Casos de uso Paquete Ítem</w:t>
+      </w:r>
+    </w:p>
+    <w:p>
+      <w:pPr>
         <w:rPr>
           <w:rFonts w:ascii="Raleway" w:eastAsiaTheme="majorEastAsia" w:hAnsi="Raleway" w:cstheme="majorBidi"/>
           <w:b/>
@@ -13370,15 +13498,20 @@
           <w:sz w:val="28"/>
           <w:szCs w:val="28"/>
         </w:rPr>
-      </w:pPr>
-      <w:r>
-        <w:rPr>
-          <w:rFonts w:ascii="Arial" w:hAnsi="Arial" w:cs="Arial"/>
-          <w:sz w:val="28"/>
-          <w:szCs w:val="28"/>
-        </w:rPr>
-        <w:br w:type="page"/>
-      </w:r>
+        <w:sectPr>
+          <w:headerReference w:type="default" r:id="rId17"/>
+          <w:pgSz w:w="12240" w:h="15840"/>
+          <w:pgMar w:top="1418" w:right="1701" w:bottom="1418" w:left="1701" w:header="709" w:footer="709" w:gutter="0"/>
+          <w:pgBorders w:offsetFrom="page">
+            <w:top w:val="double" w:sz="4" w:space="24" w:color="auto"/>
+            <w:left w:val="double" w:sz="4" w:space="24" w:color="auto"/>
+            <w:bottom w:val="double" w:sz="4" w:space="24" w:color="auto"/>
+            <w:right w:val="double" w:sz="4" w:space="24" w:color="auto"/>
+          </w:pgBorders>
+          <w:cols w:space="708"/>
+          <w:docGrid w:linePitch="360"/>
+        </w:sectPr>
+      </w:pPr>
     </w:p>
     <w:p>
       <w:pPr>
@@ -13400,19 +13533,35 @@
         <w:t>Modelo de clases</w:t>
       </w:r>
       <w:bookmarkEnd w:id="22"/>
-      <w:r>
-        <w:t xml:space="preserve"> </w:t>
-      </w:r>
+    </w:p>
+    <w:p>
+      <w:pPr>
+        <w:rPr>
+          <w:lang w:eastAsia="ja-JP"/>
+        </w:rPr>
+        <w:sectPr>
+          <w:pgSz w:w="15840" w:h="12240" w:orient="landscape"/>
+          <w:pgMar w:top="1701" w:right="1418" w:bottom="1701" w:left="1418" w:header="709" w:footer="709" w:gutter="0"/>
+          <w:pgBorders w:offsetFrom="page">
+            <w:top w:val="double" w:sz="4" w:space="24" w:color="auto"/>
+            <w:left w:val="double" w:sz="4" w:space="24" w:color="auto"/>
+            <w:bottom w:val="double" w:sz="4" w:space="24" w:color="auto"/>
+            <w:right w:val="double" w:sz="4" w:space="24" w:color="auto"/>
+          </w:pgBorders>
+          <w:cols w:space="708"/>
+          <w:docGrid w:linePitch="360"/>
+        </w:sectPr>
+      </w:pPr>
       <w:r>
         <w:rPr>
           <w:noProof/>
           <w:lang w:eastAsia="ja-JP"/>
         </w:rPr>
         <w:drawing>
-          <wp:inline distT="0" distB="0" distL="0" distR="0" wp14:anchorId="755EAFDE" wp14:editId="272226D7">
-            <wp:extent cx="5612130" cy="3191264"/>
-            <wp:effectExtent l="0" t="0" r="7620" b="9525"/>
-            <wp:docPr id="3" name="Imagen 3"/>
+          <wp:inline distT="0" distB="0" distL="0" distR="0" wp14:anchorId="2A304AAE" wp14:editId="19ADC1A4">
+            <wp:extent cx="7534275" cy="4354574"/>
+            <wp:effectExtent l="0" t="0" r="0" b="8255"/>
+            <wp:docPr id="88" name="Imagen 88"/>
             <wp:cNvGraphicFramePr>
               <a:graphicFrameLocks xmlns:a="http://schemas.openxmlformats.org/drawingml/2006/main" noChangeAspect="1"/>
             </wp:cNvGraphicFramePr>
@@ -13420,13 +13569,13 @@
               <a:graphicData uri="http://schemas.openxmlformats.org/drawingml/2006/picture">
                 <pic:pic xmlns:pic="http://schemas.openxmlformats.org/drawingml/2006/picture">
                   <pic:nvPicPr>
-                    <pic:cNvPr id="0" name="Picture 1"/>
+                    <pic:cNvPr id="0" name="Picture 46"/>
                     <pic:cNvPicPr>
                       <a:picLocks noChangeAspect="1" noChangeArrowheads="1"/>
                     </pic:cNvPicPr>
                   </pic:nvPicPr>
                   <pic:blipFill>
-                    <a:blip r:embed="rId16" cstate="print">
+                    <a:blip r:embed="rId18" cstate="print">
                       <a:extLst>
                         <a:ext uri="{28A0092B-C50C-407E-A947-70E740481C1C}">
                           <a14:useLocalDpi xmlns:a14="http://schemas.microsoft.com/office/drawing/2010/main" val="0"/>
@@ -13441,7 +13590,7 @@
                   <pic:spPr bwMode="auto">
                     <a:xfrm>
                       <a:off x="0" y="0"/>
-                      <a:ext cx="5612130" cy="3191264"/>
+                      <a:ext cx="7542049" cy="4359067"/>
                     </a:xfrm>
                     <a:prstGeom prst="rect">
                       <a:avLst/>
@@ -13470,6 +13619,7 @@
         <w:rPr>
           <w:lang w:val="es-ES"/>
         </w:rPr>
+        <w:lastRenderedPageBreak/>
         <w:t>Detalles de caso de uso</w:t>
       </w:r>
       <w:bookmarkEnd w:id="23"/>
@@ -13799,7 +13949,6 @@
               <w:rPr>
                 <w:b/>
               </w:rPr>
-              <w:lastRenderedPageBreak/>
               <w:t>Flujo Normal:</w:t>
             </w:r>
           </w:p>
@@ -13812,172 +13961,299 @@
             <w:pPr>
               <w:rPr>
                 <w:b/>
-              </w:rPr>
-            </w:pPr>
-            <w:r>
-              <w:rPr>
-                <w:b/>
-              </w:rPr>
-              <w:t>Exitoso</w:t>
-            </w:r>
-            <w:r>
-              <w:rPr>
-                <w:b/>
-              </w:rPr>
-              <w:t xml:space="preserve"> – Ver convenios</w:t>
-            </w:r>
-          </w:p>
-          <w:p>
-            <w:r>
+                <w:sz w:val="20"/>
+              </w:rPr>
+            </w:pPr>
+            <w:r>
+              <w:rPr>
+                <w:b/>
+                <w:sz w:val="20"/>
+              </w:rPr>
+              <w:t>Exitoso – Ver convenios</w:t>
+            </w:r>
+          </w:p>
+          <w:p>
+            <w:pPr>
+              <w:rPr>
+                <w:sz w:val="20"/>
+              </w:rPr>
+            </w:pPr>
+            <w:r>
+              <w:rPr>
+                <w:sz w:val="20"/>
+              </w:rPr>
               <w:t>1a.- El usuario ingresa a la sección correspondiente del sistema.</w:t>
             </w:r>
           </w:p>
           <w:p>
-            <w:r>
+            <w:pPr>
+              <w:rPr>
+                <w:sz w:val="20"/>
+              </w:rPr>
+            </w:pPr>
+            <w:r>
+              <w:rPr>
+                <w:sz w:val="20"/>
+              </w:rPr>
               <w:t>2a.- El sistema despliega las opciones para interactuar.</w:t>
             </w:r>
           </w:p>
           <w:p>
-            <w:r>
+            <w:pPr>
+              <w:rPr>
+                <w:sz w:val="20"/>
+              </w:rPr>
+            </w:pPr>
+            <w:r>
+              <w:rPr>
+                <w:sz w:val="20"/>
+              </w:rPr>
               <w:t xml:space="preserve">3a.- El usuario ingresa a la sección </w:t>
             </w:r>
             <w:r>
               <w:rPr>
                 <w:i/>
+                <w:sz w:val="20"/>
               </w:rPr>
               <w:t>ver convenios.</w:t>
             </w:r>
           </w:p>
           <w:p>
-            <w:r>
+            <w:pPr>
+              <w:rPr>
+                <w:sz w:val="20"/>
+              </w:rPr>
+            </w:pPr>
+            <w:r>
+              <w:rPr>
+                <w:sz w:val="20"/>
+              </w:rPr>
               <w:t>4a.- El sistema despliega una tabla con los convenios que se han realizado y opciones de búsqueda.</w:t>
             </w:r>
           </w:p>
           <w:p>
-            <w:r>
+            <w:pPr>
+              <w:rPr>
+                <w:sz w:val="20"/>
+              </w:rPr>
+            </w:pPr>
+            <w:r>
+              <w:rPr>
+                <w:sz w:val="20"/>
+              </w:rPr>
               <w:t>5a.- El usuario sale de la página.</w:t>
             </w:r>
           </w:p>
-          <w:p/>
-          <w:p>
-            <w:pPr>
-              <w:rPr>
-                <w:b/>
-              </w:rPr>
-            </w:pPr>
-            <w:r>
-              <w:rPr>
-                <w:b/>
-              </w:rPr>
-              <w:t>Exitoso –</w:t>
-            </w:r>
-            <w:r>
-              <w:rPr>
-                <w:b/>
-              </w:rPr>
-              <w:t xml:space="preserve"> Registrar convenio</w:t>
-            </w:r>
-          </w:p>
-          <w:p>
-            <w:r>
+          <w:p>
+            <w:pPr>
+              <w:rPr>
+                <w:sz w:val="20"/>
+              </w:rPr>
+            </w:pPr>
+          </w:p>
+          <w:p>
+            <w:pPr>
+              <w:rPr>
+                <w:b/>
+                <w:sz w:val="20"/>
+              </w:rPr>
+            </w:pPr>
+            <w:r>
+              <w:rPr>
+                <w:b/>
+                <w:sz w:val="20"/>
+              </w:rPr>
+              <w:t>Exitoso – Registrar convenio</w:t>
+            </w:r>
+          </w:p>
+          <w:p>
+            <w:pPr>
+              <w:rPr>
+                <w:sz w:val="20"/>
+              </w:rPr>
+            </w:pPr>
+            <w:r>
+              <w:rPr>
+                <w:sz w:val="20"/>
+              </w:rPr>
               <w:t xml:space="preserve">3b.- El usuario ingresa a la sección </w:t>
             </w:r>
             <w:r>
               <w:rPr>
                 <w:i/>
-              </w:rPr>
-              <w:t>Agregar</w:t>
+                <w:sz w:val="20"/>
+              </w:rPr>
+              <w:t>Agregar convenio</w:t>
+            </w:r>
+            <w:r>
+              <w:rPr>
+                <w:sz w:val="20"/>
+              </w:rPr>
+              <w:t>.</w:t>
+            </w:r>
+          </w:p>
+          <w:p>
+            <w:pPr>
+              <w:rPr>
+                <w:sz w:val="20"/>
+              </w:rPr>
+            </w:pPr>
+            <w:r>
+              <w:rPr>
+                <w:sz w:val="20"/>
+              </w:rPr>
+              <w:t>4b.- El sistema despliega un formulario con los datos para agregar el registro de un convenio.</w:t>
+            </w:r>
+          </w:p>
+          <w:p>
+            <w:pPr>
+              <w:rPr>
+                <w:sz w:val="20"/>
+              </w:rPr>
+            </w:pPr>
+            <w:r>
+              <w:rPr>
+                <w:sz w:val="20"/>
+              </w:rPr>
+              <w:t>5b.- El usuario llena los campos con información válida y envía el formulario.</w:t>
+            </w:r>
+          </w:p>
+          <w:p>
+            <w:pPr>
+              <w:rPr>
+                <w:sz w:val="20"/>
+              </w:rPr>
+            </w:pPr>
+            <w:r>
+              <w:rPr>
+                <w:sz w:val="20"/>
+              </w:rPr>
+              <w:t>6b.- El sistema da retroalimentación de la transacción y regresa al usuario al formulario vacío.</w:t>
+            </w:r>
+          </w:p>
+          <w:p>
+            <w:pPr>
+              <w:rPr>
+                <w:sz w:val="20"/>
+              </w:rPr>
+            </w:pPr>
+            <w:r>
+              <w:rPr>
+                <w:sz w:val="20"/>
+              </w:rPr>
+              <w:t>7b.- El usuario sale de la sección.</w:t>
+            </w:r>
+          </w:p>
+          <w:p>
+            <w:pPr>
+              <w:rPr>
+                <w:sz w:val="20"/>
+              </w:rPr>
+            </w:pPr>
+          </w:p>
+          <w:p>
+            <w:pPr>
+              <w:rPr>
+                <w:b/>
+                <w:sz w:val="20"/>
+              </w:rPr>
+            </w:pPr>
+            <w:r>
+              <w:rPr>
+                <w:b/>
+                <w:sz w:val="20"/>
+              </w:rPr>
+              <w:t>Exitoso – Actualizar convenio</w:t>
+            </w:r>
+          </w:p>
+          <w:p>
+            <w:pPr>
+              <w:rPr>
+                <w:sz w:val="20"/>
+              </w:rPr>
+            </w:pPr>
+            <w:r>
+              <w:rPr>
+                <w:sz w:val="20"/>
+              </w:rPr>
+              <w:t xml:space="preserve">3c.- El usuario ingresa a la sección </w:t>
             </w:r>
             <w:r>
               <w:rPr>
                 <w:i/>
-              </w:rPr>
-              <w:t xml:space="preserve"> convenio</w:t>
-            </w:r>
-            <w:r>
+                <w:sz w:val="20"/>
+              </w:rPr>
+              <w:t>actualizar convenio</w:t>
+            </w:r>
+            <w:r>
+              <w:rPr>
+                <w:sz w:val="20"/>
+              </w:rPr>
               <w:t>.</w:t>
             </w:r>
           </w:p>
           <w:p>
-            <w:r>
-              <w:t>4b.- El sistema despliega un formulario con los datos para agregar el registro de un convenio.</w:t>
-            </w:r>
-          </w:p>
-          <w:p>
-            <w:r>
-              <w:t>5b.- El usuario llena los campos con información válida y envía el formulario.</w:t>
-            </w:r>
-          </w:p>
-          <w:p>
-            <w:r>
-              <w:t>6b.- El sistema da retroalimentación de la transacción y regresa al usuario al formulario vacío.</w:t>
-            </w:r>
-          </w:p>
-          <w:p>
-            <w:r>
-              <w:t>7b.- El usuario sale de la sección.</w:t>
-            </w:r>
-          </w:p>
-          <w:p/>
-          <w:p>
-            <w:pPr>
-              <w:rPr>
-                <w:b/>
-              </w:rPr>
-            </w:pPr>
-            <w:r>
-              <w:rPr>
-                <w:b/>
-              </w:rPr>
-              <w:t xml:space="preserve">Exitoso – </w:t>
-            </w:r>
-            <w:r>
-              <w:rPr>
-                <w:b/>
-              </w:rPr>
-              <w:t>Actualizar convenio</w:t>
-            </w:r>
-          </w:p>
-          <w:p>
-            <w:r>
-              <w:t xml:space="preserve">3c.- El usuario ingresa a la sección </w:t>
+            <w:pPr>
+              <w:rPr>
+                <w:sz w:val="20"/>
+              </w:rPr>
+            </w:pPr>
+            <w:r>
+              <w:rPr>
+                <w:sz w:val="20"/>
+              </w:rPr>
+              <w:t xml:space="preserve">4c.- El sistema despliega un formulario con campos para actualizar el convenio, entre esos campos, está </w:t>
             </w:r>
             <w:r>
               <w:rPr>
                 <w:i/>
-              </w:rPr>
-              <w:t>actualizar convenio</w:t>
-            </w:r>
-            <w:r>
+                <w:sz w:val="20"/>
+              </w:rPr>
+              <w:t>borrar convenio</w:t>
+            </w:r>
+            <w:r>
+              <w:rPr>
+                <w:sz w:val="20"/>
+              </w:rPr>
               <w:t>.</w:t>
             </w:r>
           </w:p>
           <w:p>
-            <w:r>
-              <w:t xml:space="preserve">4c.- El sistema despliega un formulario con campos para actualizar el convenio, entre esos campos, está </w:t>
-            </w:r>
-            <w:r>
-              <w:rPr>
-                <w:i/>
-              </w:rPr>
-              <w:t>borrar convenio</w:t>
-            </w:r>
-            <w:r>
-              <w:t>.</w:t>
-            </w:r>
-          </w:p>
-          <w:p>
-            <w:r>
+            <w:pPr>
+              <w:rPr>
+                <w:sz w:val="20"/>
+              </w:rPr>
+            </w:pPr>
+            <w:r>
+              <w:rPr>
+                <w:sz w:val="20"/>
+              </w:rPr>
               <w:t>5c.- El usuario rellena los campos con datos válidos y envía el formulario.</w:t>
             </w:r>
           </w:p>
           <w:p>
-            <w:r>
+            <w:pPr>
+              <w:rPr>
+                <w:sz w:val="20"/>
+              </w:rPr>
+            </w:pPr>
+            <w:r>
+              <w:rPr>
+                <w:sz w:val="20"/>
+              </w:rPr>
               <w:t>6c.- El sistema informa el estado de la operación y regresa al usuario a la misma sección con los campos vacíos.</w:t>
             </w:r>
           </w:p>
           <w:p>
-            <w:r>
+            <w:pPr>
+              <w:rPr>
+                <w:sz w:val="20"/>
+              </w:rPr>
+            </w:pPr>
+            <w:r>
+              <w:rPr>
+                <w:sz w:val="20"/>
+              </w:rPr>
               <w:t>7c.- El usuario sale de la sección.</w:t>
             </w:r>
           </w:p>
@@ -14011,85 +14287,131 @@
             <w:tcW w:w="4414" w:type="dxa"/>
           </w:tcPr>
           <w:p>
-            <w:r>
-              <w:rPr>
-                <w:b/>
-              </w:rPr>
-              <w:t>Alterno</w:t>
-            </w:r>
-            <w:r>
-              <w:rPr>
-                <w:b/>
-              </w:rPr>
-              <w:t xml:space="preserve"> – </w:t>
-            </w:r>
-            <w:r>
-              <w:rPr>
-                <w:b/>
-              </w:rPr>
-              <w:t>Ver convenios</w:t>
-            </w:r>
-          </w:p>
-          <w:p>
-            <w:r>
+            <w:pPr>
+              <w:rPr>
+                <w:sz w:val="20"/>
+              </w:rPr>
+            </w:pPr>
+            <w:r>
+              <w:rPr>
+                <w:b/>
+                <w:sz w:val="20"/>
+              </w:rPr>
+              <w:t>Alterno – Ver convenios</w:t>
+            </w:r>
+          </w:p>
+          <w:p>
+            <w:pPr>
+              <w:rPr>
+                <w:sz w:val="20"/>
+              </w:rPr>
+            </w:pPr>
+            <w:r>
+              <w:rPr>
+                <w:sz w:val="20"/>
+              </w:rPr>
               <w:t>5d.- El usuario decide filtrar la visualización de convenios agregando un criterio de búsqueda</w:t>
             </w:r>
           </w:p>
           <w:p>
-            <w:r>
+            <w:pPr>
+              <w:rPr>
+                <w:sz w:val="20"/>
+              </w:rPr>
+            </w:pPr>
+            <w:r>
+              <w:rPr>
+                <w:sz w:val="20"/>
+              </w:rPr>
               <w:t>5d.- El sistema muestra los convenios relaciones.</w:t>
             </w:r>
           </w:p>
           <w:p>
-            <w:r>
+            <w:pPr>
+              <w:rPr>
+                <w:sz w:val="20"/>
+              </w:rPr>
+            </w:pPr>
+            <w:r>
+              <w:rPr>
+                <w:sz w:val="20"/>
+              </w:rPr>
               <w:t>6d.- Regresa al flujo normal</w:t>
             </w:r>
           </w:p>
-          <w:p/>
-          <w:p>
-            <w:pPr>
-              <w:rPr>
-                <w:b/>
-              </w:rPr>
-            </w:pPr>
-            <w:r>
-              <w:rPr>
-                <w:b/>
-              </w:rPr>
-              <w:t xml:space="preserve">Fallido – Registrar </w:t>
-            </w:r>
-            <w:r>
-              <w:rPr>
-                <w:b/>
-              </w:rPr>
-              <w:t>convenio</w:t>
-            </w:r>
-          </w:p>
-          <w:p>
-            <w:pPr>
-              <w:rPr>
-                <w:b/>
-              </w:rPr>
-            </w:pPr>
-            <w:r>
-              <w:rPr>
-                <w:b/>
+          <w:p>
+            <w:pPr>
+              <w:rPr>
+                <w:sz w:val="20"/>
+              </w:rPr>
+            </w:pPr>
+          </w:p>
+          <w:p>
+            <w:pPr>
+              <w:rPr>
+                <w:b/>
+                <w:sz w:val="20"/>
+              </w:rPr>
+            </w:pPr>
+            <w:r>
+              <w:rPr>
+                <w:b/>
+                <w:sz w:val="20"/>
+              </w:rPr>
+              <w:t>Fallido – Registrar convenio</w:t>
+            </w:r>
+          </w:p>
+          <w:p>
+            <w:pPr>
+              <w:rPr>
+                <w:b/>
+                <w:sz w:val="20"/>
+              </w:rPr>
+            </w:pPr>
+            <w:r>
+              <w:rPr>
+                <w:b/>
+                <w:sz w:val="20"/>
               </w:rPr>
               <w:t>Campos incorrectos</w:t>
             </w:r>
           </w:p>
           <w:p>
-            <w:r>
+            <w:pPr>
+              <w:rPr>
+                <w:sz w:val="20"/>
+              </w:rPr>
+            </w:pPr>
+            <w:r>
+              <w:rPr>
+                <w:sz w:val="20"/>
+              </w:rPr>
               <w:t>6e.- El usuario rellenó mal los campos.</w:t>
             </w:r>
           </w:p>
           <w:p>
-            <w:r>
+            <w:pPr>
+              <w:rPr>
+                <w:sz w:val="20"/>
+              </w:rPr>
+            </w:pPr>
+            <w:r>
+              <w:rPr>
+                <w:sz w:val="20"/>
+              </w:rPr>
               <w:t>7e.- El sistema informa que la información no es congruente o está incompleta.</w:t>
             </w:r>
           </w:p>
           <w:p>
-            <w:r>
+            <w:pPr>
+              <w:rPr>
+                <w:sz w:val="20"/>
+              </w:rPr>
+            </w:pPr>
+            <w:r>
+              <w:rPr>
+                <w:sz w:val="20"/>
+              </w:rPr>
               <w:t xml:space="preserve">8e.- El usuario corrige los campos del formulario y sigue con el flujo normal. </w:t>
             </w:r>
           </w:p>
@@ -14097,76 +14419,116 @@
             <w:pPr>
               <w:rPr>
                 <w:b/>
-              </w:rPr>
-            </w:pPr>
-            <w:r>
-              <w:rPr>
-                <w:b/>
-              </w:rPr>
-              <w:t xml:space="preserve">Alterno - </w:t>
-            </w:r>
-            <w:r>
-              <w:rPr>
-                <w:b/>
-              </w:rPr>
-              <w:t>El usuario sale del sistema.</w:t>
-            </w:r>
-          </w:p>
-          <w:p>
-            <w:r>
+                <w:sz w:val="20"/>
+              </w:rPr>
+            </w:pPr>
+            <w:r>
+              <w:rPr>
+                <w:b/>
+                <w:sz w:val="20"/>
+              </w:rPr>
+              <w:t>Alterno - El usuario sale del sistema.</w:t>
+            </w:r>
+          </w:p>
+          <w:p>
+            <w:pPr>
+              <w:rPr>
+                <w:sz w:val="20"/>
+              </w:rPr>
+            </w:pPr>
+            <w:r>
+              <w:rPr>
+                <w:sz w:val="20"/>
+              </w:rPr>
               <w:t>5f.- El usuario decide salir de la sección dando clic al botón de regresar.</w:t>
             </w:r>
           </w:p>
           <w:p>
-            <w:r>
+            <w:pPr>
+              <w:rPr>
+                <w:sz w:val="20"/>
+              </w:rPr>
+            </w:pPr>
+            <w:r>
+              <w:rPr>
+                <w:sz w:val="20"/>
+              </w:rPr>
               <w:t>5f.- El sistema envía al usuario a la sección anterior.</w:t>
             </w:r>
           </w:p>
-          <w:p/>
-          <w:p>
-            <w:pPr>
-              <w:rPr>
-                <w:b/>
-              </w:rPr>
-            </w:pPr>
-            <w:r>
-              <w:rPr>
-                <w:b/>
-              </w:rPr>
-              <w:t>Fallido –</w:t>
-            </w:r>
-            <w:r>
-              <w:rPr>
-                <w:b/>
-              </w:rPr>
-              <w:t>Actualizar convenio</w:t>
-            </w:r>
-          </w:p>
-          <w:p>
-            <w:pPr>
-              <w:rPr>
-                <w:b/>
-              </w:rPr>
-            </w:pPr>
-            <w:r>
-              <w:rPr>
-                <w:b/>
+          <w:p>
+            <w:pPr>
+              <w:rPr>
+                <w:sz w:val="20"/>
+              </w:rPr>
+            </w:pPr>
+          </w:p>
+          <w:p>
+            <w:pPr>
+              <w:rPr>
+                <w:b/>
+                <w:sz w:val="20"/>
+              </w:rPr>
+            </w:pPr>
+            <w:r>
+              <w:rPr>
+                <w:b/>
+                <w:sz w:val="20"/>
+              </w:rPr>
+              <w:t>Fallido –Actualizar convenio</w:t>
+            </w:r>
+          </w:p>
+          <w:p>
+            <w:pPr>
+              <w:rPr>
+                <w:b/>
+                <w:sz w:val="20"/>
+              </w:rPr>
+            </w:pPr>
+            <w:r>
+              <w:rPr>
+                <w:b/>
+                <w:sz w:val="20"/>
               </w:rPr>
               <w:t>Campos incorrectos</w:t>
             </w:r>
           </w:p>
           <w:p>
-            <w:r>
+            <w:pPr>
+              <w:rPr>
+                <w:sz w:val="20"/>
+              </w:rPr>
+            </w:pPr>
+            <w:r>
+              <w:rPr>
+                <w:sz w:val="20"/>
+              </w:rPr>
               <w:t>6g.- El usuario rellenó mal los campos.</w:t>
             </w:r>
           </w:p>
           <w:p>
-            <w:r>
+            <w:pPr>
+              <w:rPr>
+                <w:sz w:val="20"/>
+              </w:rPr>
+            </w:pPr>
+            <w:r>
+              <w:rPr>
+                <w:sz w:val="20"/>
+              </w:rPr>
               <w:t>7g.- El sistema informa que la información no es congruente o está incompleta.</w:t>
             </w:r>
           </w:p>
           <w:p>
-            <w:r>
+            <w:pPr>
+              <w:rPr>
+                <w:sz w:val="20"/>
+              </w:rPr>
+            </w:pPr>
+            <w:r>
+              <w:rPr>
+                <w:sz w:val="20"/>
+              </w:rPr>
               <w:t xml:space="preserve">8g.- El usuario corrige los campos del formulario y sigue con el flujo normal. </w:t>
             </w:r>
           </w:p>
@@ -14174,28 +14536,40 @@
             <w:pPr>
               <w:rPr>
                 <w:b/>
-              </w:rPr>
-            </w:pPr>
-            <w:r>
-              <w:rPr>
-                <w:b/>
-              </w:rPr>
-              <w:t xml:space="preserve">Alterno - </w:t>
-            </w:r>
-            <w:r>
-              <w:rPr>
-                <w:b/>
-              </w:rPr>
-              <w:t>El usuario sale del sistema.</w:t>
-            </w:r>
-          </w:p>
-          <w:p>
-            <w:r>
+                <w:sz w:val="20"/>
+              </w:rPr>
+            </w:pPr>
+            <w:r>
+              <w:rPr>
+                <w:b/>
+                <w:sz w:val="20"/>
+              </w:rPr>
+              <w:t>Alterno - El usuario sale del sistema.</w:t>
+            </w:r>
+          </w:p>
+          <w:p>
+            <w:pPr>
+              <w:rPr>
+                <w:sz w:val="20"/>
+              </w:rPr>
+            </w:pPr>
+            <w:r>
+              <w:rPr>
+                <w:sz w:val="20"/>
+              </w:rPr>
               <w:t>5h.- El usuario decide salir de la sección dando clic al botón de regresar.</w:t>
             </w:r>
           </w:p>
           <w:p>
-            <w:r>
+            <w:pPr>
+              <w:rPr>
+                <w:sz w:val="20"/>
+              </w:rPr>
+            </w:pPr>
+            <w:r>
+              <w:rPr>
+                <w:sz w:val="20"/>
+              </w:rPr>
               <w:t>5h.- El sistema envía al usuario a la sección anterior.</w:t>
             </w:r>
           </w:p>
@@ -14237,7 +14611,15 @@
           </w:p>
           <w:p>
             <w:r>
-              <w:t>4i.- El sistema no puede conectarse con la BD e informa sobre el inconveniente.</w:t>
+              <w:t xml:space="preserve">4i.- El sistema no puede conectarse con </w:t>
+            </w:r>
+            <w:proofErr w:type="gramStart"/>
+            <w:r>
+              <w:t>la BD</w:t>
+            </w:r>
+            <w:proofErr w:type="gramEnd"/>
+            <w:r>
+              <w:t xml:space="preserve"> e informa sobre el inconveniente.</w:t>
             </w:r>
           </w:p>
           <w:p>
@@ -14386,16 +14768,6 @@
         </w:tc>
       </w:tr>
     </w:tbl>
-    <w:p>
-      <w:pPr>
-        <w:jc w:val="both"/>
-        <w:rPr>
-          <w:rFonts w:ascii="Arial" w:hAnsi="Arial" w:cs="Arial"/>
-          <w:sz w:val="28"/>
-          <w:szCs w:val="28"/>
-        </w:rPr>
-      </w:pPr>
-    </w:p>
     <w:p>
       <w:pPr>
         <w:rPr>
@@ -14538,8 +14910,13 @@
           </w:tcPr>
           <w:p>
             <w:r>
-              <w:t>Luis Fernando Gómez Alejandré</w:t>
-            </w:r>
+              <w:t xml:space="preserve">Luis Fernando Gómez </w:t>
+            </w:r>
+            <w:proofErr w:type="spellStart"/>
+            <w:r>
+              <w:t>Alejandré</w:t>
+            </w:r>
+            <w:proofErr w:type="spellEnd"/>
           </w:p>
           <w:p>
             <w:r>
@@ -14743,175 +15120,286 @@
             <w:pPr>
               <w:rPr>
                 <w:b/>
-              </w:rPr>
-            </w:pPr>
-            <w:r>
-              <w:rPr>
-                <w:b/>
-              </w:rPr>
-              <w:t>Exitoso</w:t>
-            </w:r>
-            <w:r>
-              <w:rPr>
-                <w:b/>
-              </w:rPr>
-              <w:t xml:space="preserve"> – Ver fondos</w:t>
-            </w:r>
-          </w:p>
-          <w:p>
-            <w:r>
+                <w:sz w:val="21"/>
+              </w:rPr>
+            </w:pPr>
+            <w:r>
+              <w:rPr>
+                <w:b/>
+                <w:sz w:val="21"/>
+              </w:rPr>
+              <w:t>Exitoso – Ver fondos</w:t>
+            </w:r>
+          </w:p>
+          <w:p>
+            <w:pPr>
+              <w:rPr>
+                <w:sz w:val="21"/>
+              </w:rPr>
+            </w:pPr>
+            <w:r>
+              <w:rPr>
+                <w:sz w:val="21"/>
+              </w:rPr>
               <w:t>1a.- El usuario ingresa a la sección correspondiente del sistema.</w:t>
             </w:r>
           </w:p>
           <w:p>
-            <w:r>
+            <w:pPr>
+              <w:rPr>
+                <w:sz w:val="21"/>
+              </w:rPr>
+            </w:pPr>
+            <w:r>
+              <w:rPr>
+                <w:sz w:val="21"/>
+              </w:rPr>
               <w:t>2a.- El sistema despliega las opciones para interactuar.</w:t>
             </w:r>
           </w:p>
           <w:p>
-            <w:r>
+            <w:pPr>
+              <w:rPr>
+                <w:sz w:val="21"/>
+              </w:rPr>
+            </w:pPr>
+            <w:r>
+              <w:rPr>
+                <w:sz w:val="21"/>
+              </w:rPr>
               <w:t xml:space="preserve">3a.- El usuario ingresa a la sección </w:t>
             </w:r>
             <w:r>
               <w:rPr>
                 <w:i/>
-              </w:rPr>
-              <w:t>ver fondos</w:t>
+                <w:sz w:val="21"/>
+              </w:rPr>
+              <w:t>ver fondos.</w:t>
+            </w:r>
+          </w:p>
+          <w:p>
+            <w:pPr>
+              <w:rPr>
+                <w:sz w:val="21"/>
+              </w:rPr>
+            </w:pPr>
+            <w:r>
+              <w:rPr>
+                <w:sz w:val="21"/>
+              </w:rPr>
+              <w:t>4a.- El sistema despliega una tabla con los fondos y transacciones que se han realizado.</w:t>
+            </w:r>
+          </w:p>
+          <w:p>
+            <w:pPr>
+              <w:rPr>
+                <w:sz w:val="21"/>
+              </w:rPr>
+            </w:pPr>
+            <w:r>
+              <w:rPr>
+                <w:sz w:val="21"/>
+              </w:rPr>
+              <w:t>5a.- El usuario sale de la página.</w:t>
+            </w:r>
+          </w:p>
+          <w:p>
+            <w:pPr>
+              <w:rPr>
+                <w:sz w:val="21"/>
+              </w:rPr>
+            </w:pPr>
+          </w:p>
+          <w:p>
+            <w:pPr>
+              <w:rPr>
+                <w:b/>
+                <w:sz w:val="21"/>
+              </w:rPr>
+            </w:pPr>
+            <w:r>
+              <w:rPr>
+                <w:b/>
+                <w:sz w:val="21"/>
+              </w:rPr>
+              <w:t>Exitoso – Agregar ingreso</w:t>
+            </w:r>
+          </w:p>
+          <w:p>
+            <w:pPr>
+              <w:rPr>
+                <w:sz w:val="21"/>
+              </w:rPr>
+            </w:pPr>
+            <w:r>
+              <w:rPr>
+                <w:sz w:val="21"/>
+              </w:rPr>
+              <w:t xml:space="preserve">3b.- El usuario ingresa a la sección </w:t>
             </w:r>
             <w:r>
               <w:rPr>
                 <w:i/>
+                <w:sz w:val="21"/>
+              </w:rPr>
+              <w:t>Agregar ingreso</w:t>
+            </w:r>
+            <w:r>
+              <w:rPr>
+                <w:sz w:val="21"/>
               </w:rPr>
               <w:t>.</w:t>
             </w:r>
           </w:p>
           <w:p>
-            <w:r>
-              <w:t>4a.- El sistema despliega una tabla con los fondos y transacciones que se han realizado.</w:t>
-            </w:r>
-          </w:p>
-          <w:p>
-            <w:r>
-              <w:t>5a.- El usuario sale de la página.</w:t>
-            </w:r>
-          </w:p>
-          <w:p/>
-          <w:p>
-            <w:pPr>
-              <w:rPr>
-                <w:b/>
-              </w:rPr>
-            </w:pPr>
-            <w:r>
-              <w:rPr>
-                <w:b/>
-              </w:rPr>
-              <w:t xml:space="preserve">Exitoso – </w:t>
-            </w:r>
-            <w:r>
-              <w:rPr>
-                <w:b/>
-              </w:rPr>
-              <w:t>Agregar</w:t>
-            </w:r>
-            <w:r>
-              <w:rPr>
-                <w:b/>
-              </w:rPr>
-              <w:t xml:space="preserve"> </w:t>
-            </w:r>
-            <w:r>
-              <w:rPr>
-                <w:b/>
-              </w:rPr>
-              <w:t>ingreso</w:t>
-            </w:r>
-          </w:p>
-          <w:p>
-            <w:r>
-              <w:t xml:space="preserve">3b.- El usuario ingresa a la sección </w:t>
+            <w:pPr>
+              <w:rPr>
+                <w:sz w:val="21"/>
+              </w:rPr>
+            </w:pPr>
+            <w:r>
+              <w:rPr>
+                <w:sz w:val="21"/>
+              </w:rPr>
+              <w:t>4b.- El sistema despliega un formulario con los datos para agregar el registro de un fondo.</w:t>
+            </w:r>
+          </w:p>
+          <w:p>
+            <w:pPr>
+              <w:rPr>
+                <w:sz w:val="21"/>
+              </w:rPr>
+            </w:pPr>
+            <w:r>
+              <w:rPr>
+                <w:sz w:val="21"/>
+              </w:rPr>
+              <w:t>5b.- El usuario llena los campos con información válida y envía el formulario.</w:t>
+            </w:r>
+          </w:p>
+          <w:p>
+            <w:pPr>
+              <w:rPr>
+                <w:sz w:val="21"/>
+              </w:rPr>
+            </w:pPr>
+            <w:r>
+              <w:rPr>
+                <w:sz w:val="21"/>
+              </w:rPr>
+              <w:t>6b.- El sistema da retroalimentación de la transacción y regresa al usuario al formulario vacío.</w:t>
+            </w:r>
+          </w:p>
+          <w:p>
+            <w:pPr>
+              <w:rPr>
+                <w:sz w:val="21"/>
+              </w:rPr>
+            </w:pPr>
+            <w:r>
+              <w:rPr>
+                <w:sz w:val="21"/>
+              </w:rPr>
+              <w:t>7b.- El usuario sale de la sección</w:t>
+            </w:r>
+          </w:p>
+          <w:p>
+            <w:pPr>
+              <w:rPr>
+                <w:sz w:val="21"/>
+              </w:rPr>
+            </w:pPr>
+          </w:p>
+          <w:p>
+            <w:pPr>
+              <w:rPr>
+                <w:b/>
+                <w:sz w:val="21"/>
+              </w:rPr>
+            </w:pPr>
+            <w:r>
+              <w:rPr>
+                <w:b/>
+                <w:sz w:val="21"/>
+              </w:rPr>
+              <w:t>Exitoso – Registrar gasto</w:t>
+            </w:r>
+          </w:p>
+          <w:p>
+            <w:pPr>
+              <w:rPr>
+                <w:sz w:val="21"/>
+              </w:rPr>
+            </w:pPr>
+            <w:r>
+              <w:rPr>
+                <w:sz w:val="21"/>
+              </w:rPr>
+              <w:t xml:space="preserve">3c.- El usuario ingresa a la sección </w:t>
             </w:r>
             <w:r>
               <w:rPr>
                 <w:i/>
-              </w:rPr>
-              <w:t xml:space="preserve">Agregar </w:t>
-            </w:r>
-            <w:r>
-              <w:rPr>
-                <w:i/>
-              </w:rPr>
-              <w:t>ingreso</w:t>
-            </w:r>
-            <w:r>
+                <w:sz w:val="21"/>
+              </w:rPr>
+              <w:t>registrar gasto</w:t>
+            </w:r>
+            <w:r>
+              <w:rPr>
+                <w:sz w:val="21"/>
+              </w:rPr>
               <w:t>.</w:t>
             </w:r>
           </w:p>
           <w:p>
-            <w:r>
-              <w:t>4b.- El sistema despliega un formulario con los datos para agregar el registro de un fondo.</w:t>
-            </w:r>
-          </w:p>
-          <w:p>
-            <w:r>
-              <w:t>5b.- El usuario llena los campos con información válida y envía el formulario.</w:t>
-            </w:r>
-          </w:p>
-          <w:p>
-            <w:r>
-              <w:t>6b.- El sistema da retroalimentación de la transacción y regresa al usuario al formulario vacío.</w:t>
-            </w:r>
-          </w:p>
-          <w:p>
-            <w:r>
-              <w:t>7b.- El usuario sale de la sección</w:t>
-            </w:r>
-          </w:p>
-          <w:p/>
-          <w:p>
-            <w:pPr>
-              <w:rPr>
-                <w:b/>
-              </w:rPr>
-            </w:pPr>
-            <w:r>
-              <w:rPr>
-                <w:b/>
-              </w:rPr>
-              <w:t>Exitoso – Registrar gasto</w:t>
-            </w:r>
-          </w:p>
-          <w:p>
-            <w:r>
-              <w:t xml:space="preserve">3c.- El usuario ingresa a la sección </w:t>
-            </w:r>
-            <w:r>
-              <w:rPr>
-                <w:i/>
-              </w:rPr>
-              <w:t>registrar gasto</w:t>
-            </w:r>
-            <w:r>
-              <w:t>.</w:t>
-            </w:r>
-          </w:p>
-          <w:p>
-            <w:r>
+            <w:pPr>
+              <w:rPr>
+                <w:sz w:val="21"/>
+              </w:rPr>
+            </w:pPr>
+            <w:r>
+              <w:rPr>
+                <w:sz w:val="21"/>
+              </w:rPr>
               <w:t>4c.- El sistema despliega un formulario con campos para registrar gastos hechos.</w:t>
             </w:r>
           </w:p>
           <w:p>
-            <w:r>
+            <w:pPr>
+              <w:rPr>
+                <w:sz w:val="21"/>
+              </w:rPr>
+            </w:pPr>
+            <w:r>
+              <w:rPr>
+                <w:sz w:val="21"/>
+              </w:rPr>
               <w:t>5c.- El usuario rellena los campos con datos válidos y envía el formulario.</w:t>
             </w:r>
           </w:p>
           <w:p>
-            <w:r>
+            <w:pPr>
+              <w:rPr>
+                <w:sz w:val="21"/>
+              </w:rPr>
+            </w:pPr>
+            <w:r>
+              <w:rPr>
+                <w:sz w:val="21"/>
+              </w:rPr>
               <w:t>6c.- El sistema informa el estado de la operación y regresa al usuario a la misma sección con los campos vacíos.</w:t>
             </w:r>
           </w:p>
           <w:p>
-            <w:r>
+            <w:pPr>
+              <w:rPr>
+                <w:sz w:val="21"/>
+              </w:rPr>
+            </w:pPr>
+            <w:r>
+              <w:rPr>
+                <w:sz w:val="21"/>
+              </w:rPr>
               <w:t>7c.- El usuario sale de la sección.</w:t>
             </w:r>
           </w:p>
@@ -15125,7 +15613,15 @@
           </w:p>
           <w:p>
             <w:r>
-              <w:t>4h.- El sistema no puede conectarse con la BD e informa sobre el inconveniente.</w:t>
+              <w:t xml:space="preserve">4h.- El sistema no puede conectarse con </w:t>
+            </w:r>
+            <w:proofErr w:type="gramStart"/>
+            <w:r>
+              <w:t>la BD</w:t>
+            </w:r>
+            <w:proofErr w:type="gramEnd"/>
+            <w:r>
+              <w:t xml:space="preserve"> e informa sobre el inconveniente.</w:t>
             </w:r>
           </w:p>
           <w:p>
@@ -15265,17 +15761,6 @@
         </w:tc>
       </w:tr>
     </w:tbl>
-    <w:p>
-      <w:pPr>
-        <w:rPr>
-          <w:rFonts w:ascii="Helvetica" w:hAnsi="Helvetica"/>
-          <w:color w:val="373E4D"/>
-          <w:sz w:val="18"/>
-          <w:szCs w:val="18"/>
-          <w:shd w:val="clear" w:color="auto" w:fill="FEFEFE"/>
-        </w:rPr>
-      </w:pPr>
-    </w:p>
     <w:p>
       <w:pPr>
         <w:rPr>
@@ -16542,7 +17027,6 @@
         </w:tc>
       </w:tr>
     </w:tbl>
-    <w:p/>
     <w:p>
       <w:pPr>
         <w:rPr>
@@ -17187,8 +17671,6 @@
     </w:tbl>
     <w:p>
       <w:bookmarkStart w:id="31" w:name="_Toc452731651"/>
-    </w:p>
-    <w:p>
       <w:r>
         <w:br w:type="page"/>
       </w:r>
@@ -17476,7 +17958,15 @@
           </w:tcPr>
           <w:p>
             <w:r>
-              <w:t>Deben existir ítems en la BD.</w:t>
+              <w:t xml:space="preserve">Deben existir ítems en </w:t>
+            </w:r>
+            <w:proofErr w:type="gramStart"/>
+            <w:r>
+              <w:t>la BD</w:t>
+            </w:r>
+            <w:proofErr w:type="gramEnd"/>
+            <w:r>
+              <w:t>.</w:t>
             </w:r>
           </w:p>
           <w:p>
@@ -17684,7 +18174,15 @@
           </w:p>
           <w:p>
             <w:r>
-              <w:t>4d.-El sistema informa que no se puede conectar a la BD.</w:t>
+              <w:t xml:space="preserve">4d.-El sistema informa que no se puede conectar </w:t>
+            </w:r>
+            <w:proofErr w:type="gramStart"/>
+            <w:r>
+              <w:t>a la BD</w:t>
+            </w:r>
+            <w:proofErr w:type="gramEnd"/>
+            <w:r>
+              <w:t>.</w:t>
             </w:r>
           </w:p>
           <w:p>
@@ -17844,8 +18342,6 @@
     </w:tbl>
     <w:p>
       <w:bookmarkStart w:id="32" w:name="_Toc452731652"/>
-    </w:p>
-    <w:p>
       <w:r>
         <w:br w:type="page"/>
       </w:r>
@@ -18332,7 +18828,15 @@
           </w:p>
           <w:p>
             <w:r>
-              <w:t>4d.- Existe un error con la BD y el sistema informa</w:t>
+              <w:t xml:space="preserve">4d.- Existe un error con </w:t>
+            </w:r>
+            <w:proofErr w:type="gramStart"/>
+            <w:r>
+              <w:t>la BD</w:t>
+            </w:r>
+            <w:proofErr w:type="gramEnd"/>
+            <w:r>
+              <w:t xml:space="preserve"> y el sistema informa</w:t>
             </w:r>
           </w:p>
           <w:p>
@@ -18486,13 +18990,13 @@
         </w:tc>
       </w:tr>
     </w:tbl>
-    <w:p/>
     <w:p>
       <w:pPr>
         <w:pStyle w:val="H3"/>
       </w:pPr>
       <w:bookmarkStart w:id="33" w:name="_Toc452731653"/>
       <w:r>
+        <w:lastRenderedPageBreak/>
         <w:t>Administrar Usuarios</w:t>
       </w:r>
       <w:bookmarkEnd w:id="33"/>
@@ -18817,58 +19321,118 @@
             <w:pPr>
               <w:rPr>
                 <w:b/>
-              </w:rPr>
-            </w:pPr>
-            <w:r>
-              <w:rPr>
-                <w:b/>
-              </w:rPr>
-              <w:t xml:space="preserve">Exitoso – </w:t>
-            </w:r>
-            <w:r>
-              <w:rPr>
-                <w:b/>
-              </w:rPr>
-              <w:t>Usuario actualizado</w:t>
-            </w:r>
-          </w:p>
-          <w:p>
-            <w:r>
+                <w:sz w:val="21"/>
+              </w:rPr>
+            </w:pPr>
+            <w:r>
+              <w:rPr>
+                <w:b/>
+                <w:sz w:val="21"/>
+              </w:rPr>
+              <w:t>Exitoso – Usuario actualizado</w:t>
+            </w:r>
+          </w:p>
+          <w:p>
+            <w:pPr>
+              <w:rPr>
+                <w:sz w:val="21"/>
+              </w:rPr>
+            </w:pPr>
+            <w:r>
+              <w:rPr>
+                <w:sz w:val="21"/>
+              </w:rPr>
               <w:t>1ª.- El usuario ingresa a la sección correspondiente</w:t>
             </w:r>
           </w:p>
           <w:p>
-            <w:r>
+            <w:pPr>
+              <w:rPr>
+                <w:sz w:val="21"/>
+              </w:rPr>
+            </w:pPr>
+            <w:r>
+              <w:rPr>
+                <w:sz w:val="21"/>
+              </w:rPr>
               <w:t>2ª.- El sistema muestra un campo para introducir la matrícula del usuario a editar.</w:t>
             </w:r>
           </w:p>
           <w:p>
-            <w:r>
+            <w:pPr>
+              <w:rPr>
+                <w:sz w:val="21"/>
+              </w:rPr>
+            </w:pPr>
+            <w:r>
+              <w:rPr>
+                <w:sz w:val="21"/>
+              </w:rPr>
               <w:t>3ª.- El usuario introduce la matrícula correspondiente.</w:t>
             </w:r>
           </w:p>
           <w:p>
-            <w:r>
+            <w:pPr>
+              <w:rPr>
+                <w:sz w:val="21"/>
+              </w:rPr>
+            </w:pPr>
+            <w:r>
+              <w:rPr>
+                <w:sz w:val="21"/>
+              </w:rPr>
               <w:t>4ª.- El sistema muestra los campos para editar su información.</w:t>
             </w:r>
           </w:p>
           <w:p>
-            <w:r>
+            <w:pPr>
+              <w:rPr>
+                <w:sz w:val="21"/>
+              </w:rPr>
+            </w:pPr>
+            <w:r>
+              <w:rPr>
+                <w:sz w:val="21"/>
+              </w:rPr>
               <w:t>5ª.- El usuario llena los campos y envía la información.</w:t>
             </w:r>
           </w:p>
           <w:p>
-            <w:r>
+            <w:pPr>
+              <w:rPr>
+                <w:sz w:val="21"/>
+              </w:rPr>
+            </w:pPr>
+            <w:r>
+              <w:rPr>
+                <w:sz w:val="21"/>
+              </w:rPr>
               <w:t>6ª.- El sistema pide aceptar la modificación.</w:t>
             </w:r>
           </w:p>
           <w:p>
-            <w:r>
+            <w:pPr>
+              <w:rPr>
+                <w:sz w:val="21"/>
+              </w:rPr>
+            </w:pPr>
+            <w:r>
+              <w:rPr>
+                <w:sz w:val="21"/>
+              </w:rPr>
               <w:t>7ª.- El usuario acepta la solicitud.</w:t>
             </w:r>
           </w:p>
           <w:p>
-            <w:r>
+            <w:pPr>
+              <w:rPr>
+                <w:sz w:val="21"/>
+              </w:rPr>
+            </w:pPr>
+            <w:r>
+              <w:rPr>
+                <w:sz w:val="21"/>
+              </w:rPr>
               <w:t>8ª.- El sistema informa que el usuario ha sido registrado.</w:t>
             </w:r>
           </w:p>
@@ -19008,7 +19572,15 @@
           </w:p>
           <w:p>
             <w:r>
-              <w:t>2d.- El sistema no puede conectar con la BD e informa sobre el problema.</w:t>
+              <w:t xml:space="preserve">2d.- El sistema no puede conectar con </w:t>
+            </w:r>
+            <w:proofErr w:type="gramStart"/>
+            <w:r>
+              <w:t>la BD</w:t>
+            </w:r>
+            <w:proofErr w:type="gramEnd"/>
+            <w:r>
+              <w:t xml:space="preserve"> e informa sobre el problema.</w:t>
             </w:r>
           </w:p>
           <w:p>
@@ -19103,7 +19675,6 @@
               <w:rPr>
                 <w:b/>
               </w:rPr>
-              <w:lastRenderedPageBreak/>
               <w:t>Salida:</w:t>
             </w:r>
           </w:p>
@@ -19155,20 +19726,11 @@
     </w:tbl>
     <w:p>
       <w:pPr>
-        <w:jc w:val="both"/>
-        <w:rPr>
-          <w:rFonts w:ascii="Arial" w:hAnsi="Arial" w:cs="Arial"/>
-          <w:sz w:val="28"/>
-          <w:szCs w:val="28"/>
-        </w:rPr>
-      </w:pPr>
-    </w:p>
-    <w:p>
-      <w:pPr>
         <w:pStyle w:val="H4"/>
       </w:pPr>
       <w:bookmarkStart w:id="35" w:name="_Toc452731655"/>
       <w:r>
+        <w:lastRenderedPageBreak/>
         <w:t>Agregar usuario</w:t>
       </w:r>
       <w:bookmarkEnd w:id="35"/>
@@ -19659,7 +20221,15 @@
           </w:p>
           <w:p>
             <w:r>
-              <w:t>2d.- El sistema no puede conectar con la BD e informa sobre el problema.</w:t>
+              <w:t xml:space="preserve">2d.- El sistema no puede conectar con </w:t>
+            </w:r>
+            <w:proofErr w:type="gramStart"/>
+            <w:r>
+              <w:t>la BD</w:t>
+            </w:r>
+            <w:proofErr w:type="gramEnd"/>
+            <w:r>
+              <w:t xml:space="preserve"> e informa sobre el problema.</w:t>
             </w:r>
           </w:p>
           <w:p>
@@ -19816,19 +20386,23 @@
     </w:tbl>
     <w:p>
       <w:pPr>
-        <w:jc w:val="both"/>
-        <w:rPr>
-          <w:rFonts w:ascii="Arial" w:hAnsi="Arial" w:cs="Arial"/>
+        <w:rPr>
+          <w:rFonts w:ascii="Raleway" w:eastAsiaTheme="majorEastAsia" w:hAnsi="Raleway" w:cs="Arial"/>
+          <w:i/>
+          <w:iCs/>
           <w:sz w:val="28"/>
           <w:szCs w:val="28"/>
         </w:rPr>
       </w:pPr>
+      <w:bookmarkStart w:id="36" w:name="_Toc452731656"/>
+      <w:r>
+        <w:br w:type="page"/>
+      </w:r>
     </w:p>
     <w:p>
       <w:pPr>
         <w:pStyle w:val="H4"/>
       </w:pPr>
-      <w:bookmarkStart w:id="36" w:name="_Toc452731656"/>
       <w:r>
         <w:lastRenderedPageBreak/>
         <w:t>Borrar usuario</w:t>
@@ -20326,7 +20900,15 @@
           </w:p>
           <w:p>
             <w:r>
-              <w:t>2d.- El sistema no puede conectar con la BD e informa sobre el problema.</w:t>
+              <w:t xml:space="preserve">2d.- El sistema no puede conectar con </w:t>
+            </w:r>
+            <w:proofErr w:type="gramStart"/>
+            <w:r>
+              <w:t>la BD</w:t>
+            </w:r>
+            <w:proofErr w:type="gramEnd"/>
+            <w:r>
+              <w:t xml:space="preserve"> e informa sobre el problema.</w:t>
             </w:r>
           </w:p>
           <w:p>
@@ -21207,13 +21789,27 @@
         </w:tc>
       </w:tr>
     </w:tbl>
-    <w:p/>
+    <w:p>
+      <w:pPr>
+        <w:rPr>
+          <w:rFonts w:ascii="Raleway" w:eastAsiaTheme="majorEastAsia" w:hAnsi="Raleway" w:cs="Arial"/>
+          <w:i/>
+          <w:iCs/>
+          <w:sz w:val="28"/>
+          <w:szCs w:val="28"/>
+        </w:rPr>
+      </w:pPr>
+      <w:bookmarkStart w:id="39" w:name="_Toc452731659"/>
+      <w:r>
+        <w:br w:type="page"/>
+      </w:r>
+    </w:p>
     <w:p>
       <w:pPr>
         <w:pStyle w:val="H4"/>
       </w:pPr>
-      <w:bookmarkStart w:id="39" w:name="_Toc452731659"/>
-      <w:r>
+      <w:r>
+        <w:lastRenderedPageBreak/>
         <w:t>Reservar ítem</w:t>
       </w:r>
       <w:bookmarkEnd w:id="39"/>
@@ -21684,7 +22280,6 @@
               <w:rPr>
                 <w:b/>
               </w:rPr>
-              <w:lastRenderedPageBreak/>
               <w:t xml:space="preserve">Excepciones: </w:t>
             </w:r>
           </w:p>
@@ -21714,11 +22309,16 @@
           </w:p>
           <w:p>
             <w:r>
-              <w:t xml:space="preserve">2d.- El sistema no puede conectar con la </w:t>
+              <w:t xml:space="preserve">2d.- El sistema no puede conectar con </w:t>
+            </w:r>
+            <w:proofErr w:type="gramStart"/>
+            <w:r>
+              <w:t xml:space="preserve">la </w:t>
             </w:r>
             <w:r>
               <w:t>BD</w:t>
             </w:r>
+            <w:proofErr w:type="gramEnd"/>
             <w:r>
               <w:t xml:space="preserve"> e informa sobre el problema.</w:t>
             </w:r>
@@ -21865,6 +22465,7 @@
       </w:pPr>
       <w:bookmarkStart w:id="40" w:name="_Toc452731660"/>
       <w:r>
+        <w:lastRenderedPageBreak/>
         <w:t xml:space="preserve">Buscar </w:t>
       </w:r>
       <w:r>
@@ -22356,11 +22957,16 @@
           </w:p>
           <w:p>
             <w:r>
-              <w:t xml:space="preserve">2d.- El sistema no puede conectar con la </w:t>
+              <w:t xml:space="preserve">2d.- El sistema no puede conectar con </w:t>
+            </w:r>
+            <w:proofErr w:type="gramStart"/>
+            <w:r>
+              <w:t xml:space="preserve">la </w:t>
             </w:r>
             <w:r>
               <w:t>BD</w:t>
             </w:r>
+            <w:proofErr w:type="gramEnd"/>
             <w:r>
               <w:t xml:space="preserve"> e informa sobre el problema.</w:t>
             </w:r>
@@ -22447,7 +23053,6 @@
               <w:rPr>
                 <w:b/>
               </w:rPr>
-              <w:lastRenderedPageBreak/>
               <w:t>Salida:</w:t>
             </w:r>
           </w:p>
@@ -22497,13 +23102,18 @@
         </w:tc>
       </w:tr>
     </w:tbl>
-    <w:p/>
+    <w:p>
+      <w:r>
+        <w:br w:type="page"/>
+      </w:r>
+    </w:p>
     <w:p>
       <w:pPr>
         <w:pStyle w:val="H4"/>
       </w:pPr>
       <w:bookmarkStart w:id="41" w:name="_Toc452731661"/>
       <w:r>
+        <w:lastRenderedPageBreak/>
         <w:t>Registrar adquisición</w:t>
       </w:r>
       <w:bookmarkEnd w:id="41"/>
@@ -22827,51 +23437,110 @@
             <w:pPr>
               <w:rPr>
                 <w:b/>
-              </w:rPr>
-            </w:pPr>
-            <w:r>
-              <w:rPr>
-                <w:b/>
+                <w:sz w:val="21"/>
+              </w:rPr>
+            </w:pPr>
+            <w:r>
+              <w:rPr>
+                <w:b/>
+                <w:sz w:val="21"/>
               </w:rPr>
               <w:t>Exitoso – Ítem registrado</w:t>
             </w:r>
           </w:p>
           <w:p>
-            <w:r>
+            <w:pPr>
+              <w:rPr>
+                <w:sz w:val="21"/>
+              </w:rPr>
+            </w:pPr>
+            <w:r>
+              <w:rPr>
+                <w:sz w:val="21"/>
+              </w:rPr>
               <w:t>1ª.- El usuario ingresa a la sección de registro.</w:t>
             </w:r>
           </w:p>
           <w:p>
-            <w:r>
+            <w:pPr>
+              <w:rPr>
+                <w:sz w:val="21"/>
+              </w:rPr>
+            </w:pPr>
+            <w:r>
+              <w:rPr>
+                <w:sz w:val="21"/>
+              </w:rPr>
               <w:t>2ª.- El sistema despliega un formulario</w:t>
             </w:r>
             <w:r>
+              <w:rPr>
+                <w:sz w:val="21"/>
+              </w:rPr>
               <w:t xml:space="preserve"> para registrar el nuevo ítem</w:t>
             </w:r>
             <w:r>
+              <w:rPr>
+                <w:sz w:val="21"/>
+              </w:rPr>
               <w:t>, entre ello, si fue donación o adquisición</w:t>
             </w:r>
             <w:r>
+              <w:rPr>
+                <w:sz w:val="21"/>
+              </w:rPr>
               <w:t>.</w:t>
             </w:r>
           </w:p>
           <w:p>
-            <w:r>
+            <w:pPr>
+              <w:rPr>
+                <w:sz w:val="21"/>
+              </w:rPr>
+            </w:pPr>
+            <w:r>
+              <w:rPr>
+                <w:sz w:val="21"/>
+              </w:rPr>
               <w:t>3ª.- El usuario ingresa los datos y envía la información.</w:t>
             </w:r>
           </w:p>
           <w:p>
-            <w:r>
+            <w:pPr>
+              <w:rPr>
+                <w:sz w:val="21"/>
+              </w:rPr>
+            </w:pPr>
+            <w:r>
+              <w:rPr>
+                <w:sz w:val="21"/>
+              </w:rPr>
               <w:t>4ª.- El sistema pide confirmación del registro.</w:t>
             </w:r>
           </w:p>
           <w:p>
-            <w:r>
+            <w:pPr>
+              <w:rPr>
+                <w:sz w:val="21"/>
+              </w:rPr>
+            </w:pPr>
+            <w:r>
+              <w:rPr>
+                <w:sz w:val="21"/>
+              </w:rPr>
               <w:t>5ª.- El usuario acepta el registro.</w:t>
             </w:r>
           </w:p>
           <w:p>
-            <w:r>
+            <w:pPr>
+              <w:rPr>
+                <w:sz w:val="21"/>
+              </w:rPr>
+            </w:pPr>
+            <w:r>
+              <w:rPr>
+                <w:sz w:val="21"/>
+              </w:rPr>
               <w:t>6ª.- El sistema informa que el registro ha sido exitoso.</w:t>
             </w:r>
           </w:p>
@@ -22907,63 +23576,125 @@
             <w:pPr>
               <w:rPr>
                 <w:b/>
-              </w:rPr>
-            </w:pPr>
-            <w:r>
-              <w:rPr>
-                <w:b/>
+                <w:sz w:val="21"/>
+              </w:rPr>
+            </w:pPr>
+            <w:r>
+              <w:rPr>
+                <w:b/>
+                <w:sz w:val="21"/>
               </w:rPr>
               <w:t>Alternativo – Cambio de datos</w:t>
             </w:r>
           </w:p>
           <w:p>
-            <w:r>
+            <w:pPr>
+              <w:rPr>
+                <w:sz w:val="21"/>
+              </w:rPr>
+            </w:pPr>
+            <w:r>
+              <w:rPr>
+                <w:sz w:val="21"/>
+              </w:rPr>
               <w:t>5b.- El usuario cancela el registro y actualiza los campos del registro.</w:t>
             </w:r>
           </w:p>
           <w:p>
-            <w:r>
+            <w:pPr>
+              <w:rPr>
+                <w:sz w:val="21"/>
+              </w:rPr>
+            </w:pPr>
+            <w:r>
+              <w:rPr>
+                <w:sz w:val="21"/>
+              </w:rPr>
               <w:t>6</w:t>
             </w:r>
             <w:r>
+              <w:rPr>
+                <w:sz w:val="21"/>
+              </w:rPr>
               <w:t>b</w:t>
             </w:r>
             <w:r>
+              <w:rPr>
+                <w:sz w:val="21"/>
+              </w:rPr>
               <w:t>.- El sistema regresa al flujo normal.</w:t>
             </w:r>
           </w:p>
-          <w:p/>
-          <w:p>
-            <w:pPr>
-              <w:rPr>
-                <w:b/>
-              </w:rPr>
-            </w:pPr>
-            <w:r>
-              <w:rPr>
-                <w:b/>
+          <w:p>
+            <w:pPr>
+              <w:rPr>
+                <w:sz w:val="21"/>
+              </w:rPr>
+            </w:pPr>
+          </w:p>
+          <w:p>
+            <w:pPr>
+              <w:rPr>
+                <w:b/>
+                <w:sz w:val="21"/>
+              </w:rPr>
+            </w:pPr>
+            <w:r>
+              <w:rPr>
+                <w:b/>
+                <w:sz w:val="21"/>
               </w:rPr>
               <w:t>Fallido – identificador repetido</w:t>
             </w:r>
           </w:p>
           <w:p>
-            <w:r>
+            <w:pPr>
+              <w:rPr>
+                <w:sz w:val="21"/>
+              </w:rPr>
+            </w:pPr>
+            <w:r>
+              <w:rPr>
+                <w:sz w:val="21"/>
+              </w:rPr>
               <w:t>4c.- El sistema informa al usuario que ya existe un ítem así registrado.</w:t>
             </w:r>
           </w:p>
           <w:p>
-            <w:r>
+            <w:pPr>
+              <w:rPr>
+                <w:sz w:val="21"/>
+              </w:rPr>
+            </w:pPr>
+            <w:r>
+              <w:rPr>
+                <w:sz w:val="21"/>
+              </w:rPr>
               <w:t>5c.- El usuario reingresa algún(os) campo(</w:t>
             </w:r>
             <w:r>
+              <w:rPr>
+                <w:sz w:val="21"/>
+              </w:rPr>
               <w:t>s) y</w:t>
             </w:r>
             <w:r>
+              <w:rPr>
+                <w:sz w:val="21"/>
+              </w:rPr>
               <w:t xml:space="preserve"> vuelve a enviar la información.</w:t>
             </w:r>
           </w:p>
           <w:p>
-            <w:r>
+            <w:pPr>
+              <w:rPr>
+                <w:sz w:val="21"/>
+              </w:rPr>
+            </w:pPr>
+            <w:r>
+              <w:rPr>
+                <w:sz w:val="21"/>
+              </w:rPr>
               <w:t>6c.- El sistema regresa al flujo normal.</w:t>
             </w:r>
           </w:p>
@@ -22999,34 +23730,67 @@
             <w:pPr>
               <w:rPr>
                 <w:b/>
-              </w:rPr>
-            </w:pPr>
-            <w:r>
-              <w:rPr>
-                <w:b/>
+                <w:sz w:val="21"/>
+              </w:rPr>
+            </w:pPr>
+            <w:r>
+              <w:rPr>
+                <w:b/>
+                <w:sz w:val="21"/>
               </w:rPr>
               <w:t>Indeseable</w:t>
             </w:r>
             <w:r>
               <w:rPr>
                 <w:b/>
+                <w:sz w:val="21"/>
               </w:rPr>
               <w:t xml:space="preserve"> – Error al recibir datos</w:t>
             </w:r>
           </w:p>
           <w:p>
-            <w:r>
-              <w:t xml:space="preserve">2d.- El sistema no puede conectar con la </w:t>
-            </w:r>
-            <w:r>
+            <w:pPr>
+              <w:rPr>
+                <w:sz w:val="21"/>
+              </w:rPr>
+            </w:pPr>
+            <w:r>
+              <w:rPr>
+                <w:sz w:val="21"/>
+              </w:rPr>
+              <w:t xml:space="preserve">2d.- El sistema no puede conectar con </w:t>
+            </w:r>
+            <w:proofErr w:type="gramStart"/>
+            <w:r>
+              <w:rPr>
+                <w:sz w:val="21"/>
+              </w:rPr>
+              <w:t xml:space="preserve">la </w:t>
+            </w:r>
+            <w:r>
+              <w:rPr>
+                <w:sz w:val="21"/>
+              </w:rPr>
               <w:t>BD</w:t>
             </w:r>
-            <w:r>
+            <w:proofErr w:type="gramEnd"/>
+            <w:r>
+              <w:rPr>
+                <w:sz w:val="21"/>
+              </w:rPr>
               <w:t xml:space="preserve"> e informa sobre el problema.</w:t>
             </w:r>
           </w:p>
           <w:p>
-            <w:r>
+            <w:pPr>
+              <w:rPr>
+                <w:sz w:val="21"/>
+              </w:rPr>
+            </w:pPr>
+            <w:r>
+              <w:rPr>
+                <w:sz w:val="21"/>
+              </w:rPr>
               <w:t>3d.- El usuario sale del sistema.</w:t>
             </w:r>
           </w:p>
@@ -23045,7 +23809,6 @@
               <w:rPr>
                 <w:b/>
               </w:rPr>
-              <w:lastRenderedPageBreak/>
               <w:t>Post-condiciones:</w:t>
             </w:r>
           </w:p>
@@ -23062,27 +23825,67 @@
             <w:tcW w:w="4414" w:type="dxa"/>
           </w:tcPr>
           <w:p>
-            <w:r>
+            <w:pPr>
+              <w:rPr>
+                <w:sz w:val="21"/>
+              </w:rPr>
+            </w:pPr>
+            <w:r>
+              <w:rPr>
+                <w:sz w:val="21"/>
+              </w:rPr>
               <w:t>El ítem puede ser prestado</w:t>
             </w:r>
           </w:p>
           <w:p>
-            <w:r>
+            <w:pPr>
+              <w:rPr>
+                <w:sz w:val="21"/>
+              </w:rPr>
+            </w:pPr>
+            <w:r>
+              <w:rPr>
+                <w:sz w:val="21"/>
+              </w:rPr>
               <w:t>El ítem puede ser reservado.</w:t>
             </w:r>
           </w:p>
           <w:p>
-            <w:r>
+            <w:pPr>
+              <w:rPr>
+                <w:sz w:val="21"/>
+              </w:rPr>
+            </w:pPr>
+            <w:r>
+              <w:rPr>
+                <w:sz w:val="21"/>
+              </w:rPr>
               <w:t>Se puede escribir reseña del ítem.</w:t>
             </w:r>
           </w:p>
           <w:p>
-            <w:r>
+            <w:pPr>
+              <w:rPr>
+                <w:sz w:val="21"/>
+              </w:rPr>
+            </w:pPr>
+            <w:r>
+              <w:rPr>
+                <w:sz w:val="21"/>
+              </w:rPr>
               <w:t>Se puede buscar el ítem.</w:t>
             </w:r>
           </w:p>
           <w:p>
-            <w:r>
+            <w:pPr>
+              <w:rPr>
+                <w:sz w:val="21"/>
+              </w:rPr>
+            </w:pPr>
+            <w:r>
+              <w:rPr>
+                <w:sz w:val="21"/>
+              </w:rPr>
               <w:t>Se puede visualizar el ítem.</w:t>
             </w:r>
           </w:p>
@@ -23191,7 +23994,6 @@
         </w:tc>
       </w:tr>
     </w:tbl>
-    <w:p/>
     <w:p>
       <w:r>
         <w:br w:type="page"/>
@@ -23827,7 +24629,6 @@
         </w:tc>
       </w:tr>
     </w:tbl>
-    <w:p/>
     <w:p>
       <w:pPr>
         <w:rPr>
@@ -24333,11 +25134,16 @@
           </w:p>
           <w:p>
             <w:r>
-              <w:t xml:space="preserve">2d.- El sistema no puede conectar con la </w:t>
+              <w:t xml:space="preserve">2d.- El sistema no puede conectar con </w:t>
+            </w:r>
+            <w:proofErr w:type="gramStart"/>
+            <w:r>
+              <w:t xml:space="preserve">la </w:t>
             </w:r>
             <w:r>
               <w:t>BD</w:t>
             </w:r>
+            <w:proofErr w:type="gramEnd"/>
             <w:r>
               <w:t xml:space="preserve"> e informa sobre el problema.</w:t>
             </w:r>
@@ -24476,16 +25282,6 @@
         </w:tc>
       </w:tr>
     </w:tbl>
-    <w:p>
-      <w:pPr>
-        <w:jc w:val="both"/>
-        <w:rPr>
-          <w:rFonts w:ascii="Arial" w:hAnsi="Arial" w:cs="Arial"/>
-          <w:sz w:val="28"/>
-          <w:szCs w:val="28"/>
-        </w:rPr>
-      </w:pPr>
-    </w:p>
     <w:p>
       <w:pPr>
         <w:rPr>
@@ -24729,7 +25525,7 @@
       </w:tr>
       <w:tr>
         <w:trPr>
-          <w:trHeight w:val="912"/>
+          <w:trHeight w:val="500"/>
         </w:trPr>
         <w:tc>
           <w:tcPr>
@@ -25009,11 +25805,16 @@
           </w:p>
           <w:p>
             <w:r>
-              <w:t xml:space="preserve">2d.- El sistema no puede conectar con la </w:t>
+              <w:t xml:space="preserve">2d.- El sistema no puede conectar con </w:t>
+            </w:r>
+            <w:proofErr w:type="gramStart"/>
+            <w:r>
+              <w:t xml:space="preserve">la </w:t>
             </w:r>
             <w:r>
               <w:t>BD</w:t>
             </w:r>
+            <w:proofErr w:type="gramEnd"/>
             <w:r>
               <w:t xml:space="preserve"> e informa sobre el problema.</w:t>
             </w:r>
@@ -25228,7 +26029,7 @@
                     </pic:cNvPicPr>
                   </pic:nvPicPr>
                   <pic:blipFill>
-                    <a:blip r:embed="rId17">
+                    <a:blip r:embed="rId19">
                       <a:extLst>
                         <a:ext uri="{28A0092B-C50C-407E-A947-70E740481C1C}">
                           <a14:useLocalDpi xmlns:a14="http://schemas.microsoft.com/office/drawing/2010/main" val="0"/>
@@ -25322,7 +26123,7 @@
                     </pic:cNvPicPr>
                   </pic:nvPicPr>
                   <pic:blipFill>
-                    <a:blip r:embed="rId18">
+                    <a:blip r:embed="rId20">
                       <a:extLst>
                         <a:ext uri="{28A0092B-C50C-407E-A947-70E740481C1C}">
                           <a14:useLocalDpi xmlns:a14="http://schemas.microsoft.com/office/drawing/2010/main" val="0"/>
@@ -25400,7 +26201,7 @@
                     </pic:cNvPicPr>
                   </pic:nvPicPr>
                   <pic:blipFill>
-                    <a:blip r:embed="rId19">
+                    <a:blip r:embed="rId21">
                       <a:extLst>
                         <a:ext uri="{28A0092B-C50C-407E-A947-70E740481C1C}">
                           <a14:useLocalDpi xmlns:a14="http://schemas.microsoft.com/office/drawing/2010/main" val="0"/>
@@ -25478,7 +26279,7 @@
                     </pic:cNvPicPr>
                   </pic:nvPicPr>
                   <pic:blipFill>
-                    <a:blip r:embed="rId20">
+                    <a:blip r:embed="rId22">
                       <a:extLst>
                         <a:ext uri="{28A0092B-C50C-407E-A947-70E740481C1C}">
                           <a14:useLocalDpi xmlns:a14="http://schemas.microsoft.com/office/drawing/2010/main" val="0"/>
@@ -25572,7 +26373,7 @@
                     </pic:cNvPicPr>
                   </pic:nvPicPr>
                   <pic:blipFill>
-                    <a:blip r:embed="rId21">
+                    <a:blip r:embed="rId23">
                       <a:extLst>
                         <a:ext uri="{28A0092B-C50C-407E-A947-70E740481C1C}">
                           <a14:useLocalDpi xmlns:a14="http://schemas.microsoft.com/office/drawing/2010/main" val="0"/>
@@ -25657,7 +26458,7 @@
                     </pic:cNvPicPr>
                   </pic:nvPicPr>
                   <pic:blipFill>
-                    <a:blip r:embed="rId22">
+                    <a:blip r:embed="rId24">
                       <a:extLst>
                         <a:ext uri="{28A0092B-C50C-407E-A947-70E740481C1C}">
                           <a14:useLocalDpi xmlns:a14="http://schemas.microsoft.com/office/drawing/2010/main" val="0"/>
@@ -25735,7 +26536,7 @@
                     </pic:cNvPicPr>
                   </pic:nvPicPr>
                   <pic:blipFill>
-                    <a:blip r:embed="rId23">
+                    <a:blip r:embed="rId25">
                       <a:extLst>
                         <a:ext uri="{28A0092B-C50C-407E-A947-70E740481C1C}">
                           <a14:useLocalDpi xmlns:a14="http://schemas.microsoft.com/office/drawing/2010/main" val="0"/>
@@ -25827,7 +26628,7 @@
                     </pic:cNvPicPr>
                   </pic:nvPicPr>
                   <pic:blipFill>
-                    <a:blip r:embed="rId24">
+                    <a:blip r:embed="rId26">
                       <a:extLst>
                         <a:ext uri="{28A0092B-C50C-407E-A947-70E740481C1C}">
                           <a14:useLocalDpi xmlns:a14="http://schemas.microsoft.com/office/drawing/2010/main" val="0"/>
@@ -25905,7 +26706,7 @@
                     </pic:cNvPicPr>
                   </pic:nvPicPr>
                   <pic:blipFill>
-                    <a:blip r:embed="rId25">
+                    <a:blip r:embed="rId27">
                       <a:extLst>
                         <a:ext uri="{28A0092B-C50C-407E-A947-70E740481C1C}">
                           <a14:useLocalDpi xmlns:a14="http://schemas.microsoft.com/office/drawing/2010/main" val="0"/>
@@ -25978,13 +26779,6 @@
           <w:lang w:eastAsia="es-MX"/>
         </w:rPr>
       </w:pPr>
-    </w:p>
-    <w:p>
-      <w:pPr>
-        <w:rPr>
-          <w:lang w:eastAsia="es-MX"/>
-        </w:rPr>
-      </w:pPr>
       <w:r>
         <w:rPr>
           <w:noProof/>
@@ -26008,7 +26802,7 @@
                     </pic:cNvPicPr>
                   </pic:nvPicPr>
                   <pic:blipFill>
-                    <a:blip r:embed="rId26">
+                    <a:blip r:embed="rId28">
                       <a:extLst>
                         <a:ext uri="{28A0092B-C50C-407E-A947-70E740481C1C}">
                           <a14:useLocalDpi xmlns:a14="http://schemas.microsoft.com/office/drawing/2010/main" val="0"/>
@@ -26085,7 +26879,7 @@
                     </pic:cNvPicPr>
                   </pic:nvPicPr>
                   <pic:blipFill>
-                    <a:blip r:embed="rId27">
+                    <a:blip r:embed="rId29">
                       <a:extLst>
                         <a:ext uri="{28A0092B-C50C-407E-A947-70E740481C1C}">
                           <a14:useLocalDpi xmlns:a14="http://schemas.microsoft.com/office/drawing/2010/main" val="0"/>
@@ -26163,7 +26957,7 @@
                     </pic:cNvPicPr>
                   </pic:nvPicPr>
                   <pic:blipFill>
-                    <a:blip r:embed="rId28">
+                    <a:blip r:embed="rId30">
                       <a:extLst>
                         <a:ext uri="{28A0092B-C50C-407E-A947-70E740481C1C}">
                           <a14:useLocalDpi xmlns:a14="http://schemas.microsoft.com/office/drawing/2010/main" val="0"/>
@@ -26273,7 +27067,7 @@
                     </pic:cNvPicPr>
                   </pic:nvPicPr>
                   <pic:blipFill>
-                    <a:blip r:embed="rId29">
+                    <a:blip r:embed="rId31">
                       <a:extLst>
                         <a:ext uri="{28A0092B-C50C-407E-A947-70E740481C1C}">
                           <a14:useLocalDpi xmlns:a14="http://schemas.microsoft.com/office/drawing/2010/main" val="0"/>
@@ -26349,7 +27143,7 @@
                     </pic:cNvPicPr>
                   </pic:nvPicPr>
                   <pic:blipFill>
-                    <a:blip r:embed="rId30">
+                    <a:blip r:embed="rId32">
                       <a:extLst>
                         <a:ext uri="{28A0092B-C50C-407E-A947-70E740481C1C}">
                           <a14:useLocalDpi xmlns:a14="http://schemas.microsoft.com/office/drawing/2010/main" val="0"/>
@@ -26458,7 +27252,7 @@
                     </pic:cNvPicPr>
                   </pic:nvPicPr>
                   <pic:blipFill>
-                    <a:blip r:embed="rId31">
+                    <a:blip r:embed="rId33">
                       <a:extLst>
                         <a:ext uri="{28A0092B-C50C-407E-A947-70E740481C1C}">
                           <a14:useLocalDpi xmlns:a14="http://schemas.microsoft.com/office/drawing/2010/main" val="0"/>
@@ -26534,7 +27328,7 @@
                     </pic:cNvPicPr>
                   </pic:nvPicPr>
                   <pic:blipFill>
-                    <a:blip r:embed="rId32">
+                    <a:blip r:embed="rId34">
                       <a:extLst>
                         <a:ext uri="{28A0092B-C50C-407E-A947-70E740481C1C}">
                           <a14:useLocalDpi xmlns:a14="http://schemas.microsoft.com/office/drawing/2010/main" val="0"/>
@@ -26609,7 +27403,7 @@
                     </pic:cNvPicPr>
                   </pic:nvPicPr>
                   <pic:blipFill>
-                    <a:blip r:embed="rId33">
+                    <a:blip r:embed="rId35">
                       <a:extLst>
                         <a:ext uri="{28A0092B-C50C-407E-A947-70E740481C1C}">
                           <a14:useLocalDpi xmlns:a14="http://schemas.microsoft.com/office/drawing/2010/main" val="0"/>
@@ -26685,7 +27479,7 @@
                     </pic:cNvPicPr>
                   </pic:nvPicPr>
                   <pic:blipFill>
-                    <a:blip r:embed="rId34">
+                    <a:blip r:embed="rId36">
                       <a:extLst>
                         <a:ext uri="{28A0092B-C50C-407E-A947-70E740481C1C}">
                           <a14:useLocalDpi xmlns:a14="http://schemas.microsoft.com/office/drawing/2010/main" val="0"/>
@@ -26761,7 +27555,7 @@
                     </pic:cNvPicPr>
                   </pic:nvPicPr>
                   <pic:blipFill>
-                    <a:blip r:embed="rId35">
+                    <a:blip r:embed="rId37">
                       <a:extLst>
                         <a:ext uri="{28A0092B-C50C-407E-A947-70E740481C1C}">
                           <a14:useLocalDpi xmlns:a14="http://schemas.microsoft.com/office/drawing/2010/main" val="0"/>
@@ -26864,7 +27658,7 @@
                     </pic:cNvPicPr>
                   </pic:nvPicPr>
                   <pic:blipFill>
-                    <a:blip r:embed="rId36">
+                    <a:blip r:embed="rId38">
                       <a:extLst>
                         <a:ext uri="{28A0092B-C50C-407E-A947-70E740481C1C}">
                           <a14:useLocalDpi xmlns:a14="http://schemas.microsoft.com/office/drawing/2010/main" val="0"/>
@@ -26946,7 +27740,7 @@
                     </pic:cNvPicPr>
                   </pic:nvPicPr>
                   <pic:blipFill>
-                    <a:blip r:embed="rId37">
+                    <a:blip r:embed="rId39">
                       <a:extLst>
                         <a:ext uri="{28A0092B-C50C-407E-A947-70E740481C1C}">
                           <a14:useLocalDpi xmlns:a14="http://schemas.microsoft.com/office/drawing/2010/main" val="0"/>
@@ -27022,7 +27816,7 @@
                     </pic:cNvPicPr>
                   </pic:nvPicPr>
                   <pic:blipFill>
-                    <a:blip r:embed="rId38">
+                    <a:blip r:embed="rId40">
                       <a:extLst>
                         <a:ext uri="{28A0092B-C50C-407E-A947-70E740481C1C}">
                           <a14:useLocalDpi xmlns:a14="http://schemas.microsoft.com/office/drawing/2010/main" val="0"/>
@@ -27131,7 +27925,7 @@
                     </pic:cNvPicPr>
                   </pic:nvPicPr>
                   <pic:blipFill>
-                    <a:blip r:embed="rId39">
+                    <a:blip r:embed="rId41">
                       <a:extLst>
                         <a:ext uri="{28A0092B-C50C-407E-A947-70E740481C1C}">
                           <a14:useLocalDpi xmlns:a14="http://schemas.microsoft.com/office/drawing/2010/main" val="0"/>
@@ -27163,10 +27957,10 @@
         </w:drawing>
       </w:r>
     </w:p>
+    <w:p/>
     <w:p>
       <w:pPr>
         <w:sectPr>
-          <w:headerReference w:type="default" r:id="rId40"/>
           <w:pgSz w:w="12240" w:h="15840"/>
           <w:pgMar w:top="1418" w:right="1701" w:bottom="1418" w:left="1701" w:header="709" w:footer="709" w:gutter="0"/>
           <w:pgBorders w:offsetFrom="page">
@@ -27203,6 +27997,18 @@
           <w:sz w:val="28"/>
           <w:szCs w:val="28"/>
         </w:rPr>
+        <w:sectPr>
+          <w:pgSz w:w="15840" w:h="12240" w:orient="landscape"/>
+          <w:pgMar w:top="1701" w:right="1418" w:bottom="1701" w:left="1418" w:header="709" w:footer="709" w:gutter="0"/>
+          <w:pgBorders w:offsetFrom="page">
+            <w:top w:val="double" w:sz="4" w:space="24" w:color="auto"/>
+            <w:left w:val="double" w:sz="4" w:space="24" w:color="auto"/>
+            <w:bottom w:val="double" w:sz="4" w:space="24" w:color="auto"/>
+            <w:right w:val="double" w:sz="4" w:space="24" w:color="auto"/>
+          </w:pgBorders>
+          <w:cols w:space="708"/>
+          <w:docGrid w:linePitch="360"/>
+        </w:sectPr>
       </w:pPr>
       <w:r>
         <w:rPr>
@@ -27213,10 +28019,10 @@
           <w:lang w:eastAsia="ja-JP"/>
         </w:rPr>
         <w:drawing>
-          <wp:inline distT="0" distB="0" distL="0" distR="0" wp14:anchorId="7D442CC6" wp14:editId="3B76A536">
-            <wp:extent cx="8257540" cy="4259759"/>
-            <wp:effectExtent l="0" t="0" r="0" b="7620"/>
-            <wp:docPr id="38" name="Imagen 38"/>
+          <wp:inline distT="0" distB="0" distL="0" distR="0" wp14:anchorId="1120D307" wp14:editId="5A42A76C">
+            <wp:extent cx="8257540" cy="4263810"/>
+            <wp:effectExtent l="0" t="0" r="0" b="3810"/>
+            <wp:docPr id="89" name="Imagen 89"/>
             <wp:cNvGraphicFramePr>
               <a:graphicFrameLocks xmlns:a="http://schemas.openxmlformats.org/drawingml/2006/main" noChangeAspect="1"/>
             </wp:cNvGraphicFramePr>
@@ -27224,13 +28030,13 @@
               <a:graphicData uri="http://schemas.openxmlformats.org/drawingml/2006/picture">
                 <pic:pic xmlns:pic="http://schemas.openxmlformats.org/drawingml/2006/picture">
                   <pic:nvPicPr>
-                    <pic:cNvPr id="0" name="Picture 2"/>
+                    <pic:cNvPr id="0" name="Picture 48"/>
                     <pic:cNvPicPr>
                       <a:picLocks noChangeAspect="1" noChangeArrowheads="1"/>
                     </pic:cNvPicPr>
                   </pic:nvPicPr>
                   <pic:blipFill>
-                    <a:blip r:embed="rId41">
+                    <a:blip r:embed="rId42">
                       <a:extLst>
                         <a:ext uri="{28A0092B-C50C-407E-A947-70E740481C1C}">
                           <a14:useLocalDpi xmlns:a14="http://schemas.microsoft.com/office/drawing/2010/main" val="0"/>
@@ -27245,7 +28051,7 @@
                   <pic:spPr bwMode="auto">
                     <a:xfrm>
                       <a:off x="0" y="0"/>
-                      <a:ext cx="8257540" cy="4259759"/>
+                      <a:ext cx="8257540" cy="4263810"/>
                     </a:xfrm>
                     <a:prstGeom prst="rect">
                       <a:avLst/>
@@ -27264,36 +28070,6 @@
     </w:p>
     <w:p>
       <w:pPr>
-        <w:rPr>
-          <w:rFonts w:ascii="Arial" w:hAnsi="Arial" w:cs="Arial"/>
-          <w:sz w:val="28"/>
-          <w:szCs w:val="28"/>
-        </w:rPr>
-        <w:sectPr>
-          <w:pgSz w:w="15840" w:h="12240" w:orient="landscape"/>
-          <w:pgMar w:top="1701" w:right="1418" w:bottom="1701" w:left="1418" w:header="709" w:footer="709" w:gutter="0"/>
-          <w:pgBorders w:offsetFrom="page">
-            <w:top w:val="double" w:sz="4" w:space="24" w:color="auto"/>
-            <w:left w:val="double" w:sz="4" w:space="24" w:color="auto"/>
-            <w:bottom w:val="double" w:sz="4" w:space="24" w:color="auto"/>
-            <w:right w:val="double" w:sz="4" w:space="24" w:color="auto"/>
-          </w:pgBorders>
-          <w:cols w:space="708"/>
-          <w:docGrid w:linePitch="360"/>
-        </w:sectPr>
-      </w:pPr>
-    </w:p>
-    <w:p>
-      <w:pPr>
-        <w:rPr>
-          <w:rFonts w:ascii="Arial" w:hAnsi="Arial" w:cs="Arial"/>
-          <w:sz w:val="28"/>
-          <w:szCs w:val="28"/>
-        </w:rPr>
-      </w:pPr>
-    </w:p>
-    <w:p>
-      <w:pPr>
         <w:pStyle w:val="H2"/>
         <w:numPr>
           <w:ilvl w:val="1"/>
@@ -27302,6 +28078,7 @@
       </w:pPr>
       <w:bookmarkStart w:id="67" w:name="_Toc452731693"/>
       <w:r>
+        <w:lastRenderedPageBreak/>
         <w:t>Diagramas de comunicación</w:t>
       </w:r>
       <w:bookmarkEnd w:id="67"/>
@@ -27731,7 +28508,7 @@
                     </pic:cNvPicPr>
                   </pic:nvPicPr>
                   <pic:blipFill>
-                    <a:blip r:embed="rId42">
+                    <a:blip r:embed="rId43">
                       <a:extLst>
                         <a:ext uri="{28A0092B-C50C-407E-A947-70E740481C1C}">
                           <a14:useLocalDpi xmlns:a14="http://schemas.microsoft.com/office/drawing/2010/main" val="0"/>
@@ -27793,7 +28570,7 @@
                     </pic:cNvPicPr>
                   </pic:nvPicPr>
                   <pic:blipFill>
-                    <a:blip r:embed="rId43">
+                    <a:blip r:embed="rId44">
                       <a:extLst>
                         <a:ext uri="{28A0092B-C50C-407E-A947-70E740481C1C}">
                           <a14:useLocalDpi xmlns:a14="http://schemas.microsoft.com/office/drawing/2010/main" val="0"/>
@@ -27855,7 +28632,7 @@
                     </pic:cNvPicPr>
                   </pic:nvPicPr>
                   <pic:blipFill>
-                    <a:blip r:embed="rId44">
+                    <a:blip r:embed="rId45">
                       <a:extLst>
                         <a:ext uri="{28A0092B-C50C-407E-A947-70E740481C1C}">
                           <a14:useLocalDpi xmlns:a14="http://schemas.microsoft.com/office/drawing/2010/main" val="0"/>
@@ -27917,29 +28694,21 @@
     </w:p>
     <w:p>
       <w:pPr>
-        <w:rPr>
-          <w:u w:val="single"/>
+        <w:pStyle w:val="H3"/>
+        <w:rPr>
           <w:lang w:eastAsia="es-MX"/>
         </w:rPr>
       </w:pPr>
-      <w:bookmarkStart w:id="91" w:name="_GoBack"/>
+      <w:bookmarkStart w:id="91" w:name="_Toc452731717"/>
+      <w:bookmarkStart w:id="92" w:name="_GoBack"/>
+      <w:bookmarkEnd w:id="92"/>
+      <w:r>
+        <w:rPr>
+          <w:lang w:eastAsia="es-MX"/>
+        </w:rPr>
+        <w:t>Acervo</w:t>
+      </w:r>
       <w:bookmarkEnd w:id="91"/>
-    </w:p>
-    <w:p>
-      <w:pPr>
-        <w:pStyle w:val="H3"/>
-        <w:rPr>
-          <w:lang w:eastAsia="es-MX"/>
-        </w:rPr>
-      </w:pPr>
-      <w:bookmarkStart w:id="92" w:name="_Toc452731717"/>
-      <w:r>
-        <w:rPr>
-          <w:lang w:eastAsia="es-MX"/>
-        </w:rPr>
-        <w:t>Acervo</w:t>
-      </w:r>
-      <w:bookmarkEnd w:id="92"/>
     </w:p>
     <w:p>
       <w:pPr>
@@ -28312,67 +29081,6 @@
                 <pic:pic xmlns:pic="http://schemas.openxmlformats.org/drawingml/2006/picture">
                   <pic:nvPicPr>
                     <pic:cNvPr id="0" name="Picture 1" descr="C:\Users\VictorHugo\Desktop\principios\Prototipos\13293270_10206064865323958_393290374_n.png"/>
-                    <pic:cNvPicPr>
-                      <a:picLocks noChangeAspect="1" noChangeArrowheads="1"/>
-                    </pic:cNvPicPr>
-                  </pic:nvPicPr>
-                  <pic:blipFill>
-                    <a:blip r:embed="rId45">
-                      <a:extLst>
-                        <a:ext uri="{28A0092B-C50C-407E-A947-70E740481C1C}">
-                          <a14:useLocalDpi xmlns:a14="http://schemas.microsoft.com/office/drawing/2010/main" val="0"/>
-                        </a:ext>
-                      </a:extLst>
-                    </a:blip>
-                    <a:srcRect/>
-                    <a:stretch>
-                      <a:fillRect/>
-                    </a:stretch>
-                  </pic:blipFill>
-                  <pic:spPr bwMode="auto">
-                    <a:xfrm>
-                      <a:off x="0" y="0"/>
-                      <a:ext cx="5612130" cy="3403789"/>
-                    </a:xfrm>
-                    <a:prstGeom prst="rect">
-                      <a:avLst/>
-                    </a:prstGeom>
-                    <a:noFill/>
-                    <a:ln>
-                      <a:noFill/>
-                    </a:ln>
-                  </pic:spPr>
-                </pic:pic>
-              </a:graphicData>
-            </a:graphic>
-          </wp:inline>
-        </w:drawing>
-      </w:r>
-    </w:p>
-    <w:p>
-      <w:pPr>
-        <w:rPr>
-          <w:lang w:val="es-ES" w:eastAsia="ja-JP"/>
-        </w:rPr>
-      </w:pPr>
-      <w:r>
-        <w:rPr>
-          <w:noProof/>
-          <w:lang w:eastAsia="ja-JP"/>
-        </w:rPr>
-        <w:drawing>
-          <wp:inline distT="0" distB="0" distL="0" distR="0" wp14:anchorId="3DF9F030" wp14:editId="38803D60">
-            <wp:extent cx="5612130" cy="3403789"/>
-            <wp:effectExtent l="0" t="0" r="7620" b="6350"/>
-            <wp:docPr id="26" name="Imagen 26" descr="C:\Users\VictorHugo\Desktop\principios\Prototipos\13293276_10206064865443961_380633524_n.png"/>
-            <wp:cNvGraphicFramePr>
-              <a:graphicFrameLocks xmlns:a="http://schemas.openxmlformats.org/drawingml/2006/main" noChangeAspect="1"/>
-            </wp:cNvGraphicFramePr>
-            <a:graphic xmlns:a="http://schemas.openxmlformats.org/drawingml/2006/main">
-              <a:graphicData uri="http://schemas.openxmlformats.org/drawingml/2006/picture">
-                <pic:pic xmlns:pic="http://schemas.openxmlformats.org/drawingml/2006/picture">
-                  <pic:nvPicPr>
-                    <pic:cNvPr id="0" name="Picture 2" descr="C:\Users\VictorHugo\Desktop\principios\Prototipos\13293276_10206064865443961_380633524_n.png"/>
                     <pic:cNvPicPr>
                       <a:picLocks noChangeAspect="1" noChangeArrowheads="1"/>
                     </pic:cNvPicPr>
@@ -28421,12 +29129,11 @@
           <w:noProof/>
           <w:lang w:eastAsia="ja-JP"/>
         </w:rPr>
-        <w:lastRenderedPageBreak/>
         <w:drawing>
-          <wp:inline distT="0" distB="0" distL="0" distR="0" wp14:anchorId="2ABF60D8" wp14:editId="0AF31790">
+          <wp:inline distT="0" distB="0" distL="0" distR="0" wp14:anchorId="3DF9F030" wp14:editId="38803D60">
             <wp:extent cx="5612130" cy="3403789"/>
             <wp:effectExtent l="0" t="0" r="7620" b="6350"/>
-            <wp:docPr id="27" name="Imagen 27" descr="C:\Users\VictorHugo\Desktop\principios\Prototipos\13295167_10206064865483962_1502253456_n.png"/>
+            <wp:docPr id="26" name="Imagen 26" descr="C:\Users\VictorHugo\Desktop\principios\Prototipos\13293276_10206064865443961_380633524_n.png"/>
             <wp:cNvGraphicFramePr>
               <a:graphicFrameLocks xmlns:a="http://schemas.openxmlformats.org/drawingml/2006/main" noChangeAspect="1"/>
             </wp:cNvGraphicFramePr>
@@ -28434,7 +29141,7 @@
               <a:graphicData uri="http://schemas.openxmlformats.org/drawingml/2006/picture">
                 <pic:pic xmlns:pic="http://schemas.openxmlformats.org/drawingml/2006/picture">
                   <pic:nvPicPr>
-                    <pic:cNvPr id="0" name="Picture 3" descr="C:\Users\VictorHugo\Desktop\principios\Prototipos\13295167_10206064865483962_1502253456_n.png"/>
+                    <pic:cNvPr id="0" name="Picture 2" descr="C:\Users\VictorHugo\Desktop\principios\Prototipos\13293276_10206064865443961_380633524_n.png"/>
                     <pic:cNvPicPr>
                       <a:picLocks noChangeAspect="1" noChangeArrowheads="1"/>
                     </pic:cNvPicPr>
@@ -28483,11 +29190,12 @@
           <w:noProof/>
           <w:lang w:eastAsia="ja-JP"/>
         </w:rPr>
+        <w:lastRenderedPageBreak/>
         <w:drawing>
-          <wp:inline distT="0" distB="0" distL="0" distR="0" wp14:anchorId="2ADBA1AA" wp14:editId="46D5D2FF">
+          <wp:inline distT="0" distB="0" distL="0" distR="0" wp14:anchorId="2ABF60D8" wp14:editId="0AF31790">
             <wp:extent cx="5612130" cy="3403789"/>
             <wp:effectExtent l="0" t="0" r="7620" b="6350"/>
-            <wp:docPr id="28" name="Imagen 28" descr="C:\Users\VictorHugo\Desktop\principios\Prototipos\13295285_10206064865603965_2020576811_n.png"/>
+            <wp:docPr id="27" name="Imagen 27" descr="C:\Users\VictorHugo\Desktop\principios\Prototipos\13295167_10206064865483962_1502253456_n.png"/>
             <wp:cNvGraphicFramePr>
               <a:graphicFrameLocks xmlns:a="http://schemas.openxmlformats.org/drawingml/2006/main" noChangeAspect="1"/>
             </wp:cNvGraphicFramePr>
@@ -28495,7 +29203,7 @@
               <a:graphicData uri="http://schemas.openxmlformats.org/drawingml/2006/picture">
                 <pic:pic xmlns:pic="http://schemas.openxmlformats.org/drawingml/2006/picture">
                   <pic:nvPicPr>
-                    <pic:cNvPr id="0" name="Picture 4" descr="C:\Users\VictorHugo\Desktop\principios\Prototipos\13295285_10206064865603965_2020576811_n.png"/>
+                    <pic:cNvPr id="0" name="Picture 3" descr="C:\Users\VictorHugo\Desktop\principios\Prototipos\13295167_10206064865483962_1502253456_n.png"/>
                     <pic:cNvPicPr>
                       <a:picLocks noChangeAspect="1" noChangeArrowheads="1"/>
                     </pic:cNvPicPr>
@@ -28544,12 +29252,11 @@
           <w:noProof/>
           <w:lang w:eastAsia="ja-JP"/>
         </w:rPr>
-        <w:lastRenderedPageBreak/>
         <w:drawing>
-          <wp:inline distT="0" distB="0" distL="0" distR="0" wp14:anchorId="140C4B1E" wp14:editId="36AA8681">
+          <wp:inline distT="0" distB="0" distL="0" distR="0" wp14:anchorId="2ADBA1AA" wp14:editId="46D5D2FF">
             <wp:extent cx="5612130" cy="3403789"/>
             <wp:effectExtent l="0" t="0" r="7620" b="6350"/>
-            <wp:docPr id="29" name="Imagen 29" descr="C:\Users\VictorHugo\Desktop\principios\Prototipos\13296293_10206064865403960_1409863960_n.png"/>
+            <wp:docPr id="28" name="Imagen 28" descr="C:\Users\VictorHugo\Desktop\principios\Prototipos\13295285_10206064865603965_2020576811_n.png"/>
             <wp:cNvGraphicFramePr>
               <a:graphicFrameLocks xmlns:a="http://schemas.openxmlformats.org/drawingml/2006/main" noChangeAspect="1"/>
             </wp:cNvGraphicFramePr>
@@ -28557,7 +29264,7 @@
               <a:graphicData uri="http://schemas.openxmlformats.org/drawingml/2006/picture">
                 <pic:pic xmlns:pic="http://schemas.openxmlformats.org/drawingml/2006/picture">
                   <pic:nvPicPr>
-                    <pic:cNvPr id="0" name="Picture 5" descr="C:\Users\VictorHugo\Desktop\principios\Prototipos\13296293_10206064865403960_1409863960_n.png"/>
+                    <pic:cNvPr id="0" name="Picture 4" descr="C:\Users\VictorHugo\Desktop\principios\Prototipos\13295285_10206064865603965_2020576811_n.png"/>
                     <pic:cNvPicPr>
                       <a:picLocks noChangeAspect="1" noChangeArrowheads="1"/>
                     </pic:cNvPicPr>
@@ -28606,11 +29313,12 @@
           <w:noProof/>
           <w:lang w:eastAsia="ja-JP"/>
         </w:rPr>
+        <w:lastRenderedPageBreak/>
         <w:drawing>
-          <wp:inline distT="0" distB="0" distL="0" distR="0" wp14:anchorId="46F6DD14" wp14:editId="078C166B">
+          <wp:inline distT="0" distB="0" distL="0" distR="0" wp14:anchorId="140C4B1E" wp14:editId="36AA8681">
             <wp:extent cx="5612130" cy="3403789"/>
             <wp:effectExtent l="0" t="0" r="7620" b="6350"/>
-            <wp:docPr id="30" name="Imagen 30" descr="C:\Users\VictorHugo\Desktop\principios\Prototipos\13335435_10206064865563964_1718290614_n.png"/>
+            <wp:docPr id="29" name="Imagen 29" descr="C:\Users\VictorHugo\Desktop\principios\Prototipos\13296293_10206064865403960_1409863960_n.png"/>
             <wp:cNvGraphicFramePr>
               <a:graphicFrameLocks xmlns:a="http://schemas.openxmlformats.org/drawingml/2006/main" noChangeAspect="1"/>
             </wp:cNvGraphicFramePr>
@@ -28618,7 +29326,7 @@
               <a:graphicData uri="http://schemas.openxmlformats.org/drawingml/2006/picture">
                 <pic:pic xmlns:pic="http://schemas.openxmlformats.org/drawingml/2006/picture">
                   <pic:nvPicPr>
-                    <pic:cNvPr id="0" name="Picture 6" descr="C:\Users\VictorHugo\Desktop\principios\Prototipos\13335435_10206064865563964_1718290614_n.png"/>
+                    <pic:cNvPr id="0" name="Picture 5" descr="C:\Users\VictorHugo\Desktop\principios\Prototipos\13296293_10206064865403960_1409863960_n.png"/>
                     <pic:cNvPicPr>
                       <a:picLocks noChangeAspect="1" noChangeArrowheads="1"/>
                     </pic:cNvPicPr>
@@ -28667,12 +29375,11 @@
           <w:noProof/>
           <w:lang w:eastAsia="ja-JP"/>
         </w:rPr>
-        <w:lastRenderedPageBreak/>
         <w:drawing>
-          <wp:inline distT="0" distB="0" distL="0" distR="0" wp14:anchorId="2444CBA8" wp14:editId="7E45BC20">
+          <wp:inline distT="0" distB="0" distL="0" distR="0" wp14:anchorId="46F6DD14" wp14:editId="078C166B">
             <wp:extent cx="5612130" cy="3403789"/>
             <wp:effectExtent l="0" t="0" r="7620" b="6350"/>
-            <wp:docPr id="31" name="Imagen 31" descr="C:\Users\VictorHugo\Desktop\principios\Prototipos\13336305_10206064865643966_1611056924_n.png"/>
+            <wp:docPr id="30" name="Imagen 30" descr="C:\Users\VictorHugo\Desktop\principios\Prototipos\13335435_10206064865563964_1718290614_n.png"/>
             <wp:cNvGraphicFramePr>
               <a:graphicFrameLocks xmlns:a="http://schemas.openxmlformats.org/drawingml/2006/main" noChangeAspect="1"/>
             </wp:cNvGraphicFramePr>
@@ -28680,7 +29387,7 @@
               <a:graphicData uri="http://schemas.openxmlformats.org/drawingml/2006/picture">
                 <pic:pic xmlns:pic="http://schemas.openxmlformats.org/drawingml/2006/picture">
                   <pic:nvPicPr>
-                    <pic:cNvPr id="0" name="Picture 7" descr="C:\Users\VictorHugo\Desktop\principios\Prototipos\13336305_10206064865643966_1611056924_n.png"/>
+                    <pic:cNvPr id="0" name="Picture 6" descr="C:\Users\VictorHugo\Desktop\principios\Prototipos\13335435_10206064865563964_1718290614_n.png"/>
                     <pic:cNvPicPr>
                       <a:picLocks noChangeAspect="1" noChangeArrowheads="1"/>
                     </pic:cNvPicPr>
@@ -28729,11 +29436,12 @@
           <w:noProof/>
           <w:lang w:eastAsia="ja-JP"/>
         </w:rPr>
+        <w:lastRenderedPageBreak/>
         <w:drawing>
-          <wp:inline distT="0" distB="0" distL="0" distR="0" wp14:anchorId="544F1E7F" wp14:editId="7A51C62D">
+          <wp:inline distT="0" distB="0" distL="0" distR="0" wp14:anchorId="2444CBA8" wp14:editId="7E45BC20">
             <wp:extent cx="5612130" cy="3403789"/>
             <wp:effectExtent l="0" t="0" r="7620" b="6350"/>
-            <wp:docPr id="32" name="Imagen 32" descr="C:\Users\VictorHugo\Desktop\principios\Prototipos\13115437_10206064865283957_1480431298_n.png"/>
+            <wp:docPr id="31" name="Imagen 31" descr="C:\Users\VictorHugo\Desktop\principios\Prototipos\13336305_10206064865643966_1611056924_n.png"/>
             <wp:cNvGraphicFramePr>
               <a:graphicFrameLocks xmlns:a="http://schemas.openxmlformats.org/drawingml/2006/main" noChangeAspect="1"/>
             </wp:cNvGraphicFramePr>
@@ -28741,7 +29449,7 @@
               <a:graphicData uri="http://schemas.openxmlformats.org/drawingml/2006/picture">
                 <pic:pic xmlns:pic="http://schemas.openxmlformats.org/drawingml/2006/picture">
                   <pic:nvPicPr>
-                    <pic:cNvPr id="0" name="Picture 8" descr="C:\Users\VictorHugo\Desktop\principios\Prototipos\13115437_10206064865283957_1480431298_n.png"/>
+                    <pic:cNvPr id="0" name="Picture 7" descr="C:\Users\VictorHugo\Desktop\principios\Prototipos\13336305_10206064865643966_1611056924_n.png"/>
                     <pic:cNvPicPr>
                       <a:picLocks noChangeAspect="1" noChangeArrowheads="1"/>
                     </pic:cNvPicPr>
@@ -28790,12 +29498,11 @@
           <w:noProof/>
           <w:lang w:eastAsia="ja-JP"/>
         </w:rPr>
-        <w:lastRenderedPageBreak/>
         <w:drawing>
-          <wp:inline distT="0" distB="0" distL="0" distR="0" wp14:anchorId="2E2C9699" wp14:editId="7F9A34EF">
+          <wp:inline distT="0" distB="0" distL="0" distR="0" wp14:anchorId="544F1E7F" wp14:editId="7A51C62D">
             <wp:extent cx="5612130" cy="3403789"/>
             <wp:effectExtent l="0" t="0" r="7620" b="6350"/>
-            <wp:docPr id="33" name="Imagen 33" descr="C:\Users\VictorHugo\Desktop\principios\Prototipos\13282097_10206064865243956_870477783_n.png"/>
+            <wp:docPr id="32" name="Imagen 32" descr="C:\Users\VictorHugo\Desktop\principios\Prototipos\13115437_10206064865283957_1480431298_n.png"/>
             <wp:cNvGraphicFramePr>
               <a:graphicFrameLocks xmlns:a="http://schemas.openxmlformats.org/drawingml/2006/main" noChangeAspect="1"/>
             </wp:cNvGraphicFramePr>
@@ -28803,7 +29510,7 @@
               <a:graphicData uri="http://schemas.openxmlformats.org/drawingml/2006/picture">
                 <pic:pic xmlns:pic="http://schemas.openxmlformats.org/drawingml/2006/picture">
                   <pic:nvPicPr>
-                    <pic:cNvPr id="0" name="Picture 9" descr="C:\Users\VictorHugo\Desktop\principios\Prototipos\13282097_10206064865243956_870477783_n.png"/>
+                    <pic:cNvPr id="0" name="Picture 8" descr="C:\Users\VictorHugo\Desktop\principios\Prototipos\13115437_10206064865283957_1480431298_n.png"/>
                     <pic:cNvPicPr>
                       <a:picLocks noChangeAspect="1" noChangeArrowheads="1"/>
                     </pic:cNvPicPr>
@@ -28852,11 +29559,12 @@
           <w:noProof/>
           <w:lang w:eastAsia="ja-JP"/>
         </w:rPr>
+        <w:lastRenderedPageBreak/>
         <w:drawing>
-          <wp:inline distT="0" distB="0" distL="0" distR="0" wp14:anchorId="59EDAE5B" wp14:editId="0E46CAE1">
+          <wp:inline distT="0" distB="0" distL="0" distR="0" wp14:anchorId="2E2C9699" wp14:editId="7F9A34EF">
             <wp:extent cx="5612130" cy="3403789"/>
             <wp:effectExtent l="0" t="0" r="7620" b="6350"/>
-            <wp:docPr id="34" name="Imagen 34" descr="C:\Users\VictorHugo\Desktop\principios\Prototipos\13293170_10206064865363959_2122800740_n.png"/>
+            <wp:docPr id="33" name="Imagen 33" descr="C:\Users\VictorHugo\Desktop\principios\Prototipos\13282097_10206064865243956_870477783_n.png"/>
             <wp:cNvGraphicFramePr>
               <a:graphicFrameLocks xmlns:a="http://schemas.openxmlformats.org/drawingml/2006/main" noChangeAspect="1"/>
             </wp:cNvGraphicFramePr>
@@ -28864,7 +29572,7 @@
               <a:graphicData uri="http://schemas.openxmlformats.org/drawingml/2006/picture">
                 <pic:pic xmlns:pic="http://schemas.openxmlformats.org/drawingml/2006/picture">
                   <pic:nvPicPr>
-                    <pic:cNvPr id="0" name="Picture 10" descr="C:\Users\VictorHugo\Desktop\principios\Prototipos\13293170_10206064865363959_2122800740_n.png"/>
+                    <pic:cNvPr id="0" name="Picture 9" descr="C:\Users\VictorHugo\Desktop\principios\Prototipos\13282097_10206064865243956_870477783_n.png"/>
                     <pic:cNvPicPr>
                       <a:picLocks noChangeAspect="1" noChangeArrowheads="1"/>
                     </pic:cNvPicPr>
@@ -28905,6 +29613,67 @@
     <w:p>
       <w:pPr>
         <w:rPr>
+          <w:lang w:val="es-ES" w:eastAsia="ja-JP"/>
+        </w:rPr>
+      </w:pPr>
+      <w:r>
+        <w:rPr>
+          <w:noProof/>
+          <w:lang w:eastAsia="ja-JP"/>
+        </w:rPr>
+        <w:drawing>
+          <wp:inline distT="0" distB="0" distL="0" distR="0" wp14:anchorId="59EDAE5B" wp14:editId="0E46CAE1">
+            <wp:extent cx="5612130" cy="3403789"/>
+            <wp:effectExtent l="0" t="0" r="7620" b="6350"/>
+            <wp:docPr id="34" name="Imagen 34" descr="C:\Users\VictorHugo\Desktop\principios\Prototipos\13293170_10206064865363959_2122800740_n.png"/>
+            <wp:cNvGraphicFramePr>
+              <a:graphicFrameLocks xmlns:a="http://schemas.openxmlformats.org/drawingml/2006/main" noChangeAspect="1"/>
+            </wp:cNvGraphicFramePr>
+            <a:graphic xmlns:a="http://schemas.openxmlformats.org/drawingml/2006/main">
+              <a:graphicData uri="http://schemas.openxmlformats.org/drawingml/2006/picture">
+                <pic:pic xmlns:pic="http://schemas.openxmlformats.org/drawingml/2006/picture">
+                  <pic:nvPicPr>
+                    <pic:cNvPr id="0" name="Picture 10" descr="C:\Users\VictorHugo\Desktop\principios\Prototipos\13293170_10206064865363959_2122800740_n.png"/>
+                    <pic:cNvPicPr>
+                      <a:picLocks noChangeAspect="1" noChangeArrowheads="1"/>
+                    </pic:cNvPicPr>
+                  </pic:nvPicPr>
+                  <pic:blipFill>
+                    <a:blip r:embed="rId55">
+                      <a:extLst>
+                        <a:ext uri="{28A0092B-C50C-407E-A947-70E740481C1C}">
+                          <a14:useLocalDpi xmlns:a14="http://schemas.microsoft.com/office/drawing/2010/main" val="0"/>
+                        </a:ext>
+                      </a:extLst>
+                    </a:blip>
+                    <a:srcRect/>
+                    <a:stretch>
+                      <a:fillRect/>
+                    </a:stretch>
+                  </pic:blipFill>
+                  <pic:spPr bwMode="auto">
+                    <a:xfrm>
+                      <a:off x="0" y="0"/>
+                      <a:ext cx="5612130" cy="3403789"/>
+                    </a:xfrm>
+                    <a:prstGeom prst="rect">
+                      <a:avLst/>
+                    </a:prstGeom>
+                    <a:noFill/>
+                    <a:ln>
+                      <a:noFill/>
+                    </a:ln>
+                  </pic:spPr>
+                </pic:pic>
+              </a:graphicData>
+            </a:graphic>
+          </wp:inline>
+        </w:drawing>
+      </w:r>
+    </w:p>
+    <w:p>
+      <w:pPr>
+        <w:rPr>
           <w:rFonts w:ascii="Raleway" w:eastAsiaTheme="majorEastAsia" w:hAnsi="Raleway" w:cstheme="majorBidi"/>
           <w:caps/>
           <w:color w:val="000000" w:themeColor="text1"/>
@@ -28982,7 +29751,7 @@
       </w:pPr>
     </w:p>
     <w:sectPr>
-      <w:headerReference w:type="default" r:id="rId55"/>
+      <w:headerReference w:type="default" r:id="rId56"/>
       <w:pgSz w:w="12240" w:h="15840"/>
       <w:pgMar w:top="1417" w:right="1701" w:bottom="1417" w:left="1701" w:header="708" w:footer="708" w:gutter="0"/>
       <w:pgBorders w:offsetFrom="page">
@@ -29109,7 +29878,7 @@
                                   <w:noProof/>
                                   <w:lang w:val="es-ES"/>
                                 </w:rPr>
-                                <w:t>65</w:t>
+                                <w:t>54</w:t>
                               </w:r>
                               <w:r>
                                 <w:fldChar w:fldCharType="end"/>
@@ -29173,7 +29942,7 @@
                             <w:noProof/>
                             <w:lang w:val="es-ES"/>
                           </w:rPr>
-                          <w:t>65</w:t>
+                          <w:t>54</w:t>
                         </w:r>
                         <w:r>
                           <w:fldChar w:fldCharType="end"/>
@@ -33133,7 +33902,7 @@
 </file>
 
 <file path=customXml/itemProps1.xml><?xml version="1.0" encoding="utf-8"?>
-<ds:datastoreItem xmlns:ds="http://schemas.openxmlformats.org/officeDocument/2006/customXml" ds:itemID="{76FC88D1-2DFA-40EF-9DFF-1F80139B6F75}">
+<ds:datastoreItem xmlns:ds="http://schemas.openxmlformats.org/officeDocument/2006/customXml" ds:itemID="{BF717272-D847-4B72-86D6-4259C0CC6908}">
   <ds:schemaRefs>
     <ds:schemaRef ds:uri="http://schemas.openxmlformats.org/officeDocument/2006/bibliography"/>
   </ds:schemaRefs>

</xml_diff>

<commit_message>
Super Commit de dioses
</commit_message>
<xml_diff>
--- a/Documento-de-especificación-de-diseño.docx
+++ b/Documento-de-especificación-de-diseño.docx
@@ -11044,14 +11044,27 @@
       <w:r>
         <w:t xml:space="preserve">Tabla </w:t>
       </w:r>
-      <w:fldSimple w:instr=" SEQ Tabla \* ARABIC ">
-        <w:r>
-          <w:rPr>
-            <w:noProof/>
-          </w:rPr>
-          <w:t>1</w:t>
-        </w:r>
-      </w:fldSimple>
+      <w:r>
+        <w:fldChar w:fldCharType="begin"/>
+      </w:r>
+      <w:r>
+        <w:instrText xml:space="preserve"> SEQ Tabla \* ARABIC </w:instrText>
+      </w:r>
+      <w:r>
+        <w:fldChar w:fldCharType="separate"/>
+      </w:r>
+      <w:r>
+        <w:rPr>
+          <w:noProof/>
+        </w:rPr>
+        <w:t>1</w:t>
+      </w:r>
+      <w:r>
+        <w:rPr>
+          <w:noProof/>
+        </w:rPr>
+        <w:fldChar w:fldCharType="end"/>
+      </w:r>
       <w:r>
         <w:t xml:space="preserve"> Definiciones, acrónimos y abreviaturas.</w:t>
       </w:r>
@@ -11388,18 +11401,17 @@
         </w:rPr>
         <w:t xml:space="preserve"> </w:t>
       </w:r>
-      <w:commentRangeStart w:id="12"/>
       <w:r>
         <w:rPr>
           <w:rFonts w:ascii="Arial" w:hAnsi="Arial" w:cs="Arial"/>
           <w:noProof/>
-          <w:lang w:val="en-US"/>
+          <w:lang w:eastAsia="ja-JP"/>
         </w:rPr>
         <w:drawing>
-          <wp:inline distT="0" distB="0" distL="0" distR="0" wp14:anchorId="4EBB1EA4" wp14:editId="27766340">
+          <wp:inline distT="0" distB="0" distL="0" distR="0" wp14:anchorId="374A24F2" wp14:editId="7E1DC121">
             <wp:extent cx="7048500" cy="3019425"/>
             <wp:effectExtent l="0" t="0" r="0" b="9525"/>
-            <wp:docPr id="80" name="Imagen 80"/>
+            <wp:docPr id="3" name="Imagen 3"/>
             <wp:cNvGraphicFramePr>
               <a:graphicFrameLocks xmlns:a="http://schemas.openxmlformats.org/drawingml/2006/main" noChangeAspect="1"/>
             </wp:cNvGraphicFramePr>
@@ -11407,7 +11419,7 @@
               <a:graphicData uri="http://schemas.openxmlformats.org/drawingml/2006/picture">
                 <pic:pic xmlns:pic="http://schemas.openxmlformats.org/drawingml/2006/picture">
                   <pic:nvPicPr>
-                    <pic:cNvPr id="0" name="Picture 8"/>
+                    <pic:cNvPr id="0" name="Picture 1"/>
                     <pic:cNvPicPr>
                       <a:picLocks noChangeAspect="1" noChangeArrowheads="1"/>
                     </pic:cNvPicPr>
@@ -11444,13 +11456,6 @@
           </wp:inline>
         </w:drawing>
       </w:r>
-      <w:commentRangeEnd w:id="12"/>
-      <w:r>
-        <w:rPr>
-          <w:rStyle w:val="Refdecomentario"/>
-        </w:rPr>
-        <w:commentReference w:id="12"/>
-      </w:r>
     </w:p>
     <w:p>
       <w:pPr>
@@ -11460,14 +11465,27 @@
       <w:r>
         <w:t xml:space="preserve">Tabla </w:t>
       </w:r>
-      <w:fldSimple w:instr=" SEQ Tabla \* ARABIC ">
-        <w:r>
-          <w:rPr>
-            <w:noProof/>
-          </w:rPr>
-          <w:t>2</w:t>
-        </w:r>
-      </w:fldSimple>
+      <w:r>
+        <w:fldChar w:fldCharType="begin"/>
+      </w:r>
+      <w:r>
+        <w:instrText xml:space="preserve"> SEQ Tabla \* ARABIC </w:instrText>
+      </w:r>
+      <w:r>
+        <w:fldChar w:fldCharType="separate"/>
+      </w:r>
+      <w:r>
+        <w:rPr>
+          <w:noProof/>
+        </w:rPr>
+        <w:t>2</w:t>
+      </w:r>
+      <w:r>
+        <w:rPr>
+          <w:noProof/>
+        </w:rPr>
+        <w:fldChar w:fldCharType="end"/>
+      </w:r>
       <w:r>
         <w:t xml:space="preserve"> Diagramas de caso de uso por paquete</w:t>
       </w:r>
@@ -11487,7 +11505,7 @@
           <w:rFonts w:ascii="Arial" w:hAnsi="Arial" w:cs="Arial"/>
         </w:rPr>
         <w:sectPr>
-          <w:headerReference w:type="default" r:id="rId13"/>
+          <w:headerReference w:type="default" r:id="rId11"/>
           <w:pgSz w:w="15840" w:h="12240" w:orient="landscape"/>
           <w:pgMar w:top="1701" w:right="1418" w:bottom="1701" w:left="1418" w:header="709" w:footer="709" w:gutter="0"/>
           <w:pgBorders w:offsetFrom="page">
@@ -11505,13 +11523,13 @@
       <w:pPr>
         <w:pStyle w:val="H2"/>
       </w:pPr>
-      <w:bookmarkStart w:id="13" w:name="_Toc452731635"/>
+      <w:bookmarkStart w:id="12" w:name="_Toc452731635"/>
       <w:r>
         <w:lastRenderedPageBreak/>
         <w:t>Características de los usuarios</w:t>
       </w:r>
       <w:bookmarkEnd w:id="11"/>
-      <w:bookmarkEnd w:id="13"/>
+      <w:bookmarkEnd w:id="12"/>
     </w:p>
     <w:p>
       <w:pPr>
@@ -11989,14 +12007,27 @@
       <w:r>
         <w:t xml:space="preserve">Tabla </w:t>
       </w:r>
-      <w:fldSimple w:instr=" SEQ Tabla \* ARABIC ">
-        <w:r>
-          <w:rPr>
-            <w:noProof/>
-          </w:rPr>
-          <w:t>3</w:t>
-        </w:r>
-      </w:fldSimple>
+      <w:r>
+        <w:fldChar w:fldCharType="begin"/>
+      </w:r>
+      <w:r>
+        <w:instrText xml:space="preserve"> SEQ Tabla \* ARABIC </w:instrText>
+      </w:r>
+      <w:r>
+        <w:fldChar w:fldCharType="separate"/>
+      </w:r>
+      <w:r>
+        <w:rPr>
+          <w:noProof/>
+        </w:rPr>
+        <w:t>3</w:t>
+      </w:r>
+      <w:r>
+        <w:rPr>
+          <w:noProof/>
+        </w:rPr>
+        <w:fldChar w:fldCharType="end"/>
+      </w:r>
       <w:r>
         <w:t xml:space="preserve"> C</w:t>
       </w:r>
@@ -12308,14 +12339,27 @@
       <w:r>
         <w:t xml:space="preserve">Tabla </w:t>
       </w:r>
-      <w:fldSimple w:instr=" SEQ Tabla \* ARABIC ">
-        <w:r>
-          <w:rPr>
-            <w:noProof/>
-          </w:rPr>
-          <w:t>4</w:t>
-        </w:r>
-      </w:fldSimple>
+      <w:r>
+        <w:fldChar w:fldCharType="begin"/>
+      </w:r>
+      <w:r>
+        <w:instrText xml:space="preserve"> SEQ Tabla \* ARABIC </w:instrText>
+      </w:r>
+      <w:r>
+        <w:fldChar w:fldCharType="separate"/>
+      </w:r>
+      <w:r>
+        <w:rPr>
+          <w:noProof/>
+        </w:rPr>
+        <w:t>4</w:t>
+      </w:r>
+      <w:r>
+        <w:rPr>
+          <w:noProof/>
+        </w:rPr>
+        <w:fldChar w:fldCharType="end"/>
+      </w:r>
       <w:r>
         <w:t xml:space="preserve"> C</w:t>
       </w:r>
@@ -12658,14 +12702,27 @@
       <w:r>
         <w:t xml:space="preserve">Tabla </w:t>
       </w:r>
-      <w:fldSimple w:instr=" SEQ Tabla \* ARABIC ">
-        <w:r>
-          <w:rPr>
-            <w:noProof/>
-          </w:rPr>
-          <w:t>5</w:t>
-        </w:r>
-      </w:fldSimple>
+      <w:r>
+        <w:fldChar w:fldCharType="begin"/>
+      </w:r>
+      <w:r>
+        <w:instrText xml:space="preserve"> SEQ Tabla \* ARABIC </w:instrText>
+      </w:r>
+      <w:r>
+        <w:fldChar w:fldCharType="separate"/>
+      </w:r>
+      <w:r>
+        <w:rPr>
+          <w:noProof/>
+        </w:rPr>
+        <w:t>5</w:t>
+      </w:r>
+      <w:r>
+        <w:rPr>
+          <w:noProof/>
+        </w:rPr>
+        <w:fldChar w:fldCharType="end"/>
+      </w:r>
       <w:r>
         <w:t xml:space="preserve"> C</w:t>
       </w:r>
@@ -12705,7 +12762,7 @@
       <w:pPr>
         <w:pStyle w:val="H2"/>
       </w:pPr>
-      <w:bookmarkStart w:id="14" w:name="_Toc452731636"/>
+      <w:bookmarkStart w:id="13" w:name="_Toc452731636"/>
       <w:r>
         <w:t>Diagramas de casos de</w:t>
       </w:r>
@@ -12715,7 +12772,7 @@
       <w:r>
         <w:t xml:space="preserve"> por paquete</w:t>
       </w:r>
-      <w:bookmarkEnd w:id="14"/>
+      <w:bookmarkEnd w:id="13"/>
     </w:p>
     <w:p>
       <w:pPr>
@@ -12724,7 +12781,7 @@
           <w:sz w:val="24"/>
         </w:rPr>
       </w:pPr>
-      <w:bookmarkStart w:id="15" w:name="_Toc437031700"/>
+      <w:bookmarkStart w:id="14" w:name="_Toc437031700"/>
       <w:r>
         <w:rPr>
           <w:rFonts w:ascii="Arial" w:hAnsi="Arial" w:cs="Arial"/>
@@ -12769,7 +12826,7 @@
       <w:r>
         <w:rPr>
           <w:noProof/>
-          <w:lang w:val="en-US"/>
+          <w:lang w:eastAsia="ja-JP"/>
         </w:rPr>
         <w:drawing>
           <wp:inline distT="0" distB="0" distL="0" distR="0" wp14:anchorId="6CF0F133" wp14:editId="57992385">
@@ -12789,7 +12846,7 @@
                     </pic:cNvPicPr>
                   </pic:nvPicPr>
                   <pic:blipFill>
-                    <a:blip r:embed="rId14">
+                    <a:blip r:embed="rId12">
                       <a:extLst>
                         <a:ext uri="{28A0092B-C50C-407E-A947-70E740481C1C}">
                           <a14:useLocalDpi xmlns:a14="http://schemas.microsoft.com/office/drawing/2010/main" val="0"/>
@@ -12828,14 +12885,27 @@
       <w:r>
         <w:t xml:space="preserve">Ilustración </w:t>
       </w:r>
-      <w:fldSimple w:instr=" SEQ Ilustración \* ARABIC ">
-        <w:r>
-          <w:rPr>
-            <w:noProof/>
-          </w:rPr>
-          <w:t>1</w:t>
-        </w:r>
-      </w:fldSimple>
+      <w:r>
+        <w:fldChar w:fldCharType="begin"/>
+      </w:r>
+      <w:r>
+        <w:instrText xml:space="preserve"> SEQ Ilustración \* ARABIC </w:instrText>
+      </w:r>
+      <w:r>
+        <w:fldChar w:fldCharType="separate"/>
+      </w:r>
+      <w:r>
+        <w:rPr>
+          <w:noProof/>
+        </w:rPr>
+        <w:t>1</w:t>
+      </w:r>
+      <w:r>
+        <w:rPr>
+          <w:noProof/>
+        </w:rPr>
+        <w:fldChar w:fldCharType="end"/>
+      </w:r>
       <w:r>
         <w:t xml:space="preserve"> Casos de uso paquete Acervo</w:t>
       </w:r>
@@ -12844,12 +12914,12 @@
       <w:pPr>
         <w:pStyle w:val="H3"/>
       </w:pPr>
-      <w:bookmarkStart w:id="16" w:name="_Toc452731637"/>
+      <w:bookmarkStart w:id="15" w:name="_Toc452731637"/>
       <w:r>
         <w:lastRenderedPageBreak/>
         <w:t>Administración</w:t>
       </w:r>
-      <w:bookmarkEnd w:id="16"/>
+      <w:bookmarkEnd w:id="15"/>
     </w:p>
     <w:p>
       <w:pPr>
@@ -12858,7 +12928,7 @@
       <w:r>
         <w:rPr>
           <w:noProof/>
-          <w:lang w:val="en-US"/>
+          <w:lang w:eastAsia="ja-JP"/>
         </w:rPr>
         <w:drawing>
           <wp:inline distT="0" distB="0" distL="0" distR="0" wp14:anchorId="54E1D540" wp14:editId="055E31A3">
@@ -12878,7 +12948,7 @@
                     </pic:cNvPicPr>
                   </pic:nvPicPr>
                   <pic:blipFill>
-                    <a:blip r:embed="rId15">
+                    <a:blip r:embed="rId13">
                       <a:extLst>
                         <a:ext uri="{28A0092B-C50C-407E-A947-70E740481C1C}">
                           <a14:useLocalDpi xmlns:a14="http://schemas.microsoft.com/office/drawing/2010/main" val="0"/>
@@ -12917,14 +12987,27 @@
       <w:r>
         <w:t xml:space="preserve">Ilustración </w:t>
       </w:r>
-      <w:fldSimple w:instr=" SEQ Ilustración \* ARABIC ">
-        <w:r>
-          <w:rPr>
-            <w:noProof/>
-          </w:rPr>
-          <w:t>2</w:t>
-        </w:r>
-      </w:fldSimple>
+      <w:r>
+        <w:fldChar w:fldCharType="begin"/>
+      </w:r>
+      <w:r>
+        <w:instrText xml:space="preserve"> SEQ Ilustración \* ARABIC </w:instrText>
+      </w:r>
+      <w:r>
+        <w:fldChar w:fldCharType="separate"/>
+      </w:r>
+      <w:r>
+        <w:rPr>
+          <w:noProof/>
+        </w:rPr>
+        <w:t>2</w:t>
+      </w:r>
+      <w:r>
+        <w:rPr>
+          <w:noProof/>
+        </w:rPr>
+        <w:fldChar w:fldCharType="end"/>
+      </w:r>
       <w:r>
         <w:t xml:space="preserve"> Casos de uso paquete Administración</w:t>
       </w:r>
@@ -12933,33 +13016,30 @@
       <w:pPr>
         <w:pStyle w:val="H3"/>
       </w:pPr>
-      <w:bookmarkStart w:id="17" w:name="_Toc452731638"/>
+      <w:bookmarkStart w:id="16" w:name="_Toc452731638"/>
       <w:r>
         <w:lastRenderedPageBreak/>
         <w:t>Administración de</w:t>
       </w:r>
-      <w:bookmarkStart w:id="18" w:name="_GoBack"/>
-      <w:bookmarkEnd w:id="18"/>
       <w:r>
         <w:t xml:space="preserve"> Usuarios</w:t>
       </w:r>
-      <w:bookmarkEnd w:id="17"/>
+      <w:bookmarkEnd w:id="16"/>
     </w:p>
     <w:p>
       <w:pPr>
         <w:keepNext/>
       </w:pPr>
-      <w:commentRangeStart w:id="19"/>
       <w:r>
         <w:rPr>
           <w:noProof/>
-          <w:lang w:val="en-US"/>
+          <w:lang w:eastAsia="ja-JP"/>
         </w:rPr>
         <w:drawing>
-          <wp:inline distT="0" distB="0" distL="0" distR="0" wp14:anchorId="1AA4B372" wp14:editId="3062C8D9">
+          <wp:inline distT="0" distB="0" distL="0" distR="0" wp14:anchorId="20EE5F5D" wp14:editId="2771DB1F">
             <wp:extent cx="3638550" cy="3448050"/>
             <wp:effectExtent l="0" t="0" r="0" b="0"/>
-            <wp:docPr id="56" name="Imagen 56"/>
+            <wp:docPr id="4" name="Imagen 4"/>
             <wp:cNvGraphicFramePr>
               <a:graphicFrameLocks xmlns:a="http://schemas.openxmlformats.org/drawingml/2006/main" noChangeAspect="1"/>
             </wp:cNvGraphicFramePr>
@@ -12967,13 +13047,13 @@
               <a:graphicData uri="http://schemas.openxmlformats.org/drawingml/2006/picture">
                 <pic:pic xmlns:pic="http://schemas.openxmlformats.org/drawingml/2006/picture">
                   <pic:nvPicPr>
-                    <pic:cNvPr id="0" name="Picture 3"/>
+                    <pic:cNvPr id="0" name="Picture 2"/>
                     <pic:cNvPicPr>
                       <a:picLocks noChangeAspect="1" noChangeArrowheads="1"/>
                     </pic:cNvPicPr>
                   </pic:nvPicPr>
                   <pic:blipFill>
-                    <a:blip r:embed="rId16">
+                    <a:blip r:embed="rId14">
                       <a:extLst>
                         <a:ext uri="{28A0092B-C50C-407E-A947-70E740481C1C}">
                           <a14:useLocalDpi xmlns:a14="http://schemas.microsoft.com/office/drawing/2010/main" val="0"/>
@@ -13004,13 +13084,6 @@
           </wp:inline>
         </w:drawing>
       </w:r>
-      <w:commentRangeEnd w:id="19"/>
-      <w:r>
-        <w:rPr>
-          <w:rStyle w:val="Refdecomentario"/>
-        </w:rPr>
-        <w:commentReference w:id="19"/>
-      </w:r>
     </w:p>
     <w:p>
       <w:pPr>
@@ -13023,14 +13096,27 @@
       <w:r>
         <w:t xml:space="preserve">Ilustración </w:t>
       </w:r>
-      <w:fldSimple w:instr=" SEQ Ilustración \* ARABIC ">
-        <w:r>
-          <w:rPr>
-            <w:noProof/>
-          </w:rPr>
-          <w:t>3</w:t>
-        </w:r>
-      </w:fldSimple>
+      <w:r>
+        <w:fldChar w:fldCharType="begin"/>
+      </w:r>
+      <w:r>
+        <w:instrText xml:space="preserve"> SEQ Ilustración \* ARABIC </w:instrText>
+      </w:r>
+      <w:r>
+        <w:fldChar w:fldCharType="separate"/>
+      </w:r>
+      <w:r>
+        <w:rPr>
+          <w:noProof/>
+        </w:rPr>
+        <w:t>3</w:t>
+      </w:r>
+      <w:r>
+        <w:rPr>
+          <w:noProof/>
+        </w:rPr>
+        <w:fldChar w:fldCharType="end"/>
+      </w:r>
       <w:r>
         <w:t xml:space="preserve"> Casos de uso paquete Administrar usuarios</w:t>
       </w:r>
@@ -13039,7 +13125,7 @@
       <w:pPr>
         <w:pStyle w:val="H3"/>
       </w:pPr>
-      <w:bookmarkStart w:id="20" w:name="_Toc452731639"/>
+      <w:bookmarkStart w:id="17" w:name="_Toc452731639"/>
       <w:r>
         <w:lastRenderedPageBreak/>
         <w:t>Ítem</w:t>
@@ -13052,7 +13138,7 @@
       <w:r>
         <w:rPr>
           <w:noProof/>
-          <w:lang w:val="en-US"/>
+          <w:lang w:eastAsia="ja-JP"/>
         </w:rPr>
         <w:drawing>
           <wp:inline distT="0" distB="0" distL="0" distR="0" wp14:anchorId="0BACC0CE" wp14:editId="3A766DE7">
@@ -13072,7 +13158,7 @@
                     </pic:cNvPicPr>
                   </pic:nvPicPr>
                   <pic:blipFill>
-                    <a:blip r:embed="rId17">
+                    <a:blip r:embed="rId15">
                       <a:extLst>
                         <a:ext uri="{28A0092B-C50C-407E-A947-70E740481C1C}">
                           <a14:useLocalDpi xmlns:a14="http://schemas.microsoft.com/office/drawing/2010/main" val="0"/>
@@ -13111,14 +13197,27 @@
       <w:r>
         <w:t xml:space="preserve">Ilustración </w:t>
       </w:r>
-      <w:fldSimple w:instr=" SEQ Ilustración \* ARABIC ">
-        <w:r>
-          <w:rPr>
-            <w:noProof/>
-          </w:rPr>
-          <w:t>4</w:t>
-        </w:r>
-      </w:fldSimple>
+      <w:r>
+        <w:fldChar w:fldCharType="begin"/>
+      </w:r>
+      <w:r>
+        <w:instrText xml:space="preserve"> SEQ Ilustración \* ARABIC </w:instrText>
+      </w:r>
+      <w:r>
+        <w:fldChar w:fldCharType="separate"/>
+      </w:r>
+      <w:r>
+        <w:rPr>
+          <w:noProof/>
+        </w:rPr>
+        <w:t>4</w:t>
+      </w:r>
+      <w:r>
+        <w:rPr>
+          <w:noProof/>
+        </w:rPr>
+        <w:fldChar w:fldCharType="end"/>
+      </w:r>
       <w:r>
         <w:t xml:space="preserve"> Casos de uso Paquete Ítem</w:t>
       </w:r>
@@ -13144,8 +13243,8 @@
         <w:lastRenderedPageBreak/>
         <w:t>Restricciones</w:t>
       </w:r>
-      <w:bookmarkEnd w:id="15"/>
-      <w:bookmarkEnd w:id="20"/>
+      <w:bookmarkEnd w:id="14"/>
+      <w:bookmarkEnd w:id="17"/>
     </w:p>
     <w:p>
       <w:pPr>
@@ -13247,13 +13346,13 @@
       <w:pPr>
         <w:pStyle w:val="H2"/>
       </w:pPr>
-      <w:bookmarkStart w:id="21" w:name="_Toc437031701"/>
-      <w:bookmarkStart w:id="22" w:name="_Toc452731640"/>
+      <w:bookmarkStart w:id="18" w:name="_Toc437031701"/>
+      <w:bookmarkStart w:id="19" w:name="_Toc452731640"/>
       <w:r>
         <w:t>Suposiciones y dependencias</w:t>
       </w:r>
-      <w:bookmarkEnd w:id="21"/>
-      <w:bookmarkEnd w:id="22"/>
+      <w:bookmarkEnd w:id="18"/>
+      <w:bookmarkEnd w:id="19"/>
     </w:p>
     <w:p>
       <w:pPr>
@@ -13278,16 +13377,6 @@
         </w:rPr>
         <w:t>Los equipos en que se dese ejecutar el sistema deben contar con un hardware que garantice un buen rendimiento para asegurar  el correcto funcionamiento del mismo.</w:t>
       </w:r>
-      <w:del w:id="23" w:author="Luis Fernando Gomez Alejandre" w:date="2015-12-04T00:22:00Z">
-        <w:r>
-          <w:rPr>
-            <w:rFonts w:ascii="Arial" w:hAnsi="Arial" w:cs="Arial"/>
-            <w:sz w:val="24"/>
-            <w:szCs w:val="24"/>
-          </w:rPr>
-          <w:delText xml:space="preserve"> </w:delText>
-        </w:r>
-      </w:del>
     </w:p>
     <w:p>
       <w:pPr>
@@ -13381,7 +13470,7 @@
           <w:szCs w:val="24"/>
         </w:rPr>
         <w:sectPr>
-          <w:headerReference w:type="default" r:id="rId18"/>
+          <w:headerReference w:type="default" r:id="rId16"/>
           <w:pgSz w:w="12240" w:h="15840"/>
           <w:pgMar w:top="1418" w:right="1701" w:bottom="1418" w:left="1701" w:header="709" w:footer="709" w:gutter="0"/>
           <w:pgBorders w:offsetFrom="page">
@@ -13399,22 +13488,22 @@
       <w:pPr>
         <w:pStyle w:val="H1"/>
       </w:pPr>
-      <w:bookmarkStart w:id="24" w:name="_Toc452731641"/>
+      <w:bookmarkStart w:id="20" w:name="_Toc452731641"/>
       <w:r>
         <w:lastRenderedPageBreak/>
         <w:t>Requisitos específicos</w:t>
       </w:r>
-      <w:bookmarkEnd w:id="24"/>
+      <w:bookmarkEnd w:id="20"/>
     </w:p>
     <w:p>
       <w:pPr>
         <w:pStyle w:val="H2"/>
       </w:pPr>
-      <w:bookmarkStart w:id="25" w:name="_Toc452731642"/>
+      <w:bookmarkStart w:id="21" w:name="_Toc452731642"/>
       <w:r>
         <w:t>Modelo de clases</w:t>
       </w:r>
-      <w:bookmarkEnd w:id="25"/>
+      <w:bookmarkEnd w:id="21"/>
     </w:p>
     <w:p>
       <w:pPr>
@@ -13437,7 +13526,7 @@
       <w:r>
         <w:rPr>
           <w:noProof/>
-          <w:lang w:val="en-US"/>
+          <w:lang w:eastAsia="ja-JP"/>
         </w:rPr>
         <w:drawing>
           <wp:inline distT="0" distB="0" distL="0" distR="0" wp14:anchorId="2A304AAE" wp14:editId="19ADC1A4">
@@ -13457,7 +13546,7 @@
                     </pic:cNvPicPr>
                   </pic:nvPicPr>
                   <pic:blipFill>
-                    <a:blip r:embed="rId19" cstate="print">
+                    <a:blip r:embed="rId17" cstate="print">
                       <a:extLst>
                         <a:ext uri="{28A0092B-C50C-407E-A947-70E740481C1C}">
                           <a14:useLocalDpi xmlns:a14="http://schemas.microsoft.com/office/drawing/2010/main" val="0"/>
@@ -13496,7 +13585,7 @@
           <w:lang w:val="es-ES"/>
         </w:rPr>
       </w:pPr>
-      <w:bookmarkStart w:id="26" w:name="_Toc452731643"/>
+      <w:bookmarkStart w:id="22" w:name="_Toc452731643"/>
       <w:r>
         <w:rPr>
           <w:lang w:val="es-ES"/>
@@ -13504,27 +13593,27 @@
         <w:lastRenderedPageBreak/>
         <w:t>Detalles de caso de uso</w:t>
       </w:r>
-      <w:bookmarkEnd w:id="26"/>
+      <w:bookmarkEnd w:id="22"/>
     </w:p>
     <w:p>
       <w:pPr>
         <w:pStyle w:val="H3"/>
       </w:pPr>
-      <w:bookmarkStart w:id="27" w:name="_Toc452731644"/>
+      <w:bookmarkStart w:id="23" w:name="_Toc452731644"/>
       <w:r>
         <w:t>Acervo</w:t>
       </w:r>
-      <w:bookmarkEnd w:id="27"/>
+      <w:bookmarkEnd w:id="23"/>
     </w:p>
     <w:p>
       <w:pPr>
         <w:pStyle w:val="H4"/>
       </w:pPr>
-      <w:bookmarkStart w:id="28" w:name="_Toc452731645"/>
+      <w:bookmarkStart w:id="24" w:name="_Toc452731645"/>
       <w:r>
         <w:t>Administrar convenios</w:t>
       </w:r>
-      <w:bookmarkEnd w:id="28"/>
+      <w:bookmarkEnd w:id="24"/>
     </w:p>
     <w:tbl>
       <w:tblPr>
@@ -14737,12 +14826,12 @@
       <w:pPr>
         <w:pStyle w:val="H4"/>
       </w:pPr>
-      <w:bookmarkStart w:id="29" w:name="_Toc452731646"/>
+      <w:bookmarkStart w:id="25" w:name="_Toc452731646"/>
       <w:r>
         <w:lastRenderedPageBreak/>
         <w:t>Administrar fondos de la biblioteca</w:t>
       </w:r>
-      <w:bookmarkEnd w:id="29"/>
+      <w:bookmarkEnd w:id="25"/>
     </w:p>
     <w:tbl>
       <w:tblPr>
@@ -15810,7 +15899,7 @@
           <w:szCs w:val="28"/>
         </w:rPr>
       </w:pPr>
-      <w:bookmarkStart w:id="30" w:name="_Toc452731647"/>
+      <w:bookmarkStart w:id="26" w:name="_Toc452731647"/>
       <w:r>
         <w:br w:type="page"/>
       </w:r>
@@ -15823,7 +15912,7 @@
         <w:lastRenderedPageBreak/>
         <w:t>Consultar donaciones a la biblioteca</w:t>
       </w:r>
-      <w:bookmarkEnd w:id="30"/>
+      <w:bookmarkEnd w:id="26"/>
     </w:p>
     <w:tbl>
       <w:tblPr>
@@ -16569,12 +16658,12 @@
       <w:pPr>
         <w:pStyle w:val="H3"/>
       </w:pPr>
-      <w:bookmarkStart w:id="31" w:name="_Toc452731648"/>
+      <w:bookmarkStart w:id="27" w:name="_Toc452731648"/>
       <w:r>
         <w:lastRenderedPageBreak/>
         <w:t>Administración</w:t>
       </w:r>
-      <w:bookmarkEnd w:id="31"/>
+      <w:bookmarkEnd w:id="27"/>
     </w:p>
     <w:p>
       <w:pPr>
@@ -16583,14 +16672,14 @@
           <w:shd w:val="clear" w:color="auto" w:fill="FEFEFE"/>
         </w:rPr>
       </w:pPr>
-      <w:bookmarkStart w:id="32" w:name="_Toc452731649"/>
+      <w:bookmarkStart w:id="28" w:name="_Toc452731649"/>
       <w:r>
         <w:rPr>
           <w:shd w:val="clear" w:color="auto" w:fill="FEFEFE"/>
         </w:rPr>
         <w:t>Consultar adquisiciones</w:t>
       </w:r>
-      <w:bookmarkEnd w:id="32"/>
+      <w:bookmarkEnd w:id="28"/>
     </w:p>
     <w:tbl>
       <w:tblPr>
@@ -17273,7 +17362,7 @@
           <w:szCs w:val="28"/>
         </w:rPr>
       </w:pPr>
-      <w:bookmarkStart w:id="33" w:name="_Toc452731650"/>
+      <w:bookmarkStart w:id="29" w:name="_Toc452731650"/>
       <w:r>
         <w:br w:type="page"/>
       </w:r>
@@ -17289,7 +17378,7 @@
       <w:r>
         <w:t xml:space="preserve"> devoluciones</w:t>
       </w:r>
-      <w:bookmarkEnd w:id="33"/>
+      <w:bookmarkEnd w:id="29"/>
     </w:p>
     <w:tbl>
       <w:tblPr>
@@ -18012,7 +18101,7 @@
       </w:tr>
     </w:tbl>
     <w:p>
-      <w:bookmarkStart w:id="34" w:name="_Toc452731651"/>
+      <w:bookmarkStart w:id="30" w:name="_Toc452731651"/>
       <w:r>
         <w:br w:type="page"/>
       </w:r>
@@ -18028,7 +18117,7 @@
       <w:r>
         <w:t>préstamo</w:t>
       </w:r>
-      <w:bookmarkEnd w:id="34"/>
+      <w:bookmarkEnd w:id="30"/>
     </w:p>
     <w:tbl>
       <w:tblPr>
@@ -18830,7 +18919,7 @@
       </w:tr>
     </w:tbl>
     <w:p>
-      <w:bookmarkStart w:id="35" w:name="_Toc452731652"/>
+      <w:bookmarkStart w:id="31" w:name="_Toc452731652"/>
       <w:r>
         <w:br w:type="page"/>
       </w:r>
@@ -18843,7 +18932,7 @@
         <w:lastRenderedPageBreak/>
         <w:t>Registrar devolución</w:t>
       </w:r>
-      <w:bookmarkEnd w:id="35"/>
+      <w:bookmarkEnd w:id="31"/>
     </w:p>
     <w:tbl>
       <w:tblPr>
@@ -19610,7 +19699,7 @@
           <w:szCs w:val="24"/>
         </w:rPr>
       </w:pPr>
-      <w:bookmarkStart w:id="36" w:name="_Toc452731653"/>
+      <w:bookmarkStart w:id="32" w:name="_Toc452731653"/>
       <w:r>
         <w:br w:type="page"/>
       </w:r>
@@ -19626,7 +19715,7 @@
       <w:r>
         <w:t>Usuario</w:t>
       </w:r>
-      <w:bookmarkEnd w:id="36"/>
+      <w:bookmarkEnd w:id="32"/>
       <w:r>
         <w:t>s</w:t>
       </w:r>
@@ -19635,11 +19724,11 @@
       <w:pPr>
         <w:pStyle w:val="H4"/>
       </w:pPr>
-      <w:bookmarkStart w:id="37" w:name="_Toc452731654"/>
+      <w:bookmarkStart w:id="33" w:name="_Toc452731654"/>
       <w:r>
         <w:t>Editar usuario</w:t>
       </w:r>
-      <w:bookmarkEnd w:id="37"/>
+      <w:bookmarkEnd w:id="33"/>
     </w:p>
     <w:tbl>
       <w:tblPr>
@@ -20583,7 +20672,7 @@
           <w:szCs w:val="28"/>
         </w:rPr>
       </w:pPr>
-      <w:bookmarkStart w:id="38" w:name="_Toc452731655"/>
+      <w:bookmarkStart w:id="34" w:name="_Toc452731655"/>
       <w:r>
         <w:br w:type="page"/>
       </w:r>
@@ -20596,7 +20685,7 @@
         <w:lastRenderedPageBreak/>
         <w:t>Agregar usuario</w:t>
       </w:r>
-      <w:bookmarkEnd w:id="38"/>
+      <w:bookmarkEnd w:id="34"/>
     </w:p>
     <w:tbl>
       <w:tblPr>
@@ -21378,7 +21467,7 @@
           <w:szCs w:val="28"/>
         </w:rPr>
       </w:pPr>
-      <w:bookmarkStart w:id="39" w:name="_Toc452731656"/>
+      <w:bookmarkStart w:id="35" w:name="_Toc452731656"/>
       <w:r>
         <w:br w:type="page"/>
       </w:r>
@@ -21394,7 +21483,7 @@
       <w:r>
         <w:t xml:space="preserve"> usuario</w:t>
       </w:r>
-      <w:bookmarkEnd w:id="39"/>
+      <w:bookmarkEnd w:id="35"/>
     </w:p>
     <w:tbl>
       <w:tblPr>
@@ -22167,12 +22256,12 @@
           <w:szCs w:val="24"/>
         </w:rPr>
       </w:pPr>
-      <w:bookmarkStart w:id="40" w:name="_Toc452731657"/>
+      <w:bookmarkStart w:id="36" w:name="_Toc452731657"/>
       <w:r>
         <w:br w:type="page"/>
       </w:r>
     </w:p>
-    <w:bookmarkEnd w:id="40"/>
+    <w:bookmarkEnd w:id="36"/>
     <w:p>
       <w:pPr>
         <w:pStyle w:val="H3"/>
@@ -22186,14 +22275,14 @@
       <w:pPr>
         <w:pStyle w:val="H4"/>
       </w:pPr>
-      <w:bookmarkStart w:id="41" w:name="_Toc452731658"/>
+      <w:bookmarkStart w:id="37" w:name="_Toc452731658"/>
       <w:r>
         <w:t xml:space="preserve">Agregar reseña </w:t>
       </w:r>
       <w:r>
         <w:t>del ítem</w:t>
       </w:r>
-      <w:bookmarkEnd w:id="41"/>
+      <w:bookmarkEnd w:id="37"/>
     </w:p>
     <w:tbl>
       <w:tblPr>
@@ -23007,7 +23096,7 @@
           <w:szCs w:val="28"/>
         </w:rPr>
       </w:pPr>
-      <w:bookmarkStart w:id="42" w:name="_Toc452731659"/>
+      <w:bookmarkStart w:id="38" w:name="_Toc452731659"/>
       <w:r>
         <w:br w:type="page"/>
       </w:r>
@@ -23020,7 +23109,7 @@
         <w:lastRenderedPageBreak/>
         <w:t>Reservar ítem</w:t>
       </w:r>
-      <w:bookmarkEnd w:id="42"/>
+      <w:bookmarkEnd w:id="38"/>
     </w:p>
     <w:tbl>
       <w:tblPr>
@@ -23800,14 +23889,14 @@
       <w:pPr>
         <w:pStyle w:val="H4"/>
       </w:pPr>
-      <w:bookmarkStart w:id="43" w:name="_Toc452731660"/>
+      <w:bookmarkStart w:id="39" w:name="_Toc452731660"/>
       <w:r>
         <w:t xml:space="preserve">Buscar </w:t>
       </w:r>
       <w:r>
         <w:t>ítem</w:t>
       </w:r>
-      <w:bookmarkEnd w:id="43"/>
+      <w:bookmarkEnd w:id="39"/>
     </w:p>
     <w:tbl>
       <w:tblPr>
@@ -24530,12 +24619,12 @@
       <w:pPr>
         <w:pStyle w:val="H4"/>
       </w:pPr>
-      <w:bookmarkStart w:id="44" w:name="_Toc452731661"/>
+      <w:bookmarkStart w:id="40" w:name="_Toc452731661"/>
       <w:r>
         <w:lastRenderedPageBreak/>
         <w:t>Registrar adquisición</w:t>
       </w:r>
-      <w:bookmarkEnd w:id="44"/>
+      <w:bookmarkEnd w:id="40"/>
     </w:p>
     <w:tbl>
       <w:tblPr>
@@ -25588,12 +25677,12 @@
       <w:pPr>
         <w:pStyle w:val="H4"/>
       </w:pPr>
-      <w:bookmarkStart w:id="45" w:name="_Toc452731662"/>
+      <w:bookmarkStart w:id="41" w:name="_Toc452731662"/>
       <w:r>
         <w:lastRenderedPageBreak/>
         <w:t>Realizar petición interbibliotecaria</w:t>
       </w:r>
-      <w:bookmarkEnd w:id="45"/>
+      <w:bookmarkEnd w:id="41"/>
     </w:p>
     <w:tbl>
       <w:tblPr>
@@ -26281,7 +26370,7 @@
           <w:szCs w:val="28"/>
         </w:rPr>
       </w:pPr>
-      <w:bookmarkStart w:id="46" w:name="_Toc452731663"/>
+      <w:bookmarkStart w:id="42" w:name="_Toc452731663"/>
       <w:r>
         <w:br w:type="page"/>
       </w:r>
@@ -26294,7 +26383,7 @@
         <w:lastRenderedPageBreak/>
         <w:t>Retroalimentar el sistema</w:t>
       </w:r>
-      <w:bookmarkEnd w:id="46"/>
+      <w:bookmarkEnd w:id="42"/>
     </w:p>
     <w:tbl>
       <w:tblPr>
@@ -26976,7 +27065,7 @@
           <w:szCs w:val="28"/>
         </w:rPr>
       </w:pPr>
-      <w:bookmarkStart w:id="47" w:name="_Toc452731664"/>
+      <w:bookmarkStart w:id="43" w:name="_Toc452731664"/>
       <w:r>
         <w:br w:type="page"/>
       </w:r>
@@ -26989,7 +27078,7 @@
         <w:lastRenderedPageBreak/>
         <w:t>Renovar préstamo</w:t>
       </w:r>
-      <w:bookmarkEnd w:id="47"/>
+      <w:bookmarkEnd w:id="43"/>
     </w:p>
     <w:tbl>
       <w:tblPr>
@@ -27726,13 +27815,13 @@
       <w:r>
         <w:br w:type="page"/>
       </w:r>
-      <w:bookmarkStart w:id="48" w:name="_Toc452731671"/>
-      <w:bookmarkStart w:id="49" w:name="_Toc452731665"/>
+      <w:bookmarkStart w:id="44" w:name="_Toc452731671"/>
+      <w:bookmarkStart w:id="45" w:name="_Toc452731665"/>
       <w:r>
         <w:lastRenderedPageBreak/>
         <w:t xml:space="preserve">Diagramas de </w:t>
       </w:r>
-      <w:bookmarkEnd w:id="48"/>
+      <w:bookmarkEnd w:id="44"/>
       <w:r>
         <w:t>actividad</w:t>
       </w:r>
@@ -27744,14 +27833,14 @@
           <w:lang w:eastAsia="es-MX"/>
         </w:rPr>
       </w:pPr>
-      <w:bookmarkStart w:id="50" w:name="_Toc452731672"/>
+      <w:bookmarkStart w:id="46" w:name="_Toc452731672"/>
       <w:r>
         <w:rPr>
           <w:lang w:eastAsia="es-MX"/>
         </w:rPr>
         <w:t>Acervo</w:t>
       </w:r>
-      <w:bookmarkEnd w:id="50"/>
+      <w:bookmarkEnd w:id="46"/>
     </w:p>
     <w:p>
       <w:pPr>
@@ -27760,14 +27849,14 @@
           <w:lang w:eastAsia="es-MX"/>
         </w:rPr>
       </w:pPr>
-      <w:bookmarkStart w:id="51" w:name="_Toc452731674"/>
+      <w:bookmarkStart w:id="47" w:name="_Toc452731674"/>
       <w:r>
         <w:rPr>
           <w:lang w:eastAsia="es-MX"/>
         </w:rPr>
         <w:t>Administrar fondos de la biblioteca</w:t>
       </w:r>
-      <w:bookmarkEnd w:id="51"/>
+      <w:bookmarkEnd w:id="47"/>
     </w:p>
     <w:p>
       <w:pPr>
@@ -27778,7 +27867,7 @@
       <w:r>
         <w:rPr>
           <w:noProof/>
-          <w:lang w:val="en-US"/>
+          <w:lang w:eastAsia="ja-JP"/>
         </w:rPr>
         <w:drawing>
           <wp:inline distT="0" distB="0" distL="0" distR="0" wp14:anchorId="755FA937" wp14:editId="71EB9B63">
@@ -27798,7 +27887,7 @@
                     </pic:cNvPicPr>
                   </pic:nvPicPr>
                   <pic:blipFill>
-                    <a:blip r:embed="rId20">
+                    <a:blip r:embed="rId18">
                       <a:extLst>
                         <a:ext uri="{28A0092B-C50C-407E-A947-70E740481C1C}">
                           <a14:useLocalDpi xmlns:a14="http://schemas.microsoft.com/office/drawing/2010/main" val="0"/>
@@ -27837,7 +27926,7 @@
           <w:lang w:eastAsia="es-MX"/>
         </w:rPr>
       </w:pPr>
-      <w:bookmarkStart w:id="52" w:name="_Toc452731676"/>
+      <w:bookmarkStart w:id="48" w:name="_Toc452731676"/>
       <w:r>
         <w:rPr>
           <w:lang w:eastAsia="es-MX"/>
@@ -27845,7 +27934,7 @@
         <w:lastRenderedPageBreak/>
         <w:t>Administración</w:t>
       </w:r>
-      <w:bookmarkEnd w:id="52"/>
+      <w:bookmarkEnd w:id="48"/>
     </w:p>
     <w:p>
       <w:pPr>
@@ -27854,14 +27943,14 @@
           <w:lang w:eastAsia="es-MX"/>
         </w:rPr>
       </w:pPr>
-      <w:bookmarkStart w:id="53" w:name="_Toc452731677"/>
+      <w:bookmarkStart w:id="49" w:name="_Toc452731677"/>
       <w:r>
         <w:rPr>
           <w:lang w:eastAsia="es-MX"/>
         </w:rPr>
         <w:t>Consultar adquisiciones</w:t>
       </w:r>
-      <w:bookmarkEnd w:id="53"/>
+      <w:bookmarkEnd w:id="49"/>
     </w:p>
     <w:p>
       <w:pPr>
@@ -27872,7 +27961,7 @@
       <w:r>
         <w:rPr>
           <w:noProof/>
-          <w:lang w:val="en-US"/>
+          <w:lang w:eastAsia="ja-JP"/>
         </w:rPr>
         <w:drawing>
           <wp:inline distT="0" distB="0" distL="0" distR="0" wp14:anchorId="76B52145" wp14:editId="1DCA3B18">
@@ -27892,7 +27981,7 @@
                     </pic:cNvPicPr>
                   </pic:nvPicPr>
                   <pic:blipFill>
-                    <a:blip r:embed="rId21">
+                    <a:blip r:embed="rId19">
                       <a:extLst>
                         <a:ext uri="{28A0092B-C50C-407E-A947-70E740481C1C}">
                           <a14:useLocalDpi xmlns:a14="http://schemas.microsoft.com/office/drawing/2010/main" val="0"/>
@@ -27931,7 +28020,7 @@
           <w:lang w:eastAsia="es-MX"/>
         </w:rPr>
       </w:pPr>
-      <w:bookmarkStart w:id="54" w:name="_Toc452731678"/>
+      <w:bookmarkStart w:id="50" w:name="_Toc452731678"/>
       <w:r>
         <w:rPr>
           <w:lang w:eastAsia="es-MX"/>
@@ -27939,7 +28028,7 @@
         <w:lastRenderedPageBreak/>
         <w:t>Consultar devoluciones</w:t>
       </w:r>
-      <w:bookmarkEnd w:id="54"/>
+      <w:bookmarkEnd w:id="50"/>
     </w:p>
     <w:p>
       <w:pPr>
@@ -27950,7 +28039,7 @@
       <w:r>
         <w:rPr>
           <w:noProof/>
-          <w:lang w:val="en-US"/>
+          <w:lang w:eastAsia="ja-JP"/>
         </w:rPr>
         <w:drawing>
           <wp:inline distT="0" distB="0" distL="0" distR="0" wp14:anchorId="7249D844" wp14:editId="15FA8CA9">
@@ -27970,7 +28059,7 @@
                     </pic:cNvPicPr>
                   </pic:nvPicPr>
                   <pic:blipFill>
-                    <a:blip r:embed="rId22">
+                    <a:blip r:embed="rId20">
                       <a:extLst>
                         <a:ext uri="{28A0092B-C50C-407E-A947-70E740481C1C}">
                           <a14:useLocalDpi xmlns:a14="http://schemas.microsoft.com/office/drawing/2010/main" val="0"/>
@@ -28009,7 +28098,7 @@
           <w:lang w:eastAsia="es-MX"/>
         </w:rPr>
       </w:pPr>
-      <w:bookmarkStart w:id="55" w:name="_Toc452731679"/>
+      <w:bookmarkStart w:id="51" w:name="_Toc452731679"/>
       <w:r>
         <w:rPr>
           <w:lang w:eastAsia="es-MX"/>
@@ -28017,7 +28106,7 @@
         <w:lastRenderedPageBreak/>
         <w:t>Registrar devolución</w:t>
       </w:r>
-      <w:bookmarkEnd w:id="55"/>
+      <w:bookmarkEnd w:id="51"/>
     </w:p>
     <w:p>
       <w:pPr>
@@ -28028,7 +28117,7 @@
       <w:r>
         <w:rPr>
           <w:noProof/>
-          <w:lang w:val="en-US"/>
+          <w:lang w:eastAsia="ja-JP"/>
         </w:rPr>
         <w:drawing>
           <wp:inline distT="0" distB="0" distL="0" distR="0" wp14:anchorId="47F2EEDC" wp14:editId="4CFAE42C">
@@ -28048,7 +28137,7 @@
                     </pic:cNvPicPr>
                   </pic:nvPicPr>
                   <pic:blipFill>
-                    <a:blip r:embed="rId23">
+                    <a:blip r:embed="rId21">
                       <a:extLst>
                         <a:ext uri="{28A0092B-C50C-407E-A947-70E740481C1C}">
                           <a14:useLocalDpi xmlns:a14="http://schemas.microsoft.com/office/drawing/2010/main" val="0"/>
@@ -28087,7 +28176,7 @@
           <w:lang w:eastAsia="es-MX"/>
         </w:rPr>
       </w:pPr>
-      <w:bookmarkStart w:id="56" w:name="_Toc452731682"/>
+      <w:bookmarkStart w:id="52" w:name="_Toc452731682"/>
       <w:r>
         <w:rPr>
           <w:lang w:eastAsia="es-MX"/>
@@ -28107,7 +28196,7 @@
         </w:rPr>
         <w:t>Usuarios</w:t>
       </w:r>
-      <w:bookmarkEnd w:id="56"/>
+      <w:bookmarkEnd w:id="52"/>
     </w:p>
     <w:p>
       <w:pPr>
@@ -28116,14 +28205,14 @@
           <w:lang w:eastAsia="es-MX"/>
         </w:rPr>
       </w:pPr>
-      <w:bookmarkStart w:id="57" w:name="_Toc452731683"/>
+      <w:bookmarkStart w:id="53" w:name="_Toc452731683"/>
       <w:r>
         <w:rPr>
           <w:lang w:eastAsia="es-MX"/>
         </w:rPr>
         <w:t>Agregar usuario</w:t>
       </w:r>
-      <w:bookmarkEnd w:id="57"/>
+      <w:bookmarkEnd w:id="53"/>
     </w:p>
     <w:p>
       <w:pPr>
@@ -28134,7 +28223,7 @@
       <w:r>
         <w:rPr>
           <w:noProof/>
-          <w:lang w:val="en-US"/>
+          <w:lang w:eastAsia="ja-JP"/>
         </w:rPr>
         <w:drawing>
           <wp:inline distT="0" distB="0" distL="0" distR="0" wp14:anchorId="306A7F79" wp14:editId="4FCD01A0">
@@ -28154,7 +28243,7 @@
                     </pic:cNvPicPr>
                   </pic:nvPicPr>
                   <pic:blipFill>
-                    <a:blip r:embed="rId24">
+                    <a:blip r:embed="rId22">
                       <a:extLst>
                         <a:ext uri="{28A0092B-C50C-407E-A947-70E740481C1C}">
                           <a14:useLocalDpi xmlns:a14="http://schemas.microsoft.com/office/drawing/2010/main" val="0"/>
@@ -28200,7 +28289,7 @@
           <w:lang w:eastAsia="es-MX"/>
         </w:rPr>
       </w:pPr>
-      <w:bookmarkStart w:id="58" w:name="_Toc452731684"/>
+      <w:bookmarkStart w:id="54" w:name="_Toc452731684"/>
       <w:r>
         <w:rPr>
           <w:lang w:eastAsia="es-MX"/>
@@ -28208,7 +28297,7 @@
         <w:lastRenderedPageBreak/>
         <w:t>Deshabilitar usuario</w:t>
       </w:r>
-      <w:bookmarkEnd w:id="58"/>
+      <w:bookmarkEnd w:id="54"/>
     </w:p>
     <w:p>
       <w:pPr>
@@ -28219,7 +28308,7 @@
       <w:r>
         <w:rPr>
           <w:noProof/>
-          <w:lang w:val="en-US"/>
+          <w:lang w:eastAsia="ja-JP"/>
         </w:rPr>
         <w:drawing>
           <wp:inline distT="0" distB="0" distL="0" distR="0" wp14:anchorId="6ECDDACB" wp14:editId="6A4F927C">
@@ -28239,7 +28328,7 @@
                     </pic:cNvPicPr>
                   </pic:nvPicPr>
                   <pic:blipFill>
-                    <a:blip r:embed="rId25">
+                    <a:blip r:embed="rId23">
                       <a:extLst>
                         <a:ext uri="{28A0092B-C50C-407E-A947-70E740481C1C}">
                           <a14:useLocalDpi xmlns:a14="http://schemas.microsoft.com/office/drawing/2010/main" val="0"/>
@@ -28278,7 +28367,7 @@
           <w:lang w:eastAsia="es-MX"/>
         </w:rPr>
       </w:pPr>
-      <w:bookmarkStart w:id="59" w:name="_Toc452731685"/>
+      <w:bookmarkStart w:id="55" w:name="_Toc452731685"/>
       <w:r>
         <w:rPr>
           <w:lang w:eastAsia="es-MX"/>
@@ -28286,7 +28375,7 @@
         <w:lastRenderedPageBreak/>
         <w:t>Editar Usuario</w:t>
       </w:r>
-      <w:bookmarkEnd w:id="59"/>
+      <w:bookmarkEnd w:id="55"/>
     </w:p>
     <w:p>
       <w:pPr>
@@ -28297,7 +28386,7 @@
       <w:r>
         <w:rPr>
           <w:noProof/>
-          <w:lang w:val="en-US"/>
+          <w:lang w:eastAsia="ja-JP"/>
         </w:rPr>
         <w:drawing>
           <wp:inline distT="0" distB="0" distL="0" distR="0" wp14:anchorId="09B38447" wp14:editId="23E5B8F9">
@@ -28317,7 +28406,7 @@
                     </pic:cNvPicPr>
                   </pic:nvPicPr>
                   <pic:blipFill>
-                    <a:blip r:embed="rId26">
+                    <a:blip r:embed="rId24">
                       <a:extLst>
                         <a:ext uri="{28A0092B-C50C-407E-A947-70E740481C1C}">
                           <a14:useLocalDpi xmlns:a14="http://schemas.microsoft.com/office/drawing/2010/main" val="0"/>
@@ -28371,14 +28460,14 @@
           <w:lang w:eastAsia="es-MX"/>
         </w:rPr>
       </w:pPr>
-      <w:bookmarkStart w:id="60" w:name="_Toc452731687"/>
+      <w:bookmarkStart w:id="56" w:name="_Toc452731687"/>
       <w:r>
         <w:rPr>
           <w:lang w:eastAsia="es-MX"/>
         </w:rPr>
         <w:t>Agregar reseña de ítem</w:t>
       </w:r>
-      <w:bookmarkEnd w:id="60"/>
+      <w:bookmarkEnd w:id="56"/>
     </w:p>
     <w:p>
       <w:pPr>
@@ -28389,7 +28478,7 @@
       <w:r>
         <w:rPr>
           <w:noProof/>
-          <w:lang w:val="en-US"/>
+          <w:lang w:eastAsia="ja-JP"/>
         </w:rPr>
         <w:drawing>
           <wp:inline distT="0" distB="0" distL="0" distR="0" wp14:anchorId="0E29ED7D" wp14:editId="085DBBA9">
@@ -28409,7 +28498,7 @@
                     </pic:cNvPicPr>
                   </pic:nvPicPr>
                   <pic:blipFill>
-                    <a:blip r:embed="rId27">
+                    <a:blip r:embed="rId25">
                       <a:extLst>
                         <a:ext uri="{28A0092B-C50C-407E-A947-70E740481C1C}">
                           <a14:useLocalDpi xmlns:a14="http://schemas.microsoft.com/office/drawing/2010/main" val="0"/>
@@ -28448,7 +28537,7 @@
           <w:lang w:eastAsia="es-MX"/>
         </w:rPr>
       </w:pPr>
-      <w:bookmarkStart w:id="61" w:name="_Toc452731688"/>
+      <w:bookmarkStart w:id="57" w:name="_Toc452731688"/>
       <w:r>
         <w:rPr>
           <w:lang w:eastAsia="es-MX"/>
@@ -28456,7 +28545,7 @@
         <w:lastRenderedPageBreak/>
         <w:t>Buscar ítem</w:t>
       </w:r>
-      <w:bookmarkEnd w:id="61"/>
+      <w:bookmarkEnd w:id="57"/>
     </w:p>
     <w:p>
       <w:pPr>
@@ -28467,7 +28556,7 @@
       <w:r>
         <w:rPr>
           <w:noProof/>
-          <w:lang w:val="en-US"/>
+          <w:lang w:eastAsia="ja-JP"/>
         </w:rPr>
         <w:drawing>
           <wp:inline distT="0" distB="0" distL="0" distR="0" wp14:anchorId="06DD351D" wp14:editId="6F4B4D02">
@@ -28487,7 +28576,7 @@
                     </pic:cNvPicPr>
                   </pic:nvPicPr>
                   <pic:blipFill>
-                    <a:blip r:embed="rId28">
+                    <a:blip r:embed="rId26">
                       <a:extLst>
                         <a:ext uri="{28A0092B-C50C-407E-A947-70E740481C1C}">
                           <a14:useLocalDpi xmlns:a14="http://schemas.microsoft.com/office/drawing/2010/main" val="0"/>
@@ -28543,8 +28632,8 @@
           <w:lang w:eastAsia="es-MX"/>
         </w:rPr>
       </w:pPr>
-      <w:bookmarkStart w:id="62" w:name="_Toc452731680"/>
-      <w:bookmarkStart w:id="63" w:name="_Toc452731689"/>
+      <w:bookmarkStart w:id="58" w:name="_Toc452731680"/>
+      <w:bookmarkStart w:id="59" w:name="_Toc452731689"/>
       <w:r>
         <w:rPr>
           <w:lang w:eastAsia="es-MX"/>
@@ -28552,7 +28641,7 @@
         <w:lastRenderedPageBreak/>
         <w:t>Registrar préstamo</w:t>
       </w:r>
-      <w:bookmarkEnd w:id="62"/>
+      <w:bookmarkEnd w:id="58"/>
     </w:p>
     <w:p>
       <w:pPr>
@@ -28563,7 +28652,7 @@
       <w:r>
         <w:rPr>
           <w:noProof/>
-          <w:lang w:val="en-US"/>
+          <w:lang w:eastAsia="ja-JP"/>
         </w:rPr>
         <w:drawing>
           <wp:inline distT="0" distB="0" distL="0" distR="0" wp14:anchorId="36D63DC3" wp14:editId="212E5754">
@@ -28583,7 +28672,7 @@
                     </pic:cNvPicPr>
                   </pic:nvPicPr>
                   <pic:blipFill>
-                    <a:blip r:embed="rId29">
+                    <a:blip r:embed="rId27">
                       <a:extLst>
                         <a:ext uri="{28A0092B-C50C-407E-A947-70E740481C1C}">
                           <a14:useLocalDpi xmlns:a14="http://schemas.microsoft.com/office/drawing/2010/main" val="0"/>
@@ -28615,7 +28704,7 @@
         </w:drawing>
       </w:r>
     </w:p>
-    <w:bookmarkEnd w:id="63"/>
+    <w:bookmarkEnd w:id="59"/>
     <w:p>
       <w:pPr>
         <w:pStyle w:val="H4"/>
@@ -28640,7 +28729,7 @@
       <w:r>
         <w:rPr>
           <w:noProof/>
-          <w:lang w:val="en-US"/>
+          <w:lang w:eastAsia="ja-JP"/>
         </w:rPr>
         <w:drawing>
           <wp:inline distT="0" distB="0" distL="0" distR="0" wp14:anchorId="744ED466" wp14:editId="0F3736EF">
@@ -28660,7 +28749,7 @@
                     </pic:cNvPicPr>
                   </pic:nvPicPr>
                   <pic:blipFill>
-                    <a:blip r:embed="rId30">
+                    <a:blip r:embed="rId28">
                       <a:extLst>
                         <a:ext uri="{28A0092B-C50C-407E-A947-70E740481C1C}">
                           <a14:useLocalDpi xmlns:a14="http://schemas.microsoft.com/office/drawing/2010/main" val="0"/>
@@ -28699,7 +28788,7 @@
           <w:lang w:eastAsia="es-MX"/>
         </w:rPr>
       </w:pPr>
-      <w:bookmarkStart w:id="64" w:name="_Toc452731691"/>
+      <w:bookmarkStart w:id="60" w:name="_Toc452731691"/>
       <w:r>
         <w:rPr>
           <w:lang w:eastAsia="es-MX"/>
@@ -28707,7 +28796,7 @@
         <w:lastRenderedPageBreak/>
         <w:t>Reservar ítem</w:t>
       </w:r>
-      <w:bookmarkEnd w:id="64"/>
+      <w:bookmarkEnd w:id="60"/>
     </w:p>
     <w:p>
       <w:pPr>
@@ -28715,17 +28804,18 @@
           <w:lang w:eastAsia="es-MX"/>
         </w:rPr>
       </w:pPr>
-      <w:commentRangeStart w:id="65"/>
+      <w:bookmarkStart w:id="61" w:name="_GoBack"/>
+      <w:bookmarkEnd w:id="61"/>
       <w:r>
         <w:rPr>
           <w:noProof/>
-          <w:lang w:val="en-US"/>
+          <w:lang w:eastAsia="ja-JP"/>
         </w:rPr>
         <w:drawing>
-          <wp:inline distT="0" distB="0" distL="0" distR="0" wp14:anchorId="54431543" wp14:editId="2C938C26">
+          <wp:inline distT="0" distB="0" distL="0" distR="0" wp14:anchorId="2A99E329" wp14:editId="2B25D41D">
             <wp:extent cx="2657475" cy="7581900"/>
             <wp:effectExtent l="0" t="0" r="9525" b="0"/>
-            <wp:docPr id="67" name="Imagen 67"/>
+            <wp:docPr id="7" name="Imagen 7"/>
             <wp:cNvGraphicFramePr>
               <a:graphicFrameLocks xmlns:a="http://schemas.openxmlformats.org/drawingml/2006/main" noChangeAspect="1"/>
             </wp:cNvGraphicFramePr>
@@ -28733,13 +28823,13 @@
               <a:graphicData uri="http://schemas.openxmlformats.org/drawingml/2006/picture">
                 <pic:pic xmlns:pic="http://schemas.openxmlformats.org/drawingml/2006/picture">
                   <pic:nvPicPr>
-                    <pic:cNvPr id="0" name="Picture 33"/>
+                    <pic:cNvPr id="0" name="Picture 5"/>
                     <pic:cNvPicPr>
                       <a:picLocks noChangeAspect="1" noChangeArrowheads="1"/>
                     </pic:cNvPicPr>
                   </pic:nvPicPr>
                   <pic:blipFill>
-                    <a:blip r:embed="rId31">
+                    <a:blip r:embed="rId29">
                       <a:extLst>
                         <a:ext uri="{28A0092B-C50C-407E-A947-70E740481C1C}">
                           <a14:useLocalDpi xmlns:a14="http://schemas.microsoft.com/office/drawing/2010/main" val="0"/>
@@ -28770,13 +28860,6 @@
           </wp:inline>
         </w:drawing>
       </w:r>
-      <w:commentRangeEnd w:id="65"/>
-      <w:r>
-        <w:rPr>
-          <w:rStyle w:val="Refdecomentario"/>
-        </w:rPr>
-        <w:commentReference w:id="65"/>
-      </w:r>
       <w:r>
         <w:rPr>
           <w:lang w:eastAsia="es-MX"/>
@@ -28792,7 +28875,7 @@
         <w:lastRenderedPageBreak/>
         <w:t xml:space="preserve">Diagramas de </w:t>
       </w:r>
-      <w:bookmarkEnd w:id="49"/>
+      <w:bookmarkEnd w:id="45"/>
       <w:r>
         <w:t>secuencia</w:t>
       </w:r>
@@ -28804,14 +28887,14 @@
           <w:lang w:eastAsia="es-MX"/>
         </w:rPr>
       </w:pPr>
-      <w:bookmarkStart w:id="66" w:name="_Toc452731666"/>
+      <w:bookmarkStart w:id="62" w:name="_Toc452731666"/>
       <w:r>
         <w:rPr>
           <w:lang w:eastAsia="es-MX"/>
         </w:rPr>
         <w:t>Acervo</w:t>
       </w:r>
-      <w:bookmarkEnd w:id="66"/>
+      <w:bookmarkEnd w:id="62"/>
     </w:p>
     <w:p>
       <w:pPr>
@@ -28836,7 +28919,7 @@
       <w:r>
         <w:rPr>
           <w:noProof/>
-          <w:lang w:val="en-US"/>
+          <w:lang w:eastAsia="ja-JP"/>
         </w:rPr>
         <w:drawing>
           <wp:inline distT="0" distB="0" distL="0" distR="0" wp14:anchorId="46F41674" wp14:editId="6385B98C">
@@ -28856,7 +28939,7 @@
                     </pic:cNvPicPr>
                   </pic:nvPicPr>
                   <pic:blipFill>
-                    <a:blip r:embed="rId32">
+                    <a:blip r:embed="rId30">
                       <a:extLst>
                         <a:ext uri="{28A0092B-C50C-407E-A947-70E740481C1C}">
                           <a14:useLocalDpi xmlns:a14="http://schemas.microsoft.com/office/drawing/2010/main" val="0"/>
@@ -28912,7 +28995,7 @@
       <w:r>
         <w:rPr>
           <w:noProof/>
-          <w:lang w:val="en-US"/>
+          <w:lang w:eastAsia="ja-JP"/>
         </w:rPr>
         <w:drawing>
           <wp:inline distT="0" distB="0" distL="0" distR="0" wp14:anchorId="17E64626" wp14:editId="59D55963">
@@ -28932,7 +29015,7 @@
                     </pic:cNvPicPr>
                   </pic:nvPicPr>
                   <pic:blipFill>
-                    <a:blip r:embed="rId33">
+                    <a:blip r:embed="rId31">
                       <a:extLst>
                         <a:ext uri="{28A0092B-C50C-407E-A947-70E740481C1C}">
                           <a14:useLocalDpi xmlns:a14="http://schemas.microsoft.com/office/drawing/2010/main" val="0"/>
@@ -28984,7 +29067,7 @@
           <w:lang w:eastAsia="es-MX"/>
         </w:rPr>
       </w:pPr>
-      <w:bookmarkStart w:id="67" w:name="_Toc452731667"/>
+      <w:bookmarkStart w:id="63" w:name="_Toc452731667"/>
       <w:r>
         <w:rPr>
           <w:lang w:eastAsia="es-MX"/>
@@ -28992,7 +29075,7 @@
         <w:lastRenderedPageBreak/>
         <w:t>Administración</w:t>
       </w:r>
-      <w:bookmarkEnd w:id="67"/>
+      <w:bookmarkEnd w:id="63"/>
     </w:p>
     <w:p>
       <w:pPr>
@@ -29021,7 +29104,7 @@
       <w:r>
         <w:rPr>
           <w:noProof/>
-          <w:lang w:val="en-US"/>
+          <w:lang w:eastAsia="ja-JP"/>
         </w:rPr>
         <w:drawing>
           <wp:inline distT="0" distB="0" distL="0" distR="0" wp14:anchorId="50E17AA0" wp14:editId="06D8365F">
@@ -29041,7 +29124,7 @@
                     </pic:cNvPicPr>
                   </pic:nvPicPr>
                   <pic:blipFill>
-                    <a:blip r:embed="rId34">
+                    <a:blip r:embed="rId32">
                       <a:extLst>
                         <a:ext uri="{28A0092B-C50C-407E-A947-70E740481C1C}">
                           <a14:useLocalDpi xmlns:a14="http://schemas.microsoft.com/office/drawing/2010/main" val="0"/>
@@ -29097,7 +29180,7 @@
       <w:r>
         <w:rPr>
           <w:noProof/>
-          <w:lang w:val="en-US"/>
+          <w:lang w:eastAsia="ja-JP"/>
         </w:rPr>
         <w:drawing>
           <wp:inline distT="0" distB="0" distL="0" distR="0" wp14:anchorId="37D95918" wp14:editId="48CD0345">
@@ -29117,7 +29200,7 @@
                     </pic:cNvPicPr>
                   </pic:nvPicPr>
                   <pic:blipFill>
-                    <a:blip r:embed="rId35">
+                    <a:blip r:embed="rId33">
                       <a:extLst>
                         <a:ext uri="{28A0092B-C50C-407E-A947-70E740481C1C}">
                           <a14:useLocalDpi xmlns:a14="http://schemas.microsoft.com/office/drawing/2010/main" val="0"/>
@@ -29172,7 +29255,7 @@
       <w:r>
         <w:rPr>
           <w:noProof/>
-          <w:lang w:val="en-US"/>
+          <w:lang w:eastAsia="ja-JP"/>
         </w:rPr>
         <w:drawing>
           <wp:inline distT="0" distB="0" distL="0" distR="0" wp14:anchorId="5C513079" wp14:editId="0A9CE54F">
@@ -29192,7 +29275,7 @@
                     </pic:cNvPicPr>
                   </pic:nvPicPr>
                   <pic:blipFill>
-                    <a:blip r:embed="rId36">
+                    <a:blip r:embed="rId34">
                       <a:extLst>
                         <a:ext uri="{28A0092B-C50C-407E-A947-70E740481C1C}">
                           <a14:useLocalDpi xmlns:a14="http://schemas.microsoft.com/office/drawing/2010/main" val="0"/>
@@ -29248,7 +29331,7 @@
       <w:r>
         <w:rPr>
           <w:noProof/>
-          <w:lang w:val="en-US"/>
+          <w:lang w:eastAsia="ja-JP"/>
         </w:rPr>
         <w:drawing>
           <wp:inline distT="0" distB="0" distL="0" distR="0" wp14:anchorId="06618838" wp14:editId="1C7B44A0">
@@ -29268,7 +29351,7 @@
                     </pic:cNvPicPr>
                   </pic:nvPicPr>
                   <pic:blipFill>
-                    <a:blip r:embed="rId37">
+                    <a:blip r:embed="rId35">
                       <a:extLst>
                         <a:ext uri="{28A0092B-C50C-407E-A947-70E740481C1C}">
                           <a14:useLocalDpi xmlns:a14="http://schemas.microsoft.com/office/drawing/2010/main" val="0"/>
@@ -29324,7 +29407,7 @@
       <w:r>
         <w:rPr>
           <w:noProof/>
-          <w:lang w:val="en-US"/>
+          <w:lang w:eastAsia="ja-JP"/>
         </w:rPr>
         <w:drawing>
           <wp:inline distT="0" distB="0" distL="0" distR="0" wp14:anchorId="49598005" wp14:editId="19D0027A">
@@ -29344,7 +29427,7 @@
                     </pic:cNvPicPr>
                   </pic:nvPicPr>
                   <pic:blipFill>
-                    <a:blip r:embed="rId38">
+                    <a:blip r:embed="rId36">
                       <a:extLst>
                         <a:ext uri="{28A0092B-C50C-407E-A947-70E740481C1C}">
                           <a14:useLocalDpi xmlns:a14="http://schemas.microsoft.com/office/drawing/2010/main" val="0"/>
@@ -29390,7 +29473,7 @@
           <w:lang w:eastAsia="es-MX"/>
         </w:rPr>
       </w:pPr>
-      <w:bookmarkStart w:id="68" w:name="_Toc452731668"/>
+      <w:bookmarkStart w:id="64" w:name="_Toc452731668"/>
       <w:r>
         <w:rPr>
           <w:lang w:eastAsia="es-MX"/>
@@ -29410,7 +29493,7 @@
         </w:rPr>
         <w:t>Usuario</w:t>
       </w:r>
-      <w:bookmarkEnd w:id="68"/>
+      <w:bookmarkEnd w:id="64"/>
       <w:r>
         <w:rPr>
           <w:lang w:eastAsia="es-MX"/>
@@ -29445,7 +29528,7 @@
       <w:r>
         <w:rPr>
           <w:noProof/>
-          <w:lang w:val="en-US"/>
+          <w:lang w:eastAsia="ja-JP"/>
         </w:rPr>
         <w:drawing>
           <wp:inline distT="0" distB="0" distL="0" distR="0" wp14:anchorId="187EBF8E" wp14:editId="27374260">
@@ -29465,7 +29548,7 @@
                     </pic:cNvPicPr>
                   </pic:nvPicPr>
                   <pic:blipFill>
-                    <a:blip r:embed="rId39">
+                    <a:blip r:embed="rId37">
                       <a:extLst>
                         <a:ext uri="{28A0092B-C50C-407E-A947-70E740481C1C}">
                           <a14:useLocalDpi xmlns:a14="http://schemas.microsoft.com/office/drawing/2010/main" val="0"/>
@@ -29527,7 +29610,7 @@
       <w:r>
         <w:rPr>
           <w:noProof/>
-          <w:lang w:val="en-US"/>
+          <w:lang w:eastAsia="ja-JP"/>
         </w:rPr>
         <w:drawing>
           <wp:inline distT="0" distB="0" distL="0" distR="0" wp14:anchorId="7C85B579" wp14:editId="2252CB49">
@@ -29547,7 +29630,7 @@
                     </pic:cNvPicPr>
                   </pic:nvPicPr>
                   <pic:blipFill>
-                    <a:blip r:embed="rId40">
+                    <a:blip r:embed="rId38">
                       <a:extLst>
                         <a:ext uri="{28A0092B-C50C-407E-A947-70E740481C1C}">
                           <a14:useLocalDpi xmlns:a14="http://schemas.microsoft.com/office/drawing/2010/main" val="0"/>
@@ -29603,7 +29686,7 @@
       <w:r>
         <w:rPr>
           <w:noProof/>
-          <w:lang w:val="en-US"/>
+          <w:lang w:eastAsia="ja-JP"/>
         </w:rPr>
         <w:drawing>
           <wp:inline distT="0" distB="0" distL="0" distR="0" wp14:anchorId="3C47684C" wp14:editId="6BF9F168">
@@ -29623,7 +29706,7 @@
                     </pic:cNvPicPr>
                   </pic:nvPicPr>
                   <pic:blipFill>
-                    <a:blip r:embed="rId41">
+                    <a:blip r:embed="rId39">
                       <a:extLst>
                         <a:ext uri="{28A0092B-C50C-407E-A947-70E740481C1C}">
                           <a14:useLocalDpi xmlns:a14="http://schemas.microsoft.com/office/drawing/2010/main" val="0"/>
@@ -29665,7 +29748,7 @@
           <w:lang w:eastAsia="es-MX"/>
         </w:rPr>
       </w:pPr>
-      <w:bookmarkStart w:id="69" w:name="_Toc452731669"/>
+      <w:bookmarkStart w:id="65" w:name="_Toc452731669"/>
       <w:r>
         <w:rPr>
           <w:lang w:eastAsia="es-MX"/>
@@ -29673,7 +29756,7 @@
         <w:br w:type="page"/>
       </w:r>
     </w:p>
-    <w:bookmarkEnd w:id="69"/>
+    <w:bookmarkEnd w:id="65"/>
     <w:p>
       <w:pPr>
         <w:pStyle w:val="H3"/>
@@ -29712,7 +29795,7 @@
       <w:r>
         <w:rPr>
           <w:noProof/>
-          <w:lang w:val="en-US"/>
+          <w:lang w:eastAsia="ja-JP"/>
         </w:rPr>
         <w:drawing>
           <wp:inline distT="0" distB="0" distL="0" distR="0" wp14:anchorId="4BF01BD0" wp14:editId="15BF0B20">
@@ -29732,7 +29815,7 @@
                     </pic:cNvPicPr>
                   </pic:nvPicPr>
                   <pic:blipFill>
-                    <a:blip r:embed="rId42">
+                    <a:blip r:embed="rId40">
                       <a:extLst>
                         <a:ext uri="{28A0092B-C50C-407E-A947-70E740481C1C}">
                           <a14:useLocalDpi xmlns:a14="http://schemas.microsoft.com/office/drawing/2010/main" val="0"/>
@@ -29789,12 +29872,12 @@
           <w:numId w:val="25"/>
         </w:numPr>
       </w:pPr>
-      <w:bookmarkStart w:id="70" w:name="_Toc452731670"/>
+      <w:bookmarkStart w:id="66" w:name="_Toc452731670"/>
       <w:r>
         <w:lastRenderedPageBreak/>
         <w:t>Diagrama entidad relación</w:t>
       </w:r>
-      <w:bookmarkEnd w:id="70"/>
+      <w:bookmarkEnd w:id="66"/>
     </w:p>
     <w:p>
       <w:pPr>
@@ -29823,7 +29906,7 @@
           <w:noProof/>
           <w:sz w:val="28"/>
           <w:szCs w:val="28"/>
-          <w:lang w:val="en-US"/>
+          <w:lang w:eastAsia="ja-JP"/>
         </w:rPr>
         <w:drawing>
           <wp:inline distT="0" distB="0" distL="0" distR="0" wp14:anchorId="1120D307" wp14:editId="5A42A76C">
@@ -29843,7 +29926,7 @@
                     </pic:cNvPicPr>
                   </pic:nvPicPr>
                   <pic:blipFill>
-                    <a:blip r:embed="rId43">
+                    <a:blip r:embed="rId41">
                       <a:extLst>
                         <a:ext uri="{28A0092B-C50C-407E-A947-70E740481C1C}">
                           <a14:useLocalDpi xmlns:a14="http://schemas.microsoft.com/office/drawing/2010/main" val="0"/>
@@ -29883,11 +29966,75 @@
           <w:numId w:val="26"/>
         </w:numPr>
       </w:pPr>
-      <w:bookmarkStart w:id="71" w:name="_Toc452731693"/>
+      <w:bookmarkStart w:id="67" w:name="_Toc452731693"/>
       <w:r>
         <w:lastRenderedPageBreak/>
         <w:t>Diagramas de comunicación</w:t>
       </w:r>
+      <w:bookmarkEnd w:id="67"/>
+    </w:p>
+    <w:p>
+      <w:pPr>
+        <w:pStyle w:val="H3"/>
+        <w:rPr>
+          <w:lang w:eastAsia="es-MX"/>
+        </w:rPr>
+      </w:pPr>
+      <w:bookmarkStart w:id="68" w:name="_Toc452731694"/>
+      <w:r>
+        <w:rPr>
+          <w:lang w:eastAsia="es-MX"/>
+        </w:rPr>
+        <w:t>Acervo</w:t>
+      </w:r>
+      <w:bookmarkEnd w:id="68"/>
+    </w:p>
+    <w:p>
+      <w:pPr>
+        <w:pStyle w:val="H4"/>
+        <w:rPr>
+          <w:lang w:eastAsia="es-MX"/>
+        </w:rPr>
+      </w:pPr>
+      <w:bookmarkStart w:id="69" w:name="_Toc452731695"/>
+      <w:r>
+        <w:rPr>
+          <w:lang w:eastAsia="es-MX"/>
+        </w:rPr>
+        <w:t>Administrar convenios</w:t>
+      </w:r>
+      <w:bookmarkEnd w:id="69"/>
+    </w:p>
+    <w:p>
+      <w:pPr>
+        <w:pStyle w:val="H4"/>
+        <w:rPr>
+          <w:lang w:eastAsia="es-MX"/>
+        </w:rPr>
+      </w:pPr>
+      <w:bookmarkStart w:id="70" w:name="_Toc452731696"/>
+      <w:r>
+        <w:rPr>
+          <w:lang w:eastAsia="es-MX"/>
+        </w:rPr>
+        <w:t>Administrar fondos de la biblioteca</w:t>
+      </w:r>
+      <w:bookmarkEnd w:id="70"/>
+    </w:p>
+    <w:p>
+      <w:pPr>
+        <w:pStyle w:val="H4"/>
+        <w:rPr>
+          <w:lang w:eastAsia="es-MX"/>
+        </w:rPr>
+      </w:pPr>
+      <w:bookmarkStart w:id="71" w:name="_Toc452731697"/>
+      <w:r>
+        <w:rPr>
+          <w:lang w:eastAsia="es-MX"/>
+        </w:rPr>
+        <w:t>Consultar donaciones de la biblioteca</w:t>
+      </w:r>
       <w:bookmarkEnd w:id="71"/>
     </w:p>
     <w:p>
@@ -29897,12 +30044,12 @@
           <w:lang w:eastAsia="es-MX"/>
         </w:rPr>
       </w:pPr>
-      <w:bookmarkStart w:id="72" w:name="_Toc452731694"/>
+      <w:bookmarkStart w:id="72" w:name="_Toc452731698"/>
       <w:r>
         <w:rPr>
           <w:lang w:eastAsia="es-MX"/>
         </w:rPr>
-        <w:t>Acervo</w:t>
+        <w:t>Administración</w:t>
       </w:r>
       <w:bookmarkEnd w:id="72"/>
     </w:p>
@@ -29913,12 +30060,12 @@
           <w:lang w:eastAsia="es-MX"/>
         </w:rPr>
       </w:pPr>
-      <w:bookmarkStart w:id="73" w:name="_Toc452731695"/>
+      <w:bookmarkStart w:id="73" w:name="_Toc452731699"/>
       <w:r>
         <w:rPr>
           <w:lang w:eastAsia="es-MX"/>
         </w:rPr>
-        <w:t>Administrar convenios</w:t>
+        <w:t>Consultar adquisiciones</w:t>
       </w:r>
       <w:bookmarkEnd w:id="73"/>
     </w:p>
@@ -29929,12 +30076,12 @@
           <w:lang w:eastAsia="es-MX"/>
         </w:rPr>
       </w:pPr>
-      <w:bookmarkStart w:id="74" w:name="_Toc452731696"/>
+      <w:bookmarkStart w:id="74" w:name="_Toc452731700"/>
       <w:r>
         <w:rPr>
           <w:lang w:eastAsia="es-MX"/>
         </w:rPr>
-        <w:t>Administrar fondos de la biblioteca</w:t>
+        <w:t>Consultar devoluciones</w:t>
       </w:r>
       <w:bookmarkEnd w:id="74"/>
     </w:p>
@@ -29945,30 +30092,80 @@
           <w:lang w:eastAsia="es-MX"/>
         </w:rPr>
       </w:pPr>
-      <w:bookmarkStart w:id="75" w:name="_Toc452731697"/>
+      <w:bookmarkStart w:id="75" w:name="_Toc452731701"/>
       <w:r>
         <w:rPr>
           <w:lang w:eastAsia="es-MX"/>
         </w:rPr>
-        <w:t>Consultar donaciones de la biblioteca</w:t>
+        <w:t>Registrar devolución</w:t>
       </w:r>
       <w:bookmarkEnd w:id="75"/>
     </w:p>
     <w:p>
       <w:pPr>
+        <w:pStyle w:val="H4"/>
+        <w:rPr>
+          <w:lang w:eastAsia="es-MX"/>
+        </w:rPr>
+      </w:pPr>
+      <w:bookmarkStart w:id="76" w:name="_Toc452731702"/>
+      <w:r>
+        <w:rPr>
+          <w:lang w:eastAsia="es-MX"/>
+        </w:rPr>
+        <w:t>Registrar préstamo</w:t>
+      </w:r>
+      <w:bookmarkEnd w:id="76"/>
+    </w:p>
+    <w:p>
+      <w:pPr>
+        <w:pStyle w:val="H4"/>
+        <w:rPr>
+          <w:lang w:eastAsia="es-MX"/>
+        </w:rPr>
+      </w:pPr>
+      <w:bookmarkStart w:id="77" w:name="_Toc452731703"/>
+      <w:r>
+        <w:rPr>
+          <w:lang w:eastAsia="es-MX"/>
+        </w:rPr>
+        <w:t>Registrar Adquisiciones</w:t>
+      </w:r>
+      <w:bookmarkEnd w:id="77"/>
+      <w:r>
+        <w:rPr>
+          <w:lang w:eastAsia="es-MX"/>
+        </w:rPr>
+        <w:t xml:space="preserve"> </w:t>
+      </w:r>
+    </w:p>
+    <w:p>
+      <w:pPr>
         <w:pStyle w:val="H3"/>
         <w:rPr>
           <w:lang w:eastAsia="es-MX"/>
         </w:rPr>
       </w:pPr>
-      <w:bookmarkStart w:id="76" w:name="_Toc452731698"/>
+      <w:bookmarkStart w:id="78" w:name="_Toc452731704"/>
       <w:r>
         <w:rPr>
           <w:lang w:eastAsia="es-MX"/>
         </w:rPr>
         <w:t>Administración</w:t>
       </w:r>
-      <w:bookmarkEnd w:id="76"/>
+      <w:r>
+        <w:rPr>
+          <w:lang w:eastAsia="es-MX"/>
+        </w:rPr>
+        <w:t xml:space="preserve"> de</w:t>
+      </w:r>
+      <w:r>
+        <w:rPr>
+          <w:lang w:eastAsia="es-MX"/>
+        </w:rPr>
+        <w:t xml:space="preserve"> Usuarios</w:t>
+      </w:r>
+      <w:bookmarkEnd w:id="78"/>
     </w:p>
     <w:p>
       <w:pPr>
@@ -29977,14 +30174,14 @@
           <w:lang w:eastAsia="es-MX"/>
         </w:rPr>
       </w:pPr>
-      <w:bookmarkStart w:id="77" w:name="_Toc452731699"/>
+      <w:bookmarkStart w:id="79" w:name="_Toc452731705"/>
       <w:r>
         <w:rPr>
           <w:lang w:eastAsia="es-MX"/>
         </w:rPr>
-        <w:t>Consultar adquisiciones</w:t>
-      </w:r>
-      <w:bookmarkEnd w:id="77"/>
+        <w:t>Agregar usuario</w:t>
+      </w:r>
+      <w:bookmarkEnd w:id="79"/>
     </w:p>
     <w:p>
       <w:pPr>
@@ -29993,14 +30190,20 @@
           <w:lang w:eastAsia="es-MX"/>
         </w:rPr>
       </w:pPr>
-      <w:bookmarkStart w:id="78" w:name="_Toc452731700"/>
+      <w:bookmarkStart w:id="80" w:name="_Toc452731706"/>
       <w:r>
         <w:rPr>
           <w:lang w:eastAsia="es-MX"/>
         </w:rPr>
-        <w:t>Consultar devoluciones</w:t>
-      </w:r>
-      <w:bookmarkEnd w:id="78"/>
+        <w:t xml:space="preserve">Deshabilitar </w:t>
+      </w:r>
+      <w:r>
+        <w:rPr>
+          <w:lang w:eastAsia="es-MX"/>
+        </w:rPr>
+        <w:t>usuario</w:t>
+      </w:r>
+      <w:bookmarkEnd w:id="80"/>
     </w:p>
     <w:p>
       <w:pPr>
@@ -30009,14 +30212,30 @@
           <w:lang w:eastAsia="es-MX"/>
         </w:rPr>
       </w:pPr>
-      <w:bookmarkStart w:id="79" w:name="_Toc452731701"/>
+      <w:bookmarkStart w:id="81" w:name="_Toc452731707"/>
       <w:r>
         <w:rPr>
           <w:lang w:eastAsia="es-MX"/>
         </w:rPr>
-        <w:t>Registrar devolución</w:t>
-      </w:r>
-      <w:bookmarkEnd w:id="79"/>
+        <w:t>Editar Usuario</w:t>
+      </w:r>
+      <w:bookmarkEnd w:id="81"/>
+    </w:p>
+    <w:p>
+      <w:pPr>
+        <w:pStyle w:val="H3"/>
+        <w:rPr>
+          <w:lang w:eastAsia="es-MX"/>
+        </w:rPr>
+      </w:pPr>
+      <w:bookmarkStart w:id="82" w:name="_Toc452731708"/>
+      <w:r>
+        <w:rPr>
+          <w:lang w:eastAsia="es-MX"/>
+        </w:rPr>
+        <w:t>Funcionalidad del sistema</w:t>
+      </w:r>
+      <w:bookmarkEnd w:id="82"/>
     </w:p>
     <w:p>
       <w:pPr>
@@ -30025,14 +30244,14 @@
           <w:lang w:eastAsia="es-MX"/>
         </w:rPr>
       </w:pPr>
-      <w:bookmarkStart w:id="80" w:name="_Toc452731702"/>
+      <w:bookmarkStart w:id="83" w:name="_Toc452731709"/>
       <w:r>
         <w:rPr>
           <w:lang w:eastAsia="es-MX"/>
         </w:rPr>
-        <w:t>Registrar préstamo</w:t>
-      </w:r>
-      <w:bookmarkEnd w:id="80"/>
+        <w:t>Agregar reseña de ítem</w:t>
+      </w:r>
+      <w:bookmarkEnd w:id="83"/>
     </w:p>
     <w:p>
       <w:pPr>
@@ -30041,48 +30260,62 @@
           <w:lang w:eastAsia="es-MX"/>
         </w:rPr>
       </w:pPr>
-      <w:bookmarkStart w:id="81" w:name="_Toc452731703"/>
+      <w:bookmarkStart w:id="84" w:name="_Toc452731710"/>
       <w:r>
         <w:rPr>
           <w:lang w:eastAsia="es-MX"/>
         </w:rPr>
-        <w:t>Registrar Adquisiciones</w:t>
-      </w:r>
-      <w:bookmarkEnd w:id="81"/>
-      <w:r>
+        <w:t>Buscar ítem</w:t>
+      </w:r>
+      <w:bookmarkEnd w:id="84"/>
+    </w:p>
+    <w:p>
+      <w:pPr>
+        <w:pStyle w:val="H4"/>
         <w:rPr>
           <w:lang w:eastAsia="es-MX"/>
         </w:rPr>
-        <w:t xml:space="preserve"> </w:t>
-      </w:r>
-    </w:p>
-    <w:p>
-      <w:pPr>
-        <w:pStyle w:val="H3"/>
+      </w:pPr>
+      <w:bookmarkStart w:id="85" w:name="_Toc452731711"/>
+      <w:r>
         <w:rPr>
           <w:lang w:eastAsia="es-MX"/>
         </w:rPr>
-      </w:pPr>
-      <w:bookmarkStart w:id="82" w:name="_Toc452731704"/>
-      <w:r>
+        <w:t>Realizar petición interbibliotecaria</w:t>
+      </w:r>
+      <w:bookmarkEnd w:id="85"/>
+    </w:p>
+    <w:p>
+      <w:pPr>
+        <w:pStyle w:val="H4"/>
         <w:rPr>
           <w:lang w:eastAsia="es-MX"/>
         </w:rPr>
-        <w:t>Administración</w:t>
-      </w:r>
+      </w:pPr>
+      <w:bookmarkStart w:id="86" w:name="_Toc452731712"/>
       <w:r>
         <w:rPr>
           <w:lang w:eastAsia="es-MX"/>
         </w:rPr>
-        <w:t xml:space="preserve"> de</w:t>
-      </w:r>
-      <w:r>
+        <w:t>Realizar préstamo</w:t>
+      </w:r>
+      <w:bookmarkEnd w:id="86"/>
+    </w:p>
+    <w:p>
+      <w:pPr>
+        <w:pStyle w:val="H4"/>
         <w:rPr>
           <w:lang w:eastAsia="es-MX"/>
         </w:rPr>
-        <w:t xml:space="preserve"> Usuarios</w:t>
-      </w:r>
-      <w:bookmarkEnd w:id="82"/>
+      </w:pPr>
+      <w:bookmarkStart w:id="87" w:name="_Toc452731713"/>
+      <w:r>
+        <w:rPr>
+          <w:lang w:eastAsia="es-MX"/>
+        </w:rPr>
+        <w:t>Reservar ítem</w:t>
+      </w:r>
+      <w:bookmarkEnd w:id="87"/>
     </w:p>
     <w:p>
       <w:pPr>
@@ -30091,164 +30324,14 @@
           <w:lang w:eastAsia="es-MX"/>
         </w:rPr>
       </w:pPr>
-      <w:bookmarkStart w:id="83" w:name="_Toc452731705"/>
+      <w:bookmarkStart w:id="88" w:name="_Toc452731714"/>
       <w:r>
         <w:rPr>
           <w:lang w:eastAsia="es-MX"/>
         </w:rPr>
-        <w:t>Agregar usuario</w:t>
-      </w:r>
-      <w:bookmarkEnd w:id="83"/>
-    </w:p>
-    <w:p>
-      <w:pPr>
-        <w:pStyle w:val="H4"/>
-        <w:rPr>
-          <w:lang w:eastAsia="es-MX"/>
-        </w:rPr>
-      </w:pPr>
-      <w:bookmarkStart w:id="84" w:name="_Toc452731706"/>
-      <w:r>
-        <w:rPr>
-          <w:lang w:eastAsia="es-MX"/>
-        </w:rPr>
-        <w:t xml:space="preserve">Deshabilitar </w:t>
-      </w:r>
-      <w:r>
-        <w:rPr>
-          <w:lang w:eastAsia="es-MX"/>
-        </w:rPr>
-        <w:t>usuario</w:t>
-      </w:r>
-      <w:bookmarkEnd w:id="84"/>
-    </w:p>
-    <w:p>
-      <w:pPr>
-        <w:pStyle w:val="H4"/>
-        <w:rPr>
-          <w:lang w:eastAsia="es-MX"/>
-        </w:rPr>
-      </w:pPr>
-      <w:bookmarkStart w:id="85" w:name="_Toc452731707"/>
-      <w:r>
-        <w:rPr>
-          <w:lang w:eastAsia="es-MX"/>
-        </w:rPr>
-        <w:t>Editar Usuario</w:t>
-      </w:r>
-      <w:bookmarkEnd w:id="85"/>
-    </w:p>
-    <w:p>
-      <w:pPr>
-        <w:pStyle w:val="H3"/>
-        <w:rPr>
-          <w:lang w:eastAsia="es-MX"/>
-        </w:rPr>
-      </w:pPr>
-      <w:bookmarkStart w:id="86" w:name="_Toc452731708"/>
-      <w:r>
-        <w:rPr>
-          <w:lang w:eastAsia="es-MX"/>
-        </w:rPr>
-        <w:t>Funcionalidad del sistema</w:t>
-      </w:r>
-      <w:bookmarkEnd w:id="86"/>
-    </w:p>
-    <w:p>
-      <w:pPr>
-        <w:pStyle w:val="H4"/>
-        <w:rPr>
-          <w:lang w:eastAsia="es-MX"/>
-        </w:rPr>
-      </w:pPr>
-      <w:bookmarkStart w:id="87" w:name="_Toc452731709"/>
-      <w:r>
-        <w:rPr>
-          <w:lang w:eastAsia="es-MX"/>
-        </w:rPr>
-        <w:t>Agregar reseña de ítem</w:t>
-      </w:r>
-      <w:bookmarkEnd w:id="87"/>
-    </w:p>
-    <w:p>
-      <w:pPr>
-        <w:pStyle w:val="H4"/>
-        <w:rPr>
-          <w:lang w:eastAsia="es-MX"/>
-        </w:rPr>
-      </w:pPr>
-      <w:bookmarkStart w:id="88" w:name="_Toc452731710"/>
-      <w:r>
-        <w:rPr>
-          <w:lang w:eastAsia="es-MX"/>
-        </w:rPr>
-        <w:t>Buscar ítem</w:t>
+        <w:t>Retroalimentar al sistema</w:t>
       </w:r>
       <w:bookmarkEnd w:id="88"/>
-    </w:p>
-    <w:p>
-      <w:pPr>
-        <w:pStyle w:val="H4"/>
-        <w:rPr>
-          <w:lang w:eastAsia="es-MX"/>
-        </w:rPr>
-      </w:pPr>
-      <w:bookmarkStart w:id="89" w:name="_Toc452731711"/>
-      <w:r>
-        <w:rPr>
-          <w:lang w:eastAsia="es-MX"/>
-        </w:rPr>
-        <w:t>Realizar petición interbibliotecaria</w:t>
-      </w:r>
-      <w:bookmarkEnd w:id="89"/>
-    </w:p>
-    <w:p>
-      <w:pPr>
-        <w:pStyle w:val="H4"/>
-        <w:rPr>
-          <w:lang w:eastAsia="es-MX"/>
-        </w:rPr>
-      </w:pPr>
-      <w:bookmarkStart w:id="90" w:name="_Toc452731712"/>
-      <w:r>
-        <w:rPr>
-          <w:lang w:eastAsia="es-MX"/>
-        </w:rPr>
-        <w:t>Realizar préstamo</w:t>
-      </w:r>
-      <w:bookmarkEnd w:id="90"/>
-    </w:p>
-    <w:p>
-      <w:pPr>
-        <w:pStyle w:val="H4"/>
-        <w:rPr>
-          <w:lang w:eastAsia="es-MX"/>
-        </w:rPr>
-      </w:pPr>
-      <w:bookmarkStart w:id="91" w:name="_Toc452731713"/>
-      <w:r>
-        <w:rPr>
-          <w:lang w:eastAsia="es-MX"/>
-        </w:rPr>
-        <w:t>Reservar ítem</w:t>
-      </w:r>
-      <w:bookmarkEnd w:id="91"/>
-    </w:p>
-    <w:p>
-      <w:pPr>
-        <w:pStyle w:val="H4"/>
-        <w:rPr>
-          <w:lang w:eastAsia="es-MX"/>
-        </w:rPr>
-      </w:pPr>
-      <w:bookmarkStart w:id="92" w:name="_Toc452731714"/>
-      <w:r>
-        <w:rPr>
-          <w:lang w:eastAsia="es-MX"/>
-        </w:rPr>
-        <w:t>Retroalimentar al sistema</w:t>
-      </w:r>
-      <w:bookmarkEnd w:id="92"/>
     </w:p>
     <w:p>
       <w:pPr>
@@ -30274,7 +30357,7 @@
           <w:lang w:val="es-ES"/>
         </w:rPr>
       </w:pPr>
-      <w:bookmarkStart w:id="93" w:name="_Toc452731715"/>
+      <w:bookmarkStart w:id="89" w:name="_Toc452731715"/>
       <w:r>
         <w:rPr>
           <w:lang w:val="es-ES"/>
@@ -30282,7 +30365,7 @@
         <w:lastRenderedPageBreak/>
         <w:t>Diagramas de estado</w:t>
       </w:r>
-      <w:bookmarkEnd w:id="93"/>
+      <w:bookmarkEnd w:id="89"/>
     </w:p>
     <w:p>
       <w:pPr>
@@ -30313,7 +30396,7 @@
       <w:r>
         <w:rPr>
           <w:noProof/>
-          <w:lang w:val="en-US"/>
+          <w:lang w:eastAsia="ja-JP"/>
         </w:rPr>
         <w:drawing>
           <wp:inline distT="0" distB="0" distL="0" distR="0" wp14:anchorId="34A21772" wp14:editId="4F7933D5">
@@ -30333,7 +30416,7 @@
                     </pic:cNvPicPr>
                   </pic:nvPicPr>
                   <pic:blipFill>
-                    <a:blip r:embed="rId44">
+                    <a:blip r:embed="rId42">
                       <a:extLst>
                         <a:ext uri="{28A0092B-C50C-407E-A947-70E740481C1C}">
                           <a14:useLocalDpi xmlns:a14="http://schemas.microsoft.com/office/drawing/2010/main" val="0"/>
@@ -30374,7 +30457,7 @@
       <w:r>
         <w:rPr>
           <w:noProof/>
-          <w:lang w:val="en-US"/>
+          <w:lang w:eastAsia="ja-JP"/>
         </w:rPr>
         <w:lastRenderedPageBreak/>
         <w:drawing>
@@ -30395,7 +30478,7 @@
                     </pic:cNvPicPr>
                   </pic:nvPicPr>
                   <pic:blipFill>
-                    <a:blip r:embed="rId45">
+                    <a:blip r:embed="rId43">
                       <a:extLst>
                         <a:ext uri="{28A0092B-C50C-407E-A947-70E740481C1C}">
                           <a14:useLocalDpi xmlns:a14="http://schemas.microsoft.com/office/drawing/2010/main" val="0"/>
@@ -30436,7 +30519,7 @@
       <w:r>
         <w:rPr>
           <w:noProof/>
-          <w:lang w:val="en-US"/>
+          <w:lang w:eastAsia="ja-JP"/>
         </w:rPr>
         <w:lastRenderedPageBreak/>
         <w:drawing>
@@ -30457,7 +30540,7 @@
                     </pic:cNvPicPr>
                   </pic:nvPicPr>
                   <pic:blipFill>
-                    <a:blip r:embed="rId46">
+                    <a:blip r:embed="rId44">
                       <a:extLst>
                         <a:ext uri="{28A0092B-C50C-407E-A947-70E740481C1C}">
                           <a14:useLocalDpi xmlns:a14="http://schemas.microsoft.com/office/drawing/2010/main" val="0"/>
@@ -30510,11 +30593,75 @@
       <w:pPr>
         <w:pStyle w:val="H2"/>
       </w:pPr>
-      <w:bookmarkStart w:id="94" w:name="_Toc452731716"/>
+      <w:bookmarkStart w:id="90" w:name="_Toc452731716"/>
       <w:r>
         <w:lastRenderedPageBreak/>
         <w:t>Prototipos</w:t>
       </w:r>
+      <w:bookmarkEnd w:id="90"/>
+    </w:p>
+    <w:p>
+      <w:pPr>
+        <w:pStyle w:val="H3"/>
+        <w:rPr>
+          <w:lang w:eastAsia="es-MX"/>
+        </w:rPr>
+      </w:pPr>
+      <w:bookmarkStart w:id="91" w:name="_Toc452731717"/>
+      <w:r>
+        <w:rPr>
+          <w:lang w:eastAsia="es-MX"/>
+        </w:rPr>
+        <w:t>Acervo</w:t>
+      </w:r>
+      <w:bookmarkEnd w:id="91"/>
+    </w:p>
+    <w:p>
+      <w:pPr>
+        <w:pStyle w:val="H4"/>
+        <w:rPr>
+          <w:lang w:eastAsia="es-MX"/>
+        </w:rPr>
+      </w:pPr>
+      <w:bookmarkStart w:id="92" w:name="_Toc452731718"/>
+      <w:r>
+        <w:rPr>
+          <w:lang w:eastAsia="es-MX"/>
+        </w:rPr>
+        <w:t>Administrar convenios</w:t>
+      </w:r>
+      <w:bookmarkEnd w:id="92"/>
+    </w:p>
+    <w:p>
+      <w:pPr>
+        <w:pStyle w:val="H4"/>
+        <w:rPr>
+          <w:lang w:eastAsia="es-MX"/>
+        </w:rPr>
+      </w:pPr>
+      <w:bookmarkStart w:id="93" w:name="_Toc452731719"/>
+      <w:r>
+        <w:rPr>
+          <w:lang w:eastAsia="es-MX"/>
+        </w:rPr>
+        <w:t>Administrar fondos de la biblioteca</w:t>
+      </w:r>
+      <w:bookmarkEnd w:id="93"/>
+    </w:p>
+    <w:p>
+      <w:pPr>
+        <w:pStyle w:val="H4"/>
+        <w:rPr>
+          <w:lang w:eastAsia="es-MX"/>
+        </w:rPr>
+      </w:pPr>
+      <w:bookmarkStart w:id="94" w:name="_Toc452731720"/>
+      <w:r>
+        <w:rPr>
+          <w:lang w:eastAsia="es-MX"/>
+        </w:rPr>
+        <w:t>Consultar donaciones de la biblioteca</w:t>
+      </w:r>
       <w:bookmarkEnd w:id="94"/>
     </w:p>
     <w:p>
@@ -30524,12 +30671,12 @@
           <w:lang w:eastAsia="es-MX"/>
         </w:rPr>
       </w:pPr>
-      <w:bookmarkStart w:id="95" w:name="_Toc452731717"/>
+      <w:bookmarkStart w:id="95" w:name="_Toc452731721"/>
       <w:r>
         <w:rPr>
           <w:lang w:eastAsia="es-MX"/>
         </w:rPr>
-        <w:t>Acervo</w:t>
+        <w:t>Administración</w:t>
       </w:r>
       <w:bookmarkEnd w:id="95"/>
     </w:p>
@@ -30540,12 +30687,12 @@
           <w:lang w:eastAsia="es-MX"/>
         </w:rPr>
       </w:pPr>
-      <w:bookmarkStart w:id="96" w:name="_Toc452731718"/>
+      <w:bookmarkStart w:id="96" w:name="_Toc452731722"/>
       <w:r>
         <w:rPr>
           <w:lang w:eastAsia="es-MX"/>
         </w:rPr>
-        <w:t>Administrar convenios</w:t>
+        <w:t>Consultar adquisiciones</w:t>
       </w:r>
       <w:bookmarkEnd w:id="96"/>
     </w:p>
@@ -30556,12 +30703,12 @@
           <w:lang w:eastAsia="es-MX"/>
         </w:rPr>
       </w:pPr>
-      <w:bookmarkStart w:id="97" w:name="_Toc452731719"/>
+      <w:bookmarkStart w:id="97" w:name="_Toc452731723"/>
       <w:r>
         <w:rPr>
           <w:lang w:eastAsia="es-MX"/>
         </w:rPr>
-        <w:t>Administrar fondos de la biblioteca</w:t>
+        <w:t>Consultar devoluciones</w:t>
       </w:r>
       <w:bookmarkEnd w:id="97"/>
     </w:p>
@@ -30572,30 +30719,86 @@
           <w:lang w:eastAsia="es-MX"/>
         </w:rPr>
       </w:pPr>
-      <w:bookmarkStart w:id="98" w:name="_Toc452731720"/>
+      <w:bookmarkStart w:id="98" w:name="_Toc452731724"/>
       <w:r>
         <w:rPr>
           <w:lang w:eastAsia="es-MX"/>
         </w:rPr>
-        <w:t>Consultar donaciones de la biblioteca</w:t>
+        <w:t>Registrar devolución</w:t>
       </w:r>
       <w:bookmarkEnd w:id="98"/>
     </w:p>
     <w:p>
       <w:pPr>
+        <w:pStyle w:val="H4"/>
+        <w:rPr>
+          <w:lang w:eastAsia="es-MX"/>
+        </w:rPr>
+      </w:pPr>
+      <w:bookmarkStart w:id="99" w:name="_Toc452731725"/>
+      <w:r>
+        <w:rPr>
+          <w:lang w:eastAsia="es-MX"/>
+        </w:rPr>
+        <w:t>Registrar préstamo</w:t>
+      </w:r>
+      <w:bookmarkEnd w:id="99"/>
+    </w:p>
+    <w:p>
+      <w:pPr>
+        <w:pStyle w:val="H4"/>
+        <w:rPr>
+          <w:lang w:eastAsia="es-MX"/>
+        </w:rPr>
+      </w:pPr>
+      <w:bookmarkStart w:id="100" w:name="_Toc452731726"/>
+      <w:r>
+        <w:rPr>
+          <w:lang w:eastAsia="es-MX"/>
+        </w:rPr>
+        <w:t>Registrar Adquisiciones</w:t>
+      </w:r>
+      <w:bookmarkEnd w:id="100"/>
+      <w:r>
+        <w:rPr>
+          <w:lang w:eastAsia="es-MX"/>
+        </w:rPr>
+        <w:t xml:space="preserve"> </w:t>
+      </w:r>
+    </w:p>
+    <w:p>
+      <w:pPr>
         <w:pStyle w:val="H3"/>
         <w:rPr>
           <w:lang w:eastAsia="es-MX"/>
         </w:rPr>
       </w:pPr>
-      <w:bookmarkStart w:id="99" w:name="_Toc452731721"/>
+      <w:bookmarkStart w:id="101" w:name="_Toc452731727"/>
       <w:r>
         <w:rPr>
           <w:lang w:eastAsia="es-MX"/>
         </w:rPr>
-        <w:t>Administración</w:t>
-      </w:r>
-      <w:bookmarkEnd w:id="99"/>
+        <w:t xml:space="preserve">Administración </w:t>
+      </w:r>
+      <w:r>
+        <w:rPr>
+          <w:lang w:eastAsia="es-MX"/>
+        </w:rPr>
+        <w:t xml:space="preserve">de </w:t>
+      </w:r>
+      <w:r>
+        <w:rPr>
+          <w:lang w:eastAsia="es-MX"/>
+        </w:rPr>
+        <w:t>Usuario</w:t>
+      </w:r>
+      <w:bookmarkEnd w:id="101"/>
+      <w:r>
+        <w:rPr>
+          <w:lang w:eastAsia="es-MX"/>
+        </w:rPr>
+        <w:t>s</w:t>
+      </w:r>
     </w:p>
     <w:p>
       <w:pPr>
@@ -30604,14 +30807,14 @@
           <w:lang w:eastAsia="es-MX"/>
         </w:rPr>
       </w:pPr>
-      <w:bookmarkStart w:id="100" w:name="_Toc452731722"/>
+      <w:bookmarkStart w:id="102" w:name="_Toc452731728"/>
       <w:r>
         <w:rPr>
           <w:lang w:eastAsia="es-MX"/>
         </w:rPr>
-        <w:t>Consultar adquisiciones</w:t>
-      </w:r>
-      <w:bookmarkEnd w:id="100"/>
+        <w:t>Agregar usuario</w:t>
+      </w:r>
+      <w:bookmarkEnd w:id="102"/>
     </w:p>
     <w:p>
       <w:pPr>
@@ -30620,14 +30823,20 @@
           <w:lang w:eastAsia="es-MX"/>
         </w:rPr>
       </w:pPr>
-      <w:bookmarkStart w:id="101" w:name="_Toc452731723"/>
+      <w:bookmarkStart w:id="103" w:name="_Toc452731729"/>
       <w:r>
         <w:rPr>
           <w:lang w:eastAsia="es-MX"/>
         </w:rPr>
-        <w:t>Consultar devoluciones</w:t>
-      </w:r>
-      <w:bookmarkEnd w:id="101"/>
+        <w:t xml:space="preserve"> Deshabilitar </w:t>
+      </w:r>
+      <w:r>
+        <w:rPr>
+          <w:lang w:eastAsia="es-MX"/>
+        </w:rPr>
+        <w:t>usuario</w:t>
+      </w:r>
+      <w:bookmarkEnd w:id="103"/>
     </w:p>
     <w:p>
       <w:pPr>
@@ -30636,14 +30845,28 @@
           <w:lang w:eastAsia="es-MX"/>
         </w:rPr>
       </w:pPr>
-      <w:bookmarkStart w:id="102" w:name="_Toc452731724"/>
+      <w:bookmarkStart w:id="104" w:name="_Toc452731730"/>
       <w:r>
         <w:rPr>
           <w:lang w:eastAsia="es-MX"/>
         </w:rPr>
-        <w:t>Registrar devolución</w:t>
-      </w:r>
-      <w:bookmarkEnd w:id="102"/>
+        <w:t>Editar Usuario</w:t>
+      </w:r>
+      <w:bookmarkEnd w:id="104"/>
+    </w:p>
+    <w:p>
+      <w:pPr>
+        <w:pStyle w:val="H3"/>
+        <w:rPr>
+          <w:lang w:eastAsia="es-MX"/>
+        </w:rPr>
+      </w:pPr>
+      <w:r>
+        <w:rPr>
+          <w:lang w:eastAsia="es-MX"/>
+        </w:rPr>
+        <w:t>Ítem</w:t>
+      </w:r>
     </w:p>
     <w:p>
       <w:pPr>
@@ -30652,14 +30875,14 @@
           <w:lang w:eastAsia="es-MX"/>
         </w:rPr>
       </w:pPr>
-      <w:bookmarkStart w:id="103" w:name="_Toc452731725"/>
+      <w:bookmarkStart w:id="105" w:name="_Toc452731732"/>
       <w:r>
         <w:rPr>
           <w:lang w:eastAsia="es-MX"/>
         </w:rPr>
-        <w:t>Registrar préstamo</w:t>
-      </w:r>
-      <w:bookmarkEnd w:id="103"/>
+        <w:t>Agregar reseña de ítem</w:t>
+      </w:r>
+      <w:bookmarkEnd w:id="105"/>
     </w:p>
     <w:p>
       <w:pPr>
@@ -30668,54 +30891,62 @@
           <w:lang w:eastAsia="es-MX"/>
         </w:rPr>
       </w:pPr>
-      <w:bookmarkStart w:id="104" w:name="_Toc452731726"/>
+      <w:bookmarkStart w:id="106" w:name="_Toc452731733"/>
       <w:r>
         <w:rPr>
           <w:lang w:eastAsia="es-MX"/>
         </w:rPr>
-        <w:t>Registrar Adquisiciones</w:t>
-      </w:r>
-      <w:bookmarkEnd w:id="104"/>
-      <w:r>
+        <w:t>Buscar ítem</w:t>
+      </w:r>
+      <w:bookmarkEnd w:id="106"/>
+    </w:p>
+    <w:p>
+      <w:pPr>
+        <w:pStyle w:val="H4"/>
         <w:rPr>
           <w:lang w:eastAsia="es-MX"/>
         </w:rPr>
-        <w:t xml:space="preserve"> </w:t>
-      </w:r>
-    </w:p>
-    <w:p>
-      <w:pPr>
-        <w:pStyle w:val="H3"/>
+      </w:pPr>
+      <w:bookmarkStart w:id="107" w:name="_Toc452731734"/>
+      <w:r>
         <w:rPr>
           <w:lang w:eastAsia="es-MX"/>
         </w:rPr>
-      </w:pPr>
-      <w:bookmarkStart w:id="105" w:name="_Toc452731727"/>
-      <w:r>
+        <w:t>Realizar petición interbibliotecaria</w:t>
+      </w:r>
+      <w:bookmarkEnd w:id="107"/>
+    </w:p>
+    <w:p>
+      <w:pPr>
+        <w:pStyle w:val="H4"/>
         <w:rPr>
           <w:lang w:eastAsia="es-MX"/>
         </w:rPr>
-        <w:t xml:space="preserve">Administración </w:t>
-      </w:r>
+      </w:pPr>
+      <w:bookmarkStart w:id="108" w:name="_Toc452731735"/>
       <w:r>
         <w:rPr>
           <w:lang w:eastAsia="es-MX"/>
         </w:rPr>
-        <w:t xml:space="preserve">de </w:t>
-      </w:r>
-      <w:r>
+        <w:t>Realizar préstamo</w:t>
+      </w:r>
+      <w:bookmarkEnd w:id="108"/>
+    </w:p>
+    <w:p>
+      <w:pPr>
+        <w:pStyle w:val="H4"/>
         <w:rPr>
           <w:lang w:eastAsia="es-MX"/>
         </w:rPr>
-        <w:t>Usuario</w:t>
-      </w:r>
-      <w:bookmarkEnd w:id="105"/>
+      </w:pPr>
+      <w:bookmarkStart w:id="109" w:name="_Toc452731736"/>
       <w:r>
         <w:rPr>
           <w:lang w:eastAsia="es-MX"/>
         </w:rPr>
-        <w:t>s</w:t>
-      </w:r>
+        <w:t>Reservar ítem</w:t>
+      </w:r>
+      <w:bookmarkEnd w:id="109"/>
     </w:p>
     <w:p>
       <w:pPr>
@@ -30724,173 +30955,25 @@
           <w:lang w:eastAsia="es-MX"/>
         </w:rPr>
       </w:pPr>
-      <w:bookmarkStart w:id="106" w:name="_Toc452731728"/>
+      <w:bookmarkStart w:id="110" w:name="_Toc452731737"/>
       <w:r>
         <w:rPr>
           <w:lang w:eastAsia="es-MX"/>
         </w:rPr>
-        <w:t>Agregar usuario</w:t>
-      </w:r>
-      <w:bookmarkEnd w:id="106"/>
-    </w:p>
-    <w:p>
-      <w:pPr>
-        <w:pStyle w:val="H4"/>
+        <w:t>Retroalimentar al sistema</w:t>
+      </w:r>
+      <w:bookmarkEnd w:id="110"/>
+    </w:p>
+    <w:p>
+      <w:pPr>
         <w:rPr>
           <w:lang w:eastAsia="es-MX"/>
         </w:rPr>
       </w:pPr>
-      <w:bookmarkStart w:id="107" w:name="_Toc452731729"/>
       <w:r>
         <w:rPr>
           <w:lang w:eastAsia="es-MX"/>
         </w:rPr>
-        <w:t xml:space="preserve"> Deshabilitar </w:t>
-      </w:r>
-      <w:r>
-        <w:rPr>
-          <w:lang w:eastAsia="es-MX"/>
-        </w:rPr>
-        <w:t>usuario</w:t>
-      </w:r>
-      <w:bookmarkEnd w:id="107"/>
-    </w:p>
-    <w:p>
-      <w:pPr>
-        <w:pStyle w:val="H4"/>
-        <w:rPr>
-          <w:lang w:eastAsia="es-MX"/>
-        </w:rPr>
-      </w:pPr>
-      <w:bookmarkStart w:id="108" w:name="_Toc452731730"/>
-      <w:r>
-        <w:rPr>
-          <w:lang w:eastAsia="es-MX"/>
-        </w:rPr>
-        <w:t>Editar Usuario</w:t>
-      </w:r>
-      <w:bookmarkEnd w:id="108"/>
-    </w:p>
-    <w:p>
-      <w:pPr>
-        <w:pStyle w:val="H3"/>
-        <w:rPr>
-          <w:lang w:eastAsia="es-MX"/>
-        </w:rPr>
-      </w:pPr>
-      <w:r>
-        <w:rPr>
-          <w:lang w:eastAsia="es-MX"/>
-        </w:rPr>
-        <w:t>Ítem</w:t>
-      </w:r>
-    </w:p>
-    <w:p>
-      <w:pPr>
-        <w:pStyle w:val="H4"/>
-        <w:rPr>
-          <w:lang w:eastAsia="es-MX"/>
-        </w:rPr>
-      </w:pPr>
-      <w:bookmarkStart w:id="109" w:name="_Toc452731732"/>
-      <w:r>
-        <w:rPr>
-          <w:lang w:eastAsia="es-MX"/>
-        </w:rPr>
-        <w:t>Agregar reseña de ítem</w:t>
-      </w:r>
-      <w:bookmarkEnd w:id="109"/>
-    </w:p>
-    <w:p>
-      <w:pPr>
-        <w:pStyle w:val="H4"/>
-        <w:rPr>
-          <w:lang w:eastAsia="es-MX"/>
-        </w:rPr>
-      </w:pPr>
-      <w:bookmarkStart w:id="110" w:name="_Toc452731733"/>
-      <w:r>
-        <w:rPr>
-          <w:lang w:eastAsia="es-MX"/>
-        </w:rPr>
-        <w:t>Buscar ítem</w:t>
-      </w:r>
-      <w:bookmarkEnd w:id="110"/>
-    </w:p>
-    <w:p>
-      <w:pPr>
-        <w:pStyle w:val="H4"/>
-        <w:rPr>
-          <w:lang w:eastAsia="es-MX"/>
-        </w:rPr>
-      </w:pPr>
-      <w:bookmarkStart w:id="111" w:name="_Toc452731734"/>
-      <w:r>
-        <w:rPr>
-          <w:lang w:eastAsia="es-MX"/>
-        </w:rPr>
-        <w:t>Realizar petición interbibliotecaria</w:t>
-      </w:r>
-      <w:bookmarkEnd w:id="111"/>
-    </w:p>
-    <w:p>
-      <w:pPr>
-        <w:pStyle w:val="H4"/>
-        <w:rPr>
-          <w:lang w:eastAsia="es-MX"/>
-        </w:rPr>
-      </w:pPr>
-      <w:bookmarkStart w:id="112" w:name="_Toc452731735"/>
-      <w:r>
-        <w:rPr>
-          <w:lang w:eastAsia="es-MX"/>
-        </w:rPr>
-        <w:t>Realizar préstamo</w:t>
-      </w:r>
-      <w:bookmarkEnd w:id="112"/>
-    </w:p>
-    <w:p>
-      <w:pPr>
-        <w:pStyle w:val="H4"/>
-        <w:rPr>
-          <w:lang w:eastAsia="es-MX"/>
-        </w:rPr>
-      </w:pPr>
-      <w:bookmarkStart w:id="113" w:name="_Toc452731736"/>
-      <w:r>
-        <w:rPr>
-          <w:lang w:eastAsia="es-MX"/>
-        </w:rPr>
-        <w:t>Reservar ítem</w:t>
-      </w:r>
-      <w:bookmarkEnd w:id="113"/>
-    </w:p>
-    <w:p>
-      <w:pPr>
-        <w:pStyle w:val="H4"/>
-        <w:rPr>
-          <w:lang w:eastAsia="es-MX"/>
-        </w:rPr>
-      </w:pPr>
-      <w:bookmarkStart w:id="114" w:name="_Toc452731737"/>
-      <w:r>
-        <w:rPr>
-          <w:lang w:eastAsia="es-MX"/>
-        </w:rPr>
-        <w:t>Retroalimentar al sistema</w:t>
-      </w:r>
-      <w:bookmarkEnd w:id="114"/>
-    </w:p>
-    <w:p>
-      <w:pPr>
-        <w:rPr>
-          <w:lang w:eastAsia="es-MX"/>
-        </w:rPr>
-      </w:pPr>
-      <w:r>
-        <w:rPr>
-          <w:lang w:eastAsia="es-MX"/>
-        </w:rPr>
         <w:br w:type="page"/>
       </w:r>
     </w:p>
@@ -30903,7 +30986,7 @@
       <w:r>
         <w:rPr>
           <w:noProof/>
-          <w:lang w:val="en-US"/>
+          <w:lang w:eastAsia="ja-JP"/>
         </w:rPr>
         <w:lastRenderedPageBreak/>
         <w:drawing>
@@ -30919,6 +31002,129 @@
                 <pic:pic xmlns:pic="http://schemas.openxmlformats.org/drawingml/2006/picture">
                   <pic:nvPicPr>
                     <pic:cNvPr id="0" name="Picture 1" descr="C:\Users\VictorHugo\Desktop\principios\Prototipos\13293270_10206064865323958_393290374_n.png"/>
+                    <pic:cNvPicPr>
+                      <a:picLocks noChangeAspect="1" noChangeArrowheads="1"/>
+                    </pic:cNvPicPr>
+                  </pic:nvPicPr>
+                  <pic:blipFill>
+                    <a:blip r:embed="rId45">
+                      <a:extLst>
+                        <a:ext uri="{28A0092B-C50C-407E-A947-70E740481C1C}">
+                          <a14:useLocalDpi xmlns:a14="http://schemas.microsoft.com/office/drawing/2010/main" val="0"/>
+                        </a:ext>
+                      </a:extLst>
+                    </a:blip>
+                    <a:srcRect/>
+                    <a:stretch>
+                      <a:fillRect/>
+                    </a:stretch>
+                  </pic:blipFill>
+                  <pic:spPr bwMode="auto">
+                    <a:xfrm>
+                      <a:off x="0" y="0"/>
+                      <a:ext cx="5612130" cy="3403789"/>
+                    </a:xfrm>
+                    <a:prstGeom prst="rect">
+                      <a:avLst/>
+                    </a:prstGeom>
+                    <a:noFill/>
+                    <a:ln>
+                      <a:noFill/>
+                    </a:ln>
+                  </pic:spPr>
+                </pic:pic>
+              </a:graphicData>
+            </a:graphic>
+          </wp:inline>
+        </w:drawing>
+      </w:r>
+    </w:p>
+    <w:p>
+      <w:pPr>
+        <w:rPr>
+          <w:lang w:val="es-ES" w:eastAsia="ja-JP"/>
+        </w:rPr>
+      </w:pPr>
+      <w:r>
+        <w:rPr>
+          <w:noProof/>
+          <w:lang w:eastAsia="ja-JP"/>
+        </w:rPr>
+        <w:drawing>
+          <wp:inline distT="0" distB="0" distL="0" distR="0" wp14:anchorId="3DF9F030" wp14:editId="38803D60">
+            <wp:extent cx="5612130" cy="3403789"/>
+            <wp:effectExtent l="0" t="0" r="7620" b="6350"/>
+            <wp:docPr id="26" name="Imagen 26" descr="C:\Users\VictorHugo\Desktop\principios\Prototipos\13293276_10206064865443961_380633524_n.png"/>
+            <wp:cNvGraphicFramePr>
+              <a:graphicFrameLocks xmlns:a="http://schemas.openxmlformats.org/drawingml/2006/main" noChangeAspect="1"/>
+            </wp:cNvGraphicFramePr>
+            <a:graphic xmlns:a="http://schemas.openxmlformats.org/drawingml/2006/main">
+              <a:graphicData uri="http://schemas.openxmlformats.org/drawingml/2006/picture">
+                <pic:pic xmlns:pic="http://schemas.openxmlformats.org/drawingml/2006/picture">
+                  <pic:nvPicPr>
+                    <pic:cNvPr id="0" name="Picture 2" descr="C:\Users\VictorHugo\Desktop\principios\Prototipos\13293276_10206064865443961_380633524_n.png"/>
+                    <pic:cNvPicPr>
+                      <a:picLocks noChangeAspect="1" noChangeArrowheads="1"/>
+                    </pic:cNvPicPr>
+                  </pic:nvPicPr>
+                  <pic:blipFill>
+                    <a:blip r:embed="rId46">
+                      <a:extLst>
+                        <a:ext uri="{28A0092B-C50C-407E-A947-70E740481C1C}">
+                          <a14:useLocalDpi xmlns:a14="http://schemas.microsoft.com/office/drawing/2010/main" val="0"/>
+                        </a:ext>
+                      </a:extLst>
+                    </a:blip>
+                    <a:srcRect/>
+                    <a:stretch>
+                      <a:fillRect/>
+                    </a:stretch>
+                  </pic:blipFill>
+                  <pic:spPr bwMode="auto">
+                    <a:xfrm>
+                      <a:off x="0" y="0"/>
+                      <a:ext cx="5612130" cy="3403789"/>
+                    </a:xfrm>
+                    <a:prstGeom prst="rect">
+                      <a:avLst/>
+                    </a:prstGeom>
+                    <a:noFill/>
+                    <a:ln>
+                      <a:noFill/>
+                    </a:ln>
+                  </pic:spPr>
+                </pic:pic>
+              </a:graphicData>
+            </a:graphic>
+          </wp:inline>
+        </w:drawing>
+      </w:r>
+    </w:p>
+    <w:p>
+      <w:pPr>
+        <w:rPr>
+          <w:lang w:val="es-ES" w:eastAsia="ja-JP"/>
+        </w:rPr>
+      </w:pPr>
+      <w:r>
+        <w:rPr>
+          <w:noProof/>
+          <w:lang w:eastAsia="ja-JP"/>
+        </w:rPr>
+        <w:lastRenderedPageBreak/>
+        <w:drawing>
+          <wp:inline distT="0" distB="0" distL="0" distR="0" wp14:anchorId="2ABF60D8" wp14:editId="0AF31790">
+            <wp:extent cx="5612130" cy="3403789"/>
+            <wp:effectExtent l="0" t="0" r="7620" b="6350"/>
+            <wp:docPr id="27" name="Imagen 27" descr="C:\Users\VictorHugo\Desktop\principios\Prototipos\13295167_10206064865483962_1502253456_n.png"/>
+            <wp:cNvGraphicFramePr>
+              <a:graphicFrameLocks xmlns:a="http://schemas.openxmlformats.org/drawingml/2006/main" noChangeAspect="1"/>
+            </wp:cNvGraphicFramePr>
+            <a:graphic xmlns:a="http://schemas.openxmlformats.org/drawingml/2006/main">
+              <a:graphicData uri="http://schemas.openxmlformats.org/drawingml/2006/picture">
+                <pic:pic xmlns:pic="http://schemas.openxmlformats.org/drawingml/2006/picture">
+                  <pic:nvPicPr>
+                    <pic:cNvPr id="0" name="Picture 3" descr="C:\Users\VictorHugo\Desktop\principios\Prototipos\13295167_10206064865483962_1502253456_n.png"/>
                     <pic:cNvPicPr>
                       <a:picLocks noChangeAspect="1" noChangeArrowheads="1"/>
                     </pic:cNvPicPr>
@@ -30965,13 +31171,13 @@
       <w:r>
         <w:rPr>
           <w:noProof/>
-          <w:lang w:val="en-US"/>
+          <w:lang w:eastAsia="ja-JP"/>
         </w:rPr>
         <w:drawing>
-          <wp:inline distT="0" distB="0" distL="0" distR="0" wp14:anchorId="3DF9F030" wp14:editId="38803D60">
+          <wp:inline distT="0" distB="0" distL="0" distR="0" wp14:anchorId="2ADBA1AA" wp14:editId="46D5D2FF">
             <wp:extent cx="5612130" cy="3403789"/>
             <wp:effectExtent l="0" t="0" r="7620" b="6350"/>
-            <wp:docPr id="26" name="Imagen 26" descr="C:\Users\VictorHugo\Desktop\principios\Prototipos\13293276_10206064865443961_380633524_n.png"/>
+            <wp:docPr id="28" name="Imagen 28" descr="C:\Users\VictorHugo\Desktop\principios\Prototipos\13295285_10206064865603965_2020576811_n.png"/>
             <wp:cNvGraphicFramePr>
               <a:graphicFrameLocks xmlns:a="http://schemas.openxmlformats.org/drawingml/2006/main" noChangeAspect="1"/>
             </wp:cNvGraphicFramePr>
@@ -30979,7 +31185,7 @@
               <a:graphicData uri="http://schemas.openxmlformats.org/drawingml/2006/picture">
                 <pic:pic xmlns:pic="http://schemas.openxmlformats.org/drawingml/2006/picture">
                   <pic:nvPicPr>
-                    <pic:cNvPr id="0" name="Picture 2" descr="C:\Users\VictorHugo\Desktop\principios\Prototipos\13293276_10206064865443961_380633524_n.png"/>
+                    <pic:cNvPr id="0" name="Picture 4" descr="C:\Users\VictorHugo\Desktop\principios\Prototipos\13295285_10206064865603965_2020576811_n.png"/>
                     <pic:cNvPicPr>
                       <a:picLocks noChangeAspect="1" noChangeArrowheads="1"/>
                     </pic:cNvPicPr>
@@ -31026,14 +31232,14 @@
       <w:r>
         <w:rPr>
           <w:noProof/>
-          <w:lang w:val="en-US"/>
+          <w:lang w:eastAsia="ja-JP"/>
         </w:rPr>
         <w:lastRenderedPageBreak/>
         <w:drawing>
-          <wp:inline distT="0" distB="0" distL="0" distR="0" wp14:anchorId="2ABF60D8" wp14:editId="0AF31790">
+          <wp:inline distT="0" distB="0" distL="0" distR="0" wp14:anchorId="140C4B1E" wp14:editId="36AA8681">
             <wp:extent cx="5612130" cy="3403789"/>
             <wp:effectExtent l="0" t="0" r="7620" b="6350"/>
-            <wp:docPr id="27" name="Imagen 27" descr="C:\Users\VictorHugo\Desktop\principios\Prototipos\13295167_10206064865483962_1502253456_n.png"/>
+            <wp:docPr id="29" name="Imagen 29" descr="C:\Users\VictorHugo\Desktop\principios\Prototipos\13296293_10206064865403960_1409863960_n.png"/>
             <wp:cNvGraphicFramePr>
               <a:graphicFrameLocks xmlns:a="http://schemas.openxmlformats.org/drawingml/2006/main" noChangeAspect="1"/>
             </wp:cNvGraphicFramePr>
@@ -31041,7 +31247,7 @@
               <a:graphicData uri="http://schemas.openxmlformats.org/drawingml/2006/picture">
                 <pic:pic xmlns:pic="http://schemas.openxmlformats.org/drawingml/2006/picture">
                   <pic:nvPicPr>
-                    <pic:cNvPr id="0" name="Picture 3" descr="C:\Users\VictorHugo\Desktop\principios\Prototipos\13295167_10206064865483962_1502253456_n.png"/>
+                    <pic:cNvPr id="0" name="Picture 5" descr="C:\Users\VictorHugo\Desktop\principios\Prototipos\13296293_10206064865403960_1409863960_n.png"/>
                     <pic:cNvPicPr>
                       <a:picLocks noChangeAspect="1" noChangeArrowheads="1"/>
                     </pic:cNvPicPr>
@@ -31088,13 +31294,13 @@
       <w:r>
         <w:rPr>
           <w:noProof/>
-          <w:lang w:val="en-US"/>
+          <w:lang w:eastAsia="ja-JP"/>
         </w:rPr>
         <w:drawing>
-          <wp:inline distT="0" distB="0" distL="0" distR="0" wp14:anchorId="2ADBA1AA" wp14:editId="46D5D2FF">
+          <wp:inline distT="0" distB="0" distL="0" distR="0" wp14:anchorId="46F6DD14" wp14:editId="078C166B">
             <wp:extent cx="5612130" cy="3403789"/>
             <wp:effectExtent l="0" t="0" r="7620" b="6350"/>
-            <wp:docPr id="28" name="Imagen 28" descr="C:\Users\VictorHugo\Desktop\principios\Prototipos\13295285_10206064865603965_2020576811_n.png"/>
+            <wp:docPr id="30" name="Imagen 30" descr="C:\Users\VictorHugo\Desktop\principios\Prototipos\13335435_10206064865563964_1718290614_n.png"/>
             <wp:cNvGraphicFramePr>
               <a:graphicFrameLocks xmlns:a="http://schemas.openxmlformats.org/drawingml/2006/main" noChangeAspect="1"/>
             </wp:cNvGraphicFramePr>
@@ -31102,7 +31308,7 @@
               <a:graphicData uri="http://schemas.openxmlformats.org/drawingml/2006/picture">
                 <pic:pic xmlns:pic="http://schemas.openxmlformats.org/drawingml/2006/picture">
                   <pic:nvPicPr>
-                    <pic:cNvPr id="0" name="Picture 4" descr="C:\Users\VictorHugo\Desktop\principios\Prototipos\13295285_10206064865603965_2020576811_n.png"/>
+                    <pic:cNvPr id="0" name="Picture 6" descr="C:\Users\VictorHugo\Desktop\principios\Prototipos\13335435_10206064865563964_1718290614_n.png"/>
                     <pic:cNvPicPr>
                       <a:picLocks noChangeAspect="1" noChangeArrowheads="1"/>
                     </pic:cNvPicPr>
@@ -31149,14 +31355,14 @@
       <w:r>
         <w:rPr>
           <w:noProof/>
-          <w:lang w:val="en-US"/>
+          <w:lang w:eastAsia="ja-JP"/>
         </w:rPr>
         <w:lastRenderedPageBreak/>
         <w:drawing>
-          <wp:inline distT="0" distB="0" distL="0" distR="0" wp14:anchorId="140C4B1E" wp14:editId="36AA8681">
+          <wp:inline distT="0" distB="0" distL="0" distR="0" wp14:anchorId="2444CBA8" wp14:editId="7E45BC20">
             <wp:extent cx="5612130" cy="3403789"/>
             <wp:effectExtent l="0" t="0" r="7620" b="6350"/>
-            <wp:docPr id="29" name="Imagen 29" descr="C:\Users\VictorHugo\Desktop\principios\Prototipos\13296293_10206064865403960_1409863960_n.png"/>
+            <wp:docPr id="31" name="Imagen 31" descr="C:\Users\VictorHugo\Desktop\principios\Prototipos\13336305_10206064865643966_1611056924_n.png"/>
             <wp:cNvGraphicFramePr>
               <a:graphicFrameLocks xmlns:a="http://schemas.openxmlformats.org/drawingml/2006/main" noChangeAspect="1"/>
             </wp:cNvGraphicFramePr>
@@ -31164,7 +31370,7 @@
               <a:graphicData uri="http://schemas.openxmlformats.org/drawingml/2006/picture">
                 <pic:pic xmlns:pic="http://schemas.openxmlformats.org/drawingml/2006/picture">
                   <pic:nvPicPr>
-                    <pic:cNvPr id="0" name="Picture 5" descr="C:\Users\VictorHugo\Desktop\principios\Prototipos\13296293_10206064865403960_1409863960_n.png"/>
+                    <pic:cNvPr id="0" name="Picture 7" descr="C:\Users\VictorHugo\Desktop\principios\Prototipos\13336305_10206064865643966_1611056924_n.png"/>
                     <pic:cNvPicPr>
                       <a:picLocks noChangeAspect="1" noChangeArrowheads="1"/>
                     </pic:cNvPicPr>
@@ -31211,13 +31417,13 @@
       <w:r>
         <w:rPr>
           <w:noProof/>
-          <w:lang w:val="en-US"/>
+          <w:lang w:eastAsia="ja-JP"/>
         </w:rPr>
         <w:drawing>
-          <wp:inline distT="0" distB="0" distL="0" distR="0" wp14:anchorId="46F6DD14" wp14:editId="078C166B">
+          <wp:inline distT="0" distB="0" distL="0" distR="0" wp14:anchorId="544F1E7F" wp14:editId="7A51C62D">
             <wp:extent cx="5612130" cy="3403789"/>
             <wp:effectExtent l="0" t="0" r="7620" b="6350"/>
-            <wp:docPr id="30" name="Imagen 30" descr="C:\Users\VictorHugo\Desktop\principios\Prototipos\13335435_10206064865563964_1718290614_n.png"/>
+            <wp:docPr id="32" name="Imagen 32" descr="C:\Users\VictorHugo\Desktop\principios\Prototipos\13115437_10206064865283957_1480431298_n.png"/>
             <wp:cNvGraphicFramePr>
               <a:graphicFrameLocks xmlns:a="http://schemas.openxmlformats.org/drawingml/2006/main" noChangeAspect="1"/>
             </wp:cNvGraphicFramePr>
@@ -31225,7 +31431,7 @@
               <a:graphicData uri="http://schemas.openxmlformats.org/drawingml/2006/picture">
                 <pic:pic xmlns:pic="http://schemas.openxmlformats.org/drawingml/2006/picture">
                   <pic:nvPicPr>
-                    <pic:cNvPr id="0" name="Picture 6" descr="C:\Users\VictorHugo\Desktop\principios\Prototipos\13335435_10206064865563964_1718290614_n.png"/>
+                    <pic:cNvPr id="0" name="Picture 8" descr="C:\Users\VictorHugo\Desktop\principios\Prototipos\13115437_10206064865283957_1480431298_n.png"/>
                     <pic:cNvPicPr>
                       <a:picLocks noChangeAspect="1" noChangeArrowheads="1"/>
                     </pic:cNvPicPr>
@@ -31272,14 +31478,14 @@
       <w:r>
         <w:rPr>
           <w:noProof/>
-          <w:lang w:val="en-US"/>
+          <w:lang w:eastAsia="ja-JP"/>
         </w:rPr>
         <w:lastRenderedPageBreak/>
         <w:drawing>
-          <wp:inline distT="0" distB="0" distL="0" distR="0" wp14:anchorId="2444CBA8" wp14:editId="7E45BC20">
+          <wp:inline distT="0" distB="0" distL="0" distR="0" wp14:anchorId="2E2C9699" wp14:editId="7F9A34EF">
             <wp:extent cx="5612130" cy="3403789"/>
             <wp:effectExtent l="0" t="0" r="7620" b="6350"/>
-            <wp:docPr id="31" name="Imagen 31" descr="C:\Users\VictorHugo\Desktop\principios\Prototipos\13336305_10206064865643966_1611056924_n.png"/>
+            <wp:docPr id="33" name="Imagen 33" descr="C:\Users\VictorHugo\Desktop\principios\Prototipos\13282097_10206064865243956_870477783_n.png"/>
             <wp:cNvGraphicFramePr>
               <a:graphicFrameLocks xmlns:a="http://schemas.openxmlformats.org/drawingml/2006/main" noChangeAspect="1"/>
             </wp:cNvGraphicFramePr>
@@ -31287,7 +31493,7 @@
               <a:graphicData uri="http://schemas.openxmlformats.org/drawingml/2006/picture">
                 <pic:pic xmlns:pic="http://schemas.openxmlformats.org/drawingml/2006/picture">
                   <pic:nvPicPr>
-                    <pic:cNvPr id="0" name="Picture 7" descr="C:\Users\VictorHugo\Desktop\principios\Prototipos\13336305_10206064865643966_1611056924_n.png"/>
+                    <pic:cNvPr id="0" name="Picture 9" descr="C:\Users\VictorHugo\Desktop\principios\Prototipos\13282097_10206064865243956_870477783_n.png"/>
                     <pic:cNvPicPr>
                       <a:picLocks noChangeAspect="1" noChangeArrowheads="1"/>
                     </pic:cNvPicPr>
@@ -31334,13 +31540,13 @@
       <w:r>
         <w:rPr>
           <w:noProof/>
-          <w:lang w:val="en-US"/>
+          <w:lang w:eastAsia="ja-JP"/>
         </w:rPr>
         <w:drawing>
-          <wp:inline distT="0" distB="0" distL="0" distR="0" wp14:anchorId="544F1E7F" wp14:editId="7A51C62D">
+          <wp:inline distT="0" distB="0" distL="0" distR="0" wp14:anchorId="59EDAE5B" wp14:editId="0E46CAE1">
             <wp:extent cx="5612130" cy="3403789"/>
             <wp:effectExtent l="0" t="0" r="7620" b="6350"/>
-            <wp:docPr id="32" name="Imagen 32" descr="C:\Users\VictorHugo\Desktop\principios\Prototipos\13115437_10206064865283957_1480431298_n.png"/>
+            <wp:docPr id="34" name="Imagen 34" descr="C:\Users\VictorHugo\Desktop\principios\Prototipos\13293170_10206064865363959_2122800740_n.png"/>
             <wp:cNvGraphicFramePr>
               <a:graphicFrameLocks xmlns:a="http://schemas.openxmlformats.org/drawingml/2006/main" noChangeAspect="1"/>
             </wp:cNvGraphicFramePr>
@@ -31348,7 +31554,7 @@
               <a:graphicData uri="http://schemas.openxmlformats.org/drawingml/2006/picture">
                 <pic:pic xmlns:pic="http://schemas.openxmlformats.org/drawingml/2006/picture">
                   <pic:nvPicPr>
-                    <pic:cNvPr id="0" name="Picture 8" descr="C:\Users\VictorHugo\Desktop\principios\Prototipos\13115437_10206064865283957_1480431298_n.png"/>
+                    <pic:cNvPr id="0" name="Picture 10" descr="C:\Users\VictorHugo\Desktop\principios\Prototipos\13293170_10206064865363959_2122800740_n.png"/>
                     <pic:cNvPicPr>
                       <a:picLocks noChangeAspect="1" noChangeArrowheads="1"/>
                     </pic:cNvPicPr>
@@ -31389,129 +31595,6 @@
     <w:p>
       <w:pPr>
         <w:rPr>
-          <w:lang w:val="es-ES" w:eastAsia="ja-JP"/>
-        </w:rPr>
-      </w:pPr>
-      <w:r>
-        <w:rPr>
-          <w:noProof/>
-          <w:lang w:val="en-US"/>
-        </w:rPr>
-        <w:lastRenderedPageBreak/>
-        <w:drawing>
-          <wp:inline distT="0" distB="0" distL="0" distR="0" wp14:anchorId="2E2C9699" wp14:editId="7F9A34EF">
-            <wp:extent cx="5612130" cy="3403789"/>
-            <wp:effectExtent l="0" t="0" r="7620" b="6350"/>
-            <wp:docPr id="33" name="Imagen 33" descr="C:\Users\VictorHugo\Desktop\principios\Prototipos\13282097_10206064865243956_870477783_n.png"/>
-            <wp:cNvGraphicFramePr>
-              <a:graphicFrameLocks xmlns:a="http://schemas.openxmlformats.org/drawingml/2006/main" noChangeAspect="1"/>
-            </wp:cNvGraphicFramePr>
-            <a:graphic xmlns:a="http://schemas.openxmlformats.org/drawingml/2006/main">
-              <a:graphicData uri="http://schemas.openxmlformats.org/drawingml/2006/picture">
-                <pic:pic xmlns:pic="http://schemas.openxmlformats.org/drawingml/2006/picture">
-                  <pic:nvPicPr>
-                    <pic:cNvPr id="0" name="Picture 9" descr="C:\Users\VictorHugo\Desktop\principios\Prototipos\13282097_10206064865243956_870477783_n.png"/>
-                    <pic:cNvPicPr>
-                      <a:picLocks noChangeAspect="1" noChangeArrowheads="1"/>
-                    </pic:cNvPicPr>
-                  </pic:nvPicPr>
-                  <pic:blipFill>
-                    <a:blip r:embed="rId55">
-                      <a:extLst>
-                        <a:ext uri="{28A0092B-C50C-407E-A947-70E740481C1C}">
-                          <a14:useLocalDpi xmlns:a14="http://schemas.microsoft.com/office/drawing/2010/main" val="0"/>
-                        </a:ext>
-                      </a:extLst>
-                    </a:blip>
-                    <a:srcRect/>
-                    <a:stretch>
-                      <a:fillRect/>
-                    </a:stretch>
-                  </pic:blipFill>
-                  <pic:spPr bwMode="auto">
-                    <a:xfrm>
-                      <a:off x="0" y="0"/>
-                      <a:ext cx="5612130" cy="3403789"/>
-                    </a:xfrm>
-                    <a:prstGeom prst="rect">
-                      <a:avLst/>
-                    </a:prstGeom>
-                    <a:noFill/>
-                    <a:ln>
-                      <a:noFill/>
-                    </a:ln>
-                  </pic:spPr>
-                </pic:pic>
-              </a:graphicData>
-            </a:graphic>
-          </wp:inline>
-        </w:drawing>
-      </w:r>
-    </w:p>
-    <w:p>
-      <w:pPr>
-        <w:rPr>
-          <w:lang w:val="es-ES" w:eastAsia="ja-JP"/>
-        </w:rPr>
-      </w:pPr>
-      <w:r>
-        <w:rPr>
-          <w:noProof/>
-          <w:lang w:val="en-US"/>
-        </w:rPr>
-        <w:drawing>
-          <wp:inline distT="0" distB="0" distL="0" distR="0" wp14:anchorId="59EDAE5B" wp14:editId="0E46CAE1">
-            <wp:extent cx="5612130" cy="3403789"/>
-            <wp:effectExtent l="0" t="0" r="7620" b="6350"/>
-            <wp:docPr id="34" name="Imagen 34" descr="C:\Users\VictorHugo\Desktop\principios\Prototipos\13293170_10206064865363959_2122800740_n.png"/>
-            <wp:cNvGraphicFramePr>
-              <a:graphicFrameLocks xmlns:a="http://schemas.openxmlformats.org/drawingml/2006/main" noChangeAspect="1"/>
-            </wp:cNvGraphicFramePr>
-            <a:graphic xmlns:a="http://schemas.openxmlformats.org/drawingml/2006/main">
-              <a:graphicData uri="http://schemas.openxmlformats.org/drawingml/2006/picture">
-                <pic:pic xmlns:pic="http://schemas.openxmlformats.org/drawingml/2006/picture">
-                  <pic:nvPicPr>
-                    <pic:cNvPr id="0" name="Picture 10" descr="C:\Users\VictorHugo\Desktop\principios\Prototipos\13293170_10206064865363959_2122800740_n.png"/>
-                    <pic:cNvPicPr>
-                      <a:picLocks noChangeAspect="1" noChangeArrowheads="1"/>
-                    </pic:cNvPicPr>
-                  </pic:nvPicPr>
-                  <pic:blipFill>
-                    <a:blip r:embed="rId56">
-                      <a:extLst>
-                        <a:ext uri="{28A0092B-C50C-407E-A947-70E740481C1C}">
-                          <a14:useLocalDpi xmlns:a14="http://schemas.microsoft.com/office/drawing/2010/main" val="0"/>
-                        </a:ext>
-                      </a:extLst>
-                    </a:blip>
-                    <a:srcRect/>
-                    <a:stretch>
-                      <a:fillRect/>
-                    </a:stretch>
-                  </pic:blipFill>
-                  <pic:spPr bwMode="auto">
-                    <a:xfrm>
-                      <a:off x="0" y="0"/>
-                      <a:ext cx="5612130" cy="3403789"/>
-                    </a:xfrm>
-                    <a:prstGeom prst="rect">
-                      <a:avLst/>
-                    </a:prstGeom>
-                    <a:noFill/>
-                    <a:ln>
-                      <a:noFill/>
-                    </a:ln>
-                  </pic:spPr>
-                </pic:pic>
-              </a:graphicData>
-            </a:graphic>
-          </wp:inline>
-        </w:drawing>
-      </w:r>
-    </w:p>
-    <w:p>
-      <w:pPr>
-        <w:rPr>
           <w:rFonts w:ascii="Raleway" w:eastAsiaTheme="majorEastAsia" w:hAnsi="Raleway" w:cstheme="majorBidi"/>
           <w:caps/>
           <w:color w:val="000000" w:themeColor="text1"/>
@@ -31529,12 +31612,12 @@
       <w:pPr>
         <w:pStyle w:val="H1"/>
       </w:pPr>
-      <w:bookmarkStart w:id="115" w:name="_Toc452731738"/>
+      <w:bookmarkStart w:id="111" w:name="_Toc452731738"/>
       <w:r>
         <w:lastRenderedPageBreak/>
         <w:t>CONCLUSIONES</w:t>
       </w:r>
-      <w:bookmarkEnd w:id="115"/>
+      <w:bookmarkEnd w:id="111"/>
     </w:p>
     <w:p>
       <w:pPr>
@@ -31589,7 +31672,7 @@
       </w:pPr>
     </w:p>
     <w:sectPr>
-      <w:headerReference w:type="default" r:id="rId57"/>
+      <w:headerReference w:type="default" r:id="rId55"/>
       <w:pgSz w:w="12240" w:h="15840"/>
       <w:pgMar w:top="1417" w:right="1701" w:bottom="1417" w:left="1701" w:header="708" w:footer="708" w:gutter="0"/>
       <w:pgBorders w:offsetFrom="page">
@@ -31603,67 +31686,6 @@
     </w:sectPr>
   </w:body>
 </w:document>
-</file>
-
-<file path=word/comments.xml><?xml version="1.0" encoding="utf-8"?>
-<w:comments xmlns:wpc="http://schemas.microsoft.com/office/word/2010/wordprocessingCanvas" xmlns:cx="http://schemas.microsoft.com/office/drawing/2014/chartex" xmlns:cx1="http://schemas.microsoft.com/office/drawing/2015/9/8/chartex" xmlns:mc="http://schemas.openxmlformats.org/markup-compatibility/2006" xmlns:o="urn:schemas-microsoft-com:office:office" xmlns:r="http://schemas.openxmlformats.org/officeDocument/2006/relationships" xmlns:m="http://schemas.openxmlformats.org/officeDocument/2006/math" xmlns:v="urn:schemas-microsoft-com:vml" xmlns:wp14="http://schemas.microsoft.com/office/word/2010/wordprocessingDrawing" xmlns:wp="http://schemas.openxmlformats.org/drawingml/2006/wordprocessingDrawing" xmlns:w10="urn:schemas-microsoft-com:office:word" xmlns:w="http://schemas.openxmlformats.org/wordprocessingml/2006/main" xmlns:w14="http://schemas.microsoft.com/office/word/2010/wordml" xmlns:w15="http://schemas.microsoft.com/office/word/2012/wordml" xmlns:w16se="http://schemas.microsoft.com/office/word/2015/wordml/symex" xmlns:wpg="http://schemas.microsoft.com/office/word/2010/wordprocessingGroup" xmlns:wpi="http://schemas.microsoft.com/office/word/2010/wordprocessingInk" xmlns:wne="http://schemas.microsoft.com/office/word/2006/wordml" xmlns:wps="http://schemas.microsoft.com/office/word/2010/wordprocessingShape" mc:Ignorable="w14 w15 w16se wp14">
-  <w:comment w:id="12" w:author="Gerardo Mares" w:date="2016-06-06T16:14:00Z" w:initials="GM">
-    <w:p>
-      <w:pPr>
-        <w:pStyle w:val="Textocomentario"/>
-      </w:pPr>
-      <w:r>
-        <w:rPr>
-          <w:rStyle w:val="Refdecomentario"/>
-        </w:rPr>
-        <w:annotationRef/>
-      </w:r>
-      <w:r>
-        <w:t>Administrar usuario ahora será Administración de usuarios</w:t>
-      </w:r>
-    </w:p>
-  </w:comment>
-  <w:comment w:id="19" w:author="Gerardo Mares" w:date="2016-06-06T15:17:00Z" w:initials="GM">
-    <w:p>
-      <w:pPr>
-        <w:pStyle w:val="Textocomentario"/>
-      </w:pPr>
-      <w:r>
-        <w:rPr>
-          <w:rStyle w:val="Refdecomentario"/>
-        </w:rPr>
-        <w:annotationRef/>
-      </w:r>
-      <w:r>
-        <w:t>Borrar usuario debe ser editar usuario</w:t>
-      </w:r>
-    </w:p>
-  </w:comment>
-  <w:comment w:id="65" w:author="Gerardo Mares" w:date="2016-06-06T16:05:00Z" w:initials="GM">
-    <w:p>
-      <w:pPr>
-        <w:pStyle w:val="Textocomentario"/>
-      </w:pPr>
-      <w:r>
-        <w:rPr>
-          <w:rStyle w:val="Refdecomentario"/>
-        </w:rPr>
-        <w:annotationRef/>
-      </w:r>
-      <w:r>
-        <w:t>Ahora no es mostrar características, es mostrar disponibilidad de reservación</w:t>
-      </w:r>
-    </w:p>
-  </w:comment>
-</w:comments>
-</file>
-
-<file path=word/commentsExtended.xml><?xml version="1.0" encoding="utf-8"?>
-<w15:commentsEx xmlns:wpc="http://schemas.microsoft.com/office/word/2010/wordprocessingCanvas" xmlns:cx="http://schemas.microsoft.com/office/drawing/2014/chartex" xmlns:cx1="http://schemas.microsoft.com/office/drawing/2015/9/8/chartex" xmlns:mc="http://schemas.openxmlformats.org/markup-compatibility/2006" xmlns:o="urn:schemas-microsoft-com:office:office" xmlns:r="http://schemas.openxmlformats.org/officeDocument/2006/relationships" xmlns:m="http://schemas.openxmlformats.org/officeDocument/2006/math" xmlns:v="urn:schemas-microsoft-com:vml" xmlns:wp14="http://schemas.microsoft.com/office/word/2010/wordprocessingDrawing" xmlns:wp="http://schemas.openxmlformats.org/drawingml/2006/wordprocessingDrawing" xmlns:w10="urn:schemas-microsoft-com:office:word" xmlns:w="http://schemas.openxmlformats.org/wordprocessingml/2006/main" xmlns:w14="http://schemas.microsoft.com/office/word/2010/wordml" xmlns:w15="http://schemas.microsoft.com/office/word/2012/wordml" xmlns:w16se="http://schemas.microsoft.com/office/word/2015/wordml/symex" xmlns:wpg="http://schemas.microsoft.com/office/word/2010/wordprocessingGroup" xmlns:wpi="http://schemas.microsoft.com/office/word/2010/wordprocessingInk" xmlns:wne="http://schemas.microsoft.com/office/word/2006/wordml" xmlns:wps="http://schemas.microsoft.com/office/word/2010/wordprocessingShape" mc:Ignorable="w14 w15 w16se wp14">
-  <w15:commentEx w15:paraId="4BE9E8DB" w15:done="0"/>
-  <w15:commentEx w15:paraId="2F94230F" w15:done="0"/>
-  <w15:commentEx w15:paraId="48233404" w15:done="0"/>
-</w15:commentsEx>
 </file>
 
 <file path=word/endnotes.xml><?xml version="1.0" encoding="utf-8"?>
@@ -31710,7 +31732,7 @@
         <w:r>
           <w:rPr>
             <w:noProof/>
-            <w:lang w:val="en-US"/>
+            <w:lang w:eastAsia="ja-JP"/>
           </w:rPr>
           <mc:AlternateContent>
             <mc:Choice Requires="wps">
@@ -31778,7 +31800,7 @@
                                   <w:noProof/>
                                   <w:lang w:val="es-ES"/>
                                 </w:rPr>
-                                <w:t>13</w:t>
+                                <w:t>12</w:t>
                               </w:r>
                               <w:r>
                                 <w:fldChar w:fldCharType="end"/>
@@ -31842,7 +31864,7 @@
                             <w:noProof/>
                             <w:lang w:val="es-ES"/>
                           </w:rPr>
-                          <w:t>13</w:t>
+                          <w:t>12</w:t>
                         </w:r>
                         <w:r>
                           <w:fldChar w:fldCharType="end"/>
@@ -31859,7 +31881,7 @@
         <w:r>
           <w:rPr>
             <w:noProof/>
-            <w:lang w:val="en-US"/>
+            <w:lang w:eastAsia="ja-JP"/>
           </w:rPr>
           <mc:AlternateContent>
             <mc:Choice Requires="wps">
@@ -31923,7 +31945,7 @@
                 </wp:anchor>
               </w:drawing>
             </mc:Choice>
-            <mc:Fallback xmlns:mo="http://schemas.microsoft.com/office/mac/office/2008/main" xmlns:mv="urn:schemas-microsoft-com:mac:vml">
+            <mc:Fallback xmlns:mv="urn:schemas-microsoft-com:mac:vml" xmlns:mo="http://schemas.microsoft.com/office/mac/office/2008/main">
               <w:pict>
                 <v:shapetype w14:anchorId="3069EFBC" id="_x0000_t32" coordsize="21600,21600" o:spt="32" o:oned="t" path="m,l21600,21600e" filled="f">
                   <v:path arrowok="t" fillok="f" o:connecttype="none"/>
@@ -31977,7 +31999,7 @@
       <w:rPr>
         <w:rFonts w:ascii="Helvetica" w:hAnsi="Helvetica" w:cs="Helvetica"/>
         <w:noProof/>
-        <w:lang w:val="en-US"/>
+        <w:lang w:eastAsia="ja-JP"/>
       </w:rPr>
       <w:drawing>
         <wp:inline distT="0" distB="0" distL="0" distR="0" wp14:anchorId="4597AA9F" wp14:editId="66797B83">
@@ -32034,7 +32056,7 @@
     <w:r>
       <w:rPr>
         <w:noProof/>
-        <w:lang w:val="en-US"/>
+        <w:lang w:eastAsia="ja-JP"/>
       </w:rPr>
       <w:drawing>
         <wp:inline distT="0" distB="0" distL="0" distR="0" wp14:anchorId="5D84440E" wp14:editId="3633A367">
@@ -32078,7 +32100,7 @@
     <w:r>
       <w:rPr>
         <w:noProof/>
-        <w:lang w:val="en-US"/>
+        <w:lang w:eastAsia="ja-JP"/>
       </w:rPr>
       <w:drawing>
         <wp:inline distT="0" distB="0" distL="0" distR="0" wp14:anchorId="761089D8" wp14:editId="73852518">
@@ -32130,7 +32152,7 @@
       <w:rPr>
         <w:rFonts w:ascii="Helvetica" w:hAnsi="Helvetica" w:cs="Helvetica"/>
         <w:noProof/>
-        <w:lang w:val="en-US"/>
+        <w:lang w:eastAsia="ja-JP"/>
       </w:rPr>
       <w:drawing>
         <wp:inline distT="0" distB="0" distL="0" distR="0" wp14:anchorId="20F4D209" wp14:editId="6B2A5518">
@@ -32187,7 +32209,7 @@
     <w:r>
       <w:rPr>
         <w:noProof/>
-        <w:lang w:val="en-US"/>
+        <w:lang w:eastAsia="ja-JP"/>
       </w:rPr>
       <w:drawing>
         <wp:inline distT="0" distB="0" distL="0" distR="0" wp14:anchorId="520F71E7" wp14:editId="3591923F">
@@ -32231,7 +32253,7 @@
     <w:r>
       <w:rPr>
         <w:noProof/>
-        <w:lang w:val="en-US"/>
+        <w:lang w:eastAsia="ja-JP"/>
       </w:rPr>
       <w:drawing>
         <wp:inline distT="0" distB="0" distL="0" distR="0" wp14:anchorId="2CA440DF" wp14:editId="34597784">
@@ -32283,7 +32305,7 @@
       <w:rPr>
         <w:rFonts w:ascii="Helvetica" w:hAnsi="Helvetica" w:cs="Helvetica"/>
         <w:noProof/>
-        <w:lang w:val="en-US"/>
+        <w:lang w:eastAsia="ja-JP"/>
       </w:rPr>
       <w:drawing>
         <wp:inline distT="0" distB="0" distL="0" distR="0" wp14:anchorId="0B1C892A" wp14:editId="60C6CFCC">
@@ -32340,7 +32362,7 @@
     <w:r>
       <w:rPr>
         <w:noProof/>
-        <w:lang w:val="en-US"/>
+        <w:lang w:eastAsia="ja-JP"/>
       </w:rPr>
       <w:drawing>
         <wp:inline distT="0" distB="0" distL="0" distR="0" wp14:anchorId="461EA026" wp14:editId="1FF29FE2">
@@ -32384,7 +32406,7 @@
     <w:r>
       <w:rPr>
         <w:noProof/>
-        <w:lang w:val="en-US"/>
+        <w:lang w:eastAsia="ja-JP"/>
       </w:rPr>
       <w:drawing>
         <wp:inline distT="0" distB="0" distL="0" distR="0" wp14:anchorId="39EC5EEB" wp14:editId="3C023197">
@@ -32436,7 +32458,7 @@
       <w:rPr>
         <w:rFonts w:ascii="Helvetica" w:hAnsi="Helvetica" w:cs="Helvetica"/>
         <w:noProof/>
-        <w:lang w:val="en-US"/>
+        <w:lang w:eastAsia="ja-JP"/>
       </w:rPr>
       <w:drawing>
         <wp:inline distT="0" distB="0" distL="0" distR="0" wp14:anchorId="422746AA" wp14:editId="77CEB6BB">
@@ -32493,7 +32515,7 @@
     <w:r>
       <w:rPr>
         <w:noProof/>
-        <w:lang w:val="en-US"/>
+        <w:lang w:eastAsia="ja-JP"/>
       </w:rPr>
       <w:drawing>
         <wp:inline distT="0" distB="0" distL="0" distR="0" wp14:anchorId="50450F01" wp14:editId="045D88EF">
@@ -32537,7 +32559,7 @@
     <w:r>
       <w:rPr>
         <w:noProof/>
-        <w:lang w:val="en-US"/>
+        <w:lang w:eastAsia="ja-JP"/>
       </w:rPr>
       <w:drawing>
         <wp:inline distT="0" distB="0" distL="0" distR="0" wp14:anchorId="135AFE10" wp14:editId="24D158FF">
@@ -34360,14 +34382,6 @@
     </w:lvlOverride>
   </w:num>
 </w:numbering>
-</file>
-
-<file path=word/people.xml><?xml version="1.0" encoding="utf-8"?>
-<w15:people xmlns:wpc="http://schemas.microsoft.com/office/word/2010/wordprocessingCanvas" xmlns:cx="http://schemas.microsoft.com/office/drawing/2014/chartex" xmlns:cx1="http://schemas.microsoft.com/office/drawing/2015/9/8/chartex" xmlns:mc="http://schemas.openxmlformats.org/markup-compatibility/2006" xmlns:o="urn:schemas-microsoft-com:office:office" xmlns:r="http://schemas.openxmlformats.org/officeDocument/2006/relationships" xmlns:m="http://schemas.openxmlformats.org/officeDocument/2006/math" xmlns:v="urn:schemas-microsoft-com:vml" xmlns:wp14="http://schemas.microsoft.com/office/word/2010/wordprocessingDrawing" xmlns:wp="http://schemas.openxmlformats.org/drawingml/2006/wordprocessingDrawing" xmlns:w10="urn:schemas-microsoft-com:office:word" xmlns:w="http://schemas.openxmlformats.org/wordprocessingml/2006/main" xmlns:w14="http://schemas.microsoft.com/office/word/2010/wordml" xmlns:w15="http://schemas.microsoft.com/office/word/2012/wordml" xmlns:w16se="http://schemas.microsoft.com/office/word/2015/wordml/symex" xmlns:wpg="http://schemas.microsoft.com/office/word/2010/wordprocessingGroup" xmlns:wpi="http://schemas.microsoft.com/office/word/2010/wordprocessingInk" xmlns:wne="http://schemas.microsoft.com/office/word/2006/wordml" xmlns:wps="http://schemas.microsoft.com/office/word/2010/wordprocessingShape" mc:Ignorable="w14 w15 w16se wp14">
-  <w15:person w15:author="Gerardo Mares">
-    <w15:presenceInfo w15:providerId="Windows Live" w15:userId="498f45f440016a57"/>
-  </w15:person>
-</w15:people>
 </file>
 
 <file path=word/styles.xml><?xml version="1.0" encoding="utf-8"?>
@@ -35802,7 +35816,7 @@
 </file>
 
 <file path=customXml/itemProps1.xml><?xml version="1.0" encoding="utf-8"?>
-<ds:datastoreItem xmlns:ds="http://schemas.openxmlformats.org/officeDocument/2006/customXml" ds:itemID="{8EFFD8AC-8D61-42CA-B8C8-0530AB393AD9}">
+<ds:datastoreItem xmlns:ds="http://schemas.openxmlformats.org/officeDocument/2006/customXml" ds:itemID="{6CA015AE-E6AC-4260-BFFC-88E2931B3865}">
   <ds:schemaRefs>
     <ds:schemaRef ds:uri="http://schemas.openxmlformats.org/officeDocument/2006/bibliography"/>
   </ds:schemaRefs>

</xml_diff>